<commit_message>
Testing for the number of incursions complete, data has been stored in repo. Now the testing for the rest of the system begins. Instructions will be done after this.
</commit_message>
<xml_diff>
--- a/Instructions and Documentation/Testing/Testing Document.docx
+++ b/Instructions and Documentation/Testing/Testing Document.docx
@@ -11,6 +11,24 @@
           <w:szCs w:val="32"/>
         </w:rPr>
       </w:pPr>
+      <w:r>
+        <w:rPr>
+          <w:rFonts w:cs="Times New Roman"/>
+          <w:sz w:val="96"/>
+          <w:szCs w:val="96"/>
+          <w:u w:val="single"/>
+        </w:rPr>
+        <w:br/>
+      </w:r>
+      <w:r>
+        <w:rPr>
+          <w:rFonts w:cs="Times New Roman"/>
+          <w:sz w:val="96"/>
+          <w:szCs w:val="96"/>
+          <w:u w:val="single"/>
+        </w:rPr>
+        <w:br/>
+      </w:r>
       <w:r>
         <w:rPr>
           <w:rFonts w:cs="Times New Roman"/>
@@ -87,37 +105,34 @@
           <w:szCs w:val="32"/>
         </w:rPr>
         <w:br/>
-      </w:r>
-      <w:r>
+        <w:t>biosecurity.are.uwa.edu.au</w:t>
+      </w:r>
+    </w:p>
+    <w:p>
+      <w:pPr>
         <w:rPr>
           <w:rFonts w:cs="Times New Roman"/>
           <w:sz w:val="32"/>
           <w:szCs w:val="32"/>
         </w:rPr>
-        <w:t>biosecurity.are.uwa.edu.au</w:t>
-      </w:r>
-    </w:p>
-    <w:p>
-      <w:pPr>
+      </w:pPr>
+      <w:r>
         <w:rPr>
           <w:rFonts w:cs="Times New Roman"/>
           <w:sz w:val="32"/>
           <w:szCs w:val="32"/>
         </w:rPr>
-      </w:pPr>
-      <w:r>
-        <w:rPr>
-          <w:rFonts w:cs="Times New Roman"/>
-          <w:sz w:val="32"/>
-          <w:szCs w:val="32"/>
-        </w:rPr>
         <w:br w:type="page"/>
       </w:r>
     </w:p>
     <w:sdt>
       <w:sdtPr>
         <w:rPr>
-          <w:rFonts w:ascii="Times New Roman" w:hAnsi="Times New Roman" w:cs="Times New Roman"/>
+          <w:rFonts w:ascii="Times New Roman" w:eastAsiaTheme="minorHAnsi" w:hAnsi="Times New Roman" w:cs="Times New Roman"/>
+          <w:color w:val="auto"/>
+          <w:sz w:val="24"/>
+          <w:szCs w:val="22"/>
+          <w:lang w:val="en-AU"/>
         </w:rPr>
         <w:id w:val="-112142762"/>
         <w:docPartObj>
@@ -127,14 +142,9 @@
       </w:sdtPr>
       <w:sdtEndPr>
         <w:rPr>
-          <w:rFonts w:eastAsiaTheme="minorHAnsi"/>
           <w:b/>
           <w:bCs/>
           <w:noProof/>
-          <w:color w:val="auto"/>
-          <w:sz w:val="24"/>
-          <w:szCs w:val="22"/>
-          <w:lang w:val="en-AU"/>
         </w:rPr>
       </w:sdtEndPr>
       <w:sdtContent>
@@ -1810,30 +1820,229 @@
         </w:rPr>
         <w:t xml:space="preserve"> for more detail)</w:t>
       </w:r>
-      <w:bookmarkStart w:id="5" w:name="_GoBack"/>
+      <w:r>
+        <w:rPr>
+          <w:rFonts w:cs="Times New Roman"/>
+          <w:szCs w:val="24"/>
+          <w:lang w:eastAsia="en-AU"/>
+        </w:rPr>
+        <w:t>, from here I will move on to using browser bots to ensure that logic works within a web browser as well (While checking its compatibility with web browsers). Finally, I will conclude with running the game manually myself in each browser.</w:t>
+      </w:r>
+      <w:r>
+        <w:rPr>
+          <w:rFonts w:cs="Times New Roman"/>
+          <w:szCs w:val="24"/>
+          <w:lang w:eastAsia="en-AU"/>
+        </w:rPr>
+        <w:br/>
+      </w:r>
+      <w:r>
+        <w:rPr>
+          <w:rFonts w:cs="Times New Roman"/>
+          <w:szCs w:val="24"/>
+          <w:lang w:eastAsia="en-AU"/>
+        </w:rPr>
+        <w:br/>
+        <w:t>Changes made to the code will be documented inside each test’s results</w:t>
+      </w:r>
+    </w:p>
+    <w:p>
+      <w:pPr>
+        <w:pStyle w:val="Heading3"/>
+      </w:pPr>
+      <w:bookmarkStart w:id="5" w:name="_Automated_Testing"/>
       <w:bookmarkEnd w:id="5"/>
+      <w:r>
+        <w:t>Automated Testing</w:t>
+      </w:r>
+    </w:p>
+    <w:p>
+      <w:pPr>
+        <w:rPr>
+          <w:noProof/>
+          <w:lang w:eastAsia="en-AU"/>
+        </w:rPr>
+      </w:pPr>
+      <w:r>
+        <w:t>Automated Testing will be used in just about all areas of testing</w:t>
+      </w:r>
+      <w:r>
+        <w:t xml:space="preserve"> using the tests.py from every application inside the oTree Project, the project was divided into three applications, Lottery Game, Biosecurity, and Results. These tests can be run inside the command line using oTree test &lt;</w:t>
+      </w:r>
+      <w:proofErr w:type="spellStart"/>
+      <w:r>
+        <w:t>session_config_name</w:t>
+      </w:r>
+      <w:proofErr w:type="spellEnd"/>
+      <w:r>
+        <w:t xml:space="preserve">&gt; using numbers as arguments to conduct tests with a different number of participants. An example of such a test would be </w:t>
+      </w:r>
+      <w:proofErr w:type="spellStart"/>
+      <w:r>
+        <w:rPr>
+          <w:i/>
+        </w:rPr>
+        <w:t>otree</w:t>
+      </w:r>
+      <w:proofErr w:type="spellEnd"/>
+      <w:r>
+        <w:rPr>
+          <w:i/>
+        </w:rPr>
+        <w:t xml:space="preserve"> test </w:t>
+      </w:r>
+      <w:proofErr w:type="spellStart"/>
+      <w:r>
+        <w:rPr>
+          <w:i/>
+        </w:rPr>
+        <w:t>basic_biosecurity_test</w:t>
+      </w:r>
+      <w:proofErr w:type="spellEnd"/>
+      <w:r>
+        <w:rPr>
+          <w:i/>
+        </w:rPr>
+        <w:t xml:space="preserve"> 4</w:t>
+      </w:r>
+      <w:r>
+        <w:t xml:space="preserve"> which means that the command line will use the test.py from the application Biosecurity and run the session configuration ‘</w:t>
+      </w:r>
+      <w:proofErr w:type="spellStart"/>
+      <w:r>
+        <w:t>basic_biosecurity_test</w:t>
+      </w:r>
+      <w:proofErr w:type="spellEnd"/>
+      <w:r>
+        <w:t>’ using 4 participants.</w:t>
+      </w:r>
+      <w:r>
+        <w:br/>
+      </w:r>
+      <w:r>
+        <w:br/>
+        <w:t xml:space="preserve">The automated tests do verification checks to see if the game produces the correct results given costs, player approvals, etc. If the game completes a </w:t>
+      </w:r>
+      <w:r>
+        <w:t>test,</w:t>
+      </w:r>
+      <w:r>
+        <w:t xml:space="preserve"> then it indicates that the game ran without an </w:t>
+      </w:r>
+      <w:proofErr w:type="spellStart"/>
+      <w:r>
+        <w:t>AssertionError</w:t>
+      </w:r>
+      <w:proofErr w:type="spellEnd"/>
+      <w:r>
+        <w:t xml:space="preserve"> which in oTree occurs whenever an assert statement failed or a </w:t>
+      </w:r>
+      <w:r>
+        <w:lastRenderedPageBreak/>
+        <w:t xml:space="preserve">game failed to finish due to oTree having no progress in the game </w:t>
+      </w:r>
+      <w:r>
+        <w:t>(it doesn’t progress to the next page with a form). In the case of a test being completed successfully then this will appear on the command line at the end of the test:</w:t>
+      </w:r>
+      <w:r>
+        <w:br/>
+      </w:r>
+    </w:p>
+    <w:p>
+      <w:r>
+        <w:rPr>
+          <w:noProof/>
+          <w:lang w:eastAsia="en-AU"/>
+        </w:rPr>
+        <w:drawing>
+          <wp:inline distT="0" distB="0" distL="0" distR="0" wp14:anchorId="0A8D8373" wp14:editId="6E5DD493">
+            <wp:extent cx="5593080" cy="609600"/>
+            <wp:effectExtent l="0" t="0" r="7620" b="0"/>
+            <wp:docPr id="1" name="Picture 1"/>
+            <wp:cNvGraphicFramePr>
+              <a:graphicFrameLocks xmlns:a="http://schemas.openxmlformats.org/drawingml/2006/main" noChangeAspect="1"/>
+            </wp:cNvGraphicFramePr>
+            <a:graphic xmlns:a="http://schemas.openxmlformats.org/drawingml/2006/main">
+              <a:graphicData uri="http://schemas.openxmlformats.org/drawingml/2006/picture">
+                <pic:pic xmlns:pic="http://schemas.openxmlformats.org/drawingml/2006/picture">
+                  <pic:nvPicPr>
+                    <pic:cNvPr id="1" name=""/>
+                    <pic:cNvPicPr/>
+                  </pic:nvPicPr>
+                  <pic:blipFill rotWithShape="1">
+                    <a:blip r:embed="rId9"/>
+                    <a:srcRect t="77567" r="2416" b="4073"/>
+                    <a:stretch/>
+                  </pic:blipFill>
+                  <pic:spPr bwMode="auto">
+                    <a:xfrm>
+                      <a:off x="0" y="0"/>
+                      <a:ext cx="5593080" cy="609600"/>
+                    </a:xfrm>
+                    <a:prstGeom prst="rect">
+                      <a:avLst/>
+                    </a:prstGeom>
+                    <a:ln>
+                      <a:noFill/>
+                    </a:ln>
+                    <a:extLst>
+                      <a:ext uri="{53640926-AAD7-44D8-BBD7-CCE9431645EC}">
+                        <a14:shadowObscured xmlns:a14="http://schemas.microsoft.com/office/drawing/2010/main"/>
+                      </a:ext>
+                    </a:extLst>
+                  </pic:spPr>
+                </pic:pic>
+              </a:graphicData>
+            </a:graphic>
+          </wp:inline>
+        </w:drawing>
+      </w:r>
+    </w:p>
+    <w:p/>
+    <w:p>
+      <w:r>
+        <w:t>The same code that lies within the test.py for every application that does the command line testing also does the browser bot testing and therefore it’s safe to conclude that if a browser bot test completes without a fault, then the game’s logic is compatible with the browser.</w:t>
+      </w:r>
     </w:p>
     <w:p>
       <w:pPr>
         <w:pStyle w:val="Heading3"/>
       </w:pPr>
-      <w:bookmarkStart w:id="6" w:name="_Automated_Testing"/>
-      <w:bookmarkEnd w:id="6"/>
-      <w:r>
-        <w:t>Automated Testing</w:t>
-      </w:r>
-    </w:p>
-    <w:p>
-      <w:r>
-        <w:t>Automated Testing will be used in just about all areas of testing</w:t>
-      </w:r>
-    </w:p>
-    <w:p>
-      <w:pPr>
-        <w:pStyle w:val="Heading3"/>
-      </w:pPr>
       <w:r>
         <w:t>Hardware and Manual Testing</w:t>
+      </w:r>
+    </w:p>
+    <w:p>
+      <w:r>
+        <w:t xml:space="preserve">The manual testing will involve simply running the game manually instead of having automated tests complete the game. Manual Testing will be heavily used during compatibility testing to verify that each form works as we expect in each web browser. </w:t>
+      </w:r>
+      <w:r>
+        <w:t>Manual Testing will include verifying the data that oTree produces every time a session is run, this will be the least tested part of the entire program as it simply loads data from a database which I don’t have much control of as oTree by design puts all the data inside the database by design without me as a user specifying every single round that I want to store the data.</w:t>
+      </w:r>
+      <w:r>
+        <w:br/>
+      </w:r>
+      <w:r>
+        <w:br/>
+        <w:t>Hardware testing will be conducted to see how the server performs under load. To put strain on the server I will conduct tests with automated testing and large amounts of participants. Doing this will mimic how the server will behave when so many participants are all on the server playing each game all at once. It’s here will major changes to the amount of resources the server has available will be documented. No other Hardware testing is required here, as I have no good means of backing up the database</w:t>
+      </w:r>
+      <w:r>
+        <w:t xml:space="preserve"> that</w:t>
+      </w:r>
+      <w:r>
+        <w:t xml:space="preserve"> will </w:t>
+      </w:r>
+      <w:r>
+        <w:t>contain</w:t>
+      </w:r>
+      <w:r>
+        <w:t xml:space="preserve"> the data for all the sessions</w:t>
+      </w:r>
+      <w:r>
+        <w:t xml:space="preserve"> on a separate machine to the server, hence testing of the backup solutions will be restricted to getting any backups stored on the server itself</w:t>
+      </w:r>
+      <w:r>
+        <w:t>.</w:t>
       </w:r>
     </w:p>
     <w:p>
@@ -1850,9 +2059,9 @@
           <w:lang w:eastAsia="en-AU"/>
         </w:rPr>
       </w:pPr>
-      <w:bookmarkStart w:id="7" w:name="Test_A"/>
-      <w:bookmarkStart w:id="8" w:name="_Toc472538764"/>
-      <w:bookmarkEnd w:id="7"/>
+      <w:bookmarkStart w:id="6" w:name="Test_A"/>
+      <w:bookmarkStart w:id="7" w:name="_Toc472538764"/>
+      <w:bookmarkEnd w:id="6"/>
       <w:r>
         <w:rPr>
           <w:rFonts w:eastAsia="Times New Roman" w:cs="Times New Roman"/>
@@ -1865,7 +2074,7 @@
         </w:rPr>
         <w:t>Test A</w:t>
       </w:r>
-      <w:bookmarkEnd w:id="8"/>
+      <w:bookmarkEnd w:id="7"/>
     </w:p>
     <w:p>
       <w:pPr>
@@ -1902,7 +2111,7 @@
           <w:lang w:eastAsia="en-AU"/>
         </w:rPr>
       </w:pPr>
-      <w:bookmarkStart w:id="9" w:name="_Toc472538765"/>
+      <w:bookmarkStart w:id="8" w:name="_Toc472538765"/>
       <w:r>
         <w:rPr>
           <w:rFonts w:eastAsia="Times New Roman" w:cs="Times New Roman"/>
@@ -1915,7 +2124,7 @@
         </w:rPr>
         <w:t>Test Specification</w:t>
       </w:r>
-      <w:bookmarkEnd w:id="9"/>
+      <w:bookmarkEnd w:id="8"/>
     </w:p>
     <w:p>
       <w:pPr>
@@ -1952,7 +2161,7 @@
           <w:lang w:eastAsia="en-AU"/>
         </w:rPr>
       </w:pPr>
-      <w:bookmarkStart w:id="10" w:name="_Toc472538766"/>
+      <w:bookmarkStart w:id="9" w:name="_Toc472538766"/>
       <w:r>
         <w:rPr>
           <w:rFonts w:eastAsia="Times New Roman" w:cs="Times New Roman"/>
@@ -1965,7 +2174,7 @@
         </w:rPr>
         <w:t>Test Description</w:t>
       </w:r>
-      <w:bookmarkEnd w:id="10"/>
+      <w:bookmarkEnd w:id="9"/>
     </w:p>
     <w:p>
       <w:pPr>
@@ -1985,7 +2194,30 @@
           <w:shd w:val="clear" w:color="auto" w:fill="FFFFFF"/>
           <w:lang w:eastAsia="en-AU"/>
         </w:rPr>
-        <w:t>&lt;&lt;The Test Description is used as a guide in performing the test. It lists the input data and input commands for each test, as well as expected out put and system messages. If you find that you are unable to describe expected output numerically, use a natural language description. A test description consists of</w:t>
+        <w:lastRenderedPageBreak/>
+        <w:t xml:space="preserve">&lt;&lt;The Test Description is used as a guide in performing the test. It lists the input data and input commands for each test, as well as expected </w:t>
+      </w:r>
+      <w:r>
+        <w:rPr>
+          <w:rFonts w:eastAsia="Times New Roman" w:cs="Times New Roman"/>
+          <w:color w:val="000000"/>
+          <w:sz w:val="27"/>
+          <w:szCs w:val="27"/>
+          <w:shd w:val="clear" w:color="auto" w:fill="FFFFFF"/>
+          <w:lang w:eastAsia="en-AU"/>
+        </w:rPr>
+        <w:t>output</w:t>
+      </w:r>
+      <w:r>
+        <w:rPr>
+          <w:rFonts w:eastAsia="Times New Roman" w:cs="Times New Roman"/>
+          <w:color w:val="000000"/>
+          <w:sz w:val="27"/>
+          <w:szCs w:val="27"/>
+          <w:shd w:val="clear" w:color="auto" w:fill="FFFFFF"/>
+          <w:lang w:eastAsia="en-AU"/>
+        </w:rPr>
+        <w:t xml:space="preserve"> and system messages. If you find that you are unable to describe expected output numerically, use a natural language description. A test description consists of</w:t>
       </w:r>
     </w:p>
     <w:p>
@@ -2193,7 +2425,29 @@
           <w:szCs w:val="27"/>
           <w:lang w:eastAsia="en-AU"/>
         </w:rPr>
-        <w:t>Procedures: The test procedure is often specificed in form of a test script.</w:t>
+        <w:t xml:space="preserve">Procedures: The test procedure is often </w:t>
+      </w:r>
+      <w:proofErr w:type="spellStart"/>
+      <w:r>
+        <w:rPr>
+          <w:rFonts w:eastAsia="Times New Roman" w:cs="Times New Roman"/>
+          <w:color w:val="000000"/>
+          <w:sz w:val="27"/>
+          <w:szCs w:val="27"/>
+          <w:lang w:eastAsia="en-AU"/>
+        </w:rPr>
+        <w:t>specificed</w:t>
+      </w:r>
+      <w:proofErr w:type="spellEnd"/>
+      <w:r>
+        <w:rPr>
+          <w:rFonts w:eastAsia="Times New Roman" w:cs="Times New Roman"/>
+          <w:color w:val="000000"/>
+          <w:sz w:val="27"/>
+          <w:szCs w:val="27"/>
+          <w:lang w:eastAsia="en-AU"/>
+        </w:rPr>
+        <w:t xml:space="preserve"> in form of a test script.</w:t>
       </w:r>
     </w:p>
     <w:p>
@@ -2210,7 +2464,7 @@
           <w:lang w:eastAsia="en-AU"/>
         </w:rPr>
       </w:pPr>
-      <w:bookmarkStart w:id="11" w:name="_Toc472538767"/>
+      <w:bookmarkStart w:id="10" w:name="_Toc472538767"/>
       <w:r>
         <w:rPr>
           <w:rFonts w:eastAsia="Times New Roman" w:cs="Times New Roman"/>
@@ -2223,7 +2477,7 @@
         </w:rPr>
         <w:t>Test Analysis Report</w:t>
       </w:r>
-      <w:bookmarkEnd w:id="11"/>
+      <w:bookmarkEnd w:id="10"/>
     </w:p>
     <w:p>
       <w:pPr>
@@ -2359,7 +2613,7 @@
           <w:lang w:eastAsia="en-AU"/>
         </w:rPr>
       </w:pPr>
-      <w:bookmarkStart w:id="12" w:name="_Toc472538768"/>
+      <w:bookmarkStart w:id="11" w:name="_Toc472538768"/>
       <w:r>
         <w:rPr>
           <w:rFonts w:eastAsia="Times New Roman" w:cs="Times New Roman"/>
@@ -2370,11 +2624,10 @@
           <w:szCs w:val="36"/>
           <w:lang w:eastAsia="en-AU"/>
         </w:rPr>
-        <w:lastRenderedPageBreak/>
         <w:t>Test B</w:t>
       </w:r>
-      <w:bookmarkStart w:id="13" w:name="Test_B"/>
-      <w:bookmarkEnd w:id="13"/>
+      <w:bookmarkStart w:id="12" w:name="Test_B"/>
+      <w:bookmarkEnd w:id="11"/>
       <w:bookmarkEnd w:id="12"/>
     </w:p>
     <w:p>
@@ -2412,7 +2665,7 @@
           <w:lang w:eastAsia="en-AU"/>
         </w:rPr>
       </w:pPr>
-      <w:bookmarkStart w:id="14" w:name="_Toc472538769"/>
+      <w:bookmarkStart w:id="13" w:name="_Toc472538769"/>
       <w:r>
         <w:rPr>
           <w:rFonts w:eastAsia="Times New Roman" w:cs="Times New Roman"/>
@@ -2425,7 +2678,7 @@
         </w:rPr>
         <w:t>Test Specification</w:t>
       </w:r>
-      <w:bookmarkEnd w:id="14"/>
+      <w:bookmarkEnd w:id="13"/>
     </w:p>
     <w:p>
       <w:pPr>
@@ -2462,7 +2715,7 @@
           <w:lang w:eastAsia="en-AU"/>
         </w:rPr>
       </w:pPr>
-      <w:bookmarkStart w:id="15" w:name="_Toc472538770"/>
+      <w:bookmarkStart w:id="14" w:name="_Toc472538770"/>
       <w:r>
         <w:rPr>
           <w:rFonts w:eastAsia="Times New Roman" w:cs="Times New Roman"/>
@@ -2475,7 +2728,7 @@
         </w:rPr>
         <w:t>Test Description</w:t>
       </w:r>
-      <w:bookmarkEnd w:id="15"/>
+      <w:bookmarkEnd w:id="14"/>
     </w:p>
     <w:p>
       <w:pPr>
@@ -2495,7 +2748,31 @@
           <w:shd w:val="clear" w:color="auto" w:fill="FFFFFF"/>
           <w:lang w:eastAsia="en-AU"/>
         </w:rPr>
-        <w:t>&lt;&lt;The Test Description is used as a guide in performing the test. It lists the input data and input commands for each test, as well as expected out put and system messages. If you find that you are unable to describe expected output numerically, use a natural language description. A test description consists of</w:t>
+        <w:t xml:space="preserve">&lt;&lt;The Test Description is used as a guide in performing the test. It lists the input data and input commands for each test, as well as expected </w:t>
+      </w:r>
+      <w:proofErr w:type="spellStart"/>
+      <w:r>
+        <w:rPr>
+          <w:rFonts w:eastAsia="Times New Roman" w:cs="Times New Roman"/>
+          <w:color w:val="000000"/>
+          <w:sz w:val="27"/>
+          <w:szCs w:val="27"/>
+          <w:shd w:val="clear" w:color="auto" w:fill="FFFFFF"/>
+          <w:lang w:eastAsia="en-AU"/>
+        </w:rPr>
+        <w:t>out put</w:t>
+      </w:r>
+      <w:proofErr w:type="spellEnd"/>
+      <w:r>
+        <w:rPr>
+          <w:rFonts w:eastAsia="Times New Roman" w:cs="Times New Roman"/>
+          <w:color w:val="000000"/>
+          <w:sz w:val="27"/>
+          <w:szCs w:val="27"/>
+          <w:shd w:val="clear" w:color="auto" w:fill="FFFFFF"/>
+          <w:lang w:eastAsia="en-AU"/>
+        </w:rPr>
+        <w:t xml:space="preserve"> and system messages. If you find that you are unable to describe expected output numerically, use a natural language description. A test description consists of</w:t>
       </w:r>
     </w:p>
     <w:p>
@@ -2547,6 +2824,7 @@
           <w:szCs w:val="27"/>
           <w:lang w:eastAsia="en-AU"/>
         </w:rPr>
+        <w:lastRenderedPageBreak/>
         <w:t>Means of Control: Describes how data are entered (manually or automatically with a test driver)</w:t>
       </w:r>
     </w:p>
@@ -2703,7 +2981,29 @@
           <w:szCs w:val="27"/>
           <w:lang w:eastAsia="en-AU"/>
         </w:rPr>
-        <w:t>Procedures: The test procedure is often specificed in form of a test script.</w:t>
+        <w:t xml:space="preserve">Procedures: The test procedure is often </w:t>
+      </w:r>
+      <w:proofErr w:type="spellStart"/>
+      <w:r>
+        <w:rPr>
+          <w:rFonts w:eastAsia="Times New Roman" w:cs="Times New Roman"/>
+          <w:color w:val="000000"/>
+          <w:sz w:val="27"/>
+          <w:szCs w:val="27"/>
+          <w:lang w:eastAsia="en-AU"/>
+        </w:rPr>
+        <w:t>specificed</w:t>
+      </w:r>
+      <w:proofErr w:type="spellEnd"/>
+      <w:r>
+        <w:rPr>
+          <w:rFonts w:eastAsia="Times New Roman" w:cs="Times New Roman"/>
+          <w:color w:val="000000"/>
+          <w:sz w:val="27"/>
+          <w:szCs w:val="27"/>
+          <w:lang w:eastAsia="en-AU"/>
+        </w:rPr>
+        <w:t xml:space="preserve"> in form of a test script.</w:t>
       </w:r>
     </w:p>
     <w:p>
@@ -2720,7 +3020,7 @@
           <w:lang w:eastAsia="en-AU"/>
         </w:rPr>
       </w:pPr>
-      <w:bookmarkStart w:id="16" w:name="_Toc472538771"/>
+      <w:bookmarkStart w:id="15" w:name="_Toc472538771"/>
       <w:r>
         <w:rPr>
           <w:rFonts w:eastAsia="Times New Roman" w:cs="Times New Roman"/>
@@ -2733,7 +3033,7 @@
         </w:rPr>
         <w:t>Test Analysis Report</w:t>
       </w:r>
-      <w:bookmarkEnd w:id="16"/>
+      <w:bookmarkEnd w:id="15"/>
     </w:p>
     <w:p>
       <w:pPr>
@@ -2869,9 +3169,9 @@
           <w:lang w:eastAsia="en-AU"/>
         </w:rPr>
       </w:pPr>
-      <w:bookmarkStart w:id="17" w:name="Test_C"/>
-      <w:bookmarkStart w:id="18" w:name="_Toc472538772"/>
-      <w:bookmarkEnd w:id="17"/>
+      <w:bookmarkStart w:id="16" w:name="Test_C"/>
+      <w:bookmarkStart w:id="17" w:name="_Toc472538772"/>
+      <w:bookmarkEnd w:id="16"/>
       <w:r>
         <w:rPr>
           <w:rFonts w:eastAsia="Times New Roman" w:cs="Times New Roman"/>
@@ -2884,7 +3184,7 @@
         </w:rPr>
         <w:t>Test C</w:t>
       </w:r>
-      <w:bookmarkEnd w:id="18"/>
+      <w:bookmarkEnd w:id="17"/>
     </w:p>
     <w:p>
       <w:pPr>
@@ -2921,7 +3221,7 @@
           <w:lang w:eastAsia="en-AU"/>
         </w:rPr>
       </w:pPr>
-      <w:bookmarkStart w:id="19" w:name="_Toc472538773"/>
+      <w:bookmarkStart w:id="18" w:name="_Toc472538773"/>
       <w:r>
         <w:rPr>
           <w:rFonts w:eastAsia="Times New Roman" w:cs="Times New Roman"/>
@@ -2934,7 +3234,7 @@
         </w:rPr>
         <w:t>Test Specification</w:t>
       </w:r>
-      <w:bookmarkEnd w:id="19"/>
+      <w:bookmarkEnd w:id="18"/>
     </w:p>
     <w:p>
       <w:pPr>
@@ -2954,7 +3254,6 @@
           <w:shd w:val="clear" w:color="auto" w:fill="FFFFFF"/>
           <w:lang w:eastAsia="en-AU"/>
         </w:rPr>
-        <w:lastRenderedPageBreak/>
         <w:t>&lt;&lt;The Test Specification lists the requirements whose satisfaction will be demonstrated by the test. It lists the methods tested, and describes the conditions of the test. &gt;&gt;</w:t>
       </w:r>
     </w:p>
@@ -2972,7 +3271,7 @@
           <w:lang w:eastAsia="en-AU"/>
         </w:rPr>
       </w:pPr>
-      <w:bookmarkStart w:id="20" w:name="_Toc472538774"/>
+      <w:bookmarkStart w:id="19" w:name="_Toc472538774"/>
       <w:r>
         <w:rPr>
           <w:rFonts w:eastAsia="Times New Roman" w:cs="Times New Roman"/>
@@ -2985,7 +3284,7 @@
         </w:rPr>
         <w:t>Test Description</w:t>
       </w:r>
-      <w:bookmarkEnd w:id="20"/>
+      <w:bookmarkEnd w:id="19"/>
     </w:p>
     <w:p>
       <w:pPr>
@@ -3005,7 +3304,31 @@
           <w:shd w:val="clear" w:color="auto" w:fill="FFFFFF"/>
           <w:lang w:eastAsia="en-AU"/>
         </w:rPr>
-        <w:t>&lt;&lt;The Test Description is used as a guide in performing the test. It lists the input data and input commands for each test, as well as expected out put and system messages. If you find that you are unable to describe expected output numerically, use a natural language description. A test description consists of</w:t>
+        <w:t xml:space="preserve">&lt;&lt;The Test Description is used as a guide in performing the test. It lists the input data and input commands for each test, as well as expected </w:t>
+      </w:r>
+      <w:proofErr w:type="spellStart"/>
+      <w:r>
+        <w:rPr>
+          <w:rFonts w:eastAsia="Times New Roman" w:cs="Times New Roman"/>
+          <w:color w:val="000000"/>
+          <w:sz w:val="27"/>
+          <w:szCs w:val="27"/>
+          <w:shd w:val="clear" w:color="auto" w:fill="FFFFFF"/>
+          <w:lang w:eastAsia="en-AU"/>
+        </w:rPr>
+        <w:t>out put</w:t>
+      </w:r>
+      <w:proofErr w:type="spellEnd"/>
+      <w:r>
+        <w:rPr>
+          <w:rFonts w:eastAsia="Times New Roman" w:cs="Times New Roman"/>
+          <w:color w:val="000000"/>
+          <w:sz w:val="27"/>
+          <w:szCs w:val="27"/>
+          <w:shd w:val="clear" w:color="auto" w:fill="FFFFFF"/>
+          <w:lang w:eastAsia="en-AU"/>
+        </w:rPr>
+        <w:t xml:space="preserve"> and system messages. If you find that you are unable to describe expected output numerically, use a natural language description. A test description consists of</w:t>
       </w:r>
     </w:p>
     <w:p>
@@ -3187,6 +3510,7 @@
           <w:szCs w:val="27"/>
           <w:lang w:eastAsia="en-AU"/>
         </w:rPr>
+        <w:lastRenderedPageBreak/>
         <w:t>System Messages</w:t>
       </w:r>
     </w:p>
@@ -3213,7 +3537,29 @@
           <w:szCs w:val="27"/>
           <w:lang w:eastAsia="en-AU"/>
         </w:rPr>
-        <w:t>Procedures: The test procedure is often specificed in form of a test script.</w:t>
+        <w:t xml:space="preserve">Procedures: The test procedure is often </w:t>
+      </w:r>
+      <w:proofErr w:type="spellStart"/>
+      <w:r>
+        <w:rPr>
+          <w:rFonts w:eastAsia="Times New Roman" w:cs="Times New Roman"/>
+          <w:color w:val="000000"/>
+          <w:sz w:val="27"/>
+          <w:szCs w:val="27"/>
+          <w:lang w:eastAsia="en-AU"/>
+        </w:rPr>
+        <w:t>specificed</w:t>
+      </w:r>
+      <w:proofErr w:type="spellEnd"/>
+      <w:r>
+        <w:rPr>
+          <w:rFonts w:eastAsia="Times New Roman" w:cs="Times New Roman"/>
+          <w:color w:val="000000"/>
+          <w:sz w:val="27"/>
+          <w:szCs w:val="27"/>
+          <w:lang w:eastAsia="en-AU"/>
+        </w:rPr>
+        <w:t xml:space="preserve"> in form of a test script.</w:t>
       </w:r>
     </w:p>
     <w:p>
@@ -3230,7 +3576,7 @@
           <w:lang w:eastAsia="en-AU"/>
         </w:rPr>
       </w:pPr>
-      <w:bookmarkStart w:id="21" w:name="_Toc472538775"/>
+      <w:bookmarkStart w:id="20" w:name="_Toc472538775"/>
       <w:r>
         <w:rPr>
           <w:rFonts w:eastAsia="Times New Roman" w:cs="Times New Roman"/>
@@ -3243,7 +3589,7 @@
         </w:rPr>
         <w:t>Test Analysis Report</w:t>
       </w:r>
-      <w:bookmarkEnd w:id="21"/>
+      <w:bookmarkEnd w:id="20"/>
     </w:p>
     <w:p>
       <w:pPr>
@@ -3379,9 +3725,9 @@
           <w:lang w:eastAsia="en-AU"/>
         </w:rPr>
       </w:pPr>
-      <w:bookmarkStart w:id="22" w:name="Test_D"/>
-      <w:bookmarkStart w:id="23" w:name="_Toc472538776"/>
-      <w:bookmarkEnd w:id="22"/>
+      <w:bookmarkStart w:id="21" w:name="Test_D"/>
+      <w:bookmarkStart w:id="22" w:name="_Toc472538776"/>
+      <w:bookmarkEnd w:id="21"/>
       <w:r>
         <w:rPr>
           <w:rFonts w:eastAsia="Times New Roman" w:cs="Times New Roman"/>
@@ -3394,7 +3740,7 @@
         </w:rPr>
         <w:t>Test D</w:t>
       </w:r>
-      <w:bookmarkEnd w:id="23"/>
+      <w:bookmarkEnd w:id="22"/>
     </w:p>
     <w:p>
       <w:pPr>
@@ -3431,7 +3777,7 @@
           <w:lang w:eastAsia="en-AU"/>
         </w:rPr>
       </w:pPr>
-      <w:bookmarkStart w:id="24" w:name="_Toc472538777"/>
+      <w:bookmarkStart w:id="23" w:name="_Toc472538777"/>
       <w:r>
         <w:rPr>
           <w:rFonts w:eastAsia="Times New Roman" w:cs="Times New Roman"/>
@@ -3444,7 +3790,7 @@
         </w:rPr>
         <w:t>Test Specification</w:t>
       </w:r>
-      <w:bookmarkEnd w:id="24"/>
+      <w:bookmarkEnd w:id="23"/>
     </w:p>
     <w:p>
       <w:pPr>
@@ -3481,7 +3827,7 @@
           <w:lang w:eastAsia="en-AU"/>
         </w:rPr>
       </w:pPr>
-      <w:bookmarkStart w:id="25" w:name="_Toc472538778"/>
+      <w:bookmarkStart w:id="24" w:name="_Toc472538778"/>
       <w:r>
         <w:rPr>
           <w:rFonts w:eastAsia="Times New Roman" w:cs="Times New Roman"/>
@@ -3494,7 +3840,7 @@
         </w:rPr>
         <w:t>Test Description</w:t>
       </w:r>
-      <w:bookmarkEnd w:id="25"/>
+      <w:bookmarkEnd w:id="24"/>
     </w:p>
     <w:p>
       <w:pPr>
@@ -3514,8 +3860,31 @@
           <w:shd w:val="clear" w:color="auto" w:fill="FFFFFF"/>
           <w:lang w:eastAsia="en-AU"/>
         </w:rPr>
-        <w:lastRenderedPageBreak/>
-        <w:t>&lt;&lt;The Test Description is used as a guide in performing the test. It lists the input data and input commands for each test, as well as expected out put and system messages. If you find that you are unable to describe expected output numerically, use a natural language description. A test description consists of</w:t>
+        <w:t xml:space="preserve">&lt;&lt;The Test Description is used as a guide in performing the test. It lists the input data and input commands for each test, as well as expected </w:t>
+      </w:r>
+      <w:proofErr w:type="spellStart"/>
+      <w:r>
+        <w:rPr>
+          <w:rFonts w:eastAsia="Times New Roman" w:cs="Times New Roman"/>
+          <w:color w:val="000000"/>
+          <w:sz w:val="27"/>
+          <w:szCs w:val="27"/>
+          <w:shd w:val="clear" w:color="auto" w:fill="FFFFFF"/>
+          <w:lang w:eastAsia="en-AU"/>
+        </w:rPr>
+        <w:t>out put</w:t>
+      </w:r>
+      <w:proofErr w:type="spellEnd"/>
+      <w:r>
+        <w:rPr>
+          <w:rFonts w:eastAsia="Times New Roman" w:cs="Times New Roman"/>
+          <w:color w:val="000000"/>
+          <w:sz w:val="27"/>
+          <w:szCs w:val="27"/>
+          <w:shd w:val="clear" w:color="auto" w:fill="FFFFFF"/>
+          <w:lang w:eastAsia="en-AU"/>
+        </w:rPr>
+        <w:t xml:space="preserve"> and system messages. If you find that you are unable to describe expected output numerically, use a natural language description. A test description consists of</w:t>
       </w:r>
     </w:p>
     <w:p>
@@ -3723,7 +4092,29 @@
           <w:szCs w:val="27"/>
           <w:lang w:eastAsia="en-AU"/>
         </w:rPr>
-        <w:t>Procedures: The test procedure is often specificed in form of a test script.</w:t>
+        <w:t xml:space="preserve">Procedures: The test procedure is often </w:t>
+      </w:r>
+      <w:proofErr w:type="spellStart"/>
+      <w:r>
+        <w:rPr>
+          <w:rFonts w:eastAsia="Times New Roman" w:cs="Times New Roman"/>
+          <w:color w:val="000000"/>
+          <w:sz w:val="27"/>
+          <w:szCs w:val="27"/>
+          <w:lang w:eastAsia="en-AU"/>
+        </w:rPr>
+        <w:t>specificed</w:t>
+      </w:r>
+      <w:proofErr w:type="spellEnd"/>
+      <w:r>
+        <w:rPr>
+          <w:rFonts w:eastAsia="Times New Roman" w:cs="Times New Roman"/>
+          <w:color w:val="000000"/>
+          <w:sz w:val="27"/>
+          <w:szCs w:val="27"/>
+          <w:lang w:eastAsia="en-AU"/>
+        </w:rPr>
+        <w:t xml:space="preserve"> in form of a test script.</w:t>
       </w:r>
     </w:p>
     <w:p>
@@ -3740,7 +4131,7 @@
           <w:lang w:eastAsia="en-AU"/>
         </w:rPr>
       </w:pPr>
-      <w:bookmarkStart w:id="26" w:name="_Toc472538779"/>
+      <w:bookmarkStart w:id="25" w:name="_Toc472538779"/>
       <w:r>
         <w:rPr>
           <w:rFonts w:eastAsia="Times New Roman" w:cs="Times New Roman"/>
@@ -3753,7 +4144,7 @@
         </w:rPr>
         <w:t>Test Analysis Report</w:t>
       </w:r>
-      <w:bookmarkEnd w:id="26"/>
+      <w:bookmarkEnd w:id="25"/>
     </w:p>
     <w:p>
       <w:pPr>
@@ -3773,6 +4164,7 @@
           <w:shd w:val="clear" w:color="auto" w:fill="FFFFFF"/>
           <w:lang w:eastAsia="en-AU"/>
         </w:rPr>
+        <w:lastRenderedPageBreak/>
         <w:t>&lt;&lt;The Test Analysis Report lists the functions and performance characteristics that were to be demonstrated, and describes the actual test results. The description of the results must include the following:</w:t>
       </w:r>
     </w:p>
@@ -3889,9 +4281,9 @@
           <w:lang w:eastAsia="en-AU"/>
         </w:rPr>
       </w:pPr>
-      <w:bookmarkStart w:id="27" w:name="Test_Materials"/>
-      <w:bookmarkStart w:id="28" w:name="_Toc472538780"/>
-      <w:bookmarkEnd w:id="27"/>
+      <w:bookmarkStart w:id="26" w:name="Test_Materials"/>
+      <w:bookmarkStart w:id="27" w:name="_Toc472538780"/>
+      <w:bookmarkEnd w:id="26"/>
       <w:r>
         <w:rPr>
           <w:rFonts w:eastAsia="Times New Roman" w:cs="Times New Roman"/>
@@ -3904,11 +4296,56 @@
         </w:rPr>
         <w:t>Test Materials</w:t>
       </w:r>
+      <w:bookmarkEnd w:id="27"/>
+    </w:p>
+    <w:p>
+      <w:pPr>
+        <w:rPr>
+          <w:lang w:eastAsia="en-AU"/>
+        </w:rPr>
+      </w:pPr>
+      <w:r>
+        <w:rPr>
+          <w:lang w:eastAsia="en-AU"/>
+        </w:rPr>
+        <w:t>The test materials required will be a PC (Linux, Windows or OSX, Windows preferably</w:t>
+      </w:r>
+      <w:r>
+        <w:rPr>
+          <w:lang w:eastAsia="en-AU"/>
+        </w:rPr>
+        <w:t xml:space="preserve"> as the other devices have browsers can have those that OSX and Linux can have, while Windows has IE and Edge</w:t>
+      </w:r>
+      <w:r>
+        <w:rPr>
+          <w:lang w:eastAsia="en-AU"/>
+        </w:rPr>
+        <w:t xml:space="preserve">), Android Smartphone or tablet, and an iOS phone or tablet. With these 3 devices one will be able to test web browsers that will be used by most participants including Chrome, Firefox, Internet Explorer 11, Safari, Microsoft Edge and Opera. </w:t>
+      </w:r>
+      <w:r>
+        <w:rPr>
+          <w:lang w:eastAsia="en-AU"/>
+        </w:rPr>
+        <w:t>The server will need to be on during the testing period, however one should not have to worry about the server being on due to it being on 24/7 except for about 5 mins in the middle of the night once a week.</w:t>
+      </w:r>
+      <w:r>
+        <w:rPr>
+          <w:lang w:eastAsia="en-AU"/>
+        </w:rPr>
+        <w:br/>
+      </w:r>
+      <w:r>
+        <w:rPr>
+          <w:lang w:eastAsia="en-AU"/>
+        </w:rPr>
+        <w:br/>
+        <w:t xml:space="preserve">Theoretically, the game should work no matter what OS you’re running on your own personal device as the Server runs all the python code and produces the Django templates which your web browser views as HTML. However, to be thorough, each device should have as much web browsers as possible for testing. </w:t>
+      </w:r>
+      <w:bookmarkStart w:id="28" w:name="_GoBack"/>
       <w:bookmarkEnd w:id="28"/>
     </w:p>
     <w:p>
       <w:pPr>
-        <w:jc w:val="center"/>
         <w:rPr>
           <w:rFonts w:cs="Times New Roman"/>
           <w:b/>
@@ -3916,23 +4353,18 @@
           <w:szCs w:val="96"/>
         </w:rPr>
       </w:pPr>
-      <w:r>
-        <w:rPr>
-          <w:rFonts w:eastAsia="Times New Roman" w:cs="Times New Roman"/>
-          <w:color w:val="000000"/>
-          <w:sz w:val="27"/>
-          <w:szCs w:val="27"/>
-          <w:shd w:val="clear" w:color="auto" w:fill="FFFFFF"/>
-          <w:lang w:eastAsia="en-AU"/>
-        </w:rPr>
-        <w:t>&lt;&lt;Describes materials required for executing the tests described in thi</w:t>
-      </w:r>
     </w:p>
     <w:sectPr>
-      <w:headerReference w:type="default" r:id="rId9"/>
-      <w:footerReference w:type="default" r:id="rId10"/>
+      <w:headerReference w:type="default" r:id="rId10"/>
+      <w:footerReference w:type="default" r:id="rId11"/>
       <w:pgSz w:w="11906" w:h="16838"/>
       <w:pgMar w:top="1440" w:right="1440" w:bottom="1560" w:left="1440" w:header="708" w:footer="708" w:gutter="0"/>
+      <w:pgBorders w:offsetFrom="page">
+        <w:top w:val="single" w:sz="4" w:space="24" w:color="E7E6E6" w:themeColor="background2"/>
+        <w:left w:val="single" w:sz="4" w:space="24" w:color="E7E6E6" w:themeColor="background2"/>
+        <w:bottom w:val="single" w:sz="4" w:space="24" w:color="E7E6E6" w:themeColor="background2"/>
+        <w:right w:val="single" w:sz="4" w:space="24" w:color="E7E6E6" w:themeColor="background2"/>
+      </w:pgBorders>
       <w:cols w:space="708"/>
       <w:docGrid w:linePitch="360"/>
     </w:sectPr>
@@ -4022,7 +4454,7 @@
         <w:color w:val="323E4F" w:themeColor="text2" w:themeShade="BF"/>
         <w:szCs w:val="24"/>
       </w:rPr>
-      <w:t>4</w:t>
+      <w:t>8</w:t>
     </w:r>
     <w:r>
       <w:rPr>
@@ -4065,7 +4497,7 @@
         <w:color w:val="323E4F" w:themeColor="text2" w:themeShade="BF"/>
         <w:szCs w:val="24"/>
       </w:rPr>
-      <w:t>7</w:t>
+      <w:t>8</w:t>
     </w:r>
     <w:r>
       <w:rPr>
@@ -4126,6 +4558,7 @@
         <w:dataBinding w:prefixMappings="xmlns:ns0='http://purl.org/dc/elements/1.1/' xmlns:ns1='http://schemas.openxmlformats.org/package/2006/metadata/core-properties' " w:xpath="/ns1:coreProperties[1]/ns0:title[1]" w:storeItemID="{6C3C8BC8-F283-45AE-878A-BAB7291924A1}"/>
         <w:text/>
       </w:sdtPr>
+      <w:sdtEndPr/>
       <w:sdtContent>
         <w:r>
           <w:t>UWA BIOSECURITY GAME TESTING DOCUMENT</w:t>
@@ -4146,9 +4579,10 @@
         <w:dataBinding w:prefixMappings="xmlns:ns0='http://purl.org/dc/elements/1.1/' xmlns:ns1='http://schemas.openxmlformats.org/package/2006/metadata/core-properties' " w:xpath="/ns1:coreProperties[1]/ns0:creator[1]" w:storeItemID="{6C3C8BC8-F283-45AE-878A-BAB7291924A1}"/>
         <w:text/>
       </w:sdtPr>
+      <w:sdtEndPr/>
       <w:sdtContent>
         <w:r>
-          <w:t>Joel Dunstan</w:t>
+          <w:t>JOEL DUNSTAN</w:t>
         </w:r>
       </w:sdtContent>
     </w:sdt>
@@ -6103,7 +6537,7 @@
     <w:charset w:val="00"/>
     <w:family w:val="roman"/>
     <w:pitch w:val="variable"/>
-    <w:sig w:usb0="E0002AFF" w:usb1="C0007843" w:usb2="00000009" w:usb3="00000000" w:csb0="000001FF" w:csb1="00000000"/>
+    <w:sig w:usb0="20002A87" w:usb1="80000000" w:usb2="00000008" w:usb3="00000000" w:csb0="000001FF" w:csb1="00000000"/>
   </w:font>
   <w:font w:name="Courier New">
     <w:panose1 w:val="02070309020205020404"/>
@@ -6124,14 +6558,14 @@
     <w:charset w:val="00"/>
     <w:family w:val="swiss"/>
     <w:pitch w:val="variable"/>
-    <w:sig w:usb0="E0002AFF" w:usb1="4000ACFF" w:usb2="00000001" w:usb3="00000000" w:csb0="000001FF" w:csb1="00000000"/>
+    <w:sig w:usb0="E00002FF" w:usb1="4000ACFF" w:usb2="00000001" w:usb3="00000000" w:csb0="0000019F" w:csb1="00000000"/>
   </w:font>
   <w:font w:name="Calibri Light">
     <w:panose1 w:val="020F0302020204030204"/>
     <w:charset w:val="00"/>
     <w:family w:val="swiss"/>
     <w:pitch w:val="variable"/>
-    <w:sig w:usb0="A0002AEF" w:usb1="4000207B" w:usb2="00000000" w:usb3="00000000" w:csb0="000001FF" w:csb1="00000000"/>
+    <w:sig w:usb0="A00002EF" w:usb1="4000207B" w:usb2="00000000" w:usb3="00000000" w:csb0="0000009F" w:csb1="00000000"/>
   </w:font>
 </w:fonts>
 </file>
@@ -6151,7 +6585,9 @@
   </w:compat>
   <w:rsids>
     <w:rsidRoot w:val="008F5E7D"/>
+    <w:rsid w:val="005D77C4"/>
     <w:rsid w:val="008F5E7D"/>
+    <w:rsid w:val="00B830D3"/>
   </w:rsids>
   <m:mathPr>
     <m:mathFont m:val="Cambria Math"/>
@@ -6916,7 +7352,7 @@
 </file>
 
 <file path=customXml/itemProps1.xml><?xml version="1.0" encoding="utf-8"?>
-<ds:datastoreItem xmlns:ds="http://schemas.openxmlformats.org/officeDocument/2006/customXml" ds:itemID="{E7101B5C-818D-4DEE-B797-97C0B8C22005}">
+<ds:datastoreItem xmlns:ds="http://schemas.openxmlformats.org/officeDocument/2006/customXml" ds:itemID="{291B28F3-926A-4544-B76F-4374198A1F68}">
   <ds:schemaRefs>
     <ds:schemaRef ds:uri="http://schemas.openxmlformats.org/officeDocument/2006/bibliography"/>
   </ds:schemaRefs>

</xml_diff>

<commit_message>
1) Added Browser Bot Configurations to settings
</commit_message>
<xml_diff>
--- a/Instructions and Documentation/Testing/Testing Document.docx
+++ b/Instructions and Documentation/Testing/Testing Document.docx
@@ -1867,54 +1867,16 @@
         <w:t>Automated Testing will be used in just about all areas of testing</w:t>
       </w:r>
       <w:r>
-        <w:t xml:space="preserve"> using the tests.py from every application inside the oTree Project, the project was divided into three applications, Lottery Game, Biosecurity, and Results. These tests can be run inside the command line using oTree test &lt;</w:t>
-      </w:r>
-      <w:proofErr w:type="spellStart"/>
-      <w:r>
-        <w:t>session_config_name</w:t>
-      </w:r>
-      <w:proofErr w:type="spellEnd"/>
-      <w:r>
-        <w:t xml:space="preserve">&gt; using numbers as arguments to conduct tests with a different number of participants. An example of such a test would be </w:t>
-      </w:r>
-      <w:proofErr w:type="spellStart"/>
+        <w:t xml:space="preserve"> using the tests.py from every application inside the oTree Project, the project was divided into three applications, Lottery Game, Biosecurity, and Results. These tests can be run inside the command line using oTree test &lt;session_config_name&gt; using numbers as arguments to conduct tests with a different number of participants. An example of such a test would be </w:t>
+      </w:r>
       <w:r>
         <w:rPr>
           <w:i/>
         </w:rPr>
-        <w:t>otree</w:t>
-      </w:r>
-      <w:proofErr w:type="spellEnd"/>
-      <w:r>
-        <w:rPr>
-          <w:i/>
-        </w:rPr>
-        <w:t xml:space="preserve"> test </w:t>
-      </w:r>
-      <w:proofErr w:type="spellStart"/>
-      <w:r>
-        <w:rPr>
-          <w:i/>
-        </w:rPr>
-        <w:t>basic_biosecurity_test</w:t>
-      </w:r>
-      <w:proofErr w:type="spellEnd"/>
-      <w:r>
-        <w:rPr>
-          <w:i/>
-        </w:rPr>
-        <w:t xml:space="preserve"> 4</w:t>
-      </w:r>
-      <w:r>
-        <w:t xml:space="preserve"> which means that the command line will use the test.py from the application Biosecurity and run the session configuration ‘</w:t>
-      </w:r>
-      <w:proofErr w:type="spellStart"/>
-      <w:r>
-        <w:t>basic_biosecurity_test</w:t>
-      </w:r>
-      <w:proofErr w:type="spellEnd"/>
-      <w:r>
-        <w:t>’ using 4 participants.</w:t>
+        <w:t>otree test basic_biosecurity_test 4</w:t>
+      </w:r>
+      <w:r>
+        <w:t xml:space="preserve"> which means that the command line will use the test.py from the application Biosecurity and run the session configuration ‘basic_biosecurity_test’ using 4 participants.</w:t>
       </w:r>
       <w:r>
         <w:br/>
@@ -1927,15 +1889,7 @@
         <w:t>test,</w:t>
       </w:r>
       <w:r>
-        <w:t xml:space="preserve"> then it indicates that the game ran without an </w:t>
-      </w:r>
-      <w:proofErr w:type="spellStart"/>
-      <w:r>
-        <w:t>AssertionError</w:t>
-      </w:r>
-      <w:proofErr w:type="spellEnd"/>
-      <w:r>
-        <w:t xml:space="preserve"> which in oTree occurs whenever an assert statement failed or a </w:t>
+        <w:t xml:space="preserve"> then it indicates that the game ran without an AssertionError which in oTree occurs whenever an assert statement failed or a </w:t>
       </w:r>
       <w:r>
         <w:lastRenderedPageBreak/>
@@ -2001,9 +1955,93 @@
     <w:p/>
     <w:p>
       <w:r>
+        <w:t>For the Lottery Game,</w:t>
+      </w:r>
+      <w:r>
+        <w:t xml:space="preserve"> automated testing will always double check that the quiz for testing people’s understanding of the game</w:t>
+      </w:r>
+      <w:r>
+        <w:t xml:space="preserve"> </w:t>
+      </w:r>
+      <w:r>
+        <w:t>is working correctly giving an incorrect answer to see if it will fail, and then giving the correct answers. For the actual Lottery Game itself, it randomly chooses A or B for the forms as just have to make sure the data goes in through the form as there is no real way to verify that a person gets the exact result, due to the randomness of the selection of the winning game for every single session.</w:t>
+      </w:r>
+    </w:p>
+    <w:p>
+      <w:r>
+        <w:t xml:space="preserve">Focusing on the Biosecurity Game, </w:t>
+      </w:r>
+      <w:r>
+        <w:t xml:space="preserve">automated testing conducts itself using different scenarios, the first being random where for every single form it produces a random value and performs checks on these values by replicating the same equations used in the code of the game and then comparing the results of the game with the results of the test using assert statements. </w:t>
+      </w:r>
+      <w:r>
+        <w:t>To be specific the values that are tested throughout the game are the costs of protection for every single round, the funds at the end of each round, any group pledges that were performed, and finally the approvals by players. In the random scenario, we use random values for every single form required. The automated tests conduct other scenarios in the order mentioned below, which each scenario will show the values used for each of the values being tested above:</w:t>
+      </w:r>
+    </w:p>
+    <w:p>
+      <w:r>
+        <w:t xml:space="preserve">Quarter: 25% Max Protection for the cost of protection, funds are dependent on whether there was an incursion or not and hence random and will not be mentioned further, </w:t>
+      </w:r>
+      <w:r>
+        <w:t>group pledging is done randomly and the approvals are always -6.</w:t>
+      </w:r>
+    </w:p>
+    <w:p>
+      <w:r>
+        <w:t>Half: 50% Max Protection for the cost of protection, group pledging is done randomly and approvals are always 3.</w:t>
+      </w:r>
+    </w:p>
+    <w:p>
+      <w:r>
+        <w:t>Three-Quarters: 75% Max Protection for the cost of protection, group pledging is done randomly and approvals are always done at 6.</w:t>
+      </w:r>
+    </w:p>
+    <w:p>
+      <w:r>
+        <w:t>Full: Max Protection for the cost of protection, group pledging is random and approvals are always 0.</w:t>
+      </w:r>
+    </w:p>
+    <w:p>
+      <w:r>
+        <w:t>TwoSelfishTwoGood: Half of the bots do Max Protection, while the other half do no protection whatsoever, group pledging and approvals are random.</w:t>
+      </w:r>
+    </w:p>
+    <w:p>
+      <w:r>
+        <w:t>Bankrupt: No protection at all, group pledging and approvals are random.</w:t>
+      </w:r>
+    </w:p>
+    <w:p>
+      <w:r>
+        <w:t>There are default values used for every test throughout, the maximum amount of protection that can be used is always 15, the cost of upkeep is always 5, the revenue is always 25</w:t>
+      </w:r>
+      <w:r>
+        <w:t>, the starting amount for every player is 25</w:t>
+      </w:r>
+      <w:r>
+        <w:t xml:space="preserve">, the minimum amount of chance that someone is not the source of the incursion is 50% (refer to Test – Incursion Count), the number of </w:t>
+      </w:r>
+      <w:r>
+        <w:lastRenderedPageBreak/>
+        <w:t>participants is 4 which all participants are all in a single group.</w:t>
+      </w:r>
+      <w:r>
+        <w:t xml:space="preserve"> Finally, a pledging round comes every 3 rounds and every round is when an approval by contribution takes place. </w:t>
+      </w:r>
+    </w:p>
+    <w:p>
+      <w:r>
+        <w:t>Finally, the Results has a survey to which each bots automatically completes and just waits for correct pages to come forth.</w:t>
+      </w:r>
+      <w:bookmarkStart w:id="6" w:name="_GoBack"/>
+      <w:bookmarkEnd w:id="6"/>
+    </w:p>
+    <w:p>
+      <w:r>
         <w:t>The same code that lies within the test.py for every application that does the command line testing also does the browser bot testing and therefore it’s safe to conclude that if a browser bot test completes without a fault, then the game’s logic is compatible with the browser.</w:t>
       </w:r>
     </w:p>
+    <w:p/>
     <w:p>
       <w:pPr>
         <w:pStyle w:val="Heading3"/>
@@ -2059,9 +2097,9 @@
           <w:lang w:eastAsia="en-AU"/>
         </w:rPr>
       </w:pPr>
-      <w:bookmarkStart w:id="6" w:name="Test_A"/>
-      <w:bookmarkStart w:id="7" w:name="_Toc472538764"/>
-      <w:bookmarkEnd w:id="6"/>
+      <w:bookmarkStart w:id="7" w:name="Test_A"/>
+      <w:bookmarkStart w:id="8" w:name="_Toc472538764"/>
+      <w:bookmarkEnd w:id="7"/>
       <w:r>
         <w:rPr>
           <w:rFonts w:eastAsia="Times New Roman" w:cs="Times New Roman"/>
@@ -2074,7 +2112,7 @@
         </w:rPr>
         <w:t>Test A</w:t>
       </w:r>
-      <w:bookmarkEnd w:id="7"/>
+      <w:bookmarkEnd w:id="8"/>
     </w:p>
     <w:p>
       <w:pPr>
@@ -2111,7 +2149,7 @@
           <w:lang w:eastAsia="en-AU"/>
         </w:rPr>
       </w:pPr>
-      <w:bookmarkStart w:id="8" w:name="_Toc472538765"/>
+      <w:bookmarkStart w:id="9" w:name="_Toc472538765"/>
       <w:r>
         <w:rPr>
           <w:rFonts w:eastAsia="Times New Roman" w:cs="Times New Roman"/>
@@ -2124,7 +2162,7 @@
         </w:rPr>
         <w:t>Test Specification</w:t>
       </w:r>
-      <w:bookmarkEnd w:id="8"/>
+      <w:bookmarkEnd w:id="9"/>
     </w:p>
     <w:p>
       <w:pPr>
@@ -2161,7 +2199,7 @@
           <w:lang w:eastAsia="en-AU"/>
         </w:rPr>
       </w:pPr>
-      <w:bookmarkStart w:id="9" w:name="_Toc472538766"/>
+      <w:bookmarkStart w:id="10" w:name="_Toc472538766"/>
       <w:r>
         <w:rPr>
           <w:rFonts w:eastAsia="Times New Roman" w:cs="Times New Roman"/>
@@ -2174,7 +2212,7 @@
         </w:rPr>
         <w:t>Test Description</w:t>
       </w:r>
-      <w:bookmarkEnd w:id="9"/>
+      <w:bookmarkEnd w:id="10"/>
     </w:p>
     <w:p>
       <w:pPr>
@@ -2194,7 +2232,6 @@
           <w:shd w:val="clear" w:color="auto" w:fill="FFFFFF"/>
           <w:lang w:eastAsia="en-AU"/>
         </w:rPr>
-        <w:lastRenderedPageBreak/>
         <w:t xml:space="preserve">&lt;&lt;The Test Description is used as a guide in performing the test. It lists the input data and input commands for each test, as well as expected </w:t>
       </w:r>
       <w:r>
@@ -2243,6 +2280,7 @@
           <w:szCs w:val="27"/>
           <w:lang w:eastAsia="en-AU"/>
         </w:rPr>
+        <w:lastRenderedPageBreak/>
         <w:t>Location of test (hyperlink to test)</w:t>
       </w:r>
     </w:p>
@@ -2425,29 +2463,7 @@
           <w:szCs w:val="27"/>
           <w:lang w:eastAsia="en-AU"/>
         </w:rPr>
-        <w:t xml:space="preserve">Procedures: The test procedure is often </w:t>
-      </w:r>
-      <w:proofErr w:type="spellStart"/>
-      <w:r>
-        <w:rPr>
-          <w:rFonts w:eastAsia="Times New Roman" w:cs="Times New Roman"/>
-          <w:color w:val="000000"/>
-          <w:sz w:val="27"/>
-          <w:szCs w:val="27"/>
-          <w:lang w:eastAsia="en-AU"/>
-        </w:rPr>
-        <w:t>specificed</w:t>
-      </w:r>
-      <w:proofErr w:type="spellEnd"/>
-      <w:r>
-        <w:rPr>
-          <w:rFonts w:eastAsia="Times New Roman" w:cs="Times New Roman"/>
-          <w:color w:val="000000"/>
-          <w:sz w:val="27"/>
-          <w:szCs w:val="27"/>
-          <w:lang w:eastAsia="en-AU"/>
-        </w:rPr>
-        <w:t xml:space="preserve"> in form of a test script.</w:t>
+        <w:t>Procedures: The test procedure is often specificed in form of a test script.</w:t>
       </w:r>
     </w:p>
     <w:p>
@@ -2464,7 +2480,7 @@
           <w:lang w:eastAsia="en-AU"/>
         </w:rPr>
       </w:pPr>
-      <w:bookmarkStart w:id="10" w:name="_Toc472538767"/>
+      <w:bookmarkStart w:id="11" w:name="_Toc472538767"/>
       <w:r>
         <w:rPr>
           <w:rFonts w:eastAsia="Times New Roman" w:cs="Times New Roman"/>
@@ -2477,7 +2493,7 @@
         </w:rPr>
         <w:t>Test Analysis Report</w:t>
       </w:r>
-      <w:bookmarkEnd w:id="10"/>
+      <w:bookmarkEnd w:id="11"/>
     </w:p>
     <w:p>
       <w:pPr>
@@ -2613,7 +2629,7 @@
           <w:lang w:eastAsia="en-AU"/>
         </w:rPr>
       </w:pPr>
-      <w:bookmarkStart w:id="11" w:name="_Toc472538768"/>
+      <w:bookmarkStart w:id="12" w:name="_Toc472538768"/>
       <w:r>
         <w:rPr>
           <w:rFonts w:eastAsia="Times New Roman" w:cs="Times New Roman"/>
@@ -2626,9 +2642,9 @@
         </w:rPr>
         <w:t>Test B</w:t>
       </w:r>
-      <w:bookmarkStart w:id="12" w:name="Test_B"/>
-      <w:bookmarkEnd w:id="11"/>
+      <w:bookmarkStart w:id="13" w:name="Test_B"/>
       <w:bookmarkEnd w:id="12"/>
+      <w:bookmarkEnd w:id="13"/>
     </w:p>
     <w:p>
       <w:pPr>
@@ -2665,7 +2681,7 @@
           <w:lang w:eastAsia="en-AU"/>
         </w:rPr>
       </w:pPr>
-      <w:bookmarkStart w:id="13" w:name="_Toc472538769"/>
+      <w:bookmarkStart w:id="14" w:name="_Toc472538769"/>
       <w:r>
         <w:rPr>
           <w:rFonts w:eastAsia="Times New Roman" w:cs="Times New Roman"/>
@@ -2678,7 +2694,7 @@
         </w:rPr>
         <w:t>Test Specification</w:t>
       </w:r>
-      <w:bookmarkEnd w:id="13"/>
+      <w:bookmarkEnd w:id="14"/>
     </w:p>
     <w:p>
       <w:pPr>
@@ -2715,7 +2731,7 @@
           <w:lang w:eastAsia="en-AU"/>
         </w:rPr>
       </w:pPr>
-      <w:bookmarkStart w:id="14" w:name="_Toc472538770"/>
+      <w:bookmarkStart w:id="15" w:name="_Toc472538770"/>
       <w:r>
         <w:rPr>
           <w:rFonts w:eastAsia="Times New Roman" w:cs="Times New Roman"/>
@@ -2728,7 +2744,7 @@
         </w:rPr>
         <w:t>Test Description</w:t>
       </w:r>
-      <w:bookmarkEnd w:id="14"/>
+      <w:bookmarkEnd w:id="15"/>
     </w:p>
     <w:p>
       <w:pPr>
@@ -2748,31 +2764,7 @@
           <w:shd w:val="clear" w:color="auto" w:fill="FFFFFF"/>
           <w:lang w:eastAsia="en-AU"/>
         </w:rPr>
-        <w:t xml:space="preserve">&lt;&lt;The Test Description is used as a guide in performing the test. It lists the input data and input commands for each test, as well as expected </w:t>
-      </w:r>
-      <w:proofErr w:type="spellStart"/>
-      <w:r>
-        <w:rPr>
-          <w:rFonts w:eastAsia="Times New Roman" w:cs="Times New Roman"/>
-          <w:color w:val="000000"/>
-          <w:sz w:val="27"/>
-          <w:szCs w:val="27"/>
-          <w:shd w:val="clear" w:color="auto" w:fill="FFFFFF"/>
-          <w:lang w:eastAsia="en-AU"/>
-        </w:rPr>
-        <w:t>out put</w:t>
-      </w:r>
-      <w:proofErr w:type="spellEnd"/>
-      <w:r>
-        <w:rPr>
-          <w:rFonts w:eastAsia="Times New Roman" w:cs="Times New Roman"/>
-          <w:color w:val="000000"/>
-          <w:sz w:val="27"/>
-          <w:szCs w:val="27"/>
-          <w:shd w:val="clear" w:color="auto" w:fill="FFFFFF"/>
-          <w:lang w:eastAsia="en-AU"/>
-        </w:rPr>
-        <w:t xml:space="preserve"> and system messages. If you find that you are unable to describe expected output numerically, use a natural language description. A test description consists of</w:t>
+        <w:t>&lt;&lt;The Test Description is used as a guide in performing the test. It lists the input data and input commands for each test, as well as expected out put and system messages. If you find that you are unable to describe expected output numerically, use a natural language description. A test description consists of</w:t>
       </w:r>
     </w:p>
     <w:p>
@@ -2824,7 +2816,6 @@
           <w:szCs w:val="27"/>
           <w:lang w:eastAsia="en-AU"/>
         </w:rPr>
-        <w:lastRenderedPageBreak/>
         <w:t>Means of Control: Describes how data are entered (manually or automatically with a test driver)</w:t>
       </w:r>
     </w:p>
@@ -2929,6 +2920,7 @@
           <w:szCs w:val="27"/>
           <w:lang w:eastAsia="en-AU"/>
         </w:rPr>
+        <w:lastRenderedPageBreak/>
         <w:t>Output Data</w:t>
       </w:r>
     </w:p>
@@ -2981,29 +2973,7 @@
           <w:szCs w:val="27"/>
           <w:lang w:eastAsia="en-AU"/>
         </w:rPr>
-        <w:t xml:space="preserve">Procedures: The test procedure is often </w:t>
-      </w:r>
-      <w:proofErr w:type="spellStart"/>
-      <w:r>
-        <w:rPr>
-          <w:rFonts w:eastAsia="Times New Roman" w:cs="Times New Roman"/>
-          <w:color w:val="000000"/>
-          <w:sz w:val="27"/>
-          <w:szCs w:val="27"/>
-          <w:lang w:eastAsia="en-AU"/>
-        </w:rPr>
-        <w:t>specificed</w:t>
-      </w:r>
-      <w:proofErr w:type="spellEnd"/>
-      <w:r>
-        <w:rPr>
-          <w:rFonts w:eastAsia="Times New Roman" w:cs="Times New Roman"/>
-          <w:color w:val="000000"/>
-          <w:sz w:val="27"/>
-          <w:szCs w:val="27"/>
-          <w:lang w:eastAsia="en-AU"/>
-        </w:rPr>
-        <w:t xml:space="preserve"> in form of a test script.</w:t>
+        <w:t>Procedures: The test procedure is often specificed in form of a test script.</w:t>
       </w:r>
     </w:p>
     <w:p>
@@ -3020,7 +2990,7 @@
           <w:lang w:eastAsia="en-AU"/>
         </w:rPr>
       </w:pPr>
-      <w:bookmarkStart w:id="15" w:name="_Toc472538771"/>
+      <w:bookmarkStart w:id="16" w:name="_Toc472538771"/>
       <w:r>
         <w:rPr>
           <w:rFonts w:eastAsia="Times New Roman" w:cs="Times New Roman"/>
@@ -3033,7 +3003,7 @@
         </w:rPr>
         <w:t>Test Analysis Report</w:t>
       </w:r>
-      <w:bookmarkEnd w:id="15"/>
+      <w:bookmarkEnd w:id="16"/>
     </w:p>
     <w:p>
       <w:pPr>
@@ -3169,9 +3139,9 @@
           <w:lang w:eastAsia="en-AU"/>
         </w:rPr>
       </w:pPr>
-      <w:bookmarkStart w:id="16" w:name="Test_C"/>
-      <w:bookmarkStart w:id="17" w:name="_Toc472538772"/>
-      <w:bookmarkEnd w:id="16"/>
+      <w:bookmarkStart w:id="17" w:name="Test_C"/>
+      <w:bookmarkStart w:id="18" w:name="_Toc472538772"/>
+      <w:bookmarkEnd w:id="17"/>
       <w:r>
         <w:rPr>
           <w:rFonts w:eastAsia="Times New Roman" w:cs="Times New Roman"/>
@@ -3184,7 +3154,7 @@
         </w:rPr>
         <w:t>Test C</w:t>
       </w:r>
-      <w:bookmarkEnd w:id="17"/>
+      <w:bookmarkEnd w:id="18"/>
     </w:p>
     <w:p>
       <w:pPr>
@@ -3221,7 +3191,7 @@
           <w:lang w:eastAsia="en-AU"/>
         </w:rPr>
       </w:pPr>
-      <w:bookmarkStart w:id="18" w:name="_Toc472538773"/>
+      <w:bookmarkStart w:id="19" w:name="_Toc472538773"/>
       <w:r>
         <w:rPr>
           <w:rFonts w:eastAsia="Times New Roman" w:cs="Times New Roman"/>
@@ -3234,7 +3204,7 @@
         </w:rPr>
         <w:t>Test Specification</w:t>
       </w:r>
-      <w:bookmarkEnd w:id="18"/>
+      <w:bookmarkEnd w:id="19"/>
     </w:p>
     <w:p>
       <w:pPr>
@@ -3271,7 +3241,7 @@
           <w:lang w:eastAsia="en-AU"/>
         </w:rPr>
       </w:pPr>
-      <w:bookmarkStart w:id="19" w:name="_Toc472538774"/>
+      <w:bookmarkStart w:id="20" w:name="_Toc472538774"/>
       <w:r>
         <w:rPr>
           <w:rFonts w:eastAsia="Times New Roman" w:cs="Times New Roman"/>
@@ -3284,7 +3254,7 @@
         </w:rPr>
         <w:t>Test Description</w:t>
       </w:r>
-      <w:bookmarkEnd w:id="19"/>
+      <w:bookmarkEnd w:id="20"/>
     </w:p>
     <w:p>
       <w:pPr>
@@ -3304,31 +3274,7 @@
           <w:shd w:val="clear" w:color="auto" w:fill="FFFFFF"/>
           <w:lang w:eastAsia="en-AU"/>
         </w:rPr>
-        <w:t xml:space="preserve">&lt;&lt;The Test Description is used as a guide in performing the test. It lists the input data and input commands for each test, as well as expected </w:t>
-      </w:r>
-      <w:proofErr w:type="spellStart"/>
-      <w:r>
-        <w:rPr>
-          <w:rFonts w:eastAsia="Times New Roman" w:cs="Times New Roman"/>
-          <w:color w:val="000000"/>
-          <w:sz w:val="27"/>
-          <w:szCs w:val="27"/>
-          <w:shd w:val="clear" w:color="auto" w:fill="FFFFFF"/>
-          <w:lang w:eastAsia="en-AU"/>
-        </w:rPr>
-        <w:t>out put</w:t>
-      </w:r>
-      <w:proofErr w:type="spellEnd"/>
-      <w:r>
-        <w:rPr>
-          <w:rFonts w:eastAsia="Times New Roman" w:cs="Times New Roman"/>
-          <w:color w:val="000000"/>
-          <w:sz w:val="27"/>
-          <w:szCs w:val="27"/>
-          <w:shd w:val="clear" w:color="auto" w:fill="FFFFFF"/>
-          <w:lang w:eastAsia="en-AU"/>
-        </w:rPr>
-        <w:t xml:space="preserve"> and system messages. If you find that you are unable to describe expected output numerically, use a natural language description. A test description consists of</w:t>
+        <w:t>&lt;&lt;The Test Description is used as a guide in performing the test. It lists the input data and input commands for each test, as well as expected out put and system messages. If you find that you are unable to describe expected output numerically, use a natural language description. A test description consists of</w:t>
       </w:r>
     </w:p>
     <w:p>
@@ -3510,7 +3456,6 @@
           <w:szCs w:val="27"/>
           <w:lang w:eastAsia="en-AU"/>
         </w:rPr>
-        <w:lastRenderedPageBreak/>
         <w:t>System Messages</w:t>
       </w:r>
     </w:p>
@@ -3537,29 +3482,7 @@
           <w:szCs w:val="27"/>
           <w:lang w:eastAsia="en-AU"/>
         </w:rPr>
-        <w:t xml:space="preserve">Procedures: The test procedure is often </w:t>
-      </w:r>
-      <w:proofErr w:type="spellStart"/>
-      <w:r>
-        <w:rPr>
-          <w:rFonts w:eastAsia="Times New Roman" w:cs="Times New Roman"/>
-          <w:color w:val="000000"/>
-          <w:sz w:val="27"/>
-          <w:szCs w:val="27"/>
-          <w:lang w:eastAsia="en-AU"/>
-        </w:rPr>
-        <w:t>specificed</w:t>
-      </w:r>
-      <w:proofErr w:type="spellEnd"/>
-      <w:r>
-        <w:rPr>
-          <w:rFonts w:eastAsia="Times New Roman" w:cs="Times New Roman"/>
-          <w:color w:val="000000"/>
-          <w:sz w:val="27"/>
-          <w:szCs w:val="27"/>
-          <w:lang w:eastAsia="en-AU"/>
-        </w:rPr>
-        <w:t xml:space="preserve"> in form of a test script.</w:t>
+        <w:t>Procedures: The test procedure is often specificed in form of a test script.</w:t>
       </w:r>
     </w:p>
     <w:p>
@@ -3576,7 +3499,7 @@
           <w:lang w:eastAsia="en-AU"/>
         </w:rPr>
       </w:pPr>
-      <w:bookmarkStart w:id="20" w:name="_Toc472538775"/>
+      <w:bookmarkStart w:id="21" w:name="_Toc472538775"/>
       <w:r>
         <w:rPr>
           <w:rFonts w:eastAsia="Times New Roman" w:cs="Times New Roman"/>
@@ -3589,7 +3512,7 @@
         </w:rPr>
         <w:t>Test Analysis Report</w:t>
       </w:r>
-      <w:bookmarkEnd w:id="20"/>
+      <w:bookmarkEnd w:id="21"/>
     </w:p>
     <w:p>
       <w:pPr>
@@ -3609,6 +3532,7 @@
           <w:shd w:val="clear" w:color="auto" w:fill="FFFFFF"/>
           <w:lang w:eastAsia="en-AU"/>
         </w:rPr>
+        <w:lastRenderedPageBreak/>
         <w:t>&lt;&lt;The Test Analysis Report lists the functions and performance characteristics that were to be demonstrated, and describes the actual test results. The description of the results must include the following:</w:t>
       </w:r>
     </w:p>
@@ -3725,9 +3649,9 @@
           <w:lang w:eastAsia="en-AU"/>
         </w:rPr>
       </w:pPr>
-      <w:bookmarkStart w:id="21" w:name="Test_D"/>
-      <w:bookmarkStart w:id="22" w:name="_Toc472538776"/>
-      <w:bookmarkEnd w:id="21"/>
+      <w:bookmarkStart w:id="22" w:name="Test_D"/>
+      <w:bookmarkStart w:id="23" w:name="_Toc472538776"/>
+      <w:bookmarkEnd w:id="22"/>
       <w:r>
         <w:rPr>
           <w:rFonts w:eastAsia="Times New Roman" w:cs="Times New Roman"/>
@@ -3740,7 +3664,7 @@
         </w:rPr>
         <w:t>Test D</w:t>
       </w:r>
-      <w:bookmarkEnd w:id="22"/>
+      <w:bookmarkEnd w:id="23"/>
     </w:p>
     <w:p>
       <w:pPr>
@@ -3777,7 +3701,7 @@
           <w:lang w:eastAsia="en-AU"/>
         </w:rPr>
       </w:pPr>
-      <w:bookmarkStart w:id="23" w:name="_Toc472538777"/>
+      <w:bookmarkStart w:id="24" w:name="_Toc472538777"/>
       <w:r>
         <w:rPr>
           <w:rFonts w:eastAsia="Times New Roman" w:cs="Times New Roman"/>
@@ -3790,7 +3714,7 @@
         </w:rPr>
         <w:t>Test Specification</w:t>
       </w:r>
-      <w:bookmarkEnd w:id="23"/>
+      <w:bookmarkEnd w:id="24"/>
     </w:p>
     <w:p>
       <w:pPr>
@@ -3827,7 +3751,7 @@
           <w:lang w:eastAsia="en-AU"/>
         </w:rPr>
       </w:pPr>
-      <w:bookmarkStart w:id="24" w:name="_Toc472538778"/>
+      <w:bookmarkStart w:id="25" w:name="_Toc472538778"/>
       <w:r>
         <w:rPr>
           <w:rFonts w:eastAsia="Times New Roman" w:cs="Times New Roman"/>
@@ -3840,7 +3764,7 @@
         </w:rPr>
         <w:t>Test Description</w:t>
       </w:r>
-      <w:bookmarkEnd w:id="24"/>
+      <w:bookmarkEnd w:id="25"/>
     </w:p>
     <w:p>
       <w:pPr>
@@ -3860,31 +3784,7 @@
           <w:shd w:val="clear" w:color="auto" w:fill="FFFFFF"/>
           <w:lang w:eastAsia="en-AU"/>
         </w:rPr>
-        <w:t xml:space="preserve">&lt;&lt;The Test Description is used as a guide in performing the test. It lists the input data and input commands for each test, as well as expected </w:t>
-      </w:r>
-      <w:proofErr w:type="spellStart"/>
-      <w:r>
-        <w:rPr>
-          <w:rFonts w:eastAsia="Times New Roman" w:cs="Times New Roman"/>
-          <w:color w:val="000000"/>
-          <w:sz w:val="27"/>
-          <w:szCs w:val="27"/>
-          <w:shd w:val="clear" w:color="auto" w:fill="FFFFFF"/>
-          <w:lang w:eastAsia="en-AU"/>
-        </w:rPr>
-        <w:t>out put</w:t>
-      </w:r>
-      <w:proofErr w:type="spellEnd"/>
-      <w:r>
-        <w:rPr>
-          <w:rFonts w:eastAsia="Times New Roman" w:cs="Times New Roman"/>
-          <w:color w:val="000000"/>
-          <w:sz w:val="27"/>
-          <w:szCs w:val="27"/>
-          <w:shd w:val="clear" w:color="auto" w:fill="FFFFFF"/>
-          <w:lang w:eastAsia="en-AU"/>
-        </w:rPr>
-        <w:t xml:space="preserve"> and system messages. If you find that you are unable to describe expected output numerically, use a natural language description. A test description consists of</w:t>
+        <w:t>&lt;&lt;The Test Description is used as a guide in performing the test. It lists the input data and input commands for each test, as well as expected out put and system messages. If you find that you are unable to describe expected output numerically, use a natural language description. A test description consists of</w:t>
       </w:r>
     </w:p>
     <w:p>
@@ -4092,29 +3992,7 @@
           <w:szCs w:val="27"/>
           <w:lang w:eastAsia="en-AU"/>
         </w:rPr>
-        <w:t xml:space="preserve">Procedures: The test procedure is often </w:t>
-      </w:r>
-      <w:proofErr w:type="spellStart"/>
-      <w:r>
-        <w:rPr>
-          <w:rFonts w:eastAsia="Times New Roman" w:cs="Times New Roman"/>
-          <w:color w:val="000000"/>
-          <w:sz w:val="27"/>
-          <w:szCs w:val="27"/>
-          <w:lang w:eastAsia="en-AU"/>
-        </w:rPr>
-        <w:t>specificed</w:t>
-      </w:r>
-      <w:proofErr w:type="spellEnd"/>
-      <w:r>
-        <w:rPr>
-          <w:rFonts w:eastAsia="Times New Roman" w:cs="Times New Roman"/>
-          <w:color w:val="000000"/>
-          <w:sz w:val="27"/>
-          <w:szCs w:val="27"/>
-          <w:lang w:eastAsia="en-AU"/>
-        </w:rPr>
-        <w:t xml:space="preserve"> in form of a test script.</w:t>
+        <w:t>Procedures: The test procedure is often specificed in form of a test script.</w:t>
       </w:r>
     </w:p>
     <w:p>
@@ -4131,7 +4009,7 @@
           <w:lang w:eastAsia="en-AU"/>
         </w:rPr>
       </w:pPr>
-      <w:bookmarkStart w:id="25" w:name="_Toc472538779"/>
+      <w:bookmarkStart w:id="26" w:name="_Toc472538779"/>
       <w:r>
         <w:rPr>
           <w:rFonts w:eastAsia="Times New Roman" w:cs="Times New Roman"/>
@@ -4144,7 +4022,7 @@
         </w:rPr>
         <w:t>Test Analysis Report</w:t>
       </w:r>
-      <w:bookmarkEnd w:id="25"/>
+      <w:bookmarkEnd w:id="26"/>
     </w:p>
     <w:p>
       <w:pPr>
@@ -4164,7 +4042,6 @@
           <w:shd w:val="clear" w:color="auto" w:fill="FFFFFF"/>
           <w:lang w:eastAsia="en-AU"/>
         </w:rPr>
-        <w:lastRenderedPageBreak/>
         <w:t>&lt;&lt;The Test Analysis Report lists the functions and performance characteristics that were to be demonstrated, and describes the actual test results. The description of the results must include the following:</w:t>
       </w:r>
     </w:p>
@@ -4243,6 +4120,7 @@
           <w:szCs w:val="27"/>
           <w:lang w:eastAsia="en-AU"/>
         </w:rPr>
+        <w:lastRenderedPageBreak/>
         <w:t>Data measures, including whether target requirements have been met</w:t>
       </w:r>
     </w:p>
@@ -4281,9 +4159,9 @@
           <w:lang w:eastAsia="en-AU"/>
         </w:rPr>
       </w:pPr>
-      <w:bookmarkStart w:id="26" w:name="Test_Materials"/>
-      <w:bookmarkStart w:id="27" w:name="_Toc472538780"/>
-      <w:bookmarkEnd w:id="26"/>
+      <w:bookmarkStart w:id="27" w:name="Test_Materials"/>
+      <w:bookmarkStart w:id="28" w:name="_Toc472538780"/>
+      <w:bookmarkEnd w:id="27"/>
       <w:r>
         <w:rPr>
           <w:rFonts w:eastAsia="Times New Roman" w:cs="Times New Roman"/>
@@ -4296,7 +4174,7 @@
         </w:rPr>
         <w:t>Test Materials</w:t>
       </w:r>
-      <w:bookmarkEnd w:id="27"/>
+      <w:bookmarkEnd w:id="28"/>
     </w:p>
     <w:p>
       <w:pPr>
@@ -4341,8 +4219,6 @@
         <w:br/>
         <w:t xml:space="preserve">Theoretically, the game should work no matter what OS you’re running on your own personal device as the Server runs all the python code and produces the Django templates which your web browser views as HTML. However, to be thorough, each device should have as much web browsers as possible for testing. </w:t>
       </w:r>
-      <w:bookmarkStart w:id="28" w:name="_GoBack"/>
-      <w:bookmarkEnd w:id="28"/>
     </w:p>
     <w:p>
       <w:pPr>
@@ -4454,7 +4330,7 @@
         <w:color w:val="323E4F" w:themeColor="text2" w:themeShade="BF"/>
         <w:szCs w:val="24"/>
       </w:rPr>
-      <w:t>8</w:t>
+      <w:t>5</w:t>
     </w:r>
     <w:r>
       <w:rPr>
@@ -4497,7 +4373,7 @@
         <w:color w:val="323E4F" w:themeColor="text2" w:themeShade="BF"/>
         <w:szCs w:val="24"/>
       </w:rPr>
-      <w:t>8</w:t>
+      <w:t>9</w:t>
     </w:r>
     <w:r>
       <w:rPr>
@@ -6537,7 +6413,7 @@
     <w:charset w:val="00"/>
     <w:family w:val="roman"/>
     <w:pitch w:val="variable"/>
-    <w:sig w:usb0="20002A87" w:usb1="80000000" w:usb2="00000008" w:usb3="00000000" w:csb0="000001FF" w:csb1="00000000"/>
+    <w:sig w:usb0="E0002EFF" w:usb1="C000785B" w:usb2="00000009" w:usb3="00000000" w:csb0="000001FF" w:csb1="00000000"/>
   </w:font>
   <w:font w:name="Courier New">
     <w:panose1 w:val="02070309020205020404"/>
@@ -6558,14 +6434,14 @@
     <w:charset w:val="00"/>
     <w:family w:val="swiss"/>
     <w:pitch w:val="variable"/>
-    <w:sig w:usb0="E00002FF" w:usb1="4000ACFF" w:usb2="00000001" w:usb3="00000000" w:csb0="0000019F" w:csb1="00000000"/>
+    <w:sig w:usb0="E0002AFF" w:usb1="C000247B" w:usb2="00000009" w:usb3="00000000" w:csb0="000001FF" w:csb1="00000000"/>
   </w:font>
   <w:font w:name="Calibri Light">
     <w:panose1 w:val="020F0302020204030204"/>
     <w:charset w:val="00"/>
     <w:family w:val="swiss"/>
     <w:pitch w:val="variable"/>
-    <w:sig w:usb0="A00002EF" w:usb1="4000207B" w:usb2="00000000" w:usb3="00000000" w:csb0="0000009F" w:csb1="00000000"/>
+    <w:sig w:usb0="E0002AFF" w:usb1="C000247B" w:usb2="00000009" w:usb3="00000000" w:csb0="000001FF" w:csb1="00000000"/>
   </w:font>
 </w:fonts>
 </file>
@@ -7352,7 +7228,7 @@
 </file>
 
 <file path=customXml/itemProps1.xml><?xml version="1.0" encoding="utf-8"?>
-<ds:datastoreItem xmlns:ds="http://schemas.openxmlformats.org/officeDocument/2006/customXml" ds:itemID="{291B28F3-926A-4544-B76F-4374198A1F68}">
+<ds:datastoreItem xmlns:ds="http://schemas.openxmlformats.org/officeDocument/2006/customXml" ds:itemID="{B747065A-E070-478D-8B20-9FBF57B759BC}">
   <ds:schemaRefs>
     <ds:schemaRef ds:uri="http://schemas.openxmlformats.org/officeDocument/2006/bibliography"/>
   </ds:schemaRefs>

</xml_diff>

<commit_message>
1) Added the ability to control the case Im using therefore speeding up testing process
</commit_message>
<xml_diff>
--- a/Instructions and Documentation/Testing/Testing Document.docx
+++ b/Instructions and Documentation/Testing/Testing Document.docx
@@ -1964,7 +1964,19 @@
         <w:t xml:space="preserve"> </w:t>
       </w:r>
       <w:r>
-        <w:t>is working correctly giving an incorrect answer to see if it will fail, and then giving the correct answers. For the actual Lottery Game itself, it randomly chooses A or B for the forms as just have to make sure the data goes in through the form as there is no real way to verify that a person gets the exact result, due to the randomness of the selection of the winning game for every single session.</w:t>
+        <w:t xml:space="preserve">is working correctly giving an incorrect answer to see if it will fail, and then giving the correct answers. For the actual Lottery </w:t>
+      </w:r>
+      <w:r>
+        <w:t>Game,</w:t>
+      </w:r>
+      <w:r>
+        <w:t xml:space="preserve"> itself, it randomly chooses A or B for the forms to make sure the data goes in through the form as there is no real way to verify that</w:t>
+      </w:r>
+      <w:r>
+        <w:t xml:space="preserve"> a person gets an</w:t>
+      </w:r>
+      <w:r>
+        <w:t xml:space="preserve"> exact result, due to the randomness of the selection of the winning game for every single session.</w:t>
       </w:r>
     </w:p>
     <w:p>
@@ -2031,17 +2043,25 @@
     </w:p>
     <w:p>
       <w:r>
-        <w:t>Finally, the Results has a survey to which each bots automatically completes and just waits for correct pages to come forth.</w:t>
+        <w:t xml:space="preserve">Finally, the Results has a survey to which each </w:t>
+      </w:r>
+      <w:r>
+        <w:t>bot</w:t>
+      </w:r>
+      <w:r>
+        <w:t xml:space="preserve"> automatically completes and just waits for correct pages to come forth.</w:t>
+      </w:r>
+    </w:p>
+    <w:p>
+      <w:r>
+        <w:t xml:space="preserve">The same code that lies within the </w:t>
       </w:r>
       <w:bookmarkStart w:id="6" w:name="_GoBack"/>
       <w:bookmarkEnd w:id="6"/>
-    </w:p>
-    <w:p>
-      <w:r>
-        <w:t>The same code that lies within the test.py for every application that does the command line testing also does the browser bot testing and therefore it’s safe to conclude that if a browser bot test completes without a fault, then the game’s logic is compatible with the browser.</w:t>
-      </w:r>
-    </w:p>
-    <w:p/>
+      <w:r>
+        <w:t>test.py for every application that does the command line testing also does the browser bot testing and therefore it’s safe to conclude that if a browser bot test completes without a fault, then the game’s logic is compatible with the browser.</w:t>
+      </w:r>
+    </w:p>
     <w:p>
       <w:pPr>
         <w:pStyle w:val="Heading3"/>
@@ -2280,7 +2300,6 @@
           <w:szCs w:val="27"/>
           <w:lang w:eastAsia="en-AU"/>
         </w:rPr>
-        <w:lastRenderedPageBreak/>
         <w:t>Location of test (hyperlink to test)</w:t>
       </w:r>
     </w:p>
@@ -2307,6 +2326,7 @@
           <w:szCs w:val="27"/>
           <w:lang w:eastAsia="en-AU"/>
         </w:rPr>
+        <w:lastRenderedPageBreak/>
         <w:t>Means of Control: Describes how data are entered (manually or automatically with a test driver)</w:t>
       </w:r>
     </w:p>
@@ -2920,7 +2940,6 @@
           <w:szCs w:val="27"/>
           <w:lang w:eastAsia="en-AU"/>
         </w:rPr>
-        <w:lastRenderedPageBreak/>
         <w:t>Output Data</w:t>
       </w:r>
     </w:p>
@@ -2947,6 +2966,7 @@
           <w:szCs w:val="27"/>
           <w:lang w:eastAsia="en-AU"/>
         </w:rPr>
+        <w:lastRenderedPageBreak/>
         <w:t>System Messages</w:t>
       </w:r>
     </w:p>
@@ -7228,7 +7248,7 @@
 </file>
 
 <file path=customXml/itemProps1.xml><?xml version="1.0" encoding="utf-8"?>
-<ds:datastoreItem xmlns:ds="http://schemas.openxmlformats.org/officeDocument/2006/customXml" ds:itemID="{B747065A-E070-478D-8B20-9FBF57B759BC}">
+<ds:datastoreItem xmlns:ds="http://schemas.openxmlformats.org/officeDocument/2006/customXml" ds:itemID="{03F646E3-FFBF-48D9-BEAA-50C6F72004C3}">
   <ds:schemaRefs>
     <ds:schemaRef ds:uri="http://schemas.openxmlformats.org/officeDocument/2006/bibliography"/>
   </ds:schemaRefs>

</xml_diff>

<commit_message>
1) Completed the Command Line Testing in the document 2) Adjusted the participant fee to $10 in settings
</commit_message>
<xml_diff>
--- a/Instructions and Documentation/Testing/Testing Document.docx
+++ b/Instructions and Documentation/Testing/Testing Document.docx
@@ -1,6 +1,6 @@
 
 <file path=word/document.xml><?xml version="1.0" encoding="utf-8"?>
-<w:document xmlns:wpc="http://schemas.microsoft.com/office/word/2010/wordprocessingCanvas" xmlns:cx="http://schemas.microsoft.com/office/drawing/2014/chartex" xmlns:cx1="http://schemas.microsoft.com/office/drawing/2015/9/8/chartex" xmlns:cx2="http://schemas.microsoft.com/office/drawing/2015/10/21/chartex" xmlns:cx3="http://schemas.microsoft.com/office/drawing/2016/5/9/chartex" xmlns:cx4="http://schemas.microsoft.com/office/drawing/2016/5/10/chartex" xmlns:cx5="http://schemas.microsoft.com/office/drawing/2016/5/11/chartex" xmlns:mc="http://schemas.openxmlformats.org/markup-compatibility/2006" xmlns:o="urn:schemas-microsoft-com:office:office" xmlns:r="http://schemas.openxmlformats.org/officeDocument/2006/relationships" xmlns:m="http://schemas.openxmlformats.org/officeDocument/2006/math" xmlns:v="urn:schemas-microsoft-com:vml" xmlns:wp14="http://schemas.microsoft.com/office/word/2010/wordprocessingDrawing" xmlns:wp="http://schemas.openxmlformats.org/drawingml/2006/wordprocessingDrawing" xmlns:w10="urn:schemas-microsoft-com:office:word" xmlns:w="http://schemas.openxmlformats.org/wordprocessingml/2006/main" xmlns:w14="http://schemas.microsoft.com/office/word/2010/wordml" xmlns:w15="http://schemas.microsoft.com/office/word/2012/wordml" xmlns:w16se="http://schemas.microsoft.com/office/word/2015/wordml/symex" xmlns:wpg="http://schemas.microsoft.com/office/word/2010/wordprocessingGroup" xmlns:wpi="http://schemas.microsoft.com/office/word/2010/wordprocessingInk" xmlns:wne="http://schemas.microsoft.com/office/word/2006/wordml" xmlns:wps="http://schemas.microsoft.com/office/word/2010/wordprocessingShape" mc:Ignorable="w14 w15 w16se wp14">
+<w:document xmlns:wpc="http://schemas.microsoft.com/office/word/2010/wordprocessingCanvas" xmlns:cx="http://schemas.microsoft.com/office/drawing/2014/chartex" xmlns:cx1="http://schemas.microsoft.com/office/drawing/2015/9/8/chartex" xmlns:cx2="http://schemas.microsoft.com/office/drawing/2015/10/21/chartex" xmlns:cx3="http://schemas.microsoft.com/office/drawing/2016/5/9/chartex" xmlns:cx4="http://schemas.microsoft.com/office/drawing/2016/5/10/chartex" xmlns:cx5="http://schemas.microsoft.com/office/drawing/2016/5/11/chartex" xmlns:cx6="http://schemas.microsoft.com/office/drawing/2016/5/12/chartex" xmlns:cx7="http://schemas.microsoft.com/office/drawing/2016/5/13/chartex" xmlns:cx8="http://schemas.microsoft.com/office/drawing/2016/5/14/chartex" xmlns:mc="http://schemas.openxmlformats.org/markup-compatibility/2006" xmlns:o="urn:schemas-microsoft-com:office:office" xmlns:r="http://schemas.openxmlformats.org/officeDocument/2006/relationships" xmlns:m="http://schemas.openxmlformats.org/officeDocument/2006/math" xmlns:v="urn:schemas-microsoft-com:vml" xmlns:wp14="http://schemas.microsoft.com/office/word/2010/wordprocessingDrawing" xmlns:wp="http://schemas.openxmlformats.org/drawingml/2006/wordprocessingDrawing" xmlns:w10="urn:schemas-microsoft-com:office:word" xmlns:w="http://schemas.openxmlformats.org/wordprocessingml/2006/main" xmlns:w14="http://schemas.microsoft.com/office/word/2010/wordml" xmlns:w15="http://schemas.microsoft.com/office/word/2012/wordml" xmlns:w16se="http://schemas.microsoft.com/office/word/2015/wordml/symex" xmlns:wpg="http://schemas.microsoft.com/office/word/2010/wordprocessingGroup" xmlns:wpi="http://schemas.microsoft.com/office/word/2010/wordprocessingInk" xmlns:wne="http://schemas.microsoft.com/office/word/2006/wordml" xmlns:wps="http://schemas.microsoft.com/office/word/2010/wordprocessingShape" mc:Ignorable="w14 w15 w16se wp14">
   <w:body>
     <w:p>
       <w:pPr>
@@ -11,6 +11,8 @@
           <w:szCs w:val="32"/>
         </w:rPr>
       </w:pPr>
+      <w:bookmarkStart w:id="0" w:name="_Hlk479175983"/>
+      <w:bookmarkEnd w:id="0"/>
       <w:r>
         <w:rPr>
           <w:rFonts w:cs="Times New Roman"/>
@@ -193,7 +195,7 @@
             </w:rPr>
             <w:fldChar w:fldCharType="separate"/>
           </w:r>
-          <w:hyperlink w:anchor="_Toc479019413" w:history="1">
+          <w:hyperlink w:anchor="_Toc479176586" w:history="1">
             <w:r>
               <w:rPr>
                 <w:rStyle w:val="Hyperlink"/>
@@ -222,7 +224,7 @@
                 <w:noProof/>
                 <w:webHidden/>
               </w:rPr>
-              <w:instrText xml:space="preserve"> PAGEREF _Toc479019413 \h </w:instrText>
+              <w:instrText xml:space="preserve"> PAGEREF _Toc479176586 \h </w:instrText>
             </w:r>
             <w:r>
               <w:rPr>
@@ -266,7 +268,7 @@
               <w:lang w:eastAsia="en-AU"/>
             </w:rPr>
           </w:pPr>
-          <w:hyperlink w:anchor="_Toc479019414" w:history="1">
+          <w:hyperlink w:anchor="_Toc479176587" w:history="1">
             <w:r>
               <w:rPr>
                 <w:rStyle w:val="Hyperlink"/>
@@ -295,7 +297,7 @@
                 <w:noProof/>
                 <w:webHidden/>
               </w:rPr>
-              <w:instrText xml:space="preserve"> PAGEREF _Toc479019414 \h </w:instrText>
+              <w:instrText xml:space="preserve"> PAGEREF _Toc479176587 \h </w:instrText>
             </w:r>
             <w:r>
               <w:rPr>
@@ -339,7 +341,7 @@
               <w:lang w:eastAsia="en-AU"/>
             </w:rPr>
           </w:pPr>
-          <w:hyperlink w:anchor="_Toc479019415" w:history="1">
+          <w:hyperlink w:anchor="_Toc479176588" w:history="1">
             <w:r>
               <w:rPr>
                 <w:rStyle w:val="Hyperlink"/>
@@ -366,7 +368,7 @@
                 <w:noProof/>
                 <w:webHidden/>
               </w:rPr>
-              <w:instrText xml:space="preserve"> PAGEREF _Toc479019415 \h </w:instrText>
+              <w:instrText xml:space="preserve"> PAGEREF _Toc479176588 \h </w:instrText>
             </w:r>
             <w:r>
               <w:rPr>
@@ -410,7 +412,7 @@
               <w:lang w:eastAsia="en-AU"/>
             </w:rPr>
           </w:pPr>
-          <w:hyperlink w:anchor="_Toc479019416" w:history="1">
+          <w:hyperlink w:anchor="_Toc479176589" w:history="1">
             <w:r>
               <w:rPr>
                 <w:rStyle w:val="Hyperlink"/>
@@ -437,7 +439,7 @@
                 <w:noProof/>
                 <w:webHidden/>
               </w:rPr>
-              <w:instrText xml:space="preserve"> PAGEREF _Toc479019416 \h </w:instrText>
+              <w:instrText xml:space="preserve"> PAGEREF _Toc479176589 \h </w:instrText>
             </w:r>
             <w:r>
               <w:rPr>
@@ -457,7 +459,7 @@
                 <w:noProof/>
                 <w:webHidden/>
               </w:rPr>
-              <w:t>5</w:t>
+              <w:t>3</w:t>
             </w:r>
             <w:r>
               <w:rPr>
@@ -481,7 +483,7 @@
               <w:lang w:eastAsia="en-AU"/>
             </w:rPr>
           </w:pPr>
-          <w:hyperlink w:anchor="_Toc479019417" w:history="1">
+          <w:hyperlink w:anchor="_Toc479176590" w:history="1">
             <w:r>
               <w:rPr>
                 <w:rStyle w:val="Hyperlink"/>
@@ -508,7 +510,7 @@
                 <w:noProof/>
                 <w:webHidden/>
               </w:rPr>
-              <w:instrText xml:space="preserve"> PAGEREF _Toc479019417 \h </w:instrText>
+              <w:instrText xml:space="preserve"> PAGEREF _Toc479176590 \h </w:instrText>
             </w:r>
             <w:r>
               <w:rPr>
@@ -528,7 +530,7 @@
                 <w:noProof/>
                 <w:webHidden/>
               </w:rPr>
-              <w:t>5</w:t>
+              <w:t>3</w:t>
             </w:r>
             <w:r>
               <w:rPr>
@@ -552,7 +554,7 @@
               <w:lang w:eastAsia="en-AU"/>
             </w:rPr>
           </w:pPr>
-          <w:hyperlink w:anchor="_Toc479019418" w:history="1">
+          <w:hyperlink w:anchor="_Toc479176591" w:history="1">
             <w:r>
               <w:rPr>
                 <w:rStyle w:val="Hyperlink"/>
@@ -579,7 +581,7 @@
                 <w:noProof/>
                 <w:webHidden/>
               </w:rPr>
-              <w:instrText xml:space="preserve"> PAGEREF _Toc479019418 \h </w:instrText>
+              <w:instrText xml:space="preserve"> PAGEREF _Toc479176591 \h </w:instrText>
             </w:r>
             <w:r>
               <w:rPr>
@@ -599,7 +601,7 @@
                 <w:noProof/>
                 <w:webHidden/>
               </w:rPr>
-              <w:t>6</w:t>
+              <w:t>3</w:t>
             </w:r>
             <w:r>
               <w:rPr>
@@ -623,7 +625,7 @@
               <w:lang w:eastAsia="en-AU"/>
             </w:rPr>
           </w:pPr>
-          <w:hyperlink w:anchor="_Toc479019419" w:history="1">
+          <w:hyperlink w:anchor="_Toc479176592" w:history="1">
             <w:r>
               <w:rPr>
                 <w:rStyle w:val="Hyperlink"/>
@@ -650,7 +652,7 @@
                 <w:noProof/>
                 <w:webHidden/>
               </w:rPr>
-              <w:instrText xml:space="preserve"> PAGEREF _Toc479019419 \h </w:instrText>
+              <w:instrText xml:space="preserve"> PAGEREF _Toc479176592 \h </w:instrText>
             </w:r>
             <w:r>
               <w:rPr>
@@ -670,7 +672,7 @@
                 <w:noProof/>
                 <w:webHidden/>
               </w:rPr>
-              <w:t>7</w:t>
+              <w:t>3</w:t>
             </w:r>
             <w:r>
               <w:rPr>
@@ -694,13 +696,11 @@
               <w:lang w:eastAsia="en-AU"/>
             </w:rPr>
           </w:pPr>
-          <w:hyperlink w:anchor="_Toc479019420" w:history="1">
+          <w:hyperlink w:anchor="_Toc479176593" w:history="1">
             <w:r>
               <w:rPr>
                 <w:rStyle w:val="Hyperlink"/>
-                <w:rFonts w:eastAsia="Times New Roman" w:cs="Times New Roman"/>
-                <w:noProof/>
-                <w:lang w:eastAsia="en-AU"/>
+                <w:noProof/>
               </w:rPr>
               <w:t>Test Description</w:t>
             </w:r>
@@ -723,7 +723,7 @@
                 <w:noProof/>
                 <w:webHidden/>
               </w:rPr>
-              <w:instrText xml:space="preserve"> PAGEREF _Toc479019420 \h </w:instrText>
+              <w:instrText xml:space="preserve"> PAGEREF _Toc479176593 \h </w:instrText>
             </w:r>
             <w:r>
               <w:rPr>
@@ -743,7 +743,7 @@
                 <w:noProof/>
                 <w:webHidden/>
               </w:rPr>
-              <w:t>7</w:t>
+              <w:t>3</w:t>
             </w:r>
             <w:r>
               <w:rPr>
@@ -767,13 +767,11 @@
               <w:lang w:eastAsia="en-AU"/>
             </w:rPr>
           </w:pPr>
-          <w:hyperlink w:anchor="_Toc479019421" w:history="1">
+          <w:hyperlink w:anchor="_Toc479176594" w:history="1">
             <w:r>
               <w:rPr>
                 <w:rStyle w:val="Hyperlink"/>
-                <w:rFonts w:eastAsia="Times New Roman" w:cs="Times New Roman"/>
-                <w:noProof/>
-                <w:lang w:eastAsia="en-AU"/>
+                <w:noProof/>
               </w:rPr>
               <w:t>Test Analysis Report</w:t>
             </w:r>
@@ -796,7 +794,7 @@
                 <w:noProof/>
                 <w:webHidden/>
               </w:rPr>
-              <w:instrText xml:space="preserve"> PAGEREF _Toc479019421 \h </w:instrText>
+              <w:instrText xml:space="preserve"> PAGEREF _Toc479176594 \h </w:instrText>
             </w:r>
             <w:r>
               <w:rPr>
@@ -816,7 +814,7 @@
                 <w:noProof/>
                 <w:webHidden/>
               </w:rPr>
-              <w:t>8</w:t>
+              <w:t>3</w:t>
             </w:r>
             <w:r>
               <w:rPr>
@@ -840,7 +838,7 @@
               <w:lang w:eastAsia="en-AU"/>
             </w:rPr>
           </w:pPr>
-          <w:hyperlink w:anchor="_Toc479019422" w:history="1">
+          <w:hyperlink w:anchor="_Toc479176595" w:history="1">
             <w:r>
               <w:rPr>
                 <w:rStyle w:val="Hyperlink"/>
@@ -869,7 +867,7 @@
                 <w:noProof/>
                 <w:webHidden/>
               </w:rPr>
-              <w:instrText xml:space="preserve"> PAGEREF _Toc479019422 \h </w:instrText>
+              <w:instrText xml:space="preserve"> PAGEREF _Toc479176595 \h </w:instrText>
             </w:r>
             <w:r>
               <w:rPr>
@@ -889,7 +887,7 @@
                 <w:noProof/>
                 <w:webHidden/>
               </w:rPr>
-              <w:t>11</w:t>
+              <w:t>3</w:t>
             </w:r>
             <w:r>
               <w:rPr>
@@ -913,7 +911,7 @@
               <w:lang w:eastAsia="en-AU"/>
             </w:rPr>
           </w:pPr>
-          <w:hyperlink w:anchor="_Toc479019423" w:history="1">
+          <w:hyperlink w:anchor="_Toc479176596" w:history="1">
             <w:r>
               <w:rPr>
                 <w:rStyle w:val="Hyperlink"/>
@@ -942,7 +940,7 @@
                 <w:noProof/>
                 <w:webHidden/>
               </w:rPr>
-              <w:instrText xml:space="preserve"> PAGEREF _Toc479019423 \h </w:instrText>
+              <w:instrText xml:space="preserve"> PAGEREF _Toc479176596 \h </w:instrText>
             </w:r>
             <w:r>
               <w:rPr>
@@ -962,7 +960,7 @@
                 <w:noProof/>
                 <w:webHidden/>
               </w:rPr>
-              <w:t>11</w:t>
+              <w:t>3</w:t>
             </w:r>
             <w:r>
               <w:rPr>
@@ -986,7 +984,7 @@
               <w:lang w:eastAsia="en-AU"/>
             </w:rPr>
           </w:pPr>
-          <w:hyperlink w:anchor="_Toc479019424" w:history="1">
+          <w:hyperlink w:anchor="_Toc479176597" w:history="1">
             <w:r>
               <w:rPr>
                 <w:rStyle w:val="Hyperlink"/>
@@ -1015,7 +1013,7 @@
                 <w:noProof/>
                 <w:webHidden/>
               </w:rPr>
-              <w:instrText xml:space="preserve"> PAGEREF _Toc479019424 \h </w:instrText>
+              <w:instrText xml:space="preserve"> PAGEREF _Toc479176597 \h </w:instrText>
             </w:r>
             <w:r>
               <w:rPr>
@@ -1035,7 +1033,7 @@
                 <w:noProof/>
                 <w:webHidden/>
               </w:rPr>
-              <w:t>11</w:t>
+              <w:t>3</w:t>
             </w:r>
             <w:r>
               <w:rPr>
@@ -1059,7 +1057,7 @@
               <w:lang w:eastAsia="en-AU"/>
             </w:rPr>
           </w:pPr>
-          <w:hyperlink w:anchor="_Toc479019425" w:history="1">
+          <w:hyperlink w:anchor="_Toc479176598" w:history="1">
             <w:r>
               <w:rPr>
                 <w:rStyle w:val="Hyperlink"/>
@@ -1088,7 +1086,7 @@
                 <w:noProof/>
                 <w:webHidden/>
               </w:rPr>
-              <w:instrText xml:space="preserve"> PAGEREF _Toc479019425 \h </w:instrText>
+              <w:instrText xml:space="preserve"> PAGEREF _Toc479176598 \h </w:instrText>
             </w:r>
             <w:r>
               <w:rPr>
@@ -1108,7 +1106,7 @@
                 <w:noProof/>
                 <w:webHidden/>
               </w:rPr>
-              <w:t>12</w:t>
+              <w:t>4</w:t>
             </w:r>
             <w:r>
               <w:rPr>
@@ -1132,7 +1130,7 @@
               <w:lang w:eastAsia="en-AU"/>
             </w:rPr>
           </w:pPr>
-          <w:hyperlink w:anchor="_Toc479019426" w:history="1">
+          <w:hyperlink w:anchor="_Toc479176599" w:history="1">
             <w:r>
               <w:rPr>
                 <w:rStyle w:val="Hyperlink"/>
@@ -1161,7 +1159,7 @@
                 <w:noProof/>
                 <w:webHidden/>
               </w:rPr>
-              <w:instrText xml:space="preserve"> PAGEREF _Toc479019426 \h </w:instrText>
+              <w:instrText xml:space="preserve"> PAGEREF _Toc479176599 \h </w:instrText>
             </w:r>
             <w:r>
               <w:rPr>
@@ -1181,7 +1179,7 @@
                 <w:noProof/>
                 <w:webHidden/>
               </w:rPr>
-              <w:t>12</w:t>
+              <w:t>4</w:t>
             </w:r>
             <w:r>
               <w:rPr>
@@ -1205,7 +1203,7 @@
               <w:lang w:eastAsia="en-AU"/>
             </w:rPr>
           </w:pPr>
-          <w:hyperlink w:anchor="_Toc479019427" w:history="1">
+          <w:hyperlink w:anchor="_Toc479176600" w:history="1">
             <w:r>
               <w:rPr>
                 <w:rStyle w:val="Hyperlink"/>
@@ -1234,7 +1232,7 @@
                 <w:noProof/>
                 <w:webHidden/>
               </w:rPr>
-              <w:instrText xml:space="preserve"> PAGEREF _Toc479019427 \h </w:instrText>
+              <w:instrText xml:space="preserve"> PAGEREF _Toc479176600 \h </w:instrText>
             </w:r>
             <w:r>
               <w:rPr>
@@ -1254,7 +1252,7 @@
                 <w:noProof/>
                 <w:webHidden/>
               </w:rPr>
-              <w:t>12</w:t>
+              <w:t>4</w:t>
             </w:r>
             <w:r>
               <w:rPr>
@@ -1278,7 +1276,7 @@
               <w:lang w:eastAsia="en-AU"/>
             </w:rPr>
           </w:pPr>
-          <w:hyperlink w:anchor="_Toc479019428" w:history="1">
+          <w:hyperlink w:anchor="_Toc479176601" w:history="1">
             <w:r>
               <w:rPr>
                 <w:rStyle w:val="Hyperlink"/>
@@ -1307,7 +1305,7 @@
                 <w:noProof/>
                 <w:webHidden/>
               </w:rPr>
-              <w:instrText xml:space="preserve"> PAGEREF _Toc479019428 \h </w:instrText>
+              <w:instrText xml:space="preserve"> PAGEREF _Toc479176601 \h </w:instrText>
             </w:r>
             <w:r>
               <w:rPr>
@@ -1327,7 +1325,7 @@
                 <w:noProof/>
                 <w:webHidden/>
               </w:rPr>
-              <w:t>12</w:t>
+              <w:t>4</w:t>
             </w:r>
             <w:r>
               <w:rPr>
@@ -1351,7 +1349,7 @@
               <w:lang w:eastAsia="en-AU"/>
             </w:rPr>
           </w:pPr>
-          <w:hyperlink w:anchor="_Toc479019429" w:history="1">
+          <w:hyperlink w:anchor="_Toc479176602" w:history="1">
             <w:r>
               <w:rPr>
                 <w:rStyle w:val="Hyperlink"/>
@@ -1380,7 +1378,7 @@
                 <w:noProof/>
                 <w:webHidden/>
               </w:rPr>
-              <w:instrText xml:space="preserve"> PAGEREF _Toc479019429 \h </w:instrText>
+              <w:instrText xml:space="preserve"> PAGEREF _Toc479176602 \h </w:instrText>
             </w:r>
             <w:r>
               <w:rPr>
@@ -1400,7 +1398,7 @@
                 <w:noProof/>
                 <w:webHidden/>
               </w:rPr>
-              <w:t>13</w:t>
+              <w:t>4</w:t>
             </w:r>
             <w:r>
               <w:rPr>
@@ -1424,7 +1422,7 @@
               <w:lang w:eastAsia="en-AU"/>
             </w:rPr>
           </w:pPr>
-          <w:hyperlink w:anchor="_Toc479019430" w:history="1">
+          <w:hyperlink w:anchor="_Toc479176603" w:history="1">
             <w:r>
               <w:rPr>
                 <w:rStyle w:val="Hyperlink"/>
@@ -1453,7 +1451,7 @@
                 <w:noProof/>
                 <w:webHidden/>
               </w:rPr>
-              <w:instrText xml:space="preserve"> PAGEREF _Toc479019430 \h </w:instrText>
+              <w:instrText xml:space="preserve"> PAGEREF _Toc479176603 \h </w:instrText>
             </w:r>
             <w:r>
               <w:rPr>
@@ -1473,7 +1471,7 @@
                 <w:noProof/>
                 <w:webHidden/>
               </w:rPr>
-              <w:t>13</w:t>
+              <w:t>5</w:t>
             </w:r>
             <w:r>
               <w:rPr>
@@ -1497,7 +1495,7 @@
               <w:lang w:eastAsia="en-AU"/>
             </w:rPr>
           </w:pPr>
-          <w:hyperlink w:anchor="_Toc479019431" w:history="1">
+          <w:hyperlink w:anchor="_Toc479176604" w:history="1">
             <w:r>
               <w:rPr>
                 <w:rStyle w:val="Hyperlink"/>
@@ -1526,7 +1524,7 @@
                 <w:noProof/>
                 <w:webHidden/>
               </w:rPr>
-              <w:instrText xml:space="preserve"> PAGEREF _Toc479019431 \h </w:instrText>
+              <w:instrText xml:space="preserve"> PAGEREF _Toc479176604 \h </w:instrText>
             </w:r>
             <w:r>
               <w:rPr>
@@ -1546,7 +1544,7 @@
                 <w:noProof/>
                 <w:webHidden/>
               </w:rPr>
-              <w:t>13</w:t>
+              <w:t>5</w:t>
             </w:r>
             <w:r>
               <w:rPr>
@@ -1570,7 +1568,7 @@
               <w:lang w:eastAsia="en-AU"/>
             </w:rPr>
           </w:pPr>
-          <w:hyperlink w:anchor="_Toc479019432" w:history="1">
+          <w:hyperlink w:anchor="_Toc479176605" w:history="1">
             <w:r>
               <w:rPr>
                 <w:rStyle w:val="Hyperlink"/>
@@ -1599,7 +1597,7 @@
                 <w:noProof/>
                 <w:webHidden/>
               </w:rPr>
-              <w:instrText xml:space="preserve"> PAGEREF _Toc479019432 \h </w:instrText>
+              <w:instrText xml:space="preserve"> PAGEREF _Toc479176605 \h </w:instrText>
             </w:r>
             <w:r>
               <w:rPr>
@@ -1619,7 +1617,7 @@
                 <w:noProof/>
                 <w:webHidden/>
               </w:rPr>
-              <w:t>13</w:t>
+              <w:t>5</w:t>
             </w:r>
             <w:r>
               <w:rPr>
@@ -1643,7 +1641,7 @@
               <w:lang w:eastAsia="en-AU"/>
             </w:rPr>
           </w:pPr>
-          <w:hyperlink w:anchor="_Toc479019433" w:history="1">
+          <w:hyperlink w:anchor="_Toc479176606" w:history="1">
             <w:r>
               <w:rPr>
                 <w:rStyle w:val="Hyperlink"/>
@@ -1672,7 +1670,7 @@
                 <w:noProof/>
                 <w:webHidden/>
               </w:rPr>
-              <w:instrText xml:space="preserve"> PAGEREF _Toc479019433 \h </w:instrText>
+              <w:instrText xml:space="preserve"> PAGEREF _Toc479176606 \h </w:instrText>
             </w:r>
             <w:r>
               <w:rPr>
@@ -1692,7 +1690,7 @@
                 <w:noProof/>
                 <w:webHidden/>
               </w:rPr>
-              <w:t>13</w:t>
+              <w:t>5</w:t>
             </w:r>
             <w:r>
               <w:rPr>
@@ -1716,7 +1714,7 @@
               <w:lang w:eastAsia="en-AU"/>
             </w:rPr>
           </w:pPr>
-          <w:hyperlink w:anchor="_Toc479019434" w:history="1">
+          <w:hyperlink w:anchor="_Toc479176607" w:history="1">
             <w:r>
               <w:rPr>
                 <w:rStyle w:val="Hyperlink"/>
@@ -1745,7 +1743,7 @@
                 <w:noProof/>
                 <w:webHidden/>
               </w:rPr>
-              <w:instrText xml:space="preserve"> PAGEREF _Toc479019434 \h </w:instrText>
+              <w:instrText xml:space="preserve"> PAGEREF _Toc479176607 \h </w:instrText>
             </w:r>
             <w:r>
               <w:rPr>
@@ -1765,7 +1763,7 @@
                 <w:noProof/>
                 <w:webHidden/>
               </w:rPr>
-              <w:t>13</w:t>
+              <w:t>5</w:t>
             </w:r>
             <w:r>
               <w:rPr>
@@ -1789,7 +1787,7 @@
               <w:lang w:eastAsia="en-AU"/>
             </w:rPr>
           </w:pPr>
-          <w:hyperlink w:anchor="_Toc479019435" w:history="1">
+          <w:hyperlink w:anchor="_Toc479176608" w:history="1">
             <w:r>
               <w:rPr>
                 <w:rStyle w:val="Hyperlink"/>
@@ -1818,7 +1816,7 @@
                 <w:noProof/>
                 <w:webHidden/>
               </w:rPr>
-              <w:instrText xml:space="preserve"> PAGEREF _Toc479019435 \h </w:instrText>
+              <w:instrText xml:space="preserve"> PAGEREF _Toc479176608 \h </w:instrText>
             </w:r>
             <w:r>
               <w:rPr>
@@ -1838,7 +1836,7 @@
                 <w:noProof/>
                 <w:webHidden/>
               </w:rPr>
-              <w:t>14</w:t>
+              <w:t>5</w:t>
             </w:r>
             <w:r>
               <w:rPr>
@@ -1862,7 +1860,7 @@
               <w:lang w:eastAsia="en-AU"/>
             </w:rPr>
           </w:pPr>
-          <w:hyperlink w:anchor="_Toc479019436" w:history="1">
+          <w:hyperlink w:anchor="_Toc479176609" w:history="1">
             <w:r>
               <w:rPr>
                 <w:rStyle w:val="Hyperlink"/>
@@ -1891,7 +1889,7 @@
                 <w:noProof/>
                 <w:webHidden/>
               </w:rPr>
-              <w:instrText xml:space="preserve"> PAGEREF _Toc479019436 \h </w:instrText>
+              <w:instrText xml:space="preserve"> PAGEREF _Toc479176609 \h </w:instrText>
             </w:r>
             <w:r>
               <w:rPr>
@@ -1911,7 +1909,7 @@
                 <w:noProof/>
                 <w:webHidden/>
               </w:rPr>
-              <w:t>14</w:t>
+              <w:t>6</w:t>
             </w:r>
             <w:r>
               <w:rPr>
@@ -1935,7 +1933,7 @@
               <w:lang w:eastAsia="en-AU"/>
             </w:rPr>
           </w:pPr>
-          <w:hyperlink w:anchor="_Toc479019437" w:history="1">
+          <w:hyperlink w:anchor="_Toc479176610" w:history="1">
             <w:r>
               <w:rPr>
                 <w:rStyle w:val="Hyperlink"/>
@@ -1964,7 +1962,7 @@
                 <w:noProof/>
                 <w:webHidden/>
               </w:rPr>
-              <w:instrText xml:space="preserve"> PAGEREF _Toc479019437 \h </w:instrText>
+              <w:instrText xml:space="preserve"> PAGEREF _Toc479176610 \h </w:instrText>
             </w:r>
             <w:r>
               <w:rPr>
@@ -1984,7 +1982,7 @@
                 <w:noProof/>
                 <w:webHidden/>
               </w:rPr>
-              <w:t>14</w:t>
+              <w:t>6</w:t>
             </w:r>
             <w:r>
               <w:rPr>
@@ -2008,7 +2006,7 @@
               <w:lang w:eastAsia="en-AU"/>
             </w:rPr>
           </w:pPr>
-          <w:hyperlink w:anchor="_Toc479019438" w:history="1">
+          <w:hyperlink w:anchor="_Toc479176611" w:history="1">
             <w:r>
               <w:rPr>
                 <w:rStyle w:val="Hyperlink"/>
@@ -2035,7 +2033,7 @@
                 <w:noProof/>
                 <w:webHidden/>
               </w:rPr>
-              <w:instrText xml:space="preserve"> PAGEREF _Toc479019438 \h </w:instrText>
+              <w:instrText xml:space="preserve"> PAGEREF _Toc479176611 \h </w:instrText>
             </w:r>
             <w:r>
               <w:rPr>
@@ -2055,7 +2053,7 @@
                 <w:noProof/>
                 <w:webHidden/>
               </w:rPr>
-              <w:t>15</w:t>
+              <w:t>6</w:t>
             </w:r>
             <w:r>
               <w:rPr>
@@ -2121,7 +2119,7 @@
           <w:lang w:eastAsia="en-AU"/>
         </w:rPr>
       </w:pPr>
-      <w:bookmarkStart w:id="0" w:name="_Toc479019413"/>
+      <w:bookmarkStart w:id="1" w:name="_Toc479176586"/>
       <w:r>
         <w:rPr>
           <w:rFonts w:eastAsia="Times New Roman" w:cs="Times New Roman"/>
@@ -2149,7 +2147,7 @@
         </w:rPr>
         <w:t xml:space="preserve"> and Test Summary</w:t>
       </w:r>
-      <w:bookmarkEnd w:id="0"/>
+      <w:bookmarkEnd w:id="1"/>
     </w:p>
     <w:p>
       <w:pPr>
@@ -2319,13 +2317,13 @@
           <w:lang w:eastAsia="en-AU"/>
         </w:rPr>
       </w:pPr>
-      <w:bookmarkStart w:id="1" w:name="Document_References"/>
-      <w:bookmarkStart w:id="2" w:name="Test_Summary"/>
-      <w:bookmarkStart w:id="3" w:name="Testing_Strategy"/>
-      <w:bookmarkStart w:id="4" w:name="_Toc479019414"/>
-      <w:bookmarkEnd w:id="1"/>
+      <w:bookmarkStart w:id="2" w:name="Document_References"/>
+      <w:bookmarkStart w:id="3" w:name="Test_Summary"/>
+      <w:bookmarkStart w:id="4" w:name="Testing_Strategy"/>
+      <w:bookmarkStart w:id="5" w:name="_Toc479176587"/>
       <w:bookmarkEnd w:id="2"/>
       <w:bookmarkEnd w:id="3"/>
+      <w:bookmarkEnd w:id="4"/>
       <w:r>
         <w:rPr>
           <w:rFonts w:eastAsia="Times New Roman" w:cs="Times New Roman"/>
@@ -2339,7 +2337,7 @@
         </w:rPr>
         <w:t>Testing Strategy</w:t>
       </w:r>
-      <w:bookmarkEnd w:id="4"/>
+      <w:bookmarkEnd w:id="5"/>
     </w:p>
     <w:p>
       <w:pPr>
@@ -2439,16 +2437,16 @@
           <w:u w:val="single"/>
         </w:rPr>
       </w:pPr>
-      <w:bookmarkStart w:id="5" w:name="_Automated_Testing"/>
-      <w:bookmarkStart w:id="6" w:name="_Toc479019415"/>
-      <w:bookmarkEnd w:id="5"/>
+      <w:bookmarkStart w:id="6" w:name="_Automated_Testing"/>
+      <w:bookmarkStart w:id="7" w:name="_Toc479176588"/>
+      <w:bookmarkEnd w:id="6"/>
       <w:r>
         <w:rPr>
           <w:u w:val="single"/>
         </w:rPr>
         <w:t>Automated Testing</w:t>
       </w:r>
-      <w:bookmarkEnd w:id="6"/>
+      <w:bookmarkEnd w:id="7"/>
     </w:p>
     <w:p>
       <w:pPr>
@@ -2723,14 +2721,14 @@
           <w:u w:val="single"/>
         </w:rPr>
       </w:pPr>
-      <w:bookmarkStart w:id="7" w:name="_Toc479019416"/>
+      <w:bookmarkStart w:id="8" w:name="_Toc479176589"/>
       <w:r>
         <w:rPr>
           <w:u w:val="single"/>
         </w:rPr>
         <w:t>Hardware and Manual Testing</w:t>
       </w:r>
-      <w:bookmarkEnd w:id="7"/>
+      <w:bookmarkEnd w:id="8"/>
     </w:p>
     <w:p>
       <w:pPr>
@@ -2783,18 +2781,18 @@
           <w:u w:val="single"/>
         </w:rPr>
       </w:pPr>
-      <w:bookmarkStart w:id="8" w:name="Test_A"/>
-      <w:bookmarkStart w:id="9" w:name="_Test_1:_The"/>
-      <w:bookmarkStart w:id="10" w:name="_Toc479019417"/>
-      <w:bookmarkEnd w:id="8"/>
+      <w:bookmarkStart w:id="9" w:name="Test_A"/>
+      <w:bookmarkStart w:id="10" w:name="_Test_1:_The"/>
+      <w:bookmarkStart w:id="11" w:name="_Toc479176590"/>
       <w:bookmarkEnd w:id="9"/>
+      <w:bookmarkEnd w:id="10"/>
       <w:r>
         <w:rPr>
           <w:u w:val="single"/>
         </w:rPr>
         <w:t>Test 1: The Frequency of Outbreaks</w:t>
       </w:r>
-      <w:bookmarkEnd w:id="10"/>
+      <w:bookmarkEnd w:id="11"/>
     </w:p>
     <w:p>
       <w:pPr>
@@ -2898,54 +2896,49 @@
     </w:p>
     <w:p>
       <w:pPr>
-        <w:rPr>
-          <w:rFonts w:eastAsia="Times New Roman" w:cs="Times New Roman"/>
-          <w:b/>
-          <w:color w:val="000000"/>
-          <w:szCs w:val="24"/>
-          <w:u w:val="single"/>
-          <w:shd w:val="clear" w:color="auto" w:fill="FFFFFF"/>
-          <w:lang w:eastAsia="en-AU"/>
-        </w:rPr>
-      </w:pPr>
-      <w:bookmarkStart w:id="11" w:name="_Toc479019418"/>
-      <w:r>
+        <w:pStyle w:val="Heading3"/>
         <w:rPr>
           <w:rStyle w:val="Heading3Char"/>
           <w:rFonts w:eastAsiaTheme="minorHAnsi"/>
+          <w:b/>
           <w:u w:val="single"/>
         </w:rPr>
-        <w:t>How an Outbreak is D</w:t>
-      </w:r>
+      </w:pPr>
+      <w:bookmarkStart w:id="12" w:name="_How_an_Outbreak"/>
+      <w:bookmarkStart w:id="13" w:name="_Toc479176591"/>
+      <w:bookmarkEnd w:id="12"/>
       <w:r>
         <w:rPr>
           <w:rStyle w:val="Heading3Char"/>
           <w:rFonts w:eastAsiaTheme="minorHAnsi"/>
+          <w:b/>
           <w:u w:val="single"/>
         </w:rPr>
+        <w:t>How an Outbreak is D</w:t>
+      </w:r>
+      <w:r>
+        <w:rPr>
+          <w:rStyle w:val="Heading3Char"/>
+          <w:rFonts w:eastAsiaTheme="minorHAnsi"/>
+          <w:b/>
+          <w:u w:val="single"/>
+        </w:rPr>
         <w:t>etermined</w:t>
       </w:r>
-      <w:bookmarkEnd w:id="11"/>
-      <w:r>
-        <w:rPr>
-          <w:rFonts w:eastAsia="Times New Roman" w:cs="Times New Roman"/>
-          <w:color w:val="000000"/>
-          <w:szCs w:val="24"/>
-          <w:shd w:val="clear" w:color="auto" w:fill="FFFFFF"/>
-          <w:lang w:eastAsia="en-AU"/>
-        </w:rPr>
-        <w:br/>
-      </w:r>
-      <w:r>
-        <w:rPr>
-          <w:rFonts w:eastAsia="Times New Roman" w:cs="Times New Roman"/>
-          <w:color w:val="000000"/>
-          <w:szCs w:val="24"/>
-          <w:shd w:val="clear" w:color="auto" w:fill="FFFFFF"/>
-          <w:lang w:eastAsia="en-AU"/>
-        </w:rPr>
-        <w:br/>
-      </w:r>
+      <w:bookmarkEnd w:id="13"/>
+    </w:p>
+    <w:p>
+      <w:pPr>
+        <w:rPr>
+          <w:rFonts w:eastAsia="Times New Roman" w:cs="Times New Roman"/>
+          <w:b/>
+          <w:color w:val="000000"/>
+          <w:szCs w:val="24"/>
+          <w:u w:val="single"/>
+          <w:shd w:val="clear" w:color="auto" w:fill="FFFFFF"/>
+          <w:lang w:eastAsia="en-AU"/>
+        </w:rPr>
+      </w:pPr>
       <w:r>
         <w:rPr>
           <w:rFonts w:eastAsia="Times New Roman" w:cs="Times New Roman"/>
@@ -4480,6 +4473,7 @@
           <w:shd w:val="clear" w:color="auto" w:fill="FFFFFF"/>
           <w:lang w:eastAsia="en-AU"/>
         </w:rPr>
+        <w:lastRenderedPageBreak/>
         <w:t>if PO &lt; RAND, No Outbreak Occurs</w:t>
       </w:r>
     </w:p>
@@ -4502,7 +4496,6 @@
           <w:shd w:val="clear" w:color="auto" w:fill="FFFFFF"/>
           <w:lang w:eastAsia="en-AU"/>
         </w:rPr>
-        <w:lastRenderedPageBreak/>
         <w:br/>
         <w:t>6)</w:t>
       </w:r>
@@ -4642,14 +4635,14 @@
           <w:u w:val="single"/>
         </w:rPr>
       </w:pPr>
-      <w:bookmarkStart w:id="12" w:name="_Toc479019419"/>
+      <w:bookmarkStart w:id="14" w:name="_Toc479176592"/>
       <w:r>
         <w:rPr>
           <w:u w:val="single"/>
         </w:rPr>
         <w:t>Test Specification</w:t>
       </w:r>
-      <w:bookmarkEnd w:id="12"/>
+      <w:bookmarkEnd w:id="14"/>
     </w:p>
     <w:p>
       <w:pPr>
@@ -4681,7 +4674,47 @@
           <w:shd w:val="clear" w:color="auto" w:fill="FFFFFF"/>
           <w:lang w:eastAsia="en-AU"/>
         </w:rPr>
-        <w:t xml:space="preserve">, we require to see that </w:t>
+        <w:t xml:space="preserve">, we require </w:t>
+      </w:r>
+      <w:r>
+        <w:rPr>
+          <w:rFonts w:eastAsia="Times New Roman" w:cs="Times New Roman"/>
+          <w:color w:val="000000"/>
+          <w:szCs w:val="24"/>
+          <w:shd w:val="clear" w:color="auto" w:fill="FFFFFF"/>
+          <w:lang w:eastAsia="en-AU"/>
+        </w:rPr>
+        <w:t>seeing</w:t>
+      </w:r>
+      <w:r>
+        <w:rPr>
+          <w:rFonts w:eastAsia="Times New Roman" w:cs="Times New Roman"/>
+          <w:color w:val="000000"/>
+          <w:szCs w:val="24"/>
+          <w:shd w:val="clear" w:color="auto" w:fill="FFFFFF"/>
+          <w:lang w:eastAsia="en-AU"/>
+        </w:rPr>
+        <w:t xml:space="preserve"> that</w:t>
+      </w:r>
+      <w:r>
+        <w:rPr>
+          <w:rFonts w:eastAsia="Times New Roman" w:cs="Times New Roman"/>
+          <w:color w:val="000000"/>
+          <w:szCs w:val="24"/>
+          <w:shd w:val="clear" w:color="auto" w:fill="FFFFFF"/>
+          <w:lang w:eastAsia="en-AU"/>
+        </w:rPr>
+        <w:t xml:space="preserve"> the</w:t>
+      </w:r>
+      <w:r>
+        <w:rPr>
+          <w:rFonts w:eastAsia="Times New Roman" w:cs="Times New Roman"/>
+          <w:color w:val="000000"/>
+          <w:szCs w:val="24"/>
+          <w:shd w:val="clear" w:color="auto" w:fill="FFFFFF"/>
+          <w:lang w:eastAsia="en-AU"/>
+        </w:rPr>
+        <w:t xml:space="preserve"> </w:t>
       </w:r>
       <w:r>
         <w:rPr>
@@ -4879,34 +4912,23 @@
     </w:p>
     <w:p>
       <w:pPr>
-        <w:spacing w:before="100" w:beforeAutospacing="1" w:after="100" w:afterAutospacing="1" w:line="240" w:lineRule="auto"/>
-        <w:outlineLvl w:val="2"/>
-        <w:rPr>
-          <w:rFonts w:eastAsia="Times New Roman" w:cs="Times New Roman"/>
-          <w:b/>
-          <w:bCs/>
-          <w:color w:val="000000"/>
-          <w:sz w:val="27"/>
-          <w:szCs w:val="27"/>
+        <w:pStyle w:val="Heading3"/>
+        <w:rPr>
+          <w:bCs w:val="0"/>
+          <w:color w:val="000000"/>
           <w:u w:val="single"/>
-          <w:lang w:eastAsia="en-AU"/>
-        </w:rPr>
-      </w:pPr>
-      <w:bookmarkStart w:id="13" w:name="_Toc479019420"/>
-      <w:r>
-        <w:rPr>
-          <w:rFonts w:eastAsia="Times New Roman" w:cs="Times New Roman"/>
-          <w:b/>
-          <w:bCs/>
-          <w:color w:val="000000"/>
-          <w:sz w:val="27"/>
-          <w:szCs w:val="27"/>
+        </w:rPr>
+      </w:pPr>
+      <w:bookmarkStart w:id="15" w:name="_Toc479176593"/>
+      <w:r>
+        <w:rPr>
+          <w:bCs w:val="0"/>
+          <w:color w:val="000000"/>
           <w:u w:val="single"/>
-          <w:lang w:eastAsia="en-AU"/>
         </w:rPr>
         <w:t>Test Description</w:t>
       </w:r>
-      <w:bookmarkEnd w:id="13"/>
+      <w:bookmarkEnd w:id="15"/>
     </w:p>
     <w:p>
       <w:pPr>
@@ -4941,13 +4963,12 @@
         <w:br/>
         <w:t>oTree 1.2.7 (or above)</w:t>
       </w:r>
-    </w:p>
-    <w:p>
-      <w:pPr>
-        <w:rPr>
-          <w:lang w:eastAsia="en-AU"/>
-        </w:rPr>
-      </w:pPr>
+      <w:r>
+        <w:rPr>
+          <w:lang w:eastAsia="en-AU"/>
+        </w:rPr>
+        <w:br/>
+      </w:r>
       <w:r>
         <w:rPr>
           <w:lang w:eastAsia="en-AU"/>
@@ -5386,40 +5407,27 @@
           <w:lang w:eastAsia="en-AU"/>
         </w:rPr>
       </w:pPr>
-      <w:bookmarkStart w:id="14" w:name="_GoBack"/>
-      <w:bookmarkEnd w:id="14"/>
-    </w:p>
-    <w:p>
-      <w:pPr>
-        <w:spacing w:before="100" w:beforeAutospacing="1" w:after="100" w:afterAutospacing="1" w:line="240" w:lineRule="auto"/>
-        <w:outlineLvl w:val="2"/>
-        <w:rPr>
-          <w:rFonts w:eastAsia="Times New Roman" w:cs="Times New Roman"/>
-          <w:b/>
-          <w:bCs/>
-          <w:color w:val="000000"/>
-          <w:sz w:val="27"/>
-          <w:szCs w:val="27"/>
+    </w:p>
+    <w:p>
+      <w:pPr>
+        <w:pStyle w:val="Heading3"/>
+        <w:rPr>
+          <w:bCs w:val="0"/>
+          <w:color w:val="000000"/>
           <w:u w:val="single"/>
-          <w:lang w:eastAsia="en-AU"/>
-        </w:rPr>
-      </w:pPr>
-      <w:bookmarkStart w:id="15" w:name="_Toc479019421"/>
-      <w:r>
-        <w:rPr>
-          <w:rFonts w:eastAsia="Times New Roman" w:cs="Times New Roman"/>
-          <w:b/>
-          <w:bCs/>
-          <w:color w:val="000000"/>
-          <w:sz w:val="27"/>
-          <w:szCs w:val="27"/>
+        </w:rPr>
+      </w:pPr>
+      <w:bookmarkStart w:id="16" w:name="_Toc479176594"/>
+      <w:r>
+        <w:rPr>
+          <w:bCs w:val="0"/>
+          <w:color w:val="000000"/>
           <w:u w:val="single"/>
-          <w:lang w:eastAsia="en-AU"/>
         </w:rPr>
         <w:lastRenderedPageBreak/>
         <w:t>Test Analysis Report</w:t>
       </w:r>
-      <w:bookmarkEnd w:id="15"/>
+      <w:bookmarkEnd w:id="16"/>
     </w:p>
     <w:p>
       <w:pPr>
@@ -5503,7 +5511,29 @@
           <w:shd w:val="clear" w:color="auto" w:fill="FFFFFF"/>
           <w:lang w:eastAsia="en-AU"/>
         </w:rPr>
-        <w:t xml:space="preserve">as per How an Outbreak is Determined. </w:t>
+        <w:t xml:space="preserve">as per </w:t>
+      </w:r>
+      <w:hyperlink w:anchor="_How_an_Outbreak" w:history="1">
+        <w:r>
+          <w:rPr>
+            <w:rStyle w:val="Hyperlink"/>
+            <w:rFonts w:eastAsia="Times New Roman" w:cs="Times New Roman"/>
+            <w:szCs w:val="24"/>
+            <w:shd w:val="clear" w:color="auto" w:fill="FFFFFF"/>
+            <w:lang w:eastAsia="en-AU"/>
+          </w:rPr>
+          <w:t>How an Outbreak is Determined</w:t>
+        </w:r>
+      </w:hyperlink>
+      <w:r>
+        <w:rPr>
+          <w:rFonts w:eastAsia="Times New Roman" w:cs="Times New Roman"/>
+          <w:color w:val="000000"/>
+          <w:szCs w:val="24"/>
+          <w:shd w:val="clear" w:color="auto" w:fill="FFFFFF"/>
+          <w:lang w:eastAsia="en-AU"/>
+        </w:rPr>
+        <w:t xml:space="preserve">. </w:t>
       </w:r>
     </w:p>
     <w:p>
@@ -5552,7 +5582,29 @@
           <w:shd w:val="clear" w:color="auto" w:fill="FFFFFF"/>
           <w:lang w:eastAsia="en-AU"/>
         </w:rPr>
-        <w:t>as per How an Outbreak is Determined.</w:t>
+        <w:t xml:space="preserve">as per </w:t>
+      </w:r>
+      <w:hyperlink w:anchor="_How_an_Outbreak" w:history="1">
+        <w:r>
+          <w:rPr>
+            <w:rStyle w:val="Hyperlink"/>
+            <w:rFonts w:eastAsia="Times New Roman" w:cs="Times New Roman"/>
+            <w:szCs w:val="24"/>
+            <w:shd w:val="clear" w:color="auto" w:fill="FFFFFF"/>
+            <w:lang w:eastAsia="en-AU"/>
+          </w:rPr>
+          <w:t>How an Outbreak is Determined</w:t>
+        </w:r>
+      </w:hyperlink>
+      <w:r>
+        <w:rPr>
+          <w:rFonts w:eastAsia="Times New Roman" w:cs="Times New Roman"/>
+          <w:color w:val="000000"/>
+          <w:szCs w:val="24"/>
+          <w:shd w:val="clear" w:color="auto" w:fill="FFFFFF"/>
+          <w:lang w:eastAsia="en-AU"/>
+        </w:rPr>
+        <w:t>.</w:t>
       </w:r>
     </w:p>
     <w:p>
@@ -11382,6 +11434,23 @@
     </w:p>
     <w:p>
       <w:pPr>
+        <w:rPr>
+          <w:rFonts w:eastAsia="Times New Roman" w:cs="Times New Roman"/>
+          <w:szCs w:val="24"/>
+          <w:lang w:eastAsia="en-AU"/>
+        </w:rPr>
+      </w:pPr>
+      <w:r>
+        <w:rPr>
+          <w:rFonts w:eastAsia="Times New Roman" w:cs="Times New Roman"/>
+          <w:szCs w:val="24"/>
+          <w:lang w:eastAsia="en-AU"/>
+        </w:rPr>
+        <w:br w:type="page"/>
+      </w:r>
+    </w:p>
+    <w:p>
+      <w:pPr>
         <w:spacing w:before="100" w:beforeAutospacing="1" w:after="100" w:afterAutospacing="1" w:line="240" w:lineRule="auto"/>
         <w:outlineLvl w:val="1"/>
         <w:rPr>
@@ -11395,9 +11464,9 @@
           <w:lang w:eastAsia="en-AU"/>
         </w:rPr>
       </w:pPr>
-      <w:bookmarkStart w:id="16" w:name="Test_B"/>
-      <w:bookmarkStart w:id="17" w:name="_Toc479019422"/>
-      <w:bookmarkEnd w:id="16"/>
+      <w:bookmarkStart w:id="17" w:name="Test_B"/>
+      <w:bookmarkStart w:id="18" w:name="_Toc479176595"/>
+      <w:bookmarkEnd w:id="17"/>
       <w:r>
         <w:rPr>
           <w:rFonts w:eastAsia="Times New Roman" w:cs="Times New Roman"/>
@@ -11409,6 +11478,7 @@
           <w:u w:val="single"/>
           <w:lang w:eastAsia="en-AU"/>
         </w:rPr>
+        <w:lastRenderedPageBreak/>
         <w:t xml:space="preserve">Test 2 – </w:t>
       </w:r>
       <w:r>
@@ -11450,27 +11520,145 @@
         </w:rPr>
         <w:t>ing</w:t>
       </w:r>
-      <w:bookmarkEnd w:id="17"/>
+      <w:bookmarkEnd w:id="18"/>
     </w:p>
     <w:p>
       <w:pPr>
         <w:spacing w:after="0" w:line="240" w:lineRule="auto"/>
         <w:rPr>
           <w:rFonts w:eastAsia="Times New Roman" w:cs="Times New Roman"/>
-          <w:szCs w:val="24"/>
-          <w:lang w:eastAsia="en-AU"/>
-        </w:rPr>
-      </w:pPr>
-      <w:r>
-        <w:rPr>
-          <w:rFonts w:eastAsia="Times New Roman" w:cs="Times New Roman"/>
-          <w:color w:val="000000"/>
-          <w:szCs w:val="24"/>
-          <w:shd w:val="clear" w:color="auto" w:fill="FFFFFF"/>
-          <w:lang w:eastAsia="en-AU"/>
-        </w:rPr>
-        <w:t>&lt;&lt;Introduction and overview for test B&gt;&gt;</w:t>
-      </w:r>
+          <w:color w:val="000000"/>
+          <w:szCs w:val="24"/>
+          <w:shd w:val="clear" w:color="auto" w:fill="FFFFFF"/>
+          <w:lang w:eastAsia="en-AU"/>
+        </w:rPr>
+      </w:pPr>
+      <w:r>
+        <w:rPr>
+          <w:rFonts w:eastAsia="Times New Roman" w:cs="Times New Roman"/>
+          <w:color w:val="000000"/>
+          <w:szCs w:val="24"/>
+          <w:shd w:val="clear" w:color="auto" w:fill="FFFFFF"/>
+          <w:lang w:eastAsia="en-AU"/>
+        </w:rPr>
+        <w:t xml:space="preserve">The purpose of this test is to verify that the logic of the game is stable and not capable of failure. To do this, tests are performed within a terminal which go through the scenarios as mentioned in </w:t>
+      </w:r>
+      <w:hyperlink w:anchor="_Automated_Testing" w:history="1">
+        <w:r>
+          <w:rPr>
+            <w:rStyle w:val="Hyperlink"/>
+            <w:rFonts w:eastAsia="Times New Roman" w:cs="Times New Roman"/>
+            <w:szCs w:val="24"/>
+            <w:shd w:val="clear" w:color="auto" w:fill="FFFFFF"/>
+            <w:lang w:eastAsia="en-AU"/>
+          </w:rPr>
+          <w:t>Automated Testing</w:t>
+        </w:r>
+      </w:hyperlink>
+      <w:r>
+        <w:rPr>
+          <w:rFonts w:eastAsia="Times New Roman" w:cs="Times New Roman"/>
+          <w:color w:val="000000"/>
+          <w:szCs w:val="24"/>
+          <w:shd w:val="clear" w:color="auto" w:fill="FFFFFF"/>
+          <w:lang w:eastAsia="en-AU"/>
+        </w:rPr>
+        <w:t>. To pass the test the game must be able to complete tests for all the different configurations of the biosecurity game. A test is complete when you observe the following inside a terminal:</w:t>
+      </w:r>
+    </w:p>
+    <w:p>
+      <w:pPr>
+        <w:spacing w:after="0" w:line="240" w:lineRule="auto"/>
+        <w:rPr>
+          <w:rFonts w:eastAsia="Times New Roman" w:cs="Times New Roman"/>
+          <w:color w:val="000000"/>
+          <w:szCs w:val="24"/>
+          <w:shd w:val="clear" w:color="auto" w:fill="FFFFFF"/>
+          <w:lang w:eastAsia="en-AU"/>
+        </w:rPr>
+      </w:pPr>
+    </w:p>
+    <w:p>
+      <w:pPr>
+        <w:spacing w:after="0" w:line="240" w:lineRule="auto"/>
+        <w:rPr>
+          <w:rFonts w:eastAsia="Times New Roman" w:cs="Times New Roman"/>
+          <w:color w:val="000000"/>
+          <w:szCs w:val="24"/>
+          <w:shd w:val="clear" w:color="auto" w:fill="FFFFFF"/>
+          <w:lang w:eastAsia="en-AU"/>
+        </w:rPr>
+      </w:pPr>
+      <w:r>
+        <w:rPr>
+          <w:noProof/>
+          <w:lang w:eastAsia="en-AU"/>
+        </w:rPr>
+        <w:drawing>
+          <wp:inline distT="0" distB="0" distL="0" distR="0" wp14:anchorId="05439E89" wp14:editId="0E25A25F">
+            <wp:extent cx="5593080" cy="609600"/>
+            <wp:effectExtent l="0" t="0" r="7620" b="0"/>
+            <wp:docPr id="2" name="Picture 2"/>
+            <wp:cNvGraphicFramePr>
+              <a:graphicFrameLocks xmlns:a="http://schemas.openxmlformats.org/drawingml/2006/main" noChangeAspect="1"/>
+            </wp:cNvGraphicFramePr>
+            <a:graphic xmlns:a="http://schemas.openxmlformats.org/drawingml/2006/main">
+              <a:graphicData uri="http://schemas.openxmlformats.org/drawingml/2006/picture">
+                <pic:pic xmlns:pic="http://schemas.openxmlformats.org/drawingml/2006/picture">
+                  <pic:nvPicPr>
+                    <pic:cNvPr id="1" name=""/>
+                    <pic:cNvPicPr/>
+                  </pic:nvPicPr>
+                  <pic:blipFill rotWithShape="1">
+                    <a:blip r:embed="rId9"/>
+                    <a:srcRect t="77567" r="2416" b="4073"/>
+                    <a:stretch/>
+                  </pic:blipFill>
+                  <pic:spPr bwMode="auto">
+                    <a:xfrm>
+                      <a:off x="0" y="0"/>
+                      <a:ext cx="5593080" cy="609600"/>
+                    </a:xfrm>
+                    <a:prstGeom prst="rect">
+                      <a:avLst/>
+                    </a:prstGeom>
+                    <a:ln>
+                      <a:noFill/>
+                    </a:ln>
+                    <a:extLst>
+                      <a:ext uri="{53640926-AAD7-44D8-BBD7-CCE9431645EC}">
+                        <a14:shadowObscured xmlns:a14="http://schemas.microsoft.com/office/drawing/2010/main"/>
+                      </a:ext>
+                    </a:extLst>
+                  </pic:spPr>
+                </pic:pic>
+              </a:graphicData>
+            </a:graphic>
+          </wp:inline>
+        </w:drawing>
+      </w:r>
+    </w:p>
+    <w:p>
+      <w:pPr>
+        <w:spacing w:after="0" w:line="240" w:lineRule="auto"/>
+        <w:rPr>
+          <w:rFonts w:eastAsia="Times New Roman" w:cs="Times New Roman"/>
+          <w:color w:val="000000"/>
+          <w:szCs w:val="24"/>
+          <w:shd w:val="clear" w:color="auto" w:fill="FFFFFF"/>
+          <w:lang w:eastAsia="en-AU"/>
+        </w:rPr>
+      </w:pPr>
+    </w:p>
+    <w:p>
+      <w:pPr>
+        <w:spacing w:after="0" w:line="240" w:lineRule="auto"/>
+        <w:rPr>
+          <w:rFonts w:eastAsia="Times New Roman" w:cs="Times New Roman"/>
+          <w:szCs w:val="24"/>
+          <w:lang w:eastAsia="en-AU"/>
+        </w:rPr>
+      </w:pPr>
     </w:p>
     <w:p>
       <w:pPr>
@@ -11487,7 +11675,7 @@
           <w:lang w:eastAsia="en-AU"/>
         </w:rPr>
       </w:pPr>
-      <w:bookmarkStart w:id="18" w:name="_Toc479019423"/>
+      <w:bookmarkStart w:id="19" w:name="_Toc479176596"/>
       <w:r>
         <w:rPr>
           <w:rFonts w:eastAsia="Times New Roman" w:cs="Times New Roman"/>
@@ -11501,27 +11689,133 @@
         </w:rPr>
         <w:t>Test Specification</w:t>
       </w:r>
-      <w:bookmarkEnd w:id="18"/>
-    </w:p>
-    <w:p>
-      <w:pPr>
-        <w:spacing w:after="0" w:line="240" w:lineRule="auto"/>
-        <w:rPr>
-          <w:rFonts w:eastAsia="Times New Roman" w:cs="Times New Roman"/>
-          <w:sz w:val="22"/>
-          <w:szCs w:val="24"/>
-          <w:lang w:eastAsia="en-AU"/>
-        </w:rPr>
-      </w:pPr>
-      <w:r>
-        <w:rPr>
-          <w:rFonts w:eastAsia="Times New Roman" w:cs="Times New Roman"/>
-          <w:color w:val="000000"/>
-          <w:szCs w:val="27"/>
-          <w:shd w:val="clear" w:color="auto" w:fill="FFFFFF"/>
-          <w:lang w:eastAsia="en-AU"/>
-        </w:rPr>
-        <w:t>&lt;&lt;The Test Specification lists the requirements whose satisfaction will be demonstrated by the test. It lists the methods tested, and describes the conditions of the test.&gt;&gt;</w:t>
+      <w:bookmarkEnd w:id="19"/>
+    </w:p>
+    <w:p>
+      <w:pPr>
+        <w:rPr>
+          <w:lang w:eastAsia="en-AU"/>
+        </w:rPr>
+      </w:pPr>
+      <w:r>
+        <w:rPr>
+          <w:lang w:eastAsia="en-AU"/>
+        </w:rPr>
+        <w:t>To</w:t>
+      </w:r>
+      <w:r>
+        <w:rPr>
+          <w:lang w:eastAsia="en-AU"/>
+        </w:rPr>
+        <w:t xml:space="preserve"> complete the test and ensure the logic of the game is working, you must have a computer that has the following installed:</w:t>
+      </w:r>
+    </w:p>
+    <w:p>
+      <w:pPr>
+        <w:rPr>
+          <w:lang w:eastAsia="en-AU"/>
+        </w:rPr>
+      </w:pPr>
+      <w:r>
+        <w:rPr>
+          <w:lang w:eastAsia="en-AU"/>
+        </w:rPr>
+        <w:t>oTree 1.2.7 (or above)</w:t>
+      </w:r>
+      <w:r>
+        <w:rPr>
+          <w:lang w:eastAsia="en-AU"/>
+        </w:rPr>
+        <w:br/>
+        <w:t>Postgres 9.6.1 (or above)</w:t>
+      </w:r>
+      <w:r>
+        <w:rPr>
+          <w:lang w:eastAsia="en-AU"/>
+        </w:rPr>
+        <w:br/>
+        <w:t>otreechat (latest version)</w:t>
+      </w:r>
+      <w:r>
+        <w:rPr>
+          <w:lang w:eastAsia="en-AU"/>
+        </w:rPr>
+        <w:br/>
+        <w:t>psycopg2 (latest version)</w:t>
+      </w:r>
+      <w:r>
+        <w:rPr>
+          <w:lang w:eastAsia="en-AU"/>
+        </w:rPr>
+        <w:br/>
+        <w:t>Python 3.6 (or above)</w:t>
+      </w:r>
+    </w:p>
+    <w:p>
+      <w:pPr>
+        <w:rPr>
+          <w:lang w:eastAsia="en-AU"/>
+        </w:rPr>
+      </w:pPr>
+      <w:r>
+        <w:rPr>
+          <w:lang w:eastAsia="en-AU"/>
+        </w:rPr>
+        <w:t xml:space="preserve">The operating system </w:t>
+      </w:r>
+      <w:r>
+        <w:rPr>
+          <w:i/>
+          <w:lang w:eastAsia="en-AU"/>
+        </w:rPr>
+        <w:t>shouldn’t</w:t>
+      </w:r>
+      <w:r>
+        <w:rPr>
+          <w:lang w:eastAsia="en-AU"/>
+        </w:rPr>
+        <w:t xml:space="preserve"> matter as Python and oTree do not have issues with compatibility across operating systems. Also ensure that you have followed the instructions as per </w:t>
+      </w:r>
+      <w:hyperlink w:anchor="_oTree_Tags" w:history="1">
+        <w:r>
+          <w:rPr>
+            <w:rStyle w:val="Hyperlink"/>
+            <w:lang w:eastAsia="en-AU"/>
+          </w:rPr>
+          <w:t>oTree Tags</w:t>
+        </w:r>
+      </w:hyperlink>
+      <w:r>
+        <w:rPr>
+          <w:lang w:eastAsia="en-AU"/>
+        </w:rPr>
+        <w:t>.</w:t>
+      </w:r>
+    </w:p>
+    <w:p>
+      <w:pPr>
+        <w:rPr>
+          <w:lang w:eastAsia="en-AU"/>
+        </w:rPr>
+      </w:pPr>
+      <w:r>
+        <w:rPr>
+          <w:lang w:eastAsia="en-AU"/>
+        </w:rPr>
+        <w:t xml:space="preserve">Upon the completion of this test, every single function and class written inside the program will have been tested multiple times, including the test code itself. The only requirement of this test is that it </w:t>
+      </w:r>
+      <w:r>
+        <w:rPr>
+          <w:b/>
+          <w:lang w:eastAsia="en-AU"/>
+        </w:rPr>
+        <w:t>must</w:t>
+      </w:r>
+      <w:r>
+        <w:rPr>
+          <w:lang w:eastAsia="en-AU"/>
+        </w:rPr>
+        <w:t xml:space="preserve"> complete every test.</w:t>
       </w:r>
     </w:p>
     <w:p>
@@ -11539,7 +11833,7 @@
           <w:lang w:eastAsia="en-AU"/>
         </w:rPr>
       </w:pPr>
-      <w:bookmarkStart w:id="19" w:name="_Toc479019424"/>
+      <w:bookmarkStart w:id="20" w:name="_Toc479176597"/>
       <w:r>
         <w:rPr>
           <w:rFonts w:eastAsia="Times New Roman" w:cs="Times New Roman"/>
@@ -11551,248 +11845,10 @@
           <w:u w:val="single"/>
           <w:lang w:eastAsia="en-AU"/>
         </w:rPr>
-        <w:lastRenderedPageBreak/>
         <w:t>Test Description</w:t>
       </w:r>
-      <w:bookmarkEnd w:id="19"/>
-    </w:p>
-    <w:p>
-      <w:pPr>
-        <w:spacing w:after="0" w:line="240" w:lineRule="auto"/>
-        <w:rPr>
-          <w:rFonts w:eastAsia="Times New Roman" w:cs="Times New Roman"/>
-          <w:sz w:val="22"/>
-          <w:szCs w:val="24"/>
-          <w:lang w:eastAsia="en-AU"/>
-        </w:rPr>
-      </w:pPr>
-      <w:r>
-        <w:rPr>
-          <w:rFonts w:eastAsia="Times New Roman" w:cs="Times New Roman"/>
-          <w:color w:val="000000"/>
-          <w:szCs w:val="27"/>
-          <w:shd w:val="clear" w:color="auto" w:fill="FFFFFF"/>
-          <w:lang w:eastAsia="en-AU"/>
-        </w:rPr>
-        <w:t>&lt;&lt;The Test Description is used as a guide in performing the test. It lists the input data and input commands for eac</w:t>
-      </w:r>
-      <w:r>
-        <w:rPr>
-          <w:rFonts w:eastAsia="Times New Roman" w:cs="Times New Roman"/>
-          <w:color w:val="000000"/>
-          <w:szCs w:val="27"/>
-          <w:shd w:val="clear" w:color="auto" w:fill="FFFFFF"/>
-          <w:lang w:eastAsia="en-AU"/>
-        </w:rPr>
-        <w:t>h test, as well as expected out</w:t>
-      </w:r>
-      <w:r>
-        <w:rPr>
-          <w:rFonts w:eastAsia="Times New Roman" w:cs="Times New Roman"/>
-          <w:color w:val="000000"/>
-          <w:szCs w:val="27"/>
-          <w:shd w:val="clear" w:color="auto" w:fill="FFFFFF"/>
-          <w:lang w:eastAsia="en-AU"/>
-        </w:rPr>
-        <w:t>put and system messages. If you find that you are unable to describe expected output numerically, use a natural language description. A test description consists of</w:t>
-      </w:r>
-    </w:p>
-    <w:p>
-      <w:pPr>
-        <w:numPr>
-          <w:ilvl w:val="0"/>
-          <w:numId w:val="3"/>
-        </w:numPr>
-        <w:spacing w:before="100" w:beforeAutospacing="1" w:after="100" w:afterAutospacing="1" w:line="240" w:lineRule="auto"/>
-        <w:rPr>
-          <w:rFonts w:eastAsia="Times New Roman" w:cs="Times New Roman"/>
-          <w:color w:val="000000"/>
-          <w:szCs w:val="27"/>
-          <w:lang w:eastAsia="en-AU"/>
-        </w:rPr>
-      </w:pPr>
-      <w:r>
-        <w:rPr>
-          <w:rFonts w:eastAsia="Times New Roman" w:cs="Times New Roman"/>
-          <w:color w:val="000000"/>
-          <w:szCs w:val="27"/>
-          <w:lang w:eastAsia="en-AU"/>
-        </w:rPr>
-        <w:t>Location of test (hyperlink to test)</w:t>
-      </w:r>
-    </w:p>
-    <w:p>
-      <w:pPr>
-        <w:numPr>
-          <w:ilvl w:val="0"/>
-          <w:numId w:val="3"/>
-        </w:numPr>
-        <w:spacing w:before="100" w:beforeAutospacing="1" w:after="100" w:afterAutospacing="1" w:line="240" w:lineRule="auto"/>
-        <w:rPr>
-          <w:rFonts w:eastAsia="Times New Roman" w:cs="Times New Roman"/>
-          <w:color w:val="000000"/>
-          <w:szCs w:val="27"/>
-          <w:lang w:eastAsia="en-AU"/>
-        </w:rPr>
-      </w:pPr>
-      <w:r>
-        <w:rPr>
-          <w:rFonts w:eastAsia="Times New Roman" w:cs="Times New Roman"/>
-          <w:color w:val="000000"/>
-          <w:szCs w:val="27"/>
-          <w:lang w:eastAsia="en-AU"/>
-        </w:rPr>
-        <w:t>Means of Control: Describes how data are entered (manually or automatically with a test driver)</w:t>
-      </w:r>
-    </w:p>
-    <w:p>
-      <w:pPr>
-        <w:numPr>
-          <w:ilvl w:val="0"/>
-          <w:numId w:val="3"/>
-        </w:numPr>
-        <w:spacing w:before="100" w:beforeAutospacing="1" w:after="100" w:afterAutospacing="1" w:line="240" w:lineRule="auto"/>
-        <w:rPr>
-          <w:rFonts w:eastAsia="Times New Roman" w:cs="Times New Roman"/>
-          <w:color w:val="000000"/>
-          <w:szCs w:val="27"/>
-          <w:lang w:eastAsia="en-AU"/>
-        </w:rPr>
-      </w:pPr>
-      <w:r>
-        <w:rPr>
-          <w:rFonts w:eastAsia="Times New Roman" w:cs="Times New Roman"/>
-          <w:color w:val="000000"/>
-          <w:szCs w:val="27"/>
-          <w:lang w:eastAsia="en-AU"/>
-        </w:rPr>
-        <w:t>Data</w:t>
-      </w:r>
-    </w:p>
-    <w:p>
-      <w:pPr>
-        <w:numPr>
-          <w:ilvl w:val="1"/>
-          <w:numId w:val="3"/>
-        </w:numPr>
-        <w:spacing w:before="100" w:beforeAutospacing="1" w:after="100" w:afterAutospacing="1" w:line="240" w:lineRule="auto"/>
-        <w:rPr>
-          <w:rFonts w:eastAsia="Times New Roman" w:cs="Times New Roman"/>
-          <w:color w:val="000000"/>
-          <w:szCs w:val="27"/>
-          <w:lang w:eastAsia="en-AU"/>
-        </w:rPr>
-      </w:pPr>
-      <w:r>
-        <w:rPr>
-          <w:rFonts w:eastAsia="Times New Roman" w:cs="Times New Roman"/>
-          <w:color w:val="000000"/>
-          <w:szCs w:val="27"/>
-          <w:lang w:eastAsia="en-AU"/>
-        </w:rPr>
-        <w:t>Input Data</w:t>
-      </w:r>
-    </w:p>
-    <w:p>
-      <w:pPr>
-        <w:numPr>
-          <w:ilvl w:val="1"/>
-          <w:numId w:val="3"/>
-        </w:numPr>
-        <w:spacing w:before="100" w:beforeAutospacing="1" w:after="100" w:afterAutospacing="1" w:line="240" w:lineRule="auto"/>
-        <w:rPr>
-          <w:rFonts w:eastAsia="Times New Roman" w:cs="Times New Roman"/>
-          <w:color w:val="000000"/>
-          <w:szCs w:val="27"/>
-          <w:lang w:eastAsia="en-AU"/>
-        </w:rPr>
-      </w:pPr>
-      <w:r>
-        <w:rPr>
-          <w:rFonts w:eastAsia="Times New Roman" w:cs="Times New Roman"/>
-          <w:color w:val="000000"/>
-          <w:szCs w:val="27"/>
-          <w:lang w:eastAsia="en-AU"/>
-        </w:rPr>
-        <w:t>Input Commands</w:t>
-      </w:r>
-    </w:p>
-    <w:p>
-      <w:pPr>
-        <w:numPr>
-          <w:ilvl w:val="1"/>
-          <w:numId w:val="3"/>
-        </w:numPr>
-        <w:spacing w:before="100" w:beforeAutospacing="1" w:after="100" w:afterAutospacing="1" w:line="240" w:lineRule="auto"/>
-        <w:rPr>
-          <w:rFonts w:eastAsia="Times New Roman" w:cs="Times New Roman"/>
-          <w:color w:val="000000"/>
-          <w:szCs w:val="27"/>
-          <w:lang w:eastAsia="en-AU"/>
-        </w:rPr>
-      </w:pPr>
-      <w:r>
-        <w:rPr>
-          <w:rFonts w:eastAsia="Times New Roman" w:cs="Times New Roman"/>
-          <w:color w:val="000000"/>
-          <w:szCs w:val="27"/>
-          <w:lang w:eastAsia="en-AU"/>
-        </w:rPr>
-        <w:t>Output Data</w:t>
-      </w:r>
-    </w:p>
-    <w:p>
-      <w:pPr>
-        <w:numPr>
-          <w:ilvl w:val="1"/>
-          <w:numId w:val="3"/>
-        </w:numPr>
-        <w:spacing w:before="100" w:beforeAutospacing="1" w:after="100" w:afterAutospacing="1" w:line="240" w:lineRule="auto"/>
-        <w:rPr>
-          <w:rFonts w:eastAsia="Times New Roman" w:cs="Times New Roman"/>
-          <w:color w:val="000000"/>
-          <w:szCs w:val="27"/>
-          <w:lang w:eastAsia="en-AU"/>
-        </w:rPr>
-      </w:pPr>
-      <w:r>
-        <w:rPr>
-          <w:rFonts w:eastAsia="Times New Roman" w:cs="Times New Roman"/>
-          <w:color w:val="000000"/>
-          <w:szCs w:val="27"/>
-          <w:lang w:eastAsia="en-AU"/>
-        </w:rPr>
-        <w:t>System Messages</w:t>
-      </w:r>
-    </w:p>
-    <w:p>
-      <w:pPr>
-        <w:numPr>
-          <w:ilvl w:val="0"/>
-          <w:numId w:val="3"/>
-        </w:numPr>
-        <w:spacing w:before="100" w:beforeAutospacing="1" w:after="100" w:afterAutospacing="1" w:line="240" w:lineRule="auto"/>
-        <w:rPr>
-          <w:rFonts w:eastAsia="Times New Roman" w:cs="Times New Roman"/>
-          <w:color w:val="000000"/>
-          <w:szCs w:val="27"/>
-          <w:lang w:eastAsia="en-AU"/>
-        </w:rPr>
-      </w:pPr>
-      <w:r>
-        <w:rPr>
-          <w:rFonts w:eastAsia="Times New Roman" w:cs="Times New Roman"/>
-          <w:color w:val="000000"/>
-          <w:szCs w:val="27"/>
-          <w:lang w:eastAsia="en-AU"/>
-        </w:rPr>
-        <w:t>Procedures: The test procedure is often specificed in form of a test script.</w:t>
-      </w:r>
-    </w:p>
-    <w:p>
-      <w:pPr>
-        <w:spacing w:before="100" w:beforeAutospacing="1" w:after="100" w:afterAutospacing="1" w:line="240" w:lineRule="auto"/>
-        <w:outlineLvl w:val="2"/>
+      <w:bookmarkEnd w:id="20"/>
+      <w:r>
         <w:rPr>
           <w:rFonts w:eastAsia="Times New Roman" w:cs="Times New Roman"/>
           <w:b/>
@@ -11803,9 +11859,336 @@
           <w:u w:val="single"/>
           <w:lang w:eastAsia="en-AU"/>
         </w:rPr>
-      </w:pPr>
-      <w:bookmarkStart w:id="20" w:name="_Toc479019425"/>
-      <w:r>
+        <w:t xml:space="preserve"> </w:t>
+      </w:r>
+    </w:p>
+    <w:p>
+      <w:pPr>
+        <w:rPr>
+          <w:lang w:eastAsia="en-AU"/>
+        </w:rPr>
+      </w:pPr>
+      <w:r>
+        <w:rPr>
+          <w:lang w:eastAsia="en-AU"/>
+        </w:rPr>
+        <w:t>The steps to perform the test are as follows:</w:t>
+      </w:r>
+    </w:p>
+    <w:p>
+      <w:pPr>
+        <w:pStyle w:val="ListParagraph"/>
+        <w:numPr>
+          <w:ilvl w:val="0"/>
+          <w:numId w:val="13"/>
+        </w:numPr>
+        <w:rPr>
+          <w:b/>
+          <w:u w:val="single"/>
+          <w:lang w:eastAsia="en-AU"/>
+        </w:rPr>
+      </w:pPr>
+      <w:r>
+        <w:rPr>
+          <w:lang w:eastAsia="en-AU"/>
+        </w:rPr>
+        <w:t>Have a clone of the repository.</w:t>
+      </w:r>
+    </w:p>
+    <w:p>
+      <w:pPr>
+        <w:pStyle w:val="ListParagraph"/>
+        <w:numPr>
+          <w:ilvl w:val="0"/>
+          <w:numId w:val="13"/>
+        </w:numPr>
+        <w:rPr>
+          <w:b/>
+          <w:u w:val="single"/>
+          <w:lang w:eastAsia="en-AU"/>
+        </w:rPr>
+      </w:pPr>
+      <w:r>
+        <w:rPr>
+          <w:lang w:eastAsia="en-AU"/>
+        </w:rPr>
+        <w:t>Inside a terminal and navigate to the directory where you stored the repository.</w:t>
+      </w:r>
+    </w:p>
+    <w:p>
+      <w:pPr>
+        <w:pStyle w:val="ListParagraph"/>
+        <w:numPr>
+          <w:ilvl w:val="0"/>
+          <w:numId w:val="13"/>
+        </w:numPr>
+        <w:rPr>
+          <w:b/>
+          <w:u w:val="single"/>
+          <w:lang w:eastAsia="en-AU"/>
+        </w:rPr>
+      </w:pPr>
+      <w:r>
+        <w:rPr>
+          <w:lang w:eastAsia="en-AU"/>
+        </w:rPr>
+        <w:t>Run the following command:</w:t>
+      </w:r>
+      <w:r>
+        <w:rPr>
+          <w:lang w:eastAsia="en-AU"/>
+        </w:rPr>
+        <w:br/>
+      </w:r>
+      <w:r>
+        <w:rPr>
+          <w:lang w:eastAsia="en-AU"/>
+        </w:rPr>
+        <w:t>otree test basic_biosecurity_game &gt; basic_biosecurity_game_cmd_test.txt</w:t>
+      </w:r>
+    </w:p>
+    <w:p>
+      <w:pPr>
+        <w:pStyle w:val="ListParagraph"/>
+        <w:numPr>
+          <w:ilvl w:val="0"/>
+          <w:numId w:val="13"/>
+        </w:numPr>
+        <w:rPr>
+          <w:b/>
+          <w:u w:val="single"/>
+          <w:lang w:eastAsia="en-AU"/>
+        </w:rPr>
+      </w:pPr>
+      <w:r>
+        <w:rPr>
+          <w:lang w:eastAsia="en-AU"/>
+        </w:rPr>
+        <w:t>Once completed wait for the test to finish</w:t>
+      </w:r>
+      <w:r>
+        <w:rPr>
+          <w:lang w:eastAsia="en-AU"/>
+        </w:rPr>
+        <w:t xml:space="preserve"> and ensure the text file was made (it doesn’t have to be a text file, you could export it a different way if you have knowhow)</w:t>
+      </w:r>
+    </w:p>
+    <w:p>
+      <w:pPr>
+        <w:pStyle w:val="ListParagraph"/>
+        <w:numPr>
+          <w:ilvl w:val="0"/>
+          <w:numId w:val="13"/>
+        </w:numPr>
+        <w:rPr>
+          <w:lang w:eastAsia="en-AU"/>
+        </w:rPr>
+      </w:pPr>
+      <w:r>
+        <w:rPr>
+          <w:lang w:eastAsia="en-AU"/>
+        </w:rPr>
+        <w:t>Now repeat 3) and 4) but with the following commands:</w:t>
+      </w:r>
+      <w:r>
+        <w:rPr>
+          <w:lang w:eastAsia="en-AU"/>
+        </w:rPr>
+        <w:br/>
+      </w:r>
+      <w:r>
+        <w:rPr>
+          <w:lang w:eastAsia="en-AU"/>
+        </w:rPr>
+        <w:t>otree test freeform_biosecurity_game &gt; freeform_biosecurity_game_cmd_test.txt</w:t>
+      </w:r>
+    </w:p>
+    <w:p>
+      <w:pPr>
+        <w:pStyle w:val="ListParagraph"/>
+        <w:rPr>
+          <w:lang w:eastAsia="en-AU"/>
+        </w:rPr>
+      </w:pPr>
+      <w:r>
+        <w:rPr>
+          <w:lang w:eastAsia="en-AU"/>
+        </w:rPr>
+        <w:t>otree test monitoring_biosecurity_game &gt; monitoring_biosecurity_game_cmd_test.txt</w:t>
+      </w:r>
+    </w:p>
+    <w:p>
+      <w:pPr>
+        <w:pStyle w:val="ListParagraph"/>
+        <w:rPr>
+          <w:lang w:eastAsia="en-AU"/>
+        </w:rPr>
+      </w:pPr>
+      <w:r>
+        <w:rPr>
+          <w:lang w:eastAsia="en-AU"/>
+        </w:rPr>
+        <w:t>otree test pledging_biosecurity_game &gt; pledging_biosecurity_game_cmd_test.txt</w:t>
+      </w:r>
+    </w:p>
+    <w:p>
+      <w:pPr>
+        <w:pStyle w:val="ListParagraph"/>
+        <w:rPr>
+          <w:lang w:eastAsia="en-AU"/>
+        </w:rPr>
+      </w:pPr>
+      <w:r>
+        <w:rPr>
+          <w:lang w:eastAsia="en-AU"/>
+        </w:rPr>
+        <w:lastRenderedPageBreak/>
+        <w:t>otree test mon_pledging_biosecurity_</w:t>
+      </w:r>
+      <w:r>
+        <w:rPr>
+          <w:lang w:eastAsia="en-AU"/>
+        </w:rPr>
+        <w:t xml:space="preserve">game &gt; </w:t>
+      </w:r>
+      <w:r>
+        <w:rPr>
+          <w:lang w:eastAsia="en-AU"/>
+        </w:rPr>
+        <w:t>mon_pledging_biosecurity_game_cmd_test.txt</w:t>
+      </w:r>
+    </w:p>
+    <w:p>
+      <w:pPr>
+        <w:pStyle w:val="ListParagraph"/>
+        <w:rPr>
+          <w:lang w:eastAsia="en-AU"/>
+        </w:rPr>
+      </w:pPr>
+      <w:r>
+        <w:rPr>
+          <w:lang w:eastAsia="en-AU"/>
+        </w:rPr>
+        <w:t>otree test aop_biosecurity_game &gt; aop_biosecurity_game_cmd_test.txt</w:t>
+      </w:r>
+    </w:p>
+    <w:p>
+      <w:pPr>
+        <w:pStyle w:val="ListParagraph"/>
+        <w:ind w:right="-330"/>
+        <w:rPr>
+          <w:lang w:eastAsia="en-AU"/>
+        </w:rPr>
+      </w:pPr>
+      <w:r>
+        <w:rPr>
+          <w:lang w:eastAsia="en-AU"/>
+        </w:rPr>
+        <w:t>otree test aoc_biosecurity_game &gt; aoc_biosecurity_game_cmd_test.txt</w:t>
+      </w:r>
+    </w:p>
+    <w:p>
+      <w:pPr>
+        <w:ind w:right="-330"/>
+        <w:rPr>
+          <w:lang w:eastAsia="en-AU"/>
+        </w:rPr>
+      </w:pPr>
+      <w:r>
+        <w:rPr>
+          <w:lang w:eastAsia="en-AU"/>
+        </w:rPr>
+        <w:t xml:space="preserve">Once you have completed these steps and assuming you received no errors in your testing, then the testing is complete. If the testing failed, then it will most likely </w:t>
+      </w:r>
+      <w:r>
+        <w:rPr>
+          <w:lang w:eastAsia="en-AU"/>
+        </w:rPr>
+        <w:t>be one of 3</w:t>
+      </w:r>
+      <w:r>
+        <w:rPr>
+          <w:lang w:eastAsia="en-AU"/>
+        </w:rPr>
+        <w:t xml:space="preserve"> errors:</w:t>
+      </w:r>
+    </w:p>
+    <w:p>
+      <w:pPr>
+        <w:pStyle w:val="ListParagraph"/>
+        <w:numPr>
+          <w:ilvl w:val="0"/>
+          <w:numId w:val="14"/>
+        </w:numPr>
+        <w:ind w:right="-330"/>
+        <w:rPr>
+          <w:b/>
+          <w:u w:val="single"/>
+          <w:lang w:eastAsia="en-AU"/>
+        </w:rPr>
+      </w:pPr>
+      <w:r>
+        <w:rPr>
+          <w:lang w:eastAsia="en-AU"/>
+        </w:rPr>
+        <w:t xml:space="preserve">You haven’t followed the instructions in </w:t>
+      </w:r>
+      <w:hyperlink w:anchor="_oTree_Tags" w:history="1">
+        <w:r>
+          <w:rPr>
+            <w:rStyle w:val="Hyperlink"/>
+            <w:lang w:eastAsia="en-AU"/>
+          </w:rPr>
+          <w:t>oTree Tags</w:t>
+        </w:r>
+      </w:hyperlink>
+    </w:p>
+    <w:p>
+      <w:pPr>
+        <w:pStyle w:val="ListParagraph"/>
+        <w:numPr>
+          <w:ilvl w:val="0"/>
+          <w:numId w:val="14"/>
+        </w:numPr>
+        <w:ind w:right="-330"/>
+        <w:rPr>
+          <w:b/>
+          <w:u w:val="single"/>
+          <w:lang w:eastAsia="en-AU"/>
+        </w:rPr>
+      </w:pPr>
+      <w:r>
+        <w:rPr>
+          <w:lang w:eastAsia="en-AU"/>
+        </w:rPr>
+        <w:t>It has generated an Assertion Error, in the traceback it should reveal which assert statement failed. Upon finding out which assert failed, debug the code to see what could have caused the Assertion Error.</w:t>
+      </w:r>
+    </w:p>
+    <w:p>
+      <w:pPr>
+        <w:pStyle w:val="ListParagraph"/>
+        <w:numPr>
+          <w:ilvl w:val="0"/>
+          <w:numId w:val="14"/>
+        </w:numPr>
+        <w:ind w:right="-330"/>
+        <w:rPr>
+          <w:b/>
+          <w:u w:val="single"/>
+          <w:lang w:eastAsia="en-AU"/>
+        </w:rPr>
+      </w:pPr>
+      <w:r>
+        <w:rPr>
+          <w:lang w:eastAsia="en-AU"/>
+        </w:rPr>
+        <w:t>You are running a future version of Python or oTree, its possible some features being used in this program might be deprecated and therefore no longer work with the version of Python or oTree that you are running.</w:t>
+      </w:r>
+    </w:p>
+    <w:p>
+      <w:pPr>
+        <w:spacing w:before="100" w:beforeAutospacing="1" w:after="100" w:afterAutospacing="1" w:line="240" w:lineRule="auto"/>
+        <w:outlineLvl w:val="2"/>
         <w:rPr>
           <w:rFonts w:eastAsia="Times New Roman" w:cs="Times New Roman"/>
           <w:b/>
@@ -11816,122 +12199,402 @@
           <w:u w:val="single"/>
           <w:lang w:eastAsia="en-AU"/>
         </w:rPr>
+      </w:pPr>
+      <w:bookmarkStart w:id="21" w:name="_Toc479176598"/>
+      <w:r>
+        <w:rPr>
+          <w:rFonts w:eastAsia="Times New Roman" w:cs="Times New Roman"/>
+          <w:b/>
+          <w:bCs/>
+          <w:color w:val="000000"/>
+          <w:sz w:val="27"/>
+          <w:szCs w:val="27"/>
+          <w:u w:val="single"/>
+          <w:lang w:eastAsia="en-AU"/>
+        </w:rPr>
         <w:t>Test Analysis Report</w:t>
       </w:r>
-      <w:bookmarkEnd w:id="20"/>
-    </w:p>
-    <w:p>
-      <w:pPr>
-        <w:spacing w:after="0" w:line="240" w:lineRule="auto"/>
-        <w:rPr>
-          <w:rFonts w:eastAsia="Times New Roman" w:cs="Times New Roman"/>
-          <w:sz w:val="22"/>
-          <w:szCs w:val="24"/>
-          <w:lang w:eastAsia="en-AU"/>
-        </w:rPr>
-      </w:pPr>
-      <w:r>
-        <w:rPr>
-          <w:rFonts w:eastAsia="Times New Roman" w:cs="Times New Roman"/>
-          <w:color w:val="000000"/>
-          <w:szCs w:val="27"/>
-          <w:shd w:val="clear" w:color="auto" w:fill="FFFFFF"/>
-          <w:lang w:eastAsia="en-AU"/>
-        </w:rPr>
-        <w:t>&lt;&lt;The Test Analysis Report lists the functions and performance characteristics that were to be demonstrated, and describes the actual test results. The description of the results must include the following:</w:t>
-      </w:r>
-    </w:p>
-    <w:p>
-      <w:pPr>
-        <w:numPr>
-          <w:ilvl w:val="0"/>
-          <w:numId w:val="4"/>
-        </w:numPr>
-        <w:spacing w:before="100" w:beforeAutospacing="1" w:after="100" w:afterAutospacing="1" w:line="240" w:lineRule="auto"/>
-        <w:rPr>
-          <w:rFonts w:eastAsia="Times New Roman" w:cs="Times New Roman"/>
-          <w:color w:val="000000"/>
-          <w:szCs w:val="27"/>
-          <w:lang w:eastAsia="en-AU"/>
-        </w:rPr>
-      </w:pPr>
-      <w:r>
-        <w:rPr>
-          <w:rFonts w:eastAsia="Times New Roman" w:cs="Times New Roman"/>
-          <w:color w:val="000000"/>
-          <w:szCs w:val="27"/>
-          <w:lang w:eastAsia="en-AU"/>
-        </w:rPr>
-        <w:t>Function</w:t>
-      </w:r>
-    </w:p>
-    <w:p>
-      <w:pPr>
-        <w:numPr>
-          <w:ilvl w:val="0"/>
-          <w:numId w:val="4"/>
-        </w:numPr>
-        <w:spacing w:before="100" w:beforeAutospacing="1" w:after="100" w:afterAutospacing="1" w:line="240" w:lineRule="auto"/>
-        <w:rPr>
-          <w:rFonts w:eastAsia="Times New Roman" w:cs="Times New Roman"/>
-          <w:color w:val="000000"/>
-          <w:szCs w:val="27"/>
-          <w:lang w:eastAsia="en-AU"/>
-        </w:rPr>
-      </w:pPr>
-      <w:r>
-        <w:rPr>
-          <w:rFonts w:eastAsia="Times New Roman" w:cs="Times New Roman"/>
-          <w:color w:val="000000"/>
-          <w:szCs w:val="27"/>
-          <w:lang w:eastAsia="en-AU"/>
-        </w:rPr>
-        <w:t>Performance</w:t>
-      </w:r>
-    </w:p>
-    <w:p>
-      <w:pPr>
-        <w:numPr>
-          <w:ilvl w:val="0"/>
-          <w:numId w:val="4"/>
-        </w:numPr>
-        <w:spacing w:before="100" w:beforeAutospacing="1" w:after="100" w:afterAutospacing="1" w:line="240" w:lineRule="auto"/>
-        <w:rPr>
-          <w:rFonts w:eastAsia="Times New Roman" w:cs="Times New Roman"/>
-          <w:color w:val="000000"/>
-          <w:szCs w:val="27"/>
-          <w:lang w:eastAsia="en-AU"/>
-        </w:rPr>
-      </w:pPr>
-      <w:r>
-        <w:rPr>
-          <w:rFonts w:eastAsia="Times New Roman" w:cs="Times New Roman"/>
-          <w:color w:val="000000"/>
-          <w:szCs w:val="27"/>
-          <w:lang w:eastAsia="en-AU"/>
-        </w:rPr>
-        <w:t>Data measures, including whether target requirements have been met</w:t>
-      </w:r>
-    </w:p>
-    <w:p>
-      <w:pPr>
-        <w:spacing w:after="0" w:line="240" w:lineRule="auto"/>
-        <w:rPr>
-          <w:rFonts w:eastAsia="Times New Roman" w:cs="Times New Roman"/>
-          <w:sz w:val="22"/>
-          <w:szCs w:val="24"/>
-          <w:lang w:eastAsia="en-AU"/>
-        </w:rPr>
-      </w:pPr>
-      <w:r>
-        <w:rPr>
-          <w:rFonts w:eastAsia="Times New Roman" w:cs="Times New Roman"/>
-          <w:color w:val="000000"/>
-          <w:szCs w:val="27"/>
-          <w:shd w:val="clear" w:color="auto" w:fill="FFFFFF"/>
-          <w:lang w:eastAsia="en-AU"/>
-        </w:rPr>
-        <w:t>If an error or deficiency has been discovered, the report discusses its impact.&gt;&gt;</w:t>
+      <w:bookmarkEnd w:id="21"/>
+    </w:p>
+    <w:p>
+      <w:pPr>
+        <w:rPr>
+          <w:noProof/>
+          <w:lang w:eastAsia="en-AU"/>
+        </w:rPr>
+      </w:pPr>
+      <w:r>
+        <w:rPr>
+          <w:lang w:eastAsia="en-AU"/>
+        </w:rPr>
+        <w:t>My testing was successful, my proof is below and inside the text files I made. The images below are from the text files, which have recorded that the test passed and the amount of time it took to pass the test.</w:t>
+      </w:r>
+      <w:r>
+        <w:rPr>
+          <w:noProof/>
+          <w:lang w:eastAsia="en-AU"/>
+        </w:rPr>
+        <w:t xml:space="preserve"> </w:t>
+      </w:r>
+    </w:p>
+    <w:p>
+      <w:pPr>
+        <w:jc w:val="center"/>
+        <w:rPr>
+          <w:lang w:eastAsia="en-AU"/>
+        </w:rPr>
+      </w:pPr>
+      <w:r>
+        <w:rPr>
+          <w:noProof/>
+          <w:lang w:eastAsia="en-AU"/>
+        </w:rPr>
+        <w:drawing>
+          <wp:inline distT="0" distB="0" distL="0" distR="0" wp14:anchorId="761324F0" wp14:editId="2F8DF943">
+            <wp:extent cx="5026131" cy="3931920"/>
+            <wp:effectExtent l="0" t="0" r="3175" b="0"/>
+            <wp:docPr id="5" name="Picture 5"/>
+            <wp:cNvGraphicFramePr>
+              <a:graphicFrameLocks xmlns:a="http://schemas.openxmlformats.org/drawingml/2006/main" noChangeAspect="1"/>
+            </wp:cNvGraphicFramePr>
+            <a:graphic xmlns:a="http://schemas.openxmlformats.org/drawingml/2006/main">
+              <a:graphicData uri="http://schemas.openxmlformats.org/drawingml/2006/picture">
+                <pic:pic xmlns:pic="http://schemas.openxmlformats.org/drawingml/2006/picture">
+                  <pic:nvPicPr>
+                    <pic:cNvPr id="5" name="basic_biosecurity_test_proof.png"/>
+                    <pic:cNvPicPr/>
+                  </pic:nvPicPr>
+                  <pic:blipFill>
+                    <a:blip r:embed="rId11">
+                      <a:extLst>
+                        <a:ext uri="{28A0092B-C50C-407E-A947-70E740481C1C}">
+                          <a14:useLocalDpi xmlns:a14="http://schemas.microsoft.com/office/drawing/2010/main" val="0"/>
+                        </a:ext>
+                      </a:extLst>
+                    </a:blip>
+                    <a:stretch>
+                      <a:fillRect/>
+                    </a:stretch>
+                  </pic:blipFill>
+                  <pic:spPr>
+                    <a:xfrm>
+                      <a:off x="0" y="0"/>
+                      <a:ext cx="5030253" cy="3935145"/>
+                    </a:xfrm>
+                    <a:prstGeom prst="rect">
+                      <a:avLst/>
+                    </a:prstGeom>
+                  </pic:spPr>
+                </pic:pic>
+              </a:graphicData>
+            </a:graphic>
+          </wp:inline>
+        </w:drawing>
+      </w:r>
+    </w:p>
+    <w:p>
+      <w:pPr>
+        <w:jc w:val="center"/>
+        <w:rPr>
+          <w:lang w:eastAsia="en-AU"/>
+        </w:rPr>
+      </w:pPr>
+      <w:r>
+        <w:rPr>
+          <w:noProof/>
+          <w:lang w:eastAsia="en-AU"/>
+        </w:rPr>
+        <w:lastRenderedPageBreak/>
+        <w:drawing>
+          <wp:inline distT="0" distB="0" distL="0" distR="0" wp14:anchorId="4B018602" wp14:editId="6D2D5E3B">
+            <wp:extent cx="4998720" cy="3910477"/>
+            <wp:effectExtent l="0" t="0" r="0" b="0"/>
+            <wp:docPr id="7" name="Picture 7"/>
+            <wp:cNvGraphicFramePr>
+              <a:graphicFrameLocks xmlns:a="http://schemas.openxmlformats.org/drawingml/2006/main" noChangeAspect="1"/>
+            </wp:cNvGraphicFramePr>
+            <a:graphic xmlns:a="http://schemas.openxmlformats.org/drawingml/2006/main">
+              <a:graphicData uri="http://schemas.openxmlformats.org/drawingml/2006/picture">
+                <pic:pic xmlns:pic="http://schemas.openxmlformats.org/drawingml/2006/picture">
+                  <pic:nvPicPr>
+                    <pic:cNvPr id="7" name="monitoring_biosecurity_test_proof.png"/>
+                    <pic:cNvPicPr/>
+                  </pic:nvPicPr>
+                  <pic:blipFill>
+                    <a:blip r:embed="rId12">
+                      <a:extLst>
+                        <a:ext uri="{28A0092B-C50C-407E-A947-70E740481C1C}">
+                          <a14:useLocalDpi xmlns:a14="http://schemas.microsoft.com/office/drawing/2010/main" val="0"/>
+                        </a:ext>
+                      </a:extLst>
+                    </a:blip>
+                    <a:stretch>
+                      <a:fillRect/>
+                    </a:stretch>
+                  </pic:blipFill>
+                  <pic:spPr>
+                    <a:xfrm>
+                      <a:off x="0" y="0"/>
+                      <a:ext cx="5002022" cy="3913060"/>
+                    </a:xfrm>
+                    <a:prstGeom prst="rect">
+                      <a:avLst/>
+                    </a:prstGeom>
+                  </pic:spPr>
+                </pic:pic>
+              </a:graphicData>
+            </a:graphic>
+          </wp:inline>
+        </w:drawing>
+      </w:r>
+    </w:p>
+    <w:p>
+      <w:pPr>
+        <w:jc w:val="center"/>
+        <w:rPr>
+          <w:lang w:eastAsia="en-AU"/>
+        </w:rPr>
+      </w:pPr>
+      <w:r>
+        <w:rPr>
+          <w:noProof/>
+          <w:lang w:eastAsia="en-AU"/>
+        </w:rPr>
+        <w:drawing>
+          <wp:inline distT="0" distB="0" distL="0" distR="0" wp14:anchorId="0251B785" wp14:editId="43284B7F">
+            <wp:extent cx="4991227" cy="3904615"/>
+            <wp:effectExtent l="0" t="0" r="0" b="635"/>
+            <wp:docPr id="11" name="Picture 11"/>
+            <wp:cNvGraphicFramePr>
+              <a:graphicFrameLocks xmlns:a="http://schemas.openxmlformats.org/drawingml/2006/main" noChangeAspect="1"/>
+            </wp:cNvGraphicFramePr>
+            <a:graphic xmlns:a="http://schemas.openxmlformats.org/drawingml/2006/main">
+              <a:graphicData uri="http://schemas.openxmlformats.org/drawingml/2006/picture">
+                <pic:pic xmlns:pic="http://schemas.openxmlformats.org/drawingml/2006/picture">
+                  <pic:nvPicPr>
+                    <pic:cNvPr id="11" name="freeform_biosecurity_test_proof.png"/>
+                    <pic:cNvPicPr/>
+                  </pic:nvPicPr>
+                  <pic:blipFill>
+                    <a:blip r:embed="rId13">
+                      <a:extLst>
+                        <a:ext uri="{28A0092B-C50C-407E-A947-70E740481C1C}">
+                          <a14:useLocalDpi xmlns:a14="http://schemas.microsoft.com/office/drawing/2010/main" val="0"/>
+                        </a:ext>
+                      </a:extLst>
+                    </a:blip>
+                    <a:stretch>
+                      <a:fillRect/>
+                    </a:stretch>
+                  </pic:blipFill>
+                  <pic:spPr>
+                    <a:xfrm>
+                      <a:off x="0" y="0"/>
+                      <a:ext cx="5001653" cy="3912771"/>
+                    </a:xfrm>
+                    <a:prstGeom prst="rect">
+                      <a:avLst/>
+                    </a:prstGeom>
+                  </pic:spPr>
+                </pic:pic>
+              </a:graphicData>
+            </a:graphic>
+          </wp:inline>
+        </w:drawing>
+      </w:r>
+      <w:r>
+        <w:rPr>
+          <w:lang w:eastAsia="en-AU"/>
+        </w:rPr>
+        <w:br/>
+      </w:r>
+    </w:p>
+    <w:p>
+      <w:pPr>
+        <w:jc w:val="center"/>
+        <w:rPr>
+          <w:lang w:eastAsia="en-AU"/>
+        </w:rPr>
+      </w:pPr>
+      <w:r>
+        <w:rPr>
+          <w:noProof/>
+          <w:lang w:eastAsia="en-AU"/>
+        </w:rPr>
+        <w:lastRenderedPageBreak/>
+        <w:drawing>
+          <wp:inline distT="0" distB="0" distL="0" distR="0" wp14:anchorId="0EC8AB31" wp14:editId="0F1FF5D8">
+            <wp:extent cx="5026131" cy="3931920"/>
+            <wp:effectExtent l="0" t="0" r="3175" b="0"/>
+            <wp:docPr id="8" name="Picture 8"/>
+            <wp:cNvGraphicFramePr>
+              <a:graphicFrameLocks xmlns:a="http://schemas.openxmlformats.org/drawingml/2006/main" noChangeAspect="1"/>
+            </wp:cNvGraphicFramePr>
+            <a:graphic xmlns:a="http://schemas.openxmlformats.org/drawingml/2006/main">
+              <a:graphicData uri="http://schemas.openxmlformats.org/drawingml/2006/picture">
+                <pic:pic xmlns:pic="http://schemas.openxmlformats.org/drawingml/2006/picture">
+                  <pic:nvPicPr>
+                    <pic:cNvPr id="8" name="pledging_biosecurity_test_proof.png"/>
+                    <pic:cNvPicPr/>
+                  </pic:nvPicPr>
+                  <pic:blipFill>
+                    <a:blip r:embed="rId14">
+                      <a:extLst>
+                        <a:ext uri="{28A0092B-C50C-407E-A947-70E740481C1C}">
+                          <a14:useLocalDpi xmlns:a14="http://schemas.microsoft.com/office/drawing/2010/main" val="0"/>
+                        </a:ext>
+                      </a:extLst>
+                    </a:blip>
+                    <a:stretch>
+                      <a:fillRect/>
+                    </a:stretch>
+                  </pic:blipFill>
+                  <pic:spPr>
+                    <a:xfrm>
+                      <a:off x="0" y="0"/>
+                      <a:ext cx="5033294" cy="3937524"/>
+                    </a:xfrm>
+                    <a:prstGeom prst="rect">
+                      <a:avLst/>
+                    </a:prstGeom>
+                  </pic:spPr>
+                </pic:pic>
+              </a:graphicData>
+            </a:graphic>
+          </wp:inline>
+        </w:drawing>
+      </w:r>
+    </w:p>
+    <w:p>
+      <w:pPr>
+        <w:jc w:val="center"/>
+        <w:rPr>
+          <w:lang w:eastAsia="en-AU"/>
+        </w:rPr>
+      </w:pPr>
+      <w:r>
+        <w:rPr>
+          <w:noProof/>
+          <w:lang w:eastAsia="en-AU"/>
+        </w:rPr>
+        <w:drawing>
+          <wp:inline distT="0" distB="0" distL="0" distR="0" wp14:anchorId="7033EC40" wp14:editId="69A388CF">
+            <wp:extent cx="5026131" cy="3931920"/>
+            <wp:effectExtent l="0" t="0" r="3175" b="0"/>
+            <wp:docPr id="9" name="Picture 9"/>
+            <wp:cNvGraphicFramePr>
+              <a:graphicFrameLocks xmlns:a="http://schemas.openxmlformats.org/drawingml/2006/main" noChangeAspect="1"/>
+            </wp:cNvGraphicFramePr>
+            <a:graphic xmlns:a="http://schemas.openxmlformats.org/drawingml/2006/main">
+              <a:graphicData uri="http://schemas.openxmlformats.org/drawingml/2006/picture">
+                <pic:pic xmlns:pic="http://schemas.openxmlformats.org/drawingml/2006/picture">
+                  <pic:nvPicPr>
+                    <pic:cNvPr id="9" name="aop_biosecurity_test_proof.png"/>
+                    <pic:cNvPicPr/>
+                  </pic:nvPicPr>
+                  <pic:blipFill>
+                    <a:blip r:embed="rId15">
+                      <a:extLst>
+                        <a:ext uri="{28A0092B-C50C-407E-A947-70E740481C1C}">
+                          <a14:useLocalDpi xmlns:a14="http://schemas.microsoft.com/office/drawing/2010/main" val="0"/>
+                        </a:ext>
+                      </a:extLst>
+                    </a:blip>
+                    <a:stretch>
+                      <a:fillRect/>
+                    </a:stretch>
+                  </pic:blipFill>
+                  <pic:spPr>
+                    <a:xfrm>
+                      <a:off x="0" y="0"/>
+                      <a:ext cx="5035396" cy="3939168"/>
+                    </a:xfrm>
+                    <a:prstGeom prst="rect">
+                      <a:avLst/>
+                    </a:prstGeom>
+                  </pic:spPr>
+                </pic:pic>
+              </a:graphicData>
+            </a:graphic>
+          </wp:inline>
+        </w:drawing>
+      </w:r>
+    </w:p>
+    <w:p>
+      <w:pPr>
+        <w:jc w:val="center"/>
+        <w:rPr>
+          <w:lang w:eastAsia="en-AU"/>
+        </w:rPr>
+      </w:pPr>
+      <w:r>
+        <w:rPr>
+          <w:noProof/>
+          <w:lang w:eastAsia="en-AU"/>
+        </w:rPr>
+        <w:lastRenderedPageBreak/>
+        <w:drawing>
+          <wp:inline distT="0" distB="0" distL="0" distR="0" wp14:anchorId="5E3B8842" wp14:editId="1400B120">
+            <wp:extent cx="5030470" cy="3935314"/>
+            <wp:effectExtent l="0" t="0" r="0" b="8255"/>
+            <wp:docPr id="10" name="Picture 10"/>
+            <wp:cNvGraphicFramePr>
+              <a:graphicFrameLocks xmlns:a="http://schemas.openxmlformats.org/drawingml/2006/main" noChangeAspect="1"/>
+            </wp:cNvGraphicFramePr>
+            <a:graphic xmlns:a="http://schemas.openxmlformats.org/drawingml/2006/main">
+              <a:graphicData uri="http://schemas.openxmlformats.org/drawingml/2006/picture">
+                <pic:pic xmlns:pic="http://schemas.openxmlformats.org/drawingml/2006/picture">
+                  <pic:nvPicPr>
+                    <pic:cNvPr id="10" name="aoc_biosecurity_test_proof.png"/>
+                    <pic:cNvPicPr/>
+                  </pic:nvPicPr>
+                  <pic:blipFill>
+                    <a:blip r:embed="rId16">
+                      <a:extLst>
+                        <a:ext uri="{28A0092B-C50C-407E-A947-70E740481C1C}">
+                          <a14:useLocalDpi xmlns:a14="http://schemas.microsoft.com/office/drawing/2010/main" val="0"/>
+                        </a:ext>
+                      </a:extLst>
+                    </a:blip>
+                    <a:stretch>
+                      <a:fillRect/>
+                    </a:stretch>
+                  </pic:blipFill>
+                  <pic:spPr>
+                    <a:xfrm>
+                      <a:off x="0" y="0"/>
+                      <a:ext cx="5041739" cy="3944129"/>
+                    </a:xfrm>
+                    <a:prstGeom prst="rect">
+                      <a:avLst/>
+                    </a:prstGeom>
+                  </pic:spPr>
+                </pic:pic>
+              </a:graphicData>
+            </a:graphic>
+          </wp:inline>
+        </w:drawing>
+      </w:r>
+    </w:p>
+    <w:p>
+      <w:pPr>
+        <w:jc w:val="center"/>
+        <w:rPr>
+          <w:lang w:eastAsia="en-AU"/>
+        </w:rPr>
+      </w:pPr>
+    </w:p>
+    <w:p>
+      <w:pPr>
+        <w:rPr>
+          <w:lang w:eastAsia="en-AU"/>
+        </w:rPr>
+      </w:pPr>
+      <w:r>
+        <w:rPr>
+          <w:lang w:eastAsia="en-AU"/>
+        </w:rPr>
+        <w:t xml:space="preserve">As the above proves, every single test passed and completed without issue. </w:t>
       </w:r>
     </w:p>
     <w:p>
@@ -11949,9 +12612,9 @@
           <w:lang w:eastAsia="en-AU"/>
         </w:rPr>
       </w:pPr>
-      <w:bookmarkStart w:id="21" w:name="Test_C"/>
-      <w:bookmarkStart w:id="22" w:name="_Toc479019426"/>
-      <w:bookmarkEnd w:id="21"/>
+      <w:bookmarkStart w:id="22" w:name="Test_C"/>
+      <w:bookmarkStart w:id="23" w:name="_Toc479176599"/>
+      <w:bookmarkEnd w:id="22"/>
       <w:r>
         <w:rPr>
           <w:rFonts w:eastAsia="Times New Roman" w:cs="Times New Roman"/>
@@ -11978,7 +12641,7 @@
         </w:rPr>
         <w:t>3 – Automated Browser Bot Testing</w:t>
       </w:r>
-      <w:bookmarkEnd w:id="22"/>
+      <w:bookmarkEnd w:id="23"/>
     </w:p>
     <w:p>
       <w:pPr>
@@ -11998,8 +12661,10 @@
           <w:shd w:val="clear" w:color="auto" w:fill="FFFFFF"/>
           <w:lang w:eastAsia="en-AU"/>
         </w:rPr>
-        <w:t>&lt;&lt;Introduction and overview for test C&gt;&gt;</w:t>
-      </w:r>
+        <w:t>The purpose of this test</w:t>
+      </w:r>
+      <w:bookmarkStart w:id="24" w:name="_GoBack"/>
+      <w:bookmarkEnd w:id="24"/>
     </w:p>
     <w:p>
       <w:pPr>
@@ -12016,7 +12681,7 @@
           <w:lang w:eastAsia="en-AU"/>
         </w:rPr>
       </w:pPr>
-      <w:bookmarkStart w:id="23" w:name="_Toc479019427"/>
+      <w:bookmarkStart w:id="25" w:name="_Toc479176600"/>
       <w:r>
         <w:rPr>
           <w:rFonts w:eastAsia="Times New Roman" w:cs="Times New Roman"/>
@@ -12030,7 +12695,7 @@
         </w:rPr>
         <w:t>Test Specification</w:t>
       </w:r>
-      <w:bookmarkEnd w:id="23"/>
+      <w:bookmarkEnd w:id="25"/>
     </w:p>
     <w:p>
       <w:pPr>
@@ -12068,7 +12733,7 @@
           <w:lang w:eastAsia="en-AU"/>
         </w:rPr>
       </w:pPr>
-      <w:bookmarkStart w:id="24" w:name="_Toc479019428"/>
+      <w:bookmarkStart w:id="26" w:name="_Toc479176601"/>
       <w:r>
         <w:rPr>
           <w:rFonts w:eastAsia="Times New Roman" w:cs="Times New Roman"/>
@@ -12082,7 +12747,7 @@
         </w:rPr>
         <w:t>Test Description</w:t>
       </w:r>
-      <w:bookmarkEnd w:id="24"/>
+      <w:bookmarkEnd w:id="26"/>
     </w:p>
     <w:p>
       <w:pPr>
@@ -12174,7 +12839,6 @@
           <w:szCs w:val="27"/>
           <w:lang w:eastAsia="en-AU"/>
         </w:rPr>
-        <w:lastRenderedPageBreak/>
         <w:t>Data</w:t>
       </w:r>
     </w:p>
@@ -12247,6 +12911,7 @@
           <w:szCs w:val="27"/>
           <w:lang w:eastAsia="en-AU"/>
         </w:rPr>
+        <w:lastRenderedPageBreak/>
         <w:t>Output Data</w:t>
       </w:r>
     </w:p>
@@ -12324,7 +12989,7 @@
           <w:lang w:eastAsia="en-AU"/>
         </w:rPr>
       </w:pPr>
-      <w:bookmarkStart w:id="25" w:name="_Toc479019429"/>
+      <w:bookmarkStart w:id="27" w:name="_Toc479176602"/>
       <w:r>
         <w:rPr>
           <w:rFonts w:eastAsia="Times New Roman" w:cs="Times New Roman"/>
@@ -12338,7 +13003,7 @@
         </w:rPr>
         <w:t>Test Analysis Report</w:t>
       </w:r>
-      <w:bookmarkEnd w:id="25"/>
+      <w:bookmarkEnd w:id="27"/>
     </w:p>
     <w:p>
       <w:pPr>
@@ -12469,9 +13134,9 @@
           <w:lang w:eastAsia="en-AU"/>
         </w:rPr>
       </w:pPr>
-      <w:bookmarkStart w:id="26" w:name="Test_D"/>
-      <w:bookmarkStart w:id="27" w:name="_Toc479019430"/>
-      <w:bookmarkEnd w:id="26"/>
+      <w:bookmarkStart w:id="28" w:name="Test_D"/>
+      <w:bookmarkStart w:id="29" w:name="_Toc479176603"/>
+      <w:bookmarkEnd w:id="28"/>
       <w:r>
         <w:rPr>
           <w:rFonts w:eastAsia="Times New Roman" w:cs="Times New Roman"/>
@@ -12498,7 +13163,7 @@
         </w:rPr>
         <w:t>4 – Manual Browser Testing</w:t>
       </w:r>
-      <w:bookmarkEnd w:id="27"/>
+      <w:bookmarkEnd w:id="29"/>
     </w:p>
     <w:p>
       <w:pPr>
@@ -12536,7 +13201,7 @@
           <w:lang w:eastAsia="en-AU"/>
         </w:rPr>
       </w:pPr>
-      <w:bookmarkStart w:id="28" w:name="_Toc479019431"/>
+      <w:bookmarkStart w:id="30" w:name="_Toc479176604"/>
       <w:r>
         <w:rPr>
           <w:rFonts w:eastAsia="Times New Roman" w:cs="Times New Roman"/>
@@ -12550,7 +13215,7 @@
         </w:rPr>
         <w:t>Test Specification</w:t>
       </w:r>
-      <w:bookmarkEnd w:id="28"/>
+      <w:bookmarkEnd w:id="30"/>
     </w:p>
     <w:p>
       <w:pPr>
@@ -12588,7 +13253,7 @@
           <w:lang w:eastAsia="en-AU"/>
         </w:rPr>
       </w:pPr>
-      <w:bookmarkStart w:id="29" w:name="_Toc479019432"/>
+      <w:bookmarkStart w:id="31" w:name="_Toc479176605"/>
       <w:r>
         <w:rPr>
           <w:rFonts w:eastAsia="Times New Roman" w:cs="Times New Roman"/>
@@ -12602,7 +13267,7 @@
         </w:rPr>
         <w:t>Test Description</w:t>
       </w:r>
-      <w:bookmarkEnd w:id="29"/>
+      <w:bookmarkEnd w:id="31"/>
     </w:p>
     <w:p>
       <w:pPr>
@@ -12832,7 +13497,7 @@
           <w:lang w:eastAsia="en-AU"/>
         </w:rPr>
       </w:pPr>
-      <w:bookmarkStart w:id="30" w:name="_Toc479019433"/>
+      <w:bookmarkStart w:id="32" w:name="_Toc479176606"/>
       <w:r>
         <w:rPr>
           <w:rFonts w:eastAsia="Times New Roman" w:cs="Times New Roman"/>
@@ -12885,7 +13550,7 @@
         </w:rPr>
         <w:t xml:space="preserve"> Server Performance</w:t>
       </w:r>
-      <w:bookmarkEnd w:id="30"/>
+      <w:bookmarkEnd w:id="32"/>
     </w:p>
     <w:p>
       <w:pPr>
@@ -12923,7 +13588,7 @@
           <w:lang w:eastAsia="en-AU"/>
         </w:rPr>
       </w:pPr>
-      <w:bookmarkStart w:id="31" w:name="_Toc479019434"/>
+      <w:bookmarkStart w:id="33" w:name="_Toc479176607"/>
       <w:r>
         <w:rPr>
           <w:rFonts w:eastAsia="Times New Roman" w:cs="Times New Roman"/>
@@ -12935,29 +13600,29 @@
           <w:u w:val="single"/>
           <w:lang w:eastAsia="en-AU"/>
         </w:rPr>
+        <w:t>Test Specification</w:t>
+      </w:r>
+      <w:bookmarkEnd w:id="33"/>
+    </w:p>
+    <w:p>
+      <w:pPr>
+        <w:spacing w:after="0" w:line="240" w:lineRule="auto"/>
+        <w:rPr>
+          <w:rFonts w:eastAsia="Times New Roman" w:cs="Times New Roman"/>
+          <w:sz w:val="22"/>
+          <w:szCs w:val="24"/>
+          <w:lang w:eastAsia="en-AU"/>
+        </w:rPr>
+      </w:pPr>
+      <w:r>
+        <w:rPr>
+          <w:rFonts w:eastAsia="Times New Roman" w:cs="Times New Roman"/>
+          <w:color w:val="000000"/>
+          <w:szCs w:val="27"/>
+          <w:shd w:val="clear" w:color="auto" w:fill="FFFFFF"/>
+          <w:lang w:eastAsia="en-AU"/>
+        </w:rPr>
         <w:lastRenderedPageBreak/>
-        <w:t>Test Specification</w:t>
-      </w:r>
-      <w:bookmarkEnd w:id="31"/>
-    </w:p>
-    <w:p>
-      <w:pPr>
-        <w:spacing w:after="0" w:line="240" w:lineRule="auto"/>
-        <w:rPr>
-          <w:rFonts w:eastAsia="Times New Roman" w:cs="Times New Roman"/>
-          <w:sz w:val="22"/>
-          <w:szCs w:val="24"/>
-          <w:lang w:eastAsia="en-AU"/>
-        </w:rPr>
-      </w:pPr>
-      <w:r>
-        <w:rPr>
-          <w:rFonts w:eastAsia="Times New Roman" w:cs="Times New Roman"/>
-          <w:color w:val="000000"/>
-          <w:szCs w:val="27"/>
-          <w:shd w:val="clear" w:color="auto" w:fill="FFFFFF"/>
-          <w:lang w:eastAsia="en-AU"/>
-        </w:rPr>
         <w:t>&lt;&lt;The Test Specification lists the requirements whose satisfaction will be demonstrated by the test. It lists the methods tested, and describes the conditions of the test.&gt;&gt;</w:t>
       </w:r>
     </w:p>
@@ -12976,7 +13641,7 @@
           <w:lang w:eastAsia="en-AU"/>
         </w:rPr>
       </w:pPr>
-      <w:bookmarkStart w:id="32" w:name="_Toc479019435"/>
+      <w:bookmarkStart w:id="34" w:name="_Toc479176608"/>
       <w:r>
         <w:rPr>
           <w:rFonts w:eastAsia="Times New Roman" w:cs="Times New Roman"/>
@@ -12990,7 +13655,7 @@
         </w:rPr>
         <w:t>Test Description</w:t>
       </w:r>
-      <w:bookmarkEnd w:id="32"/>
+      <w:bookmarkEnd w:id="34"/>
     </w:p>
     <w:p>
       <w:pPr>
@@ -13231,7 +13896,7 @@
           <w:lang w:eastAsia="en-AU"/>
         </w:rPr>
       </w:pPr>
-      <w:bookmarkStart w:id="33" w:name="_Toc479019436"/>
+      <w:bookmarkStart w:id="35" w:name="_Toc479176609"/>
       <w:r>
         <w:rPr>
           <w:rFonts w:eastAsia="Times New Roman" w:cs="Times New Roman"/>
@@ -13245,7 +13910,7 @@
         </w:rPr>
         <w:t>Test Analysis Report</w:t>
       </w:r>
-      <w:bookmarkEnd w:id="33"/>
+      <w:bookmarkEnd w:id="35"/>
     </w:p>
     <w:p>
       <w:pPr>
@@ -13375,9 +14040,9 @@
           <w:lang w:eastAsia="en-AU"/>
         </w:rPr>
       </w:pPr>
-      <w:bookmarkStart w:id="34" w:name="Test_Materials"/>
-      <w:bookmarkStart w:id="35" w:name="_Toc479019437"/>
-      <w:bookmarkEnd w:id="34"/>
+      <w:bookmarkStart w:id="36" w:name="Test_Materials"/>
+      <w:bookmarkStart w:id="37" w:name="_Toc479176610"/>
+      <w:bookmarkEnd w:id="36"/>
       <w:r>
         <w:rPr>
           <w:rFonts w:eastAsia="Times New Roman" w:cs="Times New Roman"/>
@@ -13390,7 +14055,7 @@
         </w:rPr>
         <w:t>Test Materials</w:t>
       </w:r>
-      <w:bookmarkEnd w:id="35"/>
+      <w:bookmarkEnd w:id="37"/>
     </w:p>
     <w:p>
       <w:pPr>
@@ -13433,27 +14098,33 @@
           <w:lang w:eastAsia="en-AU"/>
         </w:rPr>
         <w:br/>
-        <w:t xml:space="preserve">Theoretically, the game should work no matter what OS you’re running on your own </w:t>
+        <w:t xml:space="preserve">Theoretically, the game should work no matter what OS you’re running on your own personal device as the Server runs all the python code and produces the Django templates </w:t>
       </w:r>
       <w:r>
         <w:rPr>
           <w:lang w:eastAsia="en-AU"/>
         </w:rPr>
         <w:lastRenderedPageBreak/>
-        <w:t xml:space="preserve">personal device as the Server runs all the python code and produces the Django templates which your web browser views as HTML. However, to be thorough, each device should have as much web browsers as possible for testing. </w:t>
+        <w:t xml:space="preserve">which your web browser views as HTML. However, to be thorough, each device should have as much web browsers as possible for testing. </w:t>
       </w:r>
     </w:p>
     <w:p>
       <w:pPr>
         <w:pStyle w:val="Heading2"/>
-      </w:pPr>
-      <w:bookmarkStart w:id="36" w:name="_oTree_Tags"/>
-      <w:bookmarkStart w:id="37" w:name="_Toc479019438"/>
-      <w:bookmarkEnd w:id="36"/>
-      <w:r>
+        <w:rPr>
+          <w:u w:val="single"/>
+        </w:rPr>
+      </w:pPr>
+      <w:bookmarkStart w:id="38" w:name="_oTree_Tags"/>
+      <w:bookmarkStart w:id="39" w:name="_Toc479176611"/>
+      <w:bookmarkEnd w:id="38"/>
+      <w:r>
+        <w:rPr>
+          <w:u w:val="single"/>
+        </w:rPr>
         <w:t>oTree_Tags</w:t>
       </w:r>
-      <w:bookmarkEnd w:id="37"/>
+      <w:bookmarkEnd w:id="39"/>
     </w:p>
     <w:p>
       <w:pPr>
@@ -13563,7 +14234,7 @@
                     <pic:cNvPicPr/>
                   </pic:nvPicPr>
                   <pic:blipFill rotWithShape="1">
-                    <a:blip r:embed="rId11"/>
+                    <a:blip r:embed="rId17"/>
                     <a:srcRect l="726" t="77396" r="52234" b="1581"/>
                     <a:stretch/>
                   </pic:blipFill>
@@ -13592,23 +14263,39 @@
       </w:r>
     </w:p>
     <w:p>
-      <w:pPr>
-        <w:jc w:val="both"/>
-      </w:pPr>
-    </w:p>
-    <w:p>
-      <w:pPr>
-        <w:rPr>
-          <w:rFonts w:cs="Times New Roman"/>
+      <w:r>
+        <w:br w:type="page"/>
+      </w:r>
+    </w:p>
+    <w:p>
+      <w:pPr>
+        <w:pStyle w:val="Heading1"/>
+        <w:rPr>
+          <w:rFonts w:ascii="Times New Roman" w:hAnsi="Times New Roman" w:cs="Times New Roman"/>
           <w:b/>
-          <w:sz w:val="96"/>
-          <w:szCs w:val="96"/>
-        </w:rPr>
-      </w:pPr>
-    </w:p>
+          <w:color w:val="auto"/>
+          <w:sz w:val="40"/>
+          <w:szCs w:val="40"/>
+          <w:u w:val="single"/>
+        </w:rPr>
+      </w:pPr>
+      <w:r>
+        <w:rPr>
+          <w:rFonts w:ascii="Times New Roman" w:hAnsi="Times New Roman" w:cs="Times New Roman"/>
+          <w:b/>
+          <w:color w:val="auto"/>
+          <w:sz w:val="40"/>
+          <w:szCs w:val="40"/>
+          <w:u w:val="single"/>
+        </w:rPr>
+        <w:lastRenderedPageBreak/>
+        <w:t>Glossary</w:t>
+      </w:r>
+    </w:p>
+    <w:p/>
     <w:sectPr>
-      <w:headerReference w:type="default" r:id="rId12"/>
-      <w:footerReference w:type="default" r:id="rId13"/>
+      <w:headerReference w:type="default" r:id="rId18"/>
+      <w:footerReference w:type="default" r:id="rId19"/>
       <w:pgSz w:w="11906" w:h="16838"/>
       <w:pgMar w:top="1440" w:right="1440" w:bottom="1560" w:left="1440" w:header="708" w:footer="708" w:gutter="0"/>
       <w:pgBorders w:offsetFrom="page">
@@ -13625,7 +14312,7 @@
 </file>
 
 <file path=word/endnotes.xml><?xml version="1.0" encoding="utf-8"?>
-<w:endnotes xmlns:wpc="http://schemas.microsoft.com/office/word/2010/wordprocessingCanvas" xmlns:cx="http://schemas.microsoft.com/office/drawing/2014/chartex" xmlns:cx1="http://schemas.microsoft.com/office/drawing/2015/9/8/chartex" xmlns:cx2="http://schemas.microsoft.com/office/drawing/2015/10/21/chartex" xmlns:cx3="http://schemas.microsoft.com/office/drawing/2016/5/9/chartex" xmlns:cx4="http://schemas.microsoft.com/office/drawing/2016/5/10/chartex" xmlns:cx5="http://schemas.microsoft.com/office/drawing/2016/5/11/chartex" xmlns:mc="http://schemas.openxmlformats.org/markup-compatibility/2006" xmlns:o="urn:schemas-microsoft-com:office:office" xmlns:r="http://schemas.openxmlformats.org/officeDocument/2006/relationships" xmlns:m="http://schemas.openxmlformats.org/officeDocument/2006/math" xmlns:v="urn:schemas-microsoft-com:vml" xmlns:wp14="http://schemas.microsoft.com/office/word/2010/wordprocessingDrawing" xmlns:wp="http://schemas.openxmlformats.org/drawingml/2006/wordprocessingDrawing" xmlns:w10="urn:schemas-microsoft-com:office:word" xmlns:w="http://schemas.openxmlformats.org/wordprocessingml/2006/main" xmlns:w14="http://schemas.microsoft.com/office/word/2010/wordml" xmlns:w15="http://schemas.microsoft.com/office/word/2012/wordml" xmlns:w16se="http://schemas.microsoft.com/office/word/2015/wordml/symex" xmlns:wpg="http://schemas.microsoft.com/office/word/2010/wordprocessingGroup" xmlns:wpi="http://schemas.microsoft.com/office/word/2010/wordprocessingInk" xmlns:wne="http://schemas.microsoft.com/office/word/2006/wordml" xmlns:wps="http://schemas.microsoft.com/office/word/2010/wordprocessingShape" mc:Ignorable="w14 w15 w16se wp14">
+<w:endnotes xmlns:wpc="http://schemas.microsoft.com/office/word/2010/wordprocessingCanvas" xmlns:cx="http://schemas.microsoft.com/office/drawing/2014/chartex" xmlns:cx1="http://schemas.microsoft.com/office/drawing/2015/9/8/chartex" xmlns:cx2="http://schemas.microsoft.com/office/drawing/2015/10/21/chartex" xmlns:cx3="http://schemas.microsoft.com/office/drawing/2016/5/9/chartex" xmlns:cx4="http://schemas.microsoft.com/office/drawing/2016/5/10/chartex" xmlns:cx5="http://schemas.microsoft.com/office/drawing/2016/5/11/chartex" xmlns:cx6="http://schemas.microsoft.com/office/drawing/2016/5/12/chartex" xmlns:cx7="http://schemas.microsoft.com/office/drawing/2016/5/13/chartex" xmlns:cx8="http://schemas.microsoft.com/office/drawing/2016/5/14/chartex" xmlns:mc="http://schemas.openxmlformats.org/markup-compatibility/2006" xmlns:o="urn:schemas-microsoft-com:office:office" xmlns:r="http://schemas.openxmlformats.org/officeDocument/2006/relationships" xmlns:m="http://schemas.openxmlformats.org/officeDocument/2006/math" xmlns:v="urn:schemas-microsoft-com:vml" xmlns:wp14="http://schemas.microsoft.com/office/word/2010/wordprocessingDrawing" xmlns:wp="http://schemas.openxmlformats.org/drawingml/2006/wordprocessingDrawing" xmlns:w10="urn:schemas-microsoft-com:office:word" xmlns:w="http://schemas.openxmlformats.org/wordprocessingml/2006/main" xmlns:w14="http://schemas.microsoft.com/office/word/2010/wordml" xmlns:w15="http://schemas.microsoft.com/office/word/2012/wordml" xmlns:w16se="http://schemas.microsoft.com/office/word/2015/wordml/symex" xmlns:wpg="http://schemas.microsoft.com/office/word/2010/wordprocessingGroup" xmlns:wpi="http://schemas.microsoft.com/office/word/2010/wordprocessingInk" xmlns:wne="http://schemas.microsoft.com/office/word/2006/wordml" xmlns:wps="http://schemas.microsoft.com/office/word/2010/wordprocessingShape" mc:Ignorable="w14 w15 w16se wp14">
   <w:endnote w:type="separator" w:id="-1">
     <w:p>
       <w:pPr>
@@ -13657,7 +14344,7 @@
 </file>
 
 <file path=word/footer1.xml><?xml version="1.0" encoding="utf-8"?>
-<w:ftr xmlns:wpc="http://schemas.microsoft.com/office/word/2010/wordprocessingCanvas" xmlns:cx="http://schemas.microsoft.com/office/drawing/2014/chartex" xmlns:cx1="http://schemas.microsoft.com/office/drawing/2015/9/8/chartex" xmlns:cx2="http://schemas.microsoft.com/office/drawing/2015/10/21/chartex" xmlns:cx3="http://schemas.microsoft.com/office/drawing/2016/5/9/chartex" xmlns:cx4="http://schemas.microsoft.com/office/drawing/2016/5/10/chartex" xmlns:cx5="http://schemas.microsoft.com/office/drawing/2016/5/11/chartex" xmlns:mc="http://schemas.openxmlformats.org/markup-compatibility/2006" xmlns:o="urn:schemas-microsoft-com:office:office" xmlns:r="http://schemas.openxmlformats.org/officeDocument/2006/relationships" xmlns:m="http://schemas.openxmlformats.org/officeDocument/2006/math" xmlns:v="urn:schemas-microsoft-com:vml" xmlns:wp14="http://schemas.microsoft.com/office/word/2010/wordprocessingDrawing" xmlns:wp="http://schemas.openxmlformats.org/drawingml/2006/wordprocessingDrawing" xmlns:w10="urn:schemas-microsoft-com:office:word" xmlns:w="http://schemas.openxmlformats.org/wordprocessingml/2006/main" xmlns:w14="http://schemas.microsoft.com/office/word/2010/wordml" xmlns:w15="http://schemas.microsoft.com/office/word/2012/wordml" xmlns:w16se="http://schemas.microsoft.com/office/word/2015/wordml/symex" xmlns:wpg="http://schemas.microsoft.com/office/word/2010/wordprocessingGroup" xmlns:wpi="http://schemas.microsoft.com/office/word/2010/wordprocessingInk" xmlns:wne="http://schemas.microsoft.com/office/word/2006/wordml" xmlns:wps="http://schemas.microsoft.com/office/word/2010/wordprocessingShape" mc:Ignorable="w14 w15 w16se wp14">
+<w:ftr xmlns:wpc="http://schemas.microsoft.com/office/word/2010/wordprocessingCanvas" xmlns:cx="http://schemas.microsoft.com/office/drawing/2014/chartex" xmlns:cx1="http://schemas.microsoft.com/office/drawing/2015/9/8/chartex" xmlns:cx2="http://schemas.microsoft.com/office/drawing/2015/10/21/chartex" xmlns:cx3="http://schemas.microsoft.com/office/drawing/2016/5/9/chartex" xmlns:cx4="http://schemas.microsoft.com/office/drawing/2016/5/10/chartex" xmlns:cx5="http://schemas.microsoft.com/office/drawing/2016/5/11/chartex" xmlns:cx6="http://schemas.microsoft.com/office/drawing/2016/5/12/chartex" xmlns:cx7="http://schemas.microsoft.com/office/drawing/2016/5/13/chartex" xmlns:cx8="http://schemas.microsoft.com/office/drawing/2016/5/14/chartex" xmlns:mc="http://schemas.openxmlformats.org/markup-compatibility/2006" xmlns:o="urn:schemas-microsoft-com:office:office" xmlns:r="http://schemas.openxmlformats.org/officeDocument/2006/relationships" xmlns:m="http://schemas.openxmlformats.org/officeDocument/2006/math" xmlns:v="urn:schemas-microsoft-com:vml" xmlns:wp14="http://schemas.microsoft.com/office/word/2010/wordprocessingDrawing" xmlns:wp="http://schemas.openxmlformats.org/drawingml/2006/wordprocessingDrawing" xmlns:w10="urn:schemas-microsoft-com:office:word" xmlns:w="http://schemas.openxmlformats.org/wordprocessingml/2006/main" xmlns:w14="http://schemas.microsoft.com/office/word/2010/wordml" xmlns:w15="http://schemas.microsoft.com/office/word/2012/wordml" xmlns:w16se="http://schemas.microsoft.com/office/word/2015/wordml/symex" xmlns:wpg="http://schemas.microsoft.com/office/word/2010/wordprocessingGroup" xmlns:wpi="http://schemas.microsoft.com/office/word/2010/wordprocessingInk" xmlns:wne="http://schemas.microsoft.com/office/word/2006/wordml" xmlns:wps="http://schemas.microsoft.com/office/word/2010/wordprocessingShape" mc:Ignorable="w14 w15 w16se wp14">
   <w:p>
     <w:pPr>
       <w:tabs>
@@ -13713,7 +14400,7 @@
         <w:color w:val="323E4F" w:themeColor="text2" w:themeShade="BF"/>
         <w:szCs w:val="24"/>
       </w:rPr>
-      <w:t>8</w:t>
+      <w:t>16</w:t>
     </w:r>
     <w:r>
       <w:rPr>
@@ -13756,7 +14443,7 @@
         <w:color w:val="323E4F" w:themeColor="text2" w:themeShade="BF"/>
         <w:szCs w:val="24"/>
       </w:rPr>
-      <w:t>16</w:t>
+      <w:t>20</w:t>
     </w:r>
     <w:r>
       <w:rPr>
@@ -13775,7 +14462,7 @@
 </file>
 
 <file path=word/footnotes.xml><?xml version="1.0" encoding="utf-8"?>
-<w:footnotes xmlns:wpc="http://schemas.microsoft.com/office/word/2010/wordprocessingCanvas" xmlns:cx="http://schemas.microsoft.com/office/drawing/2014/chartex" xmlns:cx1="http://schemas.microsoft.com/office/drawing/2015/9/8/chartex" xmlns:cx2="http://schemas.microsoft.com/office/drawing/2015/10/21/chartex" xmlns:cx3="http://schemas.microsoft.com/office/drawing/2016/5/9/chartex" xmlns:cx4="http://schemas.microsoft.com/office/drawing/2016/5/10/chartex" xmlns:cx5="http://schemas.microsoft.com/office/drawing/2016/5/11/chartex" xmlns:mc="http://schemas.openxmlformats.org/markup-compatibility/2006" xmlns:o="urn:schemas-microsoft-com:office:office" xmlns:r="http://schemas.openxmlformats.org/officeDocument/2006/relationships" xmlns:m="http://schemas.openxmlformats.org/officeDocument/2006/math" xmlns:v="urn:schemas-microsoft-com:vml" xmlns:wp14="http://schemas.microsoft.com/office/word/2010/wordprocessingDrawing" xmlns:wp="http://schemas.openxmlformats.org/drawingml/2006/wordprocessingDrawing" xmlns:w10="urn:schemas-microsoft-com:office:word" xmlns:w="http://schemas.openxmlformats.org/wordprocessingml/2006/main" xmlns:w14="http://schemas.microsoft.com/office/word/2010/wordml" xmlns:w15="http://schemas.microsoft.com/office/word/2012/wordml" xmlns:w16se="http://schemas.microsoft.com/office/word/2015/wordml/symex" xmlns:wpg="http://schemas.microsoft.com/office/word/2010/wordprocessingGroup" xmlns:wpi="http://schemas.microsoft.com/office/word/2010/wordprocessingInk" xmlns:wne="http://schemas.microsoft.com/office/word/2006/wordml" xmlns:wps="http://schemas.microsoft.com/office/word/2010/wordprocessingShape" mc:Ignorable="w14 w15 w16se wp14">
+<w:footnotes xmlns:wpc="http://schemas.microsoft.com/office/word/2010/wordprocessingCanvas" xmlns:cx="http://schemas.microsoft.com/office/drawing/2014/chartex" xmlns:cx1="http://schemas.microsoft.com/office/drawing/2015/9/8/chartex" xmlns:cx2="http://schemas.microsoft.com/office/drawing/2015/10/21/chartex" xmlns:cx3="http://schemas.microsoft.com/office/drawing/2016/5/9/chartex" xmlns:cx4="http://schemas.microsoft.com/office/drawing/2016/5/10/chartex" xmlns:cx5="http://schemas.microsoft.com/office/drawing/2016/5/11/chartex" xmlns:cx6="http://schemas.microsoft.com/office/drawing/2016/5/12/chartex" xmlns:cx7="http://schemas.microsoft.com/office/drawing/2016/5/13/chartex" xmlns:cx8="http://schemas.microsoft.com/office/drawing/2016/5/14/chartex" xmlns:mc="http://schemas.openxmlformats.org/markup-compatibility/2006" xmlns:o="urn:schemas-microsoft-com:office:office" xmlns:r="http://schemas.openxmlformats.org/officeDocument/2006/relationships" xmlns:m="http://schemas.openxmlformats.org/officeDocument/2006/math" xmlns:v="urn:schemas-microsoft-com:vml" xmlns:wp14="http://schemas.microsoft.com/office/word/2010/wordprocessingDrawing" xmlns:wp="http://schemas.openxmlformats.org/drawingml/2006/wordprocessingDrawing" xmlns:w10="urn:schemas-microsoft-com:office:word" xmlns:w="http://schemas.openxmlformats.org/wordprocessingml/2006/main" xmlns:w14="http://schemas.microsoft.com/office/word/2010/wordml" xmlns:w15="http://schemas.microsoft.com/office/word/2012/wordml" xmlns:w16se="http://schemas.microsoft.com/office/word/2015/wordml/symex" xmlns:wpg="http://schemas.microsoft.com/office/word/2010/wordprocessingGroup" xmlns:wpi="http://schemas.microsoft.com/office/word/2010/wordprocessingInk" xmlns:wne="http://schemas.microsoft.com/office/word/2006/wordml" xmlns:wps="http://schemas.microsoft.com/office/word/2010/wordprocessingShape" mc:Ignorable="w14 w15 w16se wp14">
   <w:footnote w:type="separator" w:id="-1">
     <w:p>
       <w:pPr>
@@ -13905,7 +14592,7 @@
 </file>
 
 <file path=word/header1.xml><?xml version="1.0" encoding="utf-8"?>
-<w:hdr xmlns:wpc="http://schemas.microsoft.com/office/word/2010/wordprocessingCanvas" xmlns:cx="http://schemas.microsoft.com/office/drawing/2014/chartex" xmlns:cx1="http://schemas.microsoft.com/office/drawing/2015/9/8/chartex" xmlns:cx2="http://schemas.microsoft.com/office/drawing/2015/10/21/chartex" xmlns:cx3="http://schemas.microsoft.com/office/drawing/2016/5/9/chartex" xmlns:cx4="http://schemas.microsoft.com/office/drawing/2016/5/10/chartex" xmlns:cx5="http://schemas.microsoft.com/office/drawing/2016/5/11/chartex" xmlns:mc="http://schemas.openxmlformats.org/markup-compatibility/2006" xmlns:o="urn:schemas-microsoft-com:office:office" xmlns:r="http://schemas.openxmlformats.org/officeDocument/2006/relationships" xmlns:m="http://schemas.openxmlformats.org/officeDocument/2006/math" xmlns:v="urn:schemas-microsoft-com:vml" xmlns:wp14="http://schemas.microsoft.com/office/word/2010/wordprocessingDrawing" xmlns:wp="http://schemas.openxmlformats.org/drawingml/2006/wordprocessingDrawing" xmlns:w10="urn:schemas-microsoft-com:office:word" xmlns:w="http://schemas.openxmlformats.org/wordprocessingml/2006/main" xmlns:w14="http://schemas.microsoft.com/office/word/2010/wordml" xmlns:w15="http://schemas.microsoft.com/office/word/2012/wordml" xmlns:w16se="http://schemas.microsoft.com/office/word/2015/wordml/symex" xmlns:wpg="http://schemas.microsoft.com/office/word/2010/wordprocessingGroup" xmlns:wpi="http://schemas.microsoft.com/office/word/2010/wordprocessingInk" xmlns:wne="http://schemas.microsoft.com/office/word/2006/wordml" xmlns:wps="http://schemas.microsoft.com/office/word/2010/wordprocessingShape" mc:Ignorable="w14 w15 w16se wp14">
+<w:hdr xmlns:wpc="http://schemas.microsoft.com/office/word/2010/wordprocessingCanvas" xmlns:cx="http://schemas.microsoft.com/office/drawing/2014/chartex" xmlns:cx1="http://schemas.microsoft.com/office/drawing/2015/9/8/chartex" xmlns:cx2="http://schemas.microsoft.com/office/drawing/2015/10/21/chartex" xmlns:cx3="http://schemas.microsoft.com/office/drawing/2016/5/9/chartex" xmlns:cx4="http://schemas.microsoft.com/office/drawing/2016/5/10/chartex" xmlns:cx5="http://schemas.microsoft.com/office/drawing/2016/5/11/chartex" xmlns:cx6="http://schemas.microsoft.com/office/drawing/2016/5/12/chartex" xmlns:cx7="http://schemas.microsoft.com/office/drawing/2016/5/13/chartex" xmlns:cx8="http://schemas.microsoft.com/office/drawing/2016/5/14/chartex" xmlns:mc="http://schemas.openxmlformats.org/markup-compatibility/2006" xmlns:o="urn:schemas-microsoft-com:office:office" xmlns:r="http://schemas.openxmlformats.org/officeDocument/2006/relationships" xmlns:m="http://schemas.openxmlformats.org/officeDocument/2006/math" xmlns:v="urn:schemas-microsoft-com:vml" xmlns:wp14="http://schemas.microsoft.com/office/word/2010/wordprocessingDrawing" xmlns:wp="http://schemas.openxmlformats.org/drawingml/2006/wordprocessingDrawing" xmlns:w10="urn:schemas-microsoft-com:office:word" xmlns:w="http://schemas.openxmlformats.org/wordprocessingml/2006/main" xmlns:w14="http://schemas.microsoft.com/office/word/2010/wordml" xmlns:w15="http://schemas.microsoft.com/office/word/2012/wordml" xmlns:w16se="http://schemas.microsoft.com/office/word/2015/wordml/symex" xmlns:wpg="http://schemas.microsoft.com/office/word/2010/wordprocessingGroup" xmlns:wpi="http://schemas.microsoft.com/office/word/2010/wordprocessingInk" xmlns:wne="http://schemas.microsoft.com/office/word/2006/wordml" xmlns:wps="http://schemas.microsoft.com/office/word/2010/wordprocessingShape" mc:Ignorable="w14 w15 w16se wp14">
   <w:p>
     <w:pPr>
       <w:pStyle w:val="Header"/>
@@ -13922,7 +14609,6 @@
         <w:dataBinding w:prefixMappings="xmlns:ns0='http://purl.org/dc/elements/1.1/' xmlns:ns1='http://schemas.openxmlformats.org/package/2006/metadata/core-properties' " w:xpath="/ns1:coreProperties[1]/ns0:title[1]" w:storeItemID="{6C3C8BC8-F283-45AE-878A-BAB7291924A1}"/>
         <w:text/>
       </w:sdtPr>
-      <w:sdtEndPr/>
       <w:sdtContent>
         <w:r>
           <w:t>UWA BIOSECURITY GAME TESTING DOCUMENT</w:t>
@@ -13943,7 +14629,6 @@
         <w:dataBinding w:prefixMappings="xmlns:ns0='http://purl.org/dc/elements/1.1/' xmlns:ns1='http://schemas.openxmlformats.org/package/2006/metadata/core-properties' " w:xpath="/ns1:coreProperties[1]/ns0:creator[1]" w:storeItemID="{6C3C8BC8-F283-45AE-878A-BAB7291924A1}"/>
         <w:text/>
       </w:sdtPr>
-      <w:sdtEndPr/>
       <w:sdtContent>
         <w:r>
           <w:t>JOEL DUNSTAN</w:t>
@@ -13960,7 +14645,7 @@
 </file>
 
 <file path=word/numbering.xml><?xml version="1.0" encoding="utf-8"?>
-<w:numbering xmlns:wpc="http://schemas.microsoft.com/office/word/2010/wordprocessingCanvas" xmlns:cx="http://schemas.microsoft.com/office/drawing/2014/chartex" xmlns:cx1="http://schemas.microsoft.com/office/drawing/2015/9/8/chartex" xmlns:cx2="http://schemas.microsoft.com/office/drawing/2015/10/21/chartex" xmlns:cx3="http://schemas.microsoft.com/office/drawing/2016/5/9/chartex" xmlns:cx4="http://schemas.microsoft.com/office/drawing/2016/5/10/chartex" xmlns:cx5="http://schemas.microsoft.com/office/drawing/2016/5/11/chartex" xmlns:mc="http://schemas.openxmlformats.org/markup-compatibility/2006" xmlns:o="urn:schemas-microsoft-com:office:office" xmlns:r="http://schemas.openxmlformats.org/officeDocument/2006/relationships" xmlns:m="http://schemas.openxmlformats.org/officeDocument/2006/math" xmlns:v="urn:schemas-microsoft-com:vml" xmlns:wp14="http://schemas.microsoft.com/office/word/2010/wordprocessingDrawing" xmlns:wp="http://schemas.openxmlformats.org/drawingml/2006/wordprocessingDrawing" xmlns:w10="urn:schemas-microsoft-com:office:word" xmlns:w="http://schemas.openxmlformats.org/wordprocessingml/2006/main" xmlns:w14="http://schemas.microsoft.com/office/word/2010/wordml" xmlns:w15="http://schemas.microsoft.com/office/word/2012/wordml" xmlns:w16se="http://schemas.microsoft.com/office/word/2015/wordml/symex" xmlns:wpg="http://schemas.microsoft.com/office/word/2010/wordprocessingGroup" xmlns:wpi="http://schemas.microsoft.com/office/word/2010/wordprocessingInk" xmlns:wne="http://schemas.microsoft.com/office/word/2006/wordml" xmlns:wps="http://schemas.microsoft.com/office/word/2010/wordprocessingShape" mc:Ignorable="w14 w15 w16se wp14">
+<w:numbering xmlns:wpc="http://schemas.microsoft.com/office/word/2010/wordprocessingCanvas" xmlns:cx="http://schemas.microsoft.com/office/drawing/2014/chartex" xmlns:cx1="http://schemas.microsoft.com/office/drawing/2015/9/8/chartex" xmlns:cx2="http://schemas.microsoft.com/office/drawing/2015/10/21/chartex" xmlns:cx3="http://schemas.microsoft.com/office/drawing/2016/5/9/chartex" xmlns:cx4="http://schemas.microsoft.com/office/drawing/2016/5/10/chartex" xmlns:cx5="http://schemas.microsoft.com/office/drawing/2016/5/11/chartex" xmlns:cx6="http://schemas.microsoft.com/office/drawing/2016/5/12/chartex" xmlns:cx7="http://schemas.microsoft.com/office/drawing/2016/5/13/chartex" xmlns:cx8="http://schemas.microsoft.com/office/drawing/2016/5/14/chartex" xmlns:mc="http://schemas.openxmlformats.org/markup-compatibility/2006" xmlns:o="urn:schemas-microsoft-com:office:office" xmlns:r="http://schemas.openxmlformats.org/officeDocument/2006/relationships" xmlns:m="http://schemas.openxmlformats.org/officeDocument/2006/math" xmlns:v="urn:schemas-microsoft-com:vml" xmlns:wp14="http://schemas.microsoft.com/office/word/2010/wordprocessingDrawing" xmlns:wp="http://schemas.openxmlformats.org/drawingml/2006/wordprocessingDrawing" xmlns:w10="urn:schemas-microsoft-com:office:word" xmlns:w="http://schemas.openxmlformats.org/wordprocessingml/2006/main" xmlns:w14="http://schemas.microsoft.com/office/word/2010/wordml" xmlns:w15="http://schemas.microsoft.com/office/word/2012/wordml" xmlns:w16se="http://schemas.microsoft.com/office/word/2015/wordml/symex" xmlns:wpg="http://schemas.microsoft.com/office/word/2010/wordprocessingGroup" xmlns:wpi="http://schemas.microsoft.com/office/word/2010/wordprocessingInk" xmlns:wne="http://schemas.microsoft.com/office/word/2006/wordml" xmlns:wps="http://schemas.microsoft.com/office/word/2010/wordprocessingShape" mc:Ignorable="w14 w15 w16se wp14">
   <w:abstractNum w:abstractNumId="0" w15:restartNumberingAfterBreak="0">
     <w:nsid w:val="0B461CB4"/>
     <w:multiLevelType w:val="multilevel"/>
@@ -14498,6 +15183,97 @@
     </w:lvl>
   </w:abstractNum>
   <w:abstractNum w:abstractNumId="4" w15:restartNumberingAfterBreak="0">
+    <w:nsid w:val="14A0649D"/>
+    <w:multiLevelType w:val="hybridMultilevel"/>
+    <w:tmpl w:val="AB4046E6"/>
+    <w:lvl w:ilvl="0" w:tplc="0C090011">
+      <w:start w:val="1"/>
+      <w:numFmt w:val="decimal"/>
+      <w:lvlText w:val="%1)"/>
+      <w:lvlJc w:val="left"/>
+      <w:pPr>
+        <w:ind w:left="720" w:hanging="360"/>
+      </w:pPr>
+      <w:rPr>
+        <w:rFonts w:hint="default"/>
+        <w:b w:val="0"/>
+        <w:u w:val="none"/>
+      </w:rPr>
+    </w:lvl>
+    <w:lvl w:ilvl="1" w:tplc="0C090019">
+      <w:start w:val="1"/>
+      <w:numFmt w:val="lowerLetter"/>
+      <w:lvlText w:val="%2."/>
+      <w:lvlJc w:val="left"/>
+      <w:pPr>
+        <w:ind w:left="1440" w:hanging="360"/>
+      </w:pPr>
+    </w:lvl>
+    <w:lvl w:ilvl="2" w:tplc="0C09001B" w:tentative="1">
+      <w:start w:val="1"/>
+      <w:numFmt w:val="lowerRoman"/>
+      <w:lvlText w:val="%3."/>
+      <w:lvlJc w:val="right"/>
+      <w:pPr>
+        <w:ind w:left="2160" w:hanging="180"/>
+      </w:pPr>
+    </w:lvl>
+    <w:lvl w:ilvl="3" w:tplc="0C09000F" w:tentative="1">
+      <w:start w:val="1"/>
+      <w:numFmt w:val="decimal"/>
+      <w:lvlText w:val="%4."/>
+      <w:lvlJc w:val="left"/>
+      <w:pPr>
+        <w:ind w:left="2880" w:hanging="360"/>
+      </w:pPr>
+    </w:lvl>
+    <w:lvl w:ilvl="4" w:tplc="0C090019" w:tentative="1">
+      <w:start w:val="1"/>
+      <w:numFmt w:val="lowerLetter"/>
+      <w:lvlText w:val="%5."/>
+      <w:lvlJc w:val="left"/>
+      <w:pPr>
+        <w:ind w:left="3600" w:hanging="360"/>
+      </w:pPr>
+    </w:lvl>
+    <w:lvl w:ilvl="5" w:tplc="0C09001B" w:tentative="1">
+      <w:start w:val="1"/>
+      <w:numFmt w:val="lowerRoman"/>
+      <w:lvlText w:val="%6."/>
+      <w:lvlJc w:val="right"/>
+      <w:pPr>
+        <w:ind w:left="4320" w:hanging="180"/>
+      </w:pPr>
+    </w:lvl>
+    <w:lvl w:ilvl="6" w:tplc="0C09000F" w:tentative="1">
+      <w:start w:val="1"/>
+      <w:numFmt w:val="decimal"/>
+      <w:lvlText w:val="%7."/>
+      <w:lvlJc w:val="left"/>
+      <w:pPr>
+        <w:ind w:left="5040" w:hanging="360"/>
+      </w:pPr>
+    </w:lvl>
+    <w:lvl w:ilvl="7" w:tplc="0C090019" w:tentative="1">
+      <w:start w:val="1"/>
+      <w:numFmt w:val="lowerLetter"/>
+      <w:lvlText w:val="%8."/>
+      <w:lvlJc w:val="left"/>
+      <w:pPr>
+        <w:ind w:left="5760" w:hanging="360"/>
+      </w:pPr>
+    </w:lvl>
+    <w:lvl w:ilvl="8" w:tplc="0C09001B" w:tentative="1">
+      <w:start w:val="1"/>
+      <w:numFmt w:val="lowerRoman"/>
+      <w:lvlText w:val="%9."/>
+      <w:lvlJc w:val="right"/>
+      <w:pPr>
+        <w:ind w:left="6480" w:hanging="180"/>
+      </w:pPr>
+    </w:lvl>
+  </w:abstractNum>
+  <w:abstractNum w:abstractNumId="5" w15:restartNumberingAfterBreak="0">
     <w:nsid w:val="1A93346E"/>
     <w:multiLevelType w:val="hybridMultilevel"/>
     <w:tmpl w:val="F4867DB2"/>
@@ -14586,7 +15362,7 @@
       </w:pPr>
     </w:lvl>
   </w:abstractNum>
-  <w:abstractNum w:abstractNumId="5" w15:restartNumberingAfterBreak="0">
+  <w:abstractNum w:abstractNumId="6" w15:restartNumberingAfterBreak="0">
     <w:nsid w:val="2BCB4EA5"/>
     <w:multiLevelType w:val="multilevel"/>
     <w:tmpl w:val="C8AE5E9A"/>
@@ -14735,7 +15511,98 @@
       </w:rPr>
     </w:lvl>
   </w:abstractNum>
-  <w:abstractNum w:abstractNumId="6" w15:restartNumberingAfterBreak="0">
+  <w:abstractNum w:abstractNumId="7" w15:restartNumberingAfterBreak="0">
+    <w:nsid w:val="2DFA171F"/>
+    <w:multiLevelType w:val="hybridMultilevel"/>
+    <w:tmpl w:val="6072646A"/>
+    <w:lvl w:ilvl="0" w:tplc="0C090011">
+      <w:start w:val="1"/>
+      <w:numFmt w:val="decimal"/>
+      <w:lvlText w:val="%1)"/>
+      <w:lvlJc w:val="left"/>
+      <w:pPr>
+        <w:ind w:left="720" w:hanging="360"/>
+      </w:pPr>
+      <w:rPr>
+        <w:rFonts w:hint="default"/>
+        <w:b w:val="0"/>
+        <w:u w:val="none"/>
+      </w:rPr>
+    </w:lvl>
+    <w:lvl w:ilvl="1" w:tplc="0C090019" w:tentative="1">
+      <w:start w:val="1"/>
+      <w:numFmt w:val="lowerLetter"/>
+      <w:lvlText w:val="%2."/>
+      <w:lvlJc w:val="left"/>
+      <w:pPr>
+        <w:ind w:left="1440" w:hanging="360"/>
+      </w:pPr>
+    </w:lvl>
+    <w:lvl w:ilvl="2" w:tplc="0C09001B" w:tentative="1">
+      <w:start w:val="1"/>
+      <w:numFmt w:val="lowerRoman"/>
+      <w:lvlText w:val="%3."/>
+      <w:lvlJc w:val="right"/>
+      <w:pPr>
+        <w:ind w:left="2160" w:hanging="180"/>
+      </w:pPr>
+    </w:lvl>
+    <w:lvl w:ilvl="3" w:tplc="0C09000F" w:tentative="1">
+      <w:start w:val="1"/>
+      <w:numFmt w:val="decimal"/>
+      <w:lvlText w:val="%4."/>
+      <w:lvlJc w:val="left"/>
+      <w:pPr>
+        <w:ind w:left="2880" w:hanging="360"/>
+      </w:pPr>
+    </w:lvl>
+    <w:lvl w:ilvl="4" w:tplc="0C090019" w:tentative="1">
+      <w:start w:val="1"/>
+      <w:numFmt w:val="lowerLetter"/>
+      <w:lvlText w:val="%5."/>
+      <w:lvlJc w:val="left"/>
+      <w:pPr>
+        <w:ind w:left="3600" w:hanging="360"/>
+      </w:pPr>
+    </w:lvl>
+    <w:lvl w:ilvl="5" w:tplc="0C09001B" w:tentative="1">
+      <w:start w:val="1"/>
+      <w:numFmt w:val="lowerRoman"/>
+      <w:lvlText w:val="%6."/>
+      <w:lvlJc w:val="right"/>
+      <w:pPr>
+        <w:ind w:left="4320" w:hanging="180"/>
+      </w:pPr>
+    </w:lvl>
+    <w:lvl w:ilvl="6" w:tplc="0C09000F" w:tentative="1">
+      <w:start w:val="1"/>
+      <w:numFmt w:val="decimal"/>
+      <w:lvlText w:val="%7."/>
+      <w:lvlJc w:val="left"/>
+      <w:pPr>
+        <w:ind w:left="5040" w:hanging="360"/>
+      </w:pPr>
+    </w:lvl>
+    <w:lvl w:ilvl="7" w:tplc="0C090019" w:tentative="1">
+      <w:start w:val="1"/>
+      <w:numFmt w:val="lowerLetter"/>
+      <w:lvlText w:val="%8."/>
+      <w:lvlJc w:val="left"/>
+      <w:pPr>
+        <w:ind w:left="5760" w:hanging="360"/>
+      </w:pPr>
+    </w:lvl>
+    <w:lvl w:ilvl="8" w:tplc="0C09001B" w:tentative="1">
+      <w:start w:val="1"/>
+      <w:numFmt w:val="lowerRoman"/>
+      <w:lvlText w:val="%9."/>
+      <w:lvlJc w:val="right"/>
+      <w:pPr>
+        <w:ind w:left="6480" w:hanging="180"/>
+      </w:pPr>
+    </w:lvl>
+  </w:abstractNum>
+  <w:abstractNum w:abstractNumId="8" w15:restartNumberingAfterBreak="0">
     <w:nsid w:val="336316CF"/>
     <w:multiLevelType w:val="multilevel"/>
     <w:tmpl w:val="549E91A2"/>
@@ -14884,7 +15751,7 @@
       </w:rPr>
     </w:lvl>
   </w:abstractNum>
-  <w:abstractNum w:abstractNumId="7" w15:restartNumberingAfterBreak="0">
+  <w:abstractNum w:abstractNumId="9" w15:restartNumberingAfterBreak="0">
     <w:nsid w:val="336B4E4A"/>
     <w:multiLevelType w:val="multilevel"/>
     <w:tmpl w:val="6B261EF6"/>
@@ -15033,7 +15900,7 @@
       </w:rPr>
     </w:lvl>
   </w:abstractNum>
-  <w:abstractNum w:abstractNumId="8" w15:restartNumberingAfterBreak="0">
+  <w:abstractNum w:abstractNumId="10" w15:restartNumberingAfterBreak="0">
     <w:nsid w:val="4C825522"/>
     <w:multiLevelType w:val="hybridMultilevel"/>
     <w:tmpl w:val="769A95DC"/>
@@ -15146,7 +16013,7 @@
       </w:rPr>
     </w:lvl>
   </w:abstractNum>
-  <w:abstractNum w:abstractNumId="9" w15:restartNumberingAfterBreak="0">
+  <w:abstractNum w:abstractNumId="11" w15:restartNumberingAfterBreak="0">
     <w:nsid w:val="577C66B5"/>
     <w:multiLevelType w:val="hybridMultilevel"/>
     <w:tmpl w:val="191E0B90"/>
@@ -15259,7 +16126,7 @@
       </w:rPr>
     </w:lvl>
   </w:abstractNum>
-  <w:abstractNum w:abstractNumId="10" w15:restartNumberingAfterBreak="0">
+  <w:abstractNum w:abstractNumId="12" w15:restartNumberingAfterBreak="0">
     <w:nsid w:val="60F32676"/>
     <w:multiLevelType w:val="multilevel"/>
     <w:tmpl w:val="50C89EB6"/>
@@ -15408,7 +16275,7 @@
       </w:rPr>
     </w:lvl>
   </w:abstractNum>
-  <w:abstractNum w:abstractNumId="11" w15:restartNumberingAfterBreak="0">
+  <w:abstractNum w:abstractNumId="13" w15:restartNumberingAfterBreak="0">
     <w:nsid w:val="73124665"/>
     <w:multiLevelType w:val="multilevel"/>
     <w:tmpl w:val="8266F908"/>
@@ -15561,37 +16428,43 @@
     <w:abstractNumId w:val="1"/>
   </w:num>
   <w:num w:numId="2">
-    <w:abstractNumId w:val="5"/>
+    <w:abstractNumId w:val="6"/>
   </w:num>
   <w:num w:numId="3">
-    <w:abstractNumId w:val="10"/>
+    <w:abstractNumId w:val="12"/>
   </w:num>
   <w:num w:numId="4">
     <w:abstractNumId w:val="0"/>
   </w:num>
   <w:num w:numId="5">
-    <w:abstractNumId w:val="11"/>
+    <w:abstractNumId w:val="13"/>
   </w:num>
   <w:num w:numId="6">
-    <w:abstractNumId w:val="7"/>
+    <w:abstractNumId w:val="9"/>
   </w:num>
   <w:num w:numId="7">
     <w:abstractNumId w:val="2"/>
   </w:num>
   <w:num w:numId="8">
-    <w:abstractNumId w:val="6"/>
+    <w:abstractNumId w:val="8"/>
   </w:num>
   <w:num w:numId="9">
-    <w:abstractNumId w:val="9"/>
+    <w:abstractNumId w:val="11"/>
   </w:num>
   <w:num w:numId="10">
-    <w:abstractNumId w:val="4"/>
+    <w:abstractNumId w:val="5"/>
   </w:num>
   <w:num w:numId="11">
     <w:abstractNumId w:val="3"/>
   </w:num>
   <w:num w:numId="12">
-    <w:abstractNumId w:val="8"/>
+    <w:abstractNumId w:val="10"/>
+  </w:num>
+  <w:num w:numId="13">
+    <w:abstractNumId w:val="4"/>
+  </w:num>
+  <w:num w:numId="14">
+    <w:abstractNumId w:val="7"/>
   </w:num>
 </w:numbering>
 </file>
@@ -16346,7 +17219,7 @@
 </file>
 
 <file path=word/glossary/document.xml><?xml version="1.0" encoding="utf-8"?>
-<w:glossaryDocument xmlns:wpc="http://schemas.microsoft.com/office/word/2010/wordprocessingCanvas" xmlns:cx="http://schemas.microsoft.com/office/drawing/2014/chartex" xmlns:cx1="http://schemas.microsoft.com/office/drawing/2015/9/8/chartex" xmlns:cx2="http://schemas.microsoft.com/office/drawing/2015/10/21/chartex" xmlns:cx3="http://schemas.microsoft.com/office/drawing/2016/5/9/chartex" xmlns:cx4="http://schemas.microsoft.com/office/drawing/2016/5/10/chartex" xmlns:cx5="http://schemas.microsoft.com/office/drawing/2016/5/11/chartex" xmlns:mc="http://schemas.openxmlformats.org/markup-compatibility/2006" xmlns:o="urn:schemas-microsoft-com:office:office" xmlns:r="http://schemas.openxmlformats.org/officeDocument/2006/relationships" xmlns:m="http://schemas.openxmlformats.org/officeDocument/2006/math" xmlns:v="urn:schemas-microsoft-com:vml" xmlns:wp14="http://schemas.microsoft.com/office/word/2010/wordprocessingDrawing" xmlns:wp="http://schemas.openxmlformats.org/drawingml/2006/wordprocessingDrawing" xmlns:w10="urn:schemas-microsoft-com:office:word" xmlns:w="http://schemas.openxmlformats.org/wordprocessingml/2006/main" xmlns:w14="http://schemas.microsoft.com/office/word/2010/wordml" xmlns:w15="http://schemas.microsoft.com/office/word/2012/wordml" xmlns:w16se="http://schemas.microsoft.com/office/word/2015/wordml/symex" xmlns:wpg="http://schemas.microsoft.com/office/word/2010/wordprocessingGroup" xmlns:wpi="http://schemas.microsoft.com/office/word/2010/wordprocessingInk" xmlns:wne="http://schemas.microsoft.com/office/word/2006/wordml" xmlns:wps="http://schemas.microsoft.com/office/word/2010/wordprocessingShape" mc:Ignorable="w14 w15 w16se wp14">
+<w:glossaryDocument xmlns:wpc="http://schemas.microsoft.com/office/word/2010/wordprocessingCanvas" xmlns:cx="http://schemas.microsoft.com/office/drawing/2014/chartex" xmlns:cx1="http://schemas.microsoft.com/office/drawing/2015/9/8/chartex" xmlns:cx2="http://schemas.microsoft.com/office/drawing/2015/10/21/chartex" xmlns:cx3="http://schemas.microsoft.com/office/drawing/2016/5/9/chartex" xmlns:cx4="http://schemas.microsoft.com/office/drawing/2016/5/10/chartex" xmlns:cx5="http://schemas.microsoft.com/office/drawing/2016/5/11/chartex" xmlns:cx6="http://schemas.microsoft.com/office/drawing/2016/5/12/chartex" xmlns:cx7="http://schemas.microsoft.com/office/drawing/2016/5/13/chartex" xmlns:cx8="http://schemas.microsoft.com/office/drawing/2016/5/14/chartex" xmlns:mc="http://schemas.openxmlformats.org/markup-compatibility/2006" xmlns:o="urn:schemas-microsoft-com:office:office" xmlns:r="http://schemas.openxmlformats.org/officeDocument/2006/relationships" xmlns:m="http://schemas.openxmlformats.org/officeDocument/2006/math" xmlns:v="urn:schemas-microsoft-com:vml" xmlns:wp14="http://schemas.microsoft.com/office/word/2010/wordprocessingDrawing" xmlns:wp="http://schemas.openxmlformats.org/drawingml/2006/wordprocessingDrawing" xmlns:w10="urn:schemas-microsoft-com:office:word" xmlns:w="http://schemas.openxmlformats.org/wordprocessingml/2006/main" xmlns:w14="http://schemas.microsoft.com/office/word/2010/wordml" xmlns:w15="http://schemas.microsoft.com/office/word/2012/wordml" xmlns:w16se="http://schemas.microsoft.com/office/word/2015/wordml/symex" xmlns:wpg="http://schemas.microsoft.com/office/word/2010/wordprocessingGroup" xmlns:wpi="http://schemas.microsoft.com/office/word/2010/wordprocessingInk" xmlns:wne="http://schemas.microsoft.com/office/word/2006/wordml" xmlns:wps="http://schemas.microsoft.com/office/word/2010/wordprocessingShape" mc:Ignorable="w14 w15 w16se wp14">
   <w:docParts>
     <w:docPart>
       <w:docPartPr>
@@ -16479,6 +17352,7 @@
     <w:rsid w:val="002904CB"/>
     <w:rsid w:val="00334C87"/>
     <w:rsid w:val="005D77C4"/>
+    <w:rsid w:val="006D4561"/>
     <w:rsid w:val="008F5E7D"/>
     <w:rsid w:val="00B830D3"/>
   </w:rsids>
@@ -17255,7 +18129,7 @@
 </file>
 
 <file path=customXml/itemProps1.xml><?xml version="1.0" encoding="utf-8"?>
-<ds:datastoreItem xmlns:ds="http://schemas.openxmlformats.org/officeDocument/2006/customXml" ds:itemID="{77414579-0627-4399-AB60-EF513DD887D5}">
+<ds:datastoreItem xmlns:ds="http://schemas.openxmlformats.org/officeDocument/2006/customXml" ds:itemID="{D333FA89-5A3A-4AB3-8B87-B948403FA8D2}">
   <ds:schemaRefs>
     <ds:schemaRef ds:uri="http://schemas.openxmlformats.org/officeDocument/2006/bibliography"/>
   </ds:schemaRefs>

</xml_diff>

<commit_message>
1) Added Instructions to BioQuestions Page 2) Made Lottery QUestrions and BioQuestions look consistent 3) Added things to test document 4) Removed otreeutils from settings after testing with their question package. 5) oTree must be upgraded to 1.2.8 in the case Python JSON packages start failing, meaning server check doesnt work.
</commit_message>
<xml_diff>
--- a/Instructions and Documentation/Testing/Testing Document.docx
+++ b/Instructions and Documentation/Testing/Testing Document.docx
@@ -195,7 +195,7 @@
             </w:rPr>
             <w:fldChar w:fldCharType="separate"/>
           </w:r>
-          <w:hyperlink w:anchor="_Toc479176586" w:history="1">
+          <w:hyperlink w:anchor="_Toc479270412" w:history="1">
             <w:r>
               <w:rPr>
                 <w:rStyle w:val="Hyperlink"/>
@@ -224,7 +224,7 @@
                 <w:noProof/>
                 <w:webHidden/>
               </w:rPr>
-              <w:instrText xml:space="preserve"> PAGEREF _Toc479176586 \h </w:instrText>
+              <w:instrText xml:space="preserve"> PAGEREF _Toc479270412 \h </w:instrText>
             </w:r>
             <w:r>
               <w:rPr>
@@ -268,7 +268,7 @@
               <w:lang w:eastAsia="en-AU"/>
             </w:rPr>
           </w:pPr>
-          <w:hyperlink w:anchor="_Toc479176587" w:history="1">
+          <w:hyperlink w:anchor="_Toc479270413" w:history="1">
             <w:r>
               <w:rPr>
                 <w:rStyle w:val="Hyperlink"/>
@@ -297,7 +297,7 @@
                 <w:noProof/>
                 <w:webHidden/>
               </w:rPr>
-              <w:instrText xml:space="preserve"> PAGEREF _Toc479176587 \h </w:instrText>
+              <w:instrText xml:space="preserve"> PAGEREF _Toc479270413 \h </w:instrText>
             </w:r>
             <w:r>
               <w:rPr>
@@ -341,7 +341,7 @@
               <w:lang w:eastAsia="en-AU"/>
             </w:rPr>
           </w:pPr>
-          <w:hyperlink w:anchor="_Toc479176588" w:history="1">
+          <w:hyperlink w:anchor="_Toc479270414" w:history="1">
             <w:r>
               <w:rPr>
                 <w:rStyle w:val="Hyperlink"/>
@@ -368,7 +368,7 @@
                 <w:noProof/>
                 <w:webHidden/>
               </w:rPr>
-              <w:instrText xml:space="preserve"> PAGEREF _Toc479176588 \h </w:instrText>
+              <w:instrText xml:space="preserve"> PAGEREF _Toc479270414 \h </w:instrText>
             </w:r>
             <w:r>
               <w:rPr>
@@ -412,7 +412,7 @@
               <w:lang w:eastAsia="en-AU"/>
             </w:rPr>
           </w:pPr>
-          <w:hyperlink w:anchor="_Toc479176589" w:history="1">
+          <w:hyperlink w:anchor="_Toc479270415" w:history="1">
             <w:r>
               <w:rPr>
                 <w:rStyle w:val="Hyperlink"/>
@@ -439,7 +439,7 @@
                 <w:noProof/>
                 <w:webHidden/>
               </w:rPr>
-              <w:instrText xml:space="preserve"> PAGEREF _Toc479176589 \h </w:instrText>
+              <w:instrText xml:space="preserve"> PAGEREF _Toc479270415 \h </w:instrText>
             </w:r>
             <w:r>
               <w:rPr>
@@ -459,7 +459,7 @@
                 <w:noProof/>
                 <w:webHidden/>
               </w:rPr>
-              <w:t>3</w:t>
+              <w:t>5</w:t>
             </w:r>
             <w:r>
               <w:rPr>
@@ -483,7 +483,7 @@
               <w:lang w:eastAsia="en-AU"/>
             </w:rPr>
           </w:pPr>
-          <w:hyperlink w:anchor="_Toc479176590" w:history="1">
+          <w:hyperlink w:anchor="_Toc479270416" w:history="1">
             <w:r>
               <w:rPr>
                 <w:rStyle w:val="Hyperlink"/>
@@ -510,7 +510,7 @@
                 <w:noProof/>
                 <w:webHidden/>
               </w:rPr>
-              <w:instrText xml:space="preserve"> PAGEREF _Toc479176590 \h </w:instrText>
+              <w:instrText xml:space="preserve"> PAGEREF _Toc479270416 \h </w:instrText>
             </w:r>
             <w:r>
               <w:rPr>
@@ -530,7 +530,7 @@
                 <w:noProof/>
                 <w:webHidden/>
               </w:rPr>
-              <w:t>3</w:t>
+              <w:t>5</w:t>
             </w:r>
             <w:r>
               <w:rPr>
@@ -554,7 +554,7 @@
               <w:lang w:eastAsia="en-AU"/>
             </w:rPr>
           </w:pPr>
-          <w:hyperlink w:anchor="_Toc479176591" w:history="1">
+          <w:hyperlink w:anchor="_Toc479270417" w:history="1">
             <w:r>
               <w:rPr>
                 <w:rStyle w:val="Hyperlink"/>
@@ -581,7 +581,7 @@
                 <w:noProof/>
                 <w:webHidden/>
               </w:rPr>
-              <w:instrText xml:space="preserve"> PAGEREF _Toc479176591 \h </w:instrText>
+              <w:instrText xml:space="preserve"> PAGEREF _Toc479270417 \h </w:instrText>
             </w:r>
             <w:r>
               <w:rPr>
@@ -601,7 +601,7 @@
                 <w:noProof/>
                 <w:webHidden/>
               </w:rPr>
-              <w:t>3</w:t>
+              <w:t>6</w:t>
             </w:r>
             <w:r>
               <w:rPr>
@@ -625,7 +625,7 @@
               <w:lang w:eastAsia="en-AU"/>
             </w:rPr>
           </w:pPr>
-          <w:hyperlink w:anchor="_Toc479176592" w:history="1">
+          <w:hyperlink w:anchor="_Toc479270418" w:history="1">
             <w:r>
               <w:rPr>
                 <w:rStyle w:val="Hyperlink"/>
@@ -652,7 +652,7 @@
                 <w:noProof/>
                 <w:webHidden/>
               </w:rPr>
-              <w:instrText xml:space="preserve"> PAGEREF _Toc479176592 \h </w:instrText>
+              <w:instrText xml:space="preserve"> PAGEREF _Toc479270418 \h </w:instrText>
             </w:r>
             <w:r>
               <w:rPr>
@@ -672,7 +672,7 @@
                 <w:noProof/>
                 <w:webHidden/>
               </w:rPr>
-              <w:t>3</w:t>
+              <w:t>7</w:t>
             </w:r>
             <w:r>
               <w:rPr>
@@ -696,7 +696,7 @@
               <w:lang w:eastAsia="en-AU"/>
             </w:rPr>
           </w:pPr>
-          <w:hyperlink w:anchor="_Toc479176593" w:history="1">
+          <w:hyperlink w:anchor="_Toc479270419" w:history="1">
             <w:r>
               <w:rPr>
                 <w:rStyle w:val="Hyperlink"/>
@@ -723,7 +723,7 @@
                 <w:noProof/>
                 <w:webHidden/>
               </w:rPr>
-              <w:instrText xml:space="preserve"> PAGEREF _Toc479176593 \h </w:instrText>
+              <w:instrText xml:space="preserve"> PAGEREF _Toc479270419 \h </w:instrText>
             </w:r>
             <w:r>
               <w:rPr>
@@ -743,7 +743,7 @@
                 <w:noProof/>
                 <w:webHidden/>
               </w:rPr>
-              <w:t>3</w:t>
+              <w:t>7</w:t>
             </w:r>
             <w:r>
               <w:rPr>
@@ -767,7 +767,7 @@
               <w:lang w:eastAsia="en-AU"/>
             </w:rPr>
           </w:pPr>
-          <w:hyperlink w:anchor="_Toc479176594" w:history="1">
+          <w:hyperlink w:anchor="_Toc479270420" w:history="1">
             <w:r>
               <w:rPr>
                 <w:rStyle w:val="Hyperlink"/>
@@ -794,7 +794,7 @@
                 <w:noProof/>
                 <w:webHidden/>
               </w:rPr>
-              <w:instrText xml:space="preserve"> PAGEREF _Toc479176594 \h </w:instrText>
+              <w:instrText xml:space="preserve"> PAGEREF _Toc479270420 \h </w:instrText>
             </w:r>
             <w:r>
               <w:rPr>
@@ -814,7 +814,7 @@
                 <w:noProof/>
                 <w:webHidden/>
               </w:rPr>
-              <w:t>3</w:t>
+              <w:t>9</w:t>
             </w:r>
             <w:r>
               <w:rPr>
@@ -838,13 +838,11 @@
               <w:lang w:eastAsia="en-AU"/>
             </w:rPr>
           </w:pPr>
-          <w:hyperlink w:anchor="_Toc479176595" w:history="1">
+          <w:hyperlink w:anchor="_Toc479270421" w:history="1">
             <w:r>
               <w:rPr>
                 <w:rStyle w:val="Hyperlink"/>
-                <w:rFonts w:eastAsia="Times New Roman" w:cs="Times New Roman"/>
-                <w:noProof/>
-                <w:lang w:eastAsia="en-AU"/>
+                <w:noProof/>
               </w:rPr>
               <w:t>Test 2 – Automated Command Line Testing</w:t>
             </w:r>
@@ -867,7 +865,7 @@
                 <w:noProof/>
                 <w:webHidden/>
               </w:rPr>
-              <w:instrText xml:space="preserve"> PAGEREF _Toc479176595 \h </w:instrText>
+              <w:instrText xml:space="preserve"> PAGEREF _Toc479270421 \h </w:instrText>
             </w:r>
             <w:r>
               <w:rPr>
@@ -887,7 +885,7 @@
                 <w:noProof/>
                 <w:webHidden/>
               </w:rPr>
-              <w:t>3</w:t>
+              <w:t>12</w:t>
             </w:r>
             <w:r>
               <w:rPr>
@@ -911,13 +909,11 @@
               <w:lang w:eastAsia="en-AU"/>
             </w:rPr>
           </w:pPr>
-          <w:hyperlink w:anchor="_Toc479176596" w:history="1">
+          <w:hyperlink w:anchor="_Toc479270422" w:history="1">
             <w:r>
               <w:rPr>
                 <w:rStyle w:val="Hyperlink"/>
-                <w:rFonts w:eastAsia="Times New Roman" w:cs="Times New Roman"/>
-                <w:noProof/>
-                <w:lang w:eastAsia="en-AU"/>
+                <w:noProof/>
               </w:rPr>
               <w:t>Test Specification</w:t>
             </w:r>
@@ -940,7 +936,7 @@
                 <w:noProof/>
                 <w:webHidden/>
               </w:rPr>
-              <w:instrText xml:space="preserve"> PAGEREF _Toc479176596 \h </w:instrText>
+              <w:instrText xml:space="preserve"> PAGEREF _Toc479270422 \h </w:instrText>
             </w:r>
             <w:r>
               <w:rPr>
@@ -960,7 +956,7 @@
                 <w:noProof/>
                 <w:webHidden/>
               </w:rPr>
-              <w:t>3</w:t>
+              <w:t>12</w:t>
             </w:r>
             <w:r>
               <w:rPr>
@@ -984,13 +980,11 @@
               <w:lang w:eastAsia="en-AU"/>
             </w:rPr>
           </w:pPr>
-          <w:hyperlink w:anchor="_Toc479176597" w:history="1">
+          <w:hyperlink w:anchor="_Toc479270423" w:history="1">
             <w:r>
               <w:rPr>
                 <w:rStyle w:val="Hyperlink"/>
-                <w:rFonts w:eastAsia="Times New Roman" w:cs="Times New Roman"/>
-                <w:noProof/>
-                <w:lang w:eastAsia="en-AU"/>
+                <w:noProof/>
               </w:rPr>
               <w:t>Test Description</w:t>
             </w:r>
@@ -1013,7 +1007,7 @@
                 <w:noProof/>
                 <w:webHidden/>
               </w:rPr>
-              <w:instrText xml:space="preserve"> PAGEREF _Toc479176597 \h </w:instrText>
+              <w:instrText xml:space="preserve"> PAGEREF _Toc479270423 \h </w:instrText>
             </w:r>
             <w:r>
               <w:rPr>
@@ -1033,7 +1027,7 @@
                 <w:noProof/>
                 <w:webHidden/>
               </w:rPr>
-              <w:t>3</w:t>
+              <w:t>12</w:t>
             </w:r>
             <w:r>
               <w:rPr>
@@ -1057,13 +1051,11 @@
               <w:lang w:eastAsia="en-AU"/>
             </w:rPr>
           </w:pPr>
-          <w:hyperlink w:anchor="_Toc479176598" w:history="1">
+          <w:hyperlink w:anchor="_Toc479270424" w:history="1">
             <w:r>
               <w:rPr>
                 <w:rStyle w:val="Hyperlink"/>
-                <w:rFonts w:eastAsia="Times New Roman" w:cs="Times New Roman"/>
-                <w:noProof/>
-                <w:lang w:eastAsia="en-AU"/>
+                <w:noProof/>
               </w:rPr>
               <w:t>Test Analysis Report</w:t>
             </w:r>
@@ -1086,7 +1078,7 @@
                 <w:noProof/>
                 <w:webHidden/>
               </w:rPr>
-              <w:instrText xml:space="preserve"> PAGEREF _Toc479176598 \h </w:instrText>
+              <w:instrText xml:space="preserve"> PAGEREF _Toc479270424 \h </w:instrText>
             </w:r>
             <w:r>
               <w:rPr>
@@ -1106,7 +1098,7 @@
                 <w:noProof/>
                 <w:webHidden/>
               </w:rPr>
-              <w:t>4</w:t>
+              <w:t>13</w:t>
             </w:r>
             <w:r>
               <w:rPr>
@@ -1130,7 +1122,7 @@
               <w:lang w:eastAsia="en-AU"/>
             </w:rPr>
           </w:pPr>
-          <w:hyperlink w:anchor="_Toc479176599" w:history="1">
+          <w:hyperlink w:anchor="_Toc479270425" w:history="1">
             <w:r>
               <w:rPr>
                 <w:rStyle w:val="Hyperlink"/>
@@ -1159,7 +1151,7 @@
                 <w:noProof/>
                 <w:webHidden/>
               </w:rPr>
-              <w:instrText xml:space="preserve"> PAGEREF _Toc479176599 \h </w:instrText>
+              <w:instrText xml:space="preserve"> PAGEREF _Toc479270425 \h </w:instrText>
             </w:r>
             <w:r>
               <w:rPr>
@@ -1179,7 +1171,7 @@
                 <w:noProof/>
                 <w:webHidden/>
               </w:rPr>
-              <w:t>4</w:t>
+              <w:t>16</w:t>
             </w:r>
             <w:r>
               <w:rPr>
@@ -1203,7 +1195,7 @@
               <w:lang w:eastAsia="en-AU"/>
             </w:rPr>
           </w:pPr>
-          <w:hyperlink w:anchor="_Toc479176600" w:history="1">
+          <w:hyperlink w:anchor="_Toc479270426" w:history="1">
             <w:r>
               <w:rPr>
                 <w:rStyle w:val="Hyperlink"/>
@@ -1232,7 +1224,7 @@
                 <w:noProof/>
                 <w:webHidden/>
               </w:rPr>
-              <w:instrText xml:space="preserve"> PAGEREF _Toc479176600 \h </w:instrText>
+              <w:instrText xml:space="preserve"> PAGEREF _Toc479270426 \h </w:instrText>
             </w:r>
             <w:r>
               <w:rPr>
@@ -1252,7 +1244,7 @@
                 <w:noProof/>
                 <w:webHidden/>
               </w:rPr>
-              <w:t>4</w:t>
+              <w:t>16</w:t>
             </w:r>
             <w:r>
               <w:rPr>
@@ -1276,7 +1268,7 @@
               <w:lang w:eastAsia="en-AU"/>
             </w:rPr>
           </w:pPr>
-          <w:hyperlink w:anchor="_Toc479176601" w:history="1">
+          <w:hyperlink w:anchor="_Toc479270427" w:history="1">
             <w:r>
               <w:rPr>
                 <w:rStyle w:val="Hyperlink"/>
@@ -1305,7 +1297,7 @@
                 <w:noProof/>
                 <w:webHidden/>
               </w:rPr>
-              <w:instrText xml:space="preserve"> PAGEREF _Toc479176601 \h </w:instrText>
+              <w:instrText xml:space="preserve"> PAGEREF _Toc479270427 \h </w:instrText>
             </w:r>
             <w:r>
               <w:rPr>
@@ -1325,7 +1317,7 @@
                 <w:noProof/>
                 <w:webHidden/>
               </w:rPr>
-              <w:t>4</w:t>
+              <w:t>16</w:t>
             </w:r>
             <w:r>
               <w:rPr>
@@ -1349,7 +1341,7 @@
               <w:lang w:eastAsia="en-AU"/>
             </w:rPr>
           </w:pPr>
-          <w:hyperlink w:anchor="_Toc479176602" w:history="1">
+          <w:hyperlink w:anchor="_Toc479270428" w:history="1">
             <w:r>
               <w:rPr>
                 <w:rStyle w:val="Hyperlink"/>
@@ -1378,7 +1370,7 @@
                 <w:noProof/>
                 <w:webHidden/>
               </w:rPr>
-              <w:instrText xml:space="preserve"> PAGEREF _Toc479176602 \h </w:instrText>
+              <w:instrText xml:space="preserve"> PAGEREF _Toc479270428 \h </w:instrText>
             </w:r>
             <w:r>
               <w:rPr>
@@ -1398,7 +1390,7 @@
                 <w:noProof/>
                 <w:webHidden/>
               </w:rPr>
-              <w:t>4</w:t>
+              <w:t>17</w:t>
             </w:r>
             <w:r>
               <w:rPr>
@@ -1422,7 +1414,7 @@
               <w:lang w:eastAsia="en-AU"/>
             </w:rPr>
           </w:pPr>
-          <w:hyperlink w:anchor="_Toc479176603" w:history="1">
+          <w:hyperlink w:anchor="_Toc479270429" w:history="1">
             <w:r>
               <w:rPr>
                 <w:rStyle w:val="Hyperlink"/>
@@ -1451,7 +1443,7 @@
                 <w:noProof/>
                 <w:webHidden/>
               </w:rPr>
-              <w:instrText xml:space="preserve"> PAGEREF _Toc479176603 \h </w:instrText>
+              <w:instrText xml:space="preserve"> PAGEREF _Toc479270429 \h </w:instrText>
             </w:r>
             <w:r>
               <w:rPr>
@@ -1471,7 +1463,7 @@
                 <w:noProof/>
                 <w:webHidden/>
               </w:rPr>
-              <w:t>5</w:t>
+              <w:t>17</w:t>
             </w:r>
             <w:r>
               <w:rPr>
@@ -1495,7 +1487,7 @@
               <w:lang w:eastAsia="en-AU"/>
             </w:rPr>
           </w:pPr>
-          <w:hyperlink w:anchor="_Toc479176604" w:history="1">
+          <w:hyperlink w:anchor="_Toc479270430" w:history="1">
             <w:r>
               <w:rPr>
                 <w:rStyle w:val="Hyperlink"/>
@@ -1524,7 +1516,7 @@
                 <w:noProof/>
                 <w:webHidden/>
               </w:rPr>
-              <w:instrText xml:space="preserve"> PAGEREF _Toc479176604 \h </w:instrText>
+              <w:instrText xml:space="preserve"> PAGEREF _Toc479270430 \h </w:instrText>
             </w:r>
             <w:r>
               <w:rPr>
@@ -1544,7 +1536,7 @@
                 <w:noProof/>
                 <w:webHidden/>
               </w:rPr>
-              <w:t>5</w:t>
+              <w:t>17</w:t>
             </w:r>
             <w:r>
               <w:rPr>
@@ -1568,7 +1560,7 @@
               <w:lang w:eastAsia="en-AU"/>
             </w:rPr>
           </w:pPr>
-          <w:hyperlink w:anchor="_Toc479176605" w:history="1">
+          <w:hyperlink w:anchor="_Toc479270431" w:history="1">
             <w:r>
               <w:rPr>
                 <w:rStyle w:val="Hyperlink"/>
@@ -1597,7 +1589,7 @@
                 <w:noProof/>
                 <w:webHidden/>
               </w:rPr>
-              <w:instrText xml:space="preserve"> PAGEREF _Toc479176605 \h </w:instrText>
+              <w:instrText xml:space="preserve"> PAGEREF _Toc479270431 \h </w:instrText>
             </w:r>
             <w:r>
               <w:rPr>
@@ -1617,7 +1609,7 @@
                 <w:noProof/>
                 <w:webHidden/>
               </w:rPr>
-              <w:t>5</w:t>
+              <w:t>17</w:t>
             </w:r>
             <w:r>
               <w:rPr>
@@ -1641,7 +1633,7 @@
               <w:lang w:eastAsia="en-AU"/>
             </w:rPr>
           </w:pPr>
-          <w:hyperlink w:anchor="_Toc479176606" w:history="1">
+          <w:hyperlink w:anchor="_Toc479270432" w:history="1">
             <w:r>
               <w:rPr>
                 <w:rStyle w:val="Hyperlink"/>
@@ -1670,7 +1662,7 @@
                 <w:noProof/>
                 <w:webHidden/>
               </w:rPr>
-              <w:instrText xml:space="preserve"> PAGEREF _Toc479176606 \h </w:instrText>
+              <w:instrText xml:space="preserve"> PAGEREF _Toc479270432 \h </w:instrText>
             </w:r>
             <w:r>
               <w:rPr>
@@ -1690,7 +1682,7 @@
                 <w:noProof/>
                 <w:webHidden/>
               </w:rPr>
-              <w:t>5</w:t>
+              <w:t>17</w:t>
             </w:r>
             <w:r>
               <w:rPr>
@@ -1714,7 +1706,7 @@
               <w:lang w:eastAsia="en-AU"/>
             </w:rPr>
           </w:pPr>
-          <w:hyperlink w:anchor="_Toc479176607" w:history="1">
+          <w:hyperlink w:anchor="_Toc479270433" w:history="1">
             <w:r>
               <w:rPr>
                 <w:rStyle w:val="Hyperlink"/>
@@ -1743,7 +1735,7 @@
                 <w:noProof/>
                 <w:webHidden/>
               </w:rPr>
-              <w:instrText xml:space="preserve"> PAGEREF _Toc479176607 \h </w:instrText>
+              <w:instrText xml:space="preserve"> PAGEREF _Toc479270433 \h </w:instrText>
             </w:r>
             <w:r>
               <w:rPr>
@@ -1763,7 +1755,7 @@
                 <w:noProof/>
                 <w:webHidden/>
               </w:rPr>
-              <w:t>5</w:t>
+              <w:t>18</w:t>
             </w:r>
             <w:r>
               <w:rPr>
@@ -1787,7 +1779,7 @@
               <w:lang w:eastAsia="en-AU"/>
             </w:rPr>
           </w:pPr>
-          <w:hyperlink w:anchor="_Toc479176608" w:history="1">
+          <w:hyperlink w:anchor="_Toc479270434" w:history="1">
             <w:r>
               <w:rPr>
                 <w:rStyle w:val="Hyperlink"/>
@@ -1816,7 +1808,7 @@
                 <w:noProof/>
                 <w:webHidden/>
               </w:rPr>
-              <w:instrText xml:space="preserve"> PAGEREF _Toc479176608 \h </w:instrText>
+              <w:instrText xml:space="preserve"> PAGEREF _Toc479270434 \h </w:instrText>
             </w:r>
             <w:r>
               <w:rPr>
@@ -1836,7 +1828,7 @@
                 <w:noProof/>
                 <w:webHidden/>
               </w:rPr>
-              <w:t>5</w:t>
+              <w:t>18</w:t>
             </w:r>
             <w:r>
               <w:rPr>
@@ -1860,7 +1852,7 @@
               <w:lang w:eastAsia="en-AU"/>
             </w:rPr>
           </w:pPr>
-          <w:hyperlink w:anchor="_Toc479176609" w:history="1">
+          <w:hyperlink w:anchor="_Toc479270435" w:history="1">
             <w:r>
               <w:rPr>
                 <w:rStyle w:val="Hyperlink"/>
@@ -1889,7 +1881,7 @@
                 <w:noProof/>
                 <w:webHidden/>
               </w:rPr>
-              <w:instrText xml:space="preserve"> PAGEREF _Toc479176609 \h </w:instrText>
+              <w:instrText xml:space="preserve"> PAGEREF _Toc479270435 \h </w:instrText>
             </w:r>
             <w:r>
               <w:rPr>
@@ -1909,7 +1901,7 @@
                 <w:noProof/>
                 <w:webHidden/>
               </w:rPr>
-              <w:t>6</w:t>
+              <w:t>18</w:t>
             </w:r>
             <w:r>
               <w:rPr>
@@ -1933,7 +1925,7 @@
               <w:lang w:eastAsia="en-AU"/>
             </w:rPr>
           </w:pPr>
-          <w:hyperlink w:anchor="_Toc479176610" w:history="1">
+          <w:hyperlink w:anchor="_Toc479270436" w:history="1">
             <w:r>
               <w:rPr>
                 <w:rStyle w:val="Hyperlink"/>
@@ -1962,7 +1954,7 @@
                 <w:noProof/>
                 <w:webHidden/>
               </w:rPr>
-              <w:instrText xml:space="preserve"> PAGEREF _Toc479176610 \h </w:instrText>
+              <w:instrText xml:space="preserve"> PAGEREF _Toc479270436 \h </w:instrText>
             </w:r>
             <w:r>
               <w:rPr>
@@ -1982,7 +1974,7 @@
                 <w:noProof/>
                 <w:webHidden/>
               </w:rPr>
-              <w:t>6</w:t>
+              <w:t>18</w:t>
             </w:r>
             <w:r>
               <w:rPr>
@@ -2006,7 +1998,7 @@
               <w:lang w:eastAsia="en-AU"/>
             </w:rPr>
           </w:pPr>
-          <w:hyperlink w:anchor="_Toc479176611" w:history="1">
+          <w:hyperlink w:anchor="_Toc479270437" w:history="1">
             <w:r>
               <w:rPr>
                 <w:rStyle w:val="Hyperlink"/>
@@ -2033,7 +2025,7 @@
                 <w:noProof/>
                 <w:webHidden/>
               </w:rPr>
-              <w:instrText xml:space="preserve"> PAGEREF _Toc479176611 \h </w:instrText>
+              <w:instrText xml:space="preserve"> PAGEREF _Toc479270437 \h </w:instrText>
             </w:r>
             <w:r>
               <w:rPr>
@@ -2053,7 +2045,79 @@
                 <w:noProof/>
                 <w:webHidden/>
               </w:rPr>
-              <w:t>6</w:t>
+              <w:t>19</w:t>
+            </w:r>
+            <w:r>
+              <w:rPr>
+                <w:noProof/>
+                <w:webHidden/>
+              </w:rPr>
+              <w:fldChar w:fldCharType="end"/>
+            </w:r>
+          </w:hyperlink>
+        </w:p>
+        <w:p>
+          <w:pPr>
+            <w:pStyle w:val="TOC1"/>
+            <w:tabs>
+              <w:tab w:val="right" w:leader="dot" w:pos="9016"/>
+            </w:tabs>
+            <w:rPr>
+              <w:rFonts w:asciiTheme="minorHAnsi" w:eastAsiaTheme="minorEastAsia" w:hAnsiTheme="minorHAnsi"/>
+              <w:noProof/>
+              <w:sz w:val="22"/>
+              <w:lang w:eastAsia="en-AU"/>
+            </w:rPr>
+          </w:pPr>
+          <w:hyperlink w:anchor="_Toc479270438" w:history="1">
+            <w:r>
+              <w:rPr>
+                <w:rStyle w:val="Hyperlink"/>
+                <w:rFonts w:cs="Times New Roman"/>
+                <w:noProof/>
+              </w:rPr>
+              <w:t>Glossary</w:t>
+            </w:r>
+            <w:r>
+              <w:rPr>
+                <w:noProof/>
+                <w:webHidden/>
+              </w:rPr>
+              <w:tab/>
+            </w:r>
+            <w:r>
+              <w:rPr>
+                <w:noProof/>
+                <w:webHidden/>
+              </w:rPr>
+              <w:fldChar w:fldCharType="begin"/>
+            </w:r>
+            <w:r>
+              <w:rPr>
+                <w:noProof/>
+                <w:webHidden/>
+              </w:rPr>
+              <w:instrText xml:space="preserve"> PAGEREF _Toc479270438 \h </w:instrText>
+            </w:r>
+            <w:r>
+              <w:rPr>
+                <w:noProof/>
+                <w:webHidden/>
+              </w:rPr>
+            </w:r>
+            <w:r>
+              <w:rPr>
+                <w:noProof/>
+                <w:webHidden/>
+              </w:rPr>
+              <w:fldChar w:fldCharType="separate"/>
+            </w:r>
+            <w:r>
+              <w:rPr>
+                <w:noProof/>
+                <w:webHidden/>
+              </w:rPr>
+              <w:t>20</w:t>
             </w:r>
             <w:r>
               <w:rPr>
@@ -2119,7 +2183,7 @@
           <w:lang w:eastAsia="en-AU"/>
         </w:rPr>
       </w:pPr>
-      <w:bookmarkStart w:id="1" w:name="_Toc479176586"/>
+      <w:bookmarkStart w:id="1" w:name="_Toc479270412"/>
       <w:r>
         <w:rPr>
           <w:rFonts w:eastAsia="Times New Roman" w:cs="Times New Roman"/>
@@ -2320,7 +2384,7 @@
       <w:bookmarkStart w:id="2" w:name="Document_References"/>
       <w:bookmarkStart w:id="3" w:name="Test_Summary"/>
       <w:bookmarkStart w:id="4" w:name="Testing_Strategy"/>
-      <w:bookmarkStart w:id="5" w:name="_Toc479176587"/>
+      <w:bookmarkStart w:id="5" w:name="_Toc479270413"/>
       <w:bookmarkEnd w:id="2"/>
       <w:bookmarkEnd w:id="3"/>
       <w:bookmarkEnd w:id="4"/>
@@ -2438,7 +2502,7 @@
         </w:rPr>
       </w:pPr>
       <w:bookmarkStart w:id="6" w:name="_Automated_Testing"/>
-      <w:bookmarkStart w:id="7" w:name="_Toc479176588"/>
+      <w:bookmarkStart w:id="7" w:name="_Toc479270414"/>
       <w:bookmarkEnd w:id="6"/>
       <w:r>
         <w:rPr>
@@ -2721,7 +2785,7 @@
           <w:u w:val="single"/>
         </w:rPr>
       </w:pPr>
-      <w:bookmarkStart w:id="8" w:name="_Toc479176589"/>
+      <w:bookmarkStart w:id="8" w:name="_Toc479270415"/>
       <w:r>
         <w:rPr>
           <w:u w:val="single"/>
@@ -2783,7 +2847,7 @@
       </w:pPr>
       <w:bookmarkStart w:id="9" w:name="Test_A"/>
       <w:bookmarkStart w:id="10" w:name="_Test_1:_The"/>
-      <w:bookmarkStart w:id="11" w:name="_Toc479176590"/>
+      <w:bookmarkStart w:id="11" w:name="_Toc479270416"/>
       <w:bookmarkEnd w:id="9"/>
       <w:bookmarkEnd w:id="10"/>
       <w:r>
@@ -2905,7 +2969,7 @@
         </w:rPr>
       </w:pPr>
       <w:bookmarkStart w:id="12" w:name="_How_an_Outbreak"/>
-      <w:bookmarkStart w:id="13" w:name="_Toc479176591"/>
+      <w:bookmarkStart w:id="13" w:name="_Toc479270417"/>
       <w:bookmarkEnd w:id="12"/>
       <w:r>
         <w:rPr>
@@ -4635,7 +4699,7 @@
           <w:u w:val="single"/>
         </w:rPr>
       </w:pPr>
-      <w:bookmarkStart w:id="14" w:name="_Toc479176592"/>
+      <w:bookmarkStart w:id="14" w:name="_Toc479270418"/>
       <w:r>
         <w:rPr>
           <w:u w:val="single"/>
@@ -4919,7 +4983,7 @@
           <w:u w:val="single"/>
         </w:rPr>
       </w:pPr>
-      <w:bookmarkStart w:id="15" w:name="_Toc479176593"/>
+      <w:bookmarkStart w:id="15" w:name="_Toc479270419"/>
       <w:r>
         <w:rPr>
           <w:bCs w:val="0"/>
@@ -5417,7 +5481,7 @@
           <w:u w:val="single"/>
         </w:rPr>
       </w:pPr>
-      <w:bookmarkStart w:id="16" w:name="_Toc479176594"/>
+      <w:bookmarkStart w:id="16" w:name="_Toc479270420"/>
       <w:r>
         <w:rPr>
           <w:bCs w:val="0"/>
@@ -11451,74 +11515,26 @@
     </w:p>
     <w:p>
       <w:pPr>
-        <w:spacing w:before="100" w:beforeAutospacing="1" w:after="100" w:afterAutospacing="1" w:line="240" w:lineRule="auto"/>
-        <w:outlineLvl w:val="1"/>
-        <w:rPr>
-          <w:rFonts w:eastAsia="Times New Roman" w:cs="Times New Roman"/>
-          <w:b/>
-          <w:bCs/>
-          <w:color w:val="000000"/>
-          <w:sz w:val="36"/>
-          <w:szCs w:val="36"/>
+        <w:pStyle w:val="Heading2"/>
+        <w:rPr>
+          <w:bCs w:val="0"/>
+          <w:color w:val="000000"/>
           <w:u w:val="single"/>
-          <w:lang w:eastAsia="en-AU"/>
         </w:rPr>
       </w:pPr>
       <w:bookmarkStart w:id="17" w:name="Test_B"/>
-      <w:bookmarkStart w:id="18" w:name="_Toc479176595"/>
+      <w:bookmarkStart w:id="18" w:name="_Toc479270421"/>
+      <w:bookmarkStart w:id="19" w:name="_Test_2_–"/>
       <w:bookmarkEnd w:id="17"/>
-      <w:r>
-        <w:rPr>
-          <w:rFonts w:eastAsia="Times New Roman" w:cs="Times New Roman"/>
-          <w:b/>
-          <w:bCs/>
-          <w:color w:val="000000"/>
-          <w:sz w:val="36"/>
-          <w:szCs w:val="36"/>
+      <w:bookmarkEnd w:id="19"/>
+      <w:r>
+        <w:rPr>
+          <w:bCs w:val="0"/>
+          <w:color w:val="000000"/>
           <w:u w:val="single"/>
-          <w:lang w:eastAsia="en-AU"/>
         </w:rPr>
         <w:lastRenderedPageBreak/>
-        <w:t xml:space="preserve">Test 2 – </w:t>
-      </w:r>
-      <w:r>
-        <w:rPr>
-          <w:rFonts w:eastAsia="Times New Roman" w:cs="Times New Roman"/>
-          <w:b/>
-          <w:bCs/>
-          <w:color w:val="000000"/>
-          <w:sz w:val="36"/>
-          <w:szCs w:val="36"/>
-          <w:u w:val="single"/>
-          <w:lang w:eastAsia="en-AU"/>
-        </w:rPr>
-        <w:t xml:space="preserve">Automated </w:t>
-      </w:r>
-      <w:r>
-        <w:rPr>
-          <w:rFonts w:eastAsia="Times New Roman" w:cs="Times New Roman"/>
-          <w:b/>
-          <w:bCs/>
-          <w:color w:val="000000"/>
-          <w:sz w:val="36"/>
-          <w:szCs w:val="36"/>
-          <w:u w:val="single"/>
-          <w:lang w:eastAsia="en-AU"/>
-        </w:rPr>
-        <w:t>Command Line Test</w:t>
-      </w:r>
-      <w:r>
-        <w:rPr>
-          <w:rFonts w:eastAsia="Times New Roman" w:cs="Times New Roman"/>
-          <w:b/>
-          <w:bCs/>
-          <w:color w:val="000000"/>
-          <w:sz w:val="36"/>
-          <w:szCs w:val="36"/>
-          <w:u w:val="single"/>
-          <w:lang w:eastAsia="en-AU"/>
-        </w:rPr>
-        <w:t>ing</w:t>
+        <w:t>Test 2 – Automated Command Line Testing</w:t>
       </w:r>
       <w:bookmarkEnd w:id="18"/>
     </w:p>
@@ -11662,34 +11678,23 @@
     </w:p>
     <w:p>
       <w:pPr>
-        <w:spacing w:before="100" w:beforeAutospacing="1" w:after="100" w:afterAutospacing="1" w:line="240" w:lineRule="auto"/>
-        <w:outlineLvl w:val="2"/>
-        <w:rPr>
-          <w:rFonts w:eastAsia="Times New Roman" w:cs="Times New Roman"/>
-          <w:b/>
-          <w:bCs/>
-          <w:color w:val="000000"/>
-          <w:sz w:val="27"/>
-          <w:szCs w:val="27"/>
+        <w:pStyle w:val="Heading3"/>
+        <w:rPr>
+          <w:bCs w:val="0"/>
+          <w:color w:val="000000"/>
           <w:u w:val="single"/>
-          <w:lang w:eastAsia="en-AU"/>
-        </w:rPr>
-      </w:pPr>
-      <w:bookmarkStart w:id="19" w:name="_Toc479176596"/>
-      <w:r>
-        <w:rPr>
-          <w:rFonts w:eastAsia="Times New Roman" w:cs="Times New Roman"/>
-          <w:b/>
-          <w:bCs/>
-          <w:color w:val="000000"/>
-          <w:sz w:val="27"/>
-          <w:szCs w:val="27"/>
+        </w:rPr>
+      </w:pPr>
+      <w:bookmarkStart w:id="20" w:name="_Toc479270422"/>
+      <w:r>
+        <w:rPr>
+          <w:bCs w:val="0"/>
+          <w:color w:val="000000"/>
           <w:u w:val="single"/>
-          <w:lang w:eastAsia="en-AU"/>
         </w:rPr>
         <w:t>Test Specification</w:t>
       </w:r>
-      <w:bookmarkEnd w:id="19"/>
+      <w:bookmarkEnd w:id="20"/>
     </w:p>
     <w:p>
       <w:pPr>
@@ -11820,44 +11825,28 @@
     </w:p>
     <w:p>
       <w:pPr>
-        <w:spacing w:before="100" w:beforeAutospacing="1" w:after="100" w:afterAutospacing="1" w:line="240" w:lineRule="auto"/>
-        <w:outlineLvl w:val="2"/>
-        <w:rPr>
-          <w:rFonts w:eastAsia="Times New Roman" w:cs="Times New Roman"/>
-          <w:b/>
-          <w:bCs/>
-          <w:color w:val="000000"/>
-          <w:sz w:val="27"/>
-          <w:szCs w:val="27"/>
+        <w:pStyle w:val="Heading3"/>
+        <w:rPr>
+          <w:bCs w:val="0"/>
+          <w:color w:val="000000"/>
           <w:u w:val="single"/>
-          <w:lang w:eastAsia="en-AU"/>
-        </w:rPr>
-      </w:pPr>
-      <w:bookmarkStart w:id="20" w:name="_Toc479176597"/>
-      <w:r>
-        <w:rPr>
-          <w:rFonts w:eastAsia="Times New Roman" w:cs="Times New Roman"/>
-          <w:b/>
-          <w:bCs/>
-          <w:color w:val="000000"/>
-          <w:sz w:val="27"/>
-          <w:szCs w:val="27"/>
+        </w:rPr>
+      </w:pPr>
+      <w:bookmarkStart w:id="21" w:name="_Toc479270423"/>
+      <w:r>
+        <w:rPr>
+          <w:bCs w:val="0"/>
+          <w:color w:val="000000"/>
           <w:u w:val="single"/>
-          <w:lang w:eastAsia="en-AU"/>
         </w:rPr>
         <w:t>Test Description</w:t>
       </w:r>
-      <w:bookmarkEnd w:id="20"/>
-      <w:r>
-        <w:rPr>
-          <w:rFonts w:eastAsia="Times New Roman" w:cs="Times New Roman"/>
-          <w:b/>
-          <w:bCs/>
-          <w:color w:val="000000"/>
-          <w:sz w:val="27"/>
-          <w:szCs w:val="27"/>
+      <w:bookmarkEnd w:id="21"/>
+      <w:r>
+        <w:rPr>
+          <w:bCs w:val="0"/>
+          <w:color w:val="000000"/>
           <w:u w:val="single"/>
-          <w:lang w:eastAsia="en-AU"/>
         </w:rPr>
         <w:t xml:space="preserve"> </w:t>
       </w:r>
@@ -11995,11 +11984,6 @@
           <w:lang w:eastAsia="en-AU"/>
         </w:rPr>
         <w:br/>
-      </w:r>
-      <w:r>
-        <w:rPr>
-          <w:lang w:eastAsia="en-AU"/>
-        </w:rPr>
         <w:t>otree test freeform_biosecurity_game &gt; freeform_biosecurity_game_cmd_test.txt</w:t>
       </w:r>
     </w:p>
@@ -12043,19 +12027,7 @@
           <w:lang w:eastAsia="en-AU"/>
         </w:rPr>
         <w:lastRenderedPageBreak/>
-        <w:t>otree test mon_pledging_biosecurity_</w:t>
-      </w:r>
-      <w:r>
-        <w:rPr>
-          <w:lang w:eastAsia="en-AU"/>
-        </w:rPr>
-        <w:t xml:space="preserve">game &gt; </w:t>
-      </w:r>
-      <w:r>
-        <w:rPr>
-          <w:lang w:eastAsia="en-AU"/>
-        </w:rPr>
-        <w:t>mon_pledging_biosecurity_game_cmd_test.txt</w:t>
+        <w:t>otree test mon_pledging_biosecurity_game &gt; mon_pledging_biosecurity_game_cmd_test.txt</w:t>
       </w:r>
     </w:p>
     <w:p>
@@ -12187,34 +12159,23 @@
     </w:p>
     <w:p>
       <w:pPr>
-        <w:spacing w:before="100" w:beforeAutospacing="1" w:after="100" w:afterAutospacing="1" w:line="240" w:lineRule="auto"/>
-        <w:outlineLvl w:val="2"/>
-        <w:rPr>
-          <w:rFonts w:eastAsia="Times New Roman" w:cs="Times New Roman"/>
-          <w:b/>
-          <w:bCs/>
-          <w:color w:val="000000"/>
-          <w:sz w:val="27"/>
-          <w:szCs w:val="27"/>
+        <w:pStyle w:val="Heading3"/>
+        <w:rPr>
+          <w:bCs w:val="0"/>
+          <w:color w:val="000000"/>
           <w:u w:val="single"/>
-          <w:lang w:eastAsia="en-AU"/>
-        </w:rPr>
-      </w:pPr>
-      <w:bookmarkStart w:id="21" w:name="_Toc479176598"/>
-      <w:r>
-        <w:rPr>
-          <w:rFonts w:eastAsia="Times New Roman" w:cs="Times New Roman"/>
-          <w:b/>
-          <w:bCs/>
-          <w:color w:val="000000"/>
-          <w:sz w:val="27"/>
-          <w:szCs w:val="27"/>
+        </w:rPr>
+      </w:pPr>
+      <w:bookmarkStart w:id="22" w:name="_Toc479270424"/>
+      <w:r>
+        <w:rPr>
+          <w:bCs w:val="0"/>
+          <w:color w:val="000000"/>
           <w:u w:val="single"/>
-          <w:lang w:eastAsia="en-AU"/>
         </w:rPr>
         <w:t>Test Analysis Report</w:t>
       </w:r>
-      <w:bookmarkEnd w:id="21"/>
+      <w:bookmarkEnd w:id="22"/>
     </w:p>
     <w:p>
       <w:pPr>
@@ -12612,9 +12573,9 @@
           <w:lang w:eastAsia="en-AU"/>
         </w:rPr>
       </w:pPr>
-      <w:bookmarkStart w:id="22" w:name="Test_C"/>
-      <w:bookmarkStart w:id="23" w:name="_Toc479176599"/>
-      <w:bookmarkEnd w:id="22"/>
+      <w:bookmarkStart w:id="23" w:name="Test_C"/>
+      <w:bookmarkStart w:id="24" w:name="_Toc479270425"/>
+      <w:bookmarkEnd w:id="23"/>
       <w:r>
         <w:rPr>
           <w:rFonts w:eastAsia="Times New Roman" w:cs="Times New Roman"/>
@@ -12641,7 +12602,7 @@
         </w:rPr>
         <w:t>3 – Automated Browser Bot Testing</w:t>
       </w:r>
-      <w:bookmarkEnd w:id="23"/>
+      <w:bookmarkEnd w:id="24"/>
     </w:p>
     <w:p>
       <w:pPr>
@@ -12663,8 +12624,26 @@
         </w:rPr>
         <w:t>The purpose of this test</w:t>
       </w:r>
-      <w:bookmarkStart w:id="24" w:name="_GoBack"/>
-      <w:bookmarkEnd w:id="24"/>
+      <w:r>
+        <w:rPr>
+          <w:rFonts w:eastAsia="Times New Roman" w:cs="Times New Roman"/>
+          <w:color w:val="000000"/>
+          <w:szCs w:val="27"/>
+          <w:shd w:val="clear" w:color="auto" w:fill="FFFFFF"/>
+          <w:lang w:eastAsia="en-AU"/>
+        </w:rPr>
+        <w:t xml:space="preserve"> isn’t necessarily to test the python code or the logic of the game per say, it’s to test the compatibility of Django, Python and oTree across multiple browsers and different devices. This test will reveal any issues </w:t>
+      </w:r>
+      <w:r>
+        <w:rPr>
+          <w:rFonts w:eastAsia="Times New Roman" w:cs="Times New Roman"/>
+          <w:color w:val="000000"/>
+          <w:szCs w:val="27"/>
+          <w:shd w:val="clear" w:color="auto" w:fill="FFFFFF"/>
+          <w:lang w:eastAsia="en-AU"/>
+        </w:rPr>
+        <w:t>the game has with specific web browsers and operating systems. In theory, oTree, Django and Python, and therefore the game should be able to run on any web browser, on any device, or is this the case or not?</w:t>
+      </w:r>
     </w:p>
     <w:p>
       <w:pPr>
@@ -12681,7 +12660,7 @@
           <w:lang w:eastAsia="en-AU"/>
         </w:rPr>
       </w:pPr>
-      <w:bookmarkStart w:id="25" w:name="_Toc479176600"/>
+      <w:bookmarkStart w:id="25" w:name="_Toc479270426"/>
       <w:r>
         <w:rPr>
           <w:rFonts w:eastAsia="Times New Roman" w:cs="Times New Roman"/>
@@ -12702,20 +12681,275 @@
         <w:spacing w:after="0" w:line="240" w:lineRule="auto"/>
         <w:rPr>
           <w:rFonts w:eastAsia="Times New Roman" w:cs="Times New Roman"/>
-          <w:sz w:val="22"/>
-          <w:szCs w:val="24"/>
-          <w:lang w:eastAsia="en-AU"/>
-        </w:rPr>
-      </w:pPr>
-      <w:r>
-        <w:rPr>
-          <w:rFonts w:eastAsia="Times New Roman" w:cs="Times New Roman"/>
-          <w:color w:val="000000"/>
-          <w:szCs w:val="27"/>
-          <w:shd w:val="clear" w:color="auto" w:fill="FFFFFF"/>
-          <w:lang w:eastAsia="en-AU"/>
-        </w:rPr>
-        <w:t>&lt;&lt;The Test Specification lists the requirements whose satisfaction will be demonstrated by the test. It lists the methods tested, and describes the conditions of the test. &gt;&gt;</w:t>
+          <w:color w:val="000000"/>
+          <w:szCs w:val="24"/>
+          <w:shd w:val="clear" w:color="auto" w:fill="FFFFFF"/>
+          <w:lang w:eastAsia="en-AU"/>
+        </w:rPr>
+      </w:pPr>
+      <w:r>
+        <w:rPr>
+          <w:rFonts w:eastAsia="Times New Roman" w:cs="Times New Roman"/>
+          <w:color w:val="000000"/>
+          <w:szCs w:val="24"/>
+          <w:shd w:val="clear" w:color="auto" w:fill="FFFFFF"/>
+          <w:lang w:eastAsia="en-AU"/>
+        </w:rPr>
+        <w:t>To perform this test, you need to have the following:</w:t>
+      </w:r>
+    </w:p>
+    <w:p>
+      <w:pPr>
+        <w:pStyle w:val="ListParagraph"/>
+        <w:numPr>
+          <w:ilvl w:val="0"/>
+          <w:numId w:val="15"/>
+        </w:numPr>
+        <w:spacing w:after="0" w:line="240" w:lineRule="auto"/>
+        <w:rPr>
+          <w:rFonts w:eastAsia="Times New Roman" w:cs="Times New Roman"/>
+          <w:szCs w:val="24"/>
+          <w:lang w:eastAsia="en-AU"/>
+        </w:rPr>
+      </w:pPr>
+      <w:r>
+        <w:rPr>
+          <w:rFonts w:eastAsia="Times New Roman" w:cs="Times New Roman"/>
+          <w:szCs w:val="24"/>
+          <w:lang w:eastAsia="en-AU"/>
+        </w:rPr>
+        <w:t>A</w:t>
+      </w:r>
+      <w:r>
+        <w:rPr>
+          <w:rFonts w:eastAsia="Times New Roman" w:cs="Times New Roman"/>
+          <w:szCs w:val="24"/>
+          <w:lang w:eastAsia="en-AU"/>
+        </w:rPr>
+        <w:t xml:space="preserve"> web</w:t>
+      </w:r>
+      <w:r>
+        <w:rPr>
+          <w:rFonts w:eastAsia="Times New Roman" w:cs="Times New Roman"/>
+          <w:szCs w:val="24"/>
+          <w:lang w:eastAsia="en-AU"/>
+        </w:rPr>
+        <w:t xml:space="preserve"> server that has completed the following test </w:t>
+      </w:r>
+      <w:hyperlink w:anchor="_Test_2_–" w:history="1">
+        <w:r>
+          <w:rPr>
+            <w:rStyle w:val="Hyperlink"/>
+            <w:rFonts w:eastAsia="Times New Roman" w:cs="Times New Roman"/>
+            <w:szCs w:val="24"/>
+            <w:lang w:eastAsia="en-AU"/>
+          </w:rPr>
+          <w:t>Automated Command Line Testing</w:t>
+        </w:r>
+      </w:hyperlink>
+      <w:r>
+        <w:rPr>
+          <w:rFonts w:eastAsia="Times New Roman" w:cs="Times New Roman"/>
+          <w:szCs w:val="24"/>
+          <w:lang w:eastAsia="en-AU"/>
+        </w:rPr>
+        <w:t xml:space="preserve"> to its requirements. This web server needs to be running the oTree program via otree runprodserver -p 80 (This will run the program and a Daphne web server that will put all input and output through port 80, or HTTP). You can, once you have gained my permission, run this test on biosecurity.are.uwa.edu.au.</w:t>
+      </w:r>
+    </w:p>
+    <w:p>
+      <w:pPr>
+        <w:pStyle w:val="ListParagraph"/>
+        <w:numPr>
+          <w:ilvl w:val="0"/>
+          <w:numId w:val="15"/>
+        </w:numPr>
+        <w:spacing w:after="0" w:line="240" w:lineRule="auto"/>
+        <w:rPr>
+          <w:rFonts w:eastAsia="Times New Roman" w:cs="Times New Roman"/>
+          <w:szCs w:val="24"/>
+          <w:lang w:eastAsia="en-AU"/>
+        </w:rPr>
+      </w:pPr>
+      <w:r>
+        <w:rPr>
+          <w:rFonts w:eastAsia="Times New Roman" w:cs="Times New Roman"/>
+          <w:szCs w:val="24"/>
+          <w:lang w:eastAsia="en-AU"/>
+        </w:rPr>
+        <w:t>Ideally you want to have as many different devices as possible, with each device having as many web browsers as you think appropriate. For my testing, I used a Windows 10 PC with Google Chrome, Mozilla Firefox, Opera, Internet Explorer and Microsoft Edge; a Nexus 6P</w:t>
+      </w:r>
+      <w:r>
+        <w:rPr>
+          <w:rFonts w:eastAsia="Times New Roman" w:cs="Times New Roman"/>
+          <w:szCs w:val="24"/>
+          <w:lang w:eastAsia="en-AU"/>
+        </w:rPr>
+        <w:t xml:space="preserve"> an A</w:t>
+      </w:r>
+      <w:r>
+        <w:rPr>
+          <w:rFonts w:eastAsia="Times New Roman" w:cs="Times New Roman"/>
+          <w:szCs w:val="24"/>
+          <w:lang w:eastAsia="en-AU"/>
+        </w:rPr>
+        <w:t xml:space="preserve">ndroid </w:t>
+      </w:r>
+      <w:r>
+        <w:rPr>
+          <w:rFonts w:eastAsia="Times New Roman" w:cs="Times New Roman"/>
+          <w:szCs w:val="24"/>
+          <w:lang w:eastAsia="en-AU"/>
+        </w:rPr>
+        <w:t>smartphone running</w:t>
+      </w:r>
+      <w:r>
+        <w:rPr>
+          <w:rFonts w:eastAsia="Times New Roman" w:cs="Times New Roman"/>
+          <w:szCs w:val="24"/>
+          <w:lang w:eastAsia="en-AU"/>
+        </w:rPr>
+        <w:t xml:space="preserve"> Nougat 7.1.1 with Google Chrome, Mozilla Firefox and Opera; an iPad Mini 2 running iOS10.2.1 with Safari, Google Chrome, Mozilla Firefox and Opera. My test covered at least 75% of </w:t>
+      </w:r>
+      <w:r>
+        <w:rPr>
+          <w:rFonts w:eastAsia="Times New Roman" w:cs="Times New Roman"/>
+          <w:szCs w:val="24"/>
+          <w:lang w:eastAsia="en-AU"/>
+        </w:rPr>
+        <w:lastRenderedPageBreak/>
+        <w:t xml:space="preserve">the market, as Android, iOS and Windows Users use the above web browsers with Google Chrome being the most used browser of them all </w:t>
+      </w:r>
+      <w:r>
+        <w:rPr>
+          <w:rFonts w:eastAsia="Times New Roman" w:cs="Times New Roman"/>
+          <w:noProof/>
+          <w:szCs w:val="24"/>
+          <w:lang w:eastAsia="en-AU"/>
+        </w:rPr>
+        <w:t xml:space="preserve">(Anon., 2017; </w:t>
+      </w:r>
+      <w:r>
+        <w:rPr>
+          <w:rFonts w:eastAsia="Times New Roman" w:cs="Times New Roman"/>
+          <w:noProof/>
+          <w:szCs w:val="24"/>
+          <w:lang w:eastAsia="en-AU"/>
+        </w:rPr>
+        <w:t>Anon., 2017)</w:t>
+      </w:r>
+      <w:r>
+        <w:rPr>
+          <w:rFonts w:eastAsia="Times New Roman" w:cs="Times New Roman"/>
+          <w:noProof/>
+          <w:szCs w:val="24"/>
+          <w:lang w:eastAsia="en-AU"/>
+        </w:rPr>
+        <w:t xml:space="preserve">. </w:t>
+      </w:r>
+    </w:p>
+    <w:p>
+      <w:pPr>
+        <w:pStyle w:val="ListParagraph"/>
+        <w:numPr>
+          <w:ilvl w:val="0"/>
+          <w:numId w:val="15"/>
+        </w:numPr>
+        <w:spacing w:after="0" w:line="240" w:lineRule="auto"/>
+        <w:rPr>
+          <w:rFonts w:eastAsia="Times New Roman" w:cs="Times New Roman"/>
+          <w:szCs w:val="24"/>
+          <w:lang w:eastAsia="en-AU"/>
+        </w:rPr>
+      </w:pPr>
+      <w:r>
+        <w:rPr>
+          <w:rFonts w:eastAsia="Times New Roman" w:cs="Times New Roman"/>
+          <w:noProof/>
+          <w:szCs w:val="24"/>
+          <w:lang w:eastAsia="en-AU"/>
+        </w:rPr>
+        <w:t>Someway to record the results, you could use oTree’s inbuilt data retrieval. I recorded the results myself through paper and a pen and wrote down any difficulties I had running the tests.</w:t>
+      </w:r>
+    </w:p>
+    <w:p>
+      <w:pPr>
+        <w:spacing w:after="0" w:line="240" w:lineRule="auto"/>
+        <w:ind w:left="360"/>
+        <w:rPr>
+          <w:rFonts w:eastAsia="Times New Roman" w:cs="Times New Roman"/>
+          <w:szCs w:val="24"/>
+          <w:lang w:eastAsia="en-AU"/>
+        </w:rPr>
+      </w:pPr>
+    </w:p>
+    <w:p>
+      <w:pPr>
+        <w:spacing w:after="0" w:line="240" w:lineRule="auto"/>
+        <w:ind w:left="360"/>
+        <w:rPr>
+          <w:rFonts w:eastAsia="Times New Roman" w:cs="Times New Roman"/>
+          <w:szCs w:val="24"/>
+          <w:lang w:eastAsia="en-AU"/>
+        </w:rPr>
+      </w:pPr>
+      <w:r>
+        <w:rPr>
+          <w:rFonts w:eastAsia="Times New Roman" w:cs="Times New Roman"/>
+          <w:szCs w:val="24"/>
+          <w:lang w:eastAsia="en-AU"/>
+        </w:rPr>
+        <w:t xml:space="preserve">To complete this test successfully, you ideally want to have tested all the browsers you have chosen using the current market share of your time to decide what browsers to test. It is not a requirement of the test that it work on </w:t>
+      </w:r>
+      <w:r>
+        <w:rPr>
+          <w:rFonts w:eastAsia="Times New Roman" w:cs="Times New Roman"/>
+          <w:b/>
+          <w:szCs w:val="24"/>
+          <w:lang w:eastAsia="en-AU"/>
+        </w:rPr>
+        <w:t>every</w:t>
+      </w:r>
+      <w:r>
+        <w:rPr>
+          <w:rFonts w:eastAsia="Times New Roman" w:cs="Times New Roman"/>
+          <w:szCs w:val="24"/>
+          <w:lang w:eastAsia="en-AU"/>
+        </w:rPr>
+        <w:t xml:space="preserve"> web browser, the </w:t>
+      </w:r>
+      <w:r>
+        <w:rPr>
+          <w:rFonts w:eastAsia="Times New Roman" w:cs="Times New Roman"/>
+          <w:b/>
+          <w:szCs w:val="24"/>
+          <w:lang w:eastAsia="en-AU"/>
+        </w:rPr>
+        <w:t>only</w:t>
+      </w:r>
+      <w:r>
+        <w:rPr>
+          <w:rFonts w:eastAsia="Times New Roman" w:cs="Times New Roman"/>
+          <w:szCs w:val="24"/>
+          <w:lang w:eastAsia="en-AU"/>
+        </w:rPr>
+        <w:t xml:space="preserve"> requirement is that the test works on the browsers </w:t>
+      </w:r>
+      <w:r>
+        <w:rPr>
+          <w:rFonts w:eastAsia="Times New Roman" w:cs="Times New Roman"/>
+          <w:b/>
+          <w:szCs w:val="24"/>
+          <w:lang w:eastAsia="en-AU"/>
+        </w:rPr>
+        <w:t>you wish to support</w:t>
+      </w:r>
+      <w:r>
+        <w:rPr>
+          <w:rFonts w:eastAsia="Times New Roman" w:cs="Times New Roman"/>
+          <w:szCs w:val="24"/>
+          <w:lang w:eastAsia="en-AU"/>
+        </w:rPr>
+        <w:t>. In my case I want to support Google Chrome in any version, Safari, Firefox and Microsoft Edge, thus it was a requirement that these web browsers are compatible with the game.</w:t>
       </w:r>
     </w:p>
     <w:p>
@@ -12733,7 +12967,7 @@
           <w:lang w:eastAsia="en-AU"/>
         </w:rPr>
       </w:pPr>
-      <w:bookmarkStart w:id="26" w:name="_Toc479176601"/>
+      <w:bookmarkStart w:id="26" w:name="_Toc479270427"/>
       <w:r>
         <w:rPr>
           <w:rFonts w:eastAsia="Times New Roman" w:cs="Times New Roman"/>
@@ -12751,227 +12985,65 @@
     </w:p>
     <w:p>
       <w:pPr>
-        <w:spacing w:after="0" w:line="240" w:lineRule="auto"/>
-        <w:rPr>
-          <w:rFonts w:eastAsia="Times New Roman" w:cs="Times New Roman"/>
-          <w:sz w:val="22"/>
-          <w:szCs w:val="24"/>
-          <w:lang w:eastAsia="en-AU"/>
-        </w:rPr>
-      </w:pPr>
-      <w:r>
-        <w:rPr>
-          <w:rFonts w:eastAsia="Times New Roman" w:cs="Times New Roman"/>
-          <w:color w:val="000000"/>
-          <w:szCs w:val="27"/>
-          <w:shd w:val="clear" w:color="auto" w:fill="FFFFFF"/>
-          <w:lang w:eastAsia="en-AU"/>
-        </w:rPr>
-        <w:t>&lt;&lt;The Test Description is used as a guide in performing the test. It lists the input data and input commands for each test, as well as expected out put and system messages. If you find that you are unable to describe expected output numerically, use a natural language description. A test description consists of</w:t>
-      </w:r>
-    </w:p>
-    <w:p>
-      <w:pPr>
+        <w:rPr>
+          <w:lang w:eastAsia="en-AU"/>
+        </w:rPr>
+      </w:pPr>
+      <w:r>
+        <w:rPr>
+          <w:lang w:eastAsia="en-AU"/>
+        </w:rPr>
+        <w:t>The steps to complete the test are:</w:t>
+      </w:r>
+    </w:p>
+    <w:p>
+      <w:pPr>
+        <w:pStyle w:val="ListParagraph"/>
         <w:numPr>
           <w:ilvl w:val="0"/>
-          <w:numId w:val="5"/>
+          <w:numId w:val="16"/>
         </w:numPr>
-        <w:spacing w:before="100" w:beforeAutospacing="1" w:after="100" w:afterAutospacing="1" w:line="240" w:lineRule="auto"/>
-        <w:rPr>
-          <w:rFonts w:eastAsia="Times New Roman" w:cs="Times New Roman"/>
-          <w:color w:val="000000"/>
-          <w:szCs w:val="27"/>
-          <w:lang w:eastAsia="en-AU"/>
-        </w:rPr>
-      </w:pPr>
-      <w:r>
-        <w:rPr>
-          <w:rFonts w:eastAsia="Times New Roman" w:cs="Times New Roman"/>
-          <w:color w:val="000000"/>
-          <w:szCs w:val="27"/>
-          <w:lang w:eastAsia="en-AU"/>
-        </w:rPr>
-        <w:t>Location of test (hyperlink to test)</w:t>
-      </w:r>
-    </w:p>
-    <w:p>
-      <w:pPr>
+        <w:rPr>
+          <w:lang w:eastAsia="en-AU"/>
+        </w:rPr>
+      </w:pPr>
+      <w:r>
+        <w:rPr>
+          <w:lang w:eastAsia="en-AU"/>
+        </w:rPr>
+        <w:t>Navigate to the web site that you are using to test this program, or use biosecurity.are.uwa.edu.au.</w:t>
+      </w:r>
+    </w:p>
+    <w:p>
+      <w:pPr>
+        <w:pStyle w:val="ListParagraph"/>
         <w:numPr>
           <w:ilvl w:val="0"/>
-          <w:numId w:val="5"/>
+          <w:numId w:val="16"/>
         </w:numPr>
-        <w:spacing w:before="100" w:beforeAutospacing="1" w:after="100" w:afterAutospacing="1" w:line="240" w:lineRule="auto"/>
-        <w:rPr>
-          <w:rFonts w:eastAsia="Times New Roman" w:cs="Times New Roman"/>
-          <w:color w:val="000000"/>
-          <w:szCs w:val="27"/>
-          <w:lang w:eastAsia="en-AU"/>
-        </w:rPr>
-      </w:pPr>
-      <w:r>
-        <w:rPr>
-          <w:rFonts w:eastAsia="Times New Roman" w:cs="Times New Roman"/>
-          <w:color w:val="000000"/>
-          <w:szCs w:val="27"/>
-          <w:lang w:eastAsia="en-AU"/>
-        </w:rPr>
-        <w:t>Means of Control: Describes how data are entered (manually or automatically with a test driver)</w:t>
-      </w:r>
-    </w:p>
-    <w:p>
-      <w:pPr>
-        <w:numPr>
-          <w:ilvl w:val="0"/>
-          <w:numId w:val="5"/>
-        </w:numPr>
-        <w:spacing w:before="100" w:beforeAutospacing="1" w:after="100" w:afterAutospacing="1" w:line="240" w:lineRule="auto"/>
-        <w:rPr>
-          <w:rFonts w:eastAsia="Times New Roman" w:cs="Times New Roman"/>
-          <w:color w:val="000000"/>
-          <w:szCs w:val="27"/>
-          <w:lang w:eastAsia="en-AU"/>
-        </w:rPr>
-      </w:pPr>
-      <w:r>
-        <w:rPr>
-          <w:rFonts w:eastAsia="Times New Roman" w:cs="Times New Roman"/>
-          <w:color w:val="000000"/>
-          <w:szCs w:val="27"/>
-          <w:lang w:eastAsia="en-AU"/>
-        </w:rPr>
-        <w:t>Data</w:t>
-      </w:r>
-    </w:p>
-    <w:p>
-      <w:pPr>
-        <w:numPr>
-          <w:ilvl w:val="1"/>
-          <w:numId w:val="5"/>
-        </w:numPr>
-        <w:spacing w:before="100" w:beforeAutospacing="1" w:after="100" w:afterAutospacing="1" w:line="240" w:lineRule="auto"/>
-        <w:rPr>
-          <w:rFonts w:eastAsia="Times New Roman" w:cs="Times New Roman"/>
-          <w:color w:val="000000"/>
-          <w:szCs w:val="27"/>
-          <w:lang w:eastAsia="en-AU"/>
-        </w:rPr>
-      </w:pPr>
-      <w:r>
-        <w:rPr>
-          <w:rFonts w:eastAsia="Times New Roman" w:cs="Times New Roman"/>
-          <w:color w:val="000000"/>
-          <w:szCs w:val="27"/>
-          <w:lang w:eastAsia="en-AU"/>
-        </w:rPr>
-        <w:t>Input Data</w:t>
-      </w:r>
-    </w:p>
-    <w:p>
-      <w:pPr>
-        <w:numPr>
-          <w:ilvl w:val="1"/>
-          <w:numId w:val="5"/>
-        </w:numPr>
-        <w:spacing w:before="100" w:beforeAutospacing="1" w:after="100" w:afterAutospacing="1" w:line="240" w:lineRule="auto"/>
-        <w:rPr>
-          <w:rFonts w:eastAsia="Times New Roman" w:cs="Times New Roman"/>
-          <w:color w:val="000000"/>
-          <w:szCs w:val="27"/>
-          <w:lang w:eastAsia="en-AU"/>
-        </w:rPr>
-      </w:pPr>
-      <w:r>
-        <w:rPr>
-          <w:rFonts w:eastAsia="Times New Roman" w:cs="Times New Roman"/>
-          <w:color w:val="000000"/>
-          <w:szCs w:val="27"/>
-          <w:lang w:eastAsia="en-AU"/>
-        </w:rPr>
-        <w:t>Input Commands</w:t>
-      </w:r>
-    </w:p>
-    <w:p>
-      <w:pPr>
-        <w:numPr>
-          <w:ilvl w:val="1"/>
-          <w:numId w:val="5"/>
-        </w:numPr>
-        <w:spacing w:before="100" w:beforeAutospacing="1" w:after="100" w:afterAutospacing="1" w:line="240" w:lineRule="auto"/>
-        <w:rPr>
-          <w:rFonts w:eastAsia="Times New Roman" w:cs="Times New Roman"/>
-          <w:color w:val="000000"/>
-          <w:szCs w:val="27"/>
-          <w:lang w:eastAsia="en-AU"/>
-        </w:rPr>
-      </w:pPr>
-      <w:r>
-        <w:rPr>
-          <w:rFonts w:eastAsia="Times New Roman" w:cs="Times New Roman"/>
-          <w:color w:val="000000"/>
-          <w:szCs w:val="27"/>
-          <w:lang w:eastAsia="en-AU"/>
-        </w:rPr>
-        <w:lastRenderedPageBreak/>
-        <w:t>Output Data</w:t>
-      </w:r>
-    </w:p>
-    <w:p>
-      <w:pPr>
-        <w:numPr>
-          <w:ilvl w:val="1"/>
-          <w:numId w:val="5"/>
-        </w:numPr>
-        <w:spacing w:before="100" w:beforeAutospacing="1" w:after="100" w:afterAutospacing="1" w:line="240" w:lineRule="auto"/>
-        <w:rPr>
-          <w:rFonts w:eastAsia="Times New Roman" w:cs="Times New Roman"/>
-          <w:color w:val="000000"/>
-          <w:szCs w:val="27"/>
-          <w:lang w:eastAsia="en-AU"/>
-        </w:rPr>
-      </w:pPr>
-      <w:r>
-        <w:rPr>
-          <w:rFonts w:eastAsia="Times New Roman" w:cs="Times New Roman"/>
-          <w:color w:val="000000"/>
-          <w:szCs w:val="27"/>
-          <w:lang w:eastAsia="en-AU"/>
-        </w:rPr>
-        <w:t>System Messages</w:t>
-      </w:r>
-    </w:p>
-    <w:p>
-      <w:pPr>
-        <w:numPr>
-          <w:ilvl w:val="0"/>
-          <w:numId w:val="5"/>
-        </w:numPr>
-        <w:spacing w:before="100" w:beforeAutospacing="1" w:after="100" w:afterAutospacing="1" w:line="240" w:lineRule="auto"/>
-        <w:rPr>
-          <w:rFonts w:eastAsia="Times New Roman" w:cs="Times New Roman"/>
-          <w:color w:val="000000"/>
-          <w:sz w:val="27"/>
-          <w:szCs w:val="27"/>
-          <w:lang w:eastAsia="en-AU"/>
-        </w:rPr>
-      </w:pPr>
-      <w:r>
-        <w:rPr>
-          <w:rFonts w:eastAsia="Times New Roman" w:cs="Times New Roman"/>
-          <w:color w:val="000000"/>
-          <w:szCs w:val="27"/>
-          <w:lang w:eastAsia="en-AU"/>
-        </w:rPr>
-        <w:t>Procedures: The test procedure is often specificed in form of a test script</w:t>
-      </w:r>
-      <w:r>
-        <w:rPr>
-          <w:rFonts w:eastAsia="Times New Roman" w:cs="Times New Roman"/>
-          <w:color w:val="000000"/>
-          <w:sz w:val="27"/>
-          <w:szCs w:val="27"/>
-          <w:lang w:eastAsia="en-AU"/>
-        </w:rPr>
-        <w:t>.</w:t>
+        <w:rPr>
+          <w:lang w:eastAsia="en-AU"/>
+        </w:rPr>
+      </w:pPr>
+      <w:r>
+        <w:rPr>
+          <w:lang w:eastAsia="en-AU"/>
+        </w:rPr>
+        <w:t xml:space="preserve">Once here, go to ‘Server Check’ located at the top of the administration page and ensure that you are running using otree runprodserver, using oTree 1.2.7, </w:t>
+      </w:r>
+      <w:bookmarkStart w:id="27" w:name="_GoBack"/>
+      <w:bookmarkEnd w:id="27"/>
+      <w:r>
+        <w:rPr>
+          <w:lang w:eastAsia="en-AU"/>
+        </w:rPr>
+        <w:t>:</w:t>
+      </w:r>
+      <w:r>
+        <w:rPr>
+          <w:lang w:eastAsia="en-AU"/>
+        </w:rPr>
+        <w:br/>
       </w:r>
     </w:p>
     <w:p>
@@ -12989,7 +13061,7 @@
           <w:lang w:eastAsia="en-AU"/>
         </w:rPr>
       </w:pPr>
-      <w:bookmarkStart w:id="27" w:name="_Toc479176602"/>
+      <w:bookmarkStart w:id="28" w:name="_Toc479270428"/>
       <w:r>
         <w:rPr>
           <w:rFonts w:eastAsia="Times New Roman" w:cs="Times New Roman"/>
@@ -13003,7 +13075,7 @@
         </w:rPr>
         <w:t>Test Analysis Report</w:t>
       </w:r>
-      <w:bookmarkEnd w:id="27"/>
+      <w:bookmarkEnd w:id="28"/>
     </w:p>
     <w:p>
       <w:pPr>
@@ -13134,9 +13206,9 @@
           <w:lang w:eastAsia="en-AU"/>
         </w:rPr>
       </w:pPr>
-      <w:bookmarkStart w:id="28" w:name="Test_D"/>
-      <w:bookmarkStart w:id="29" w:name="_Toc479176603"/>
-      <w:bookmarkEnd w:id="28"/>
+      <w:bookmarkStart w:id="29" w:name="Test_D"/>
+      <w:bookmarkStart w:id="30" w:name="_Toc479270429"/>
+      <w:bookmarkEnd w:id="29"/>
       <w:r>
         <w:rPr>
           <w:rFonts w:eastAsia="Times New Roman" w:cs="Times New Roman"/>
@@ -13163,7 +13235,7 @@
         </w:rPr>
         <w:t>4 – Manual Browser Testing</w:t>
       </w:r>
-      <w:bookmarkEnd w:id="29"/>
+      <w:bookmarkEnd w:id="30"/>
     </w:p>
     <w:p>
       <w:pPr>
@@ -13201,7 +13273,7 @@
           <w:lang w:eastAsia="en-AU"/>
         </w:rPr>
       </w:pPr>
-      <w:bookmarkStart w:id="30" w:name="_Toc479176604"/>
+      <w:bookmarkStart w:id="31" w:name="_Toc479270430"/>
       <w:r>
         <w:rPr>
           <w:rFonts w:eastAsia="Times New Roman" w:cs="Times New Roman"/>
@@ -13215,7 +13287,7 @@
         </w:rPr>
         <w:t>Test Specification</w:t>
       </w:r>
-      <w:bookmarkEnd w:id="30"/>
+      <w:bookmarkEnd w:id="31"/>
     </w:p>
     <w:p>
       <w:pPr>
@@ -13253,7 +13325,7 @@
           <w:lang w:eastAsia="en-AU"/>
         </w:rPr>
       </w:pPr>
-      <w:bookmarkStart w:id="31" w:name="_Toc479176605"/>
+      <w:bookmarkStart w:id="32" w:name="_Toc479270431"/>
       <w:r>
         <w:rPr>
           <w:rFonts w:eastAsia="Times New Roman" w:cs="Times New Roman"/>
@@ -13267,7 +13339,7 @@
         </w:rPr>
         <w:t>Test Description</w:t>
       </w:r>
-      <w:bookmarkEnd w:id="31"/>
+      <w:bookmarkEnd w:id="32"/>
     </w:p>
     <w:p>
       <w:pPr>
@@ -13287,7 +13359,18 @@
           <w:shd w:val="clear" w:color="auto" w:fill="FFFFFF"/>
           <w:lang w:eastAsia="en-AU"/>
         </w:rPr>
-        <w:t>&lt;&lt;The Test Description is used as a guide in performing the test. It lists the input data and input commands for each test, as well as expected out put and system messages. If you find that you are unable to describe expected output numerically, use a natural language description. A test description consists of</w:t>
+        <w:t xml:space="preserve">&lt;&lt;The Test Description is used as a guide in performing the test. It lists the input data and input commands for each test, as well as expected out put and system messages. If you find </w:t>
+      </w:r>
+      <w:r>
+        <w:rPr>
+          <w:rFonts w:eastAsia="Times New Roman" w:cs="Times New Roman"/>
+          <w:color w:val="000000"/>
+          <w:szCs w:val="27"/>
+          <w:shd w:val="clear" w:color="auto" w:fill="FFFFFF"/>
+          <w:lang w:eastAsia="en-AU"/>
+        </w:rPr>
+        <w:lastRenderedPageBreak/>
+        <w:t>that you are unable to describe expected output numerically, use a natural language description. A test description consists of</w:t>
       </w:r>
     </w:p>
     <w:p>
@@ -13497,7 +13580,7 @@
           <w:lang w:eastAsia="en-AU"/>
         </w:rPr>
       </w:pPr>
-      <w:bookmarkStart w:id="32" w:name="_Toc479176606"/>
+      <w:bookmarkStart w:id="33" w:name="_Toc479270432"/>
       <w:r>
         <w:rPr>
           <w:rFonts w:eastAsia="Times New Roman" w:cs="Times New Roman"/>
@@ -13550,7 +13633,7 @@
         </w:rPr>
         <w:t xml:space="preserve"> Server Performance</w:t>
       </w:r>
-      <w:bookmarkEnd w:id="32"/>
+      <w:bookmarkEnd w:id="33"/>
     </w:p>
     <w:p>
       <w:pPr>
@@ -13588,7 +13671,7 @@
           <w:lang w:eastAsia="en-AU"/>
         </w:rPr>
       </w:pPr>
-      <w:bookmarkStart w:id="33" w:name="_Toc479176607"/>
+      <w:bookmarkStart w:id="34" w:name="_Toc479270433"/>
       <w:r>
         <w:rPr>
           <w:rFonts w:eastAsia="Times New Roman" w:cs="Times New Roman"/>
@@ -13602,7 +13685,7 @@
         </w:rPr>
         <w:t>Test Specification</w:t>
       </w:r>
-      <w:bookmarkEnd w:id="33"/>
+      <w:bookmarkEnd w:id="34"/>
     </w:p>
     <w:p>
       <w:pPr>
@@ -13622,7 +13705,6 @@
           <w:shd w:val="clear" w:color="auto" w:fill="FFFFFF"/>
           <w:lang w:eastAsia="en-AU"/>
         </w:rPr>
-        <w:lastRenderedPageBreak/>
         <w:t>&lt;&lt;The Test Specification lists the requirements whose satisfaction will be demonstrated by the test. It lists the methods tested, and describes the conditions of the test.&gt;&gt;</w:t>
       </w:r>
     </w:p>
@@ -13641,7 +13723,7 @@
           <w:lang w:eastAsia="en-AU"/>
         </w:rPr>
       </w:pPr>
-      <w:bookmarkStart w:id="34" w:name="_Toc479176608"/>
+      <w:bookmarkStart w:id="35" w:name="_Toc479270434"/>
       <w:r>
         <w:rPr>
           <w:rFonts w:eastAsia="Times New Roman" w:cs="Times New Roman"/>
@@ -13655,7 +13737,7 @@
         </w:rPr>
         <w:t>Test Description</w:t>
       </w:r>
-      <w:bookmarkEnd w:id="34"/>
+      <w:bookmarkEnd w:id="35"/>
     </w:p>
     <w:p>
       <w:pPr>
@@ -13896,7 +13978,7 @@
           <w:lang w:eastAsia="en-AU"/>
         </w:rPr>
       </w:pPr>
-      <w:bookmarkStart w:id="35" w:name="_Toc479176609"/>
+      <w:bookmarkStart w:id="36" w:name="_Toc479270435"/>
       <w:r>
         <w:rPr>
           <w:rFonts w:eastAsia="Times New Roman" w:cs="Times New Roman"/>
@@ -13910,7 +13992,7 @@
         </w:rPr>
         <w:t>Test Analysis Report</w:t>
       </w:r>
-      <w:bookmarkEnd w:id="35"/>
+      <w:bookmarkEnd w:id="36"/>
     </w:p>
     <w:p>
       <w:pPr>
@@ -14002,6 +14084,7 @@
           <w:szCs w:val="27"/>
           <w:lang w:eastAsia="en-AU"/>
         </w:rPr>
+        <w:lastRenderedPageBreak/>
         <w:t>Data measures, including whether target requirements have been met</w:t>
       </w:r>
     </w:p>
@@ -14040,9 +14123,9 @@
           <w:lang w:eastAsia="en-AU"/>
         </w:rPr>
       </w:pPr>
-      <w:bookmarkStart w:id="36" w:name="Test_Materials"/>
-      <w:bookmarkStart w:id="37" w:name="_Toc479176610"/>
-      <w:bookmarkEnd w:id="36"/>
+      <w:bookmarkStart w:id="37" w:name="Test_Materials"/>
+      <w:bookmarkStart w:id="38" w:name="_Toc479270436"/>
+      <w:bookmarkEnd w:id="37"/>
       <w:r>
         <w:rPr>
           <w:rFonts w:eastAsia="Times New Roman" w:cs="Times New Roman"/>
@@ -14055,7 +14138,7 @@
         </w:rPr>
         <w:t>Test Materials</w:t>
       </w:r>
-      <w:bookmarkEnd w:id="37"/>
+      <w:bookmarkEnd w:id="38"/>
     </w:p>
     <w:p>
       <w:pPr>
@@ -14098,14 +14181,7 @@
           <w:lang w:eastAsia="en-AU"/>
         </w:rPr>
         <w:br/>
-        <w:t xml:space="preserve">Theoretically, the game should work no matter what OS you’re running on your own personal device as the Server runs all the python code and produces the Django templates </w:t>
-      </w:r>
-      <w:r>
-        <w:rPr>
-          <w:lang w:eastAsia="en-AU"/>
-        </w:rPr>
-        <w:lastRenderedPageBreak/>
-        <w:t xml:space="preserve">which your web browser views as HTML. However, to be thorough, each device should have as much web browsers as possible for testing. </w:t>
+        <w:t xml:space="preserve">Theoretically, the game should work no matter what OS you’re running on your own personal device as the Server runs all the python code and produces the Django templates which your web browser views as HTML. However, to be thorough, each device should have as much web browsers as possible for testing. </w:t>
       </w:r>
     </w:p>
     <w:p>
@@ -14115,16 +14191,16 @@
           <w:u w:val="single"/>
         </w:rPr>
       </w:pPr>
-      <w:bookmarkStart w:id="38" w:name="_oTree_Tags"/>
-      <w:bookmarkStart w:id="39" w:name="_Toc479176611"/>
-      <w:bookmarkEnd w:id="38"/>
+      <w:bookmarkStart w:id="39" w:name="_oTree_Tags"/>
+      <w:bookmarkStart w:id="40" w:name="_Toc479270437"/>
+      <w:bookmarkEnd w:id="39"/>
       <w:r>
         <w:rPr>
           <w:u w:val="single"/>
         </w:rPr>
         <w:t>oTree_Tags</w:t>
       </w:r>
-      <w:bookmarkEnd w:id="39"/>
+      <w:bookmarkEnd w:id="40"/>
     </w:p>
     <w:p>
       <w:pPr>
@@ -14218,6 +14294,7 @@
           <w:noProof/>
           <w:lang w:eastAsia="en-AU"/>
         </w:rPr>
+        <w:lastRenderedPageBreak/>
         <w:drawing>
           <wp:inline distT="0" distB="0" distL="0" distR="0" wp14:anchorId="185298DB" wp14:editId="7C2F2541">
             <wp:extent cx="5812971" cy="2855010"/>
@@ -14279,6 +14356,7 @@
           <w:u w:val="single"/>
         </w:rPr>
       </w:pPr>
+      <w:bookmarkStart w:id="41" w:name="_Toc479270438"/>
       <w:r>
         <w:rPr>
           <w:rFonts w:ascii="Times New Roman" w:hAnsi="Times New Roman" w:cs="Times New Roman"/>
@@ -14291,6 +14369,7 @@
         <w:lastRenderedPageBreak/>
         <w:t>Glossary</w:t>
       </w:r>
+      <w:bookmarkEnd w:id="41"/>
     </w:p>
     <w:p/>
     <w:sectPr>
@@ -14400,7 +14479,7 @@
         <w:color w:val="323E4F" w:themeColor="text2" w:themeShade="BF"/>
         <w:szCs w:val="24"/>
       </w:rPr>
-      <w:t>16</w:t>
+      <w:t>17</w:t>
     </w:r>
     <w:r>
       <w:rPr>
@@ -14443,7 +14522,7 @@
         <w:color w:val="323E4F" w:themeColor="text2" w:themeShade="BF"/>
         <w:szCs w:val="24"/>
       </w:rPr>
-      <w:t>20</w:t>
+      <w:t>21</w:t>
     </w:r>
     <w:r>
       <w:rPr>
@@ -15901,6 +15980,97 @@
     </w:lvl>
   </w:abstractNum>
   <w:abstractNum w:abstractNumId="10" w15:restartNumberingAfterBreak="0">
+    <w:nsid w:val="426C698D"/>
+    <w:multiLevelType w:val="hybridMultilevel"/>
+    <w:tmpl w:val="F4B46888"/>
+    <w:lvl w:ilvl="0" w:tplc="9606F866">
+      <w:start w:val="1"/>
+      <w:numFmt w:val="decimal"/>
+      <w:lvlText w:val="%1)"/>
+      <w:lvlJc w:val="left"/>
+      <w:pPr>
+        <w:ind w:left="720" w:hanging="360"/>
+      </w:pPr>
+      <w:rPr>
+        <w:rFonts w:hint="default"/>
+        <w:color w:val="000000"/>
+        <w:sz w:val="24"/>
+      </w:rPr>
+    </w:lvl>
+    <w:lvl w:ilvl="1" w:tplc="0C090019" w:tentative="1">
+      <w:start w:val="1"/>
+      <w:numFmt w:val="lowerLetter"/>
+      <w:lvlText w:val="%2."/>
+      <w:lvlJc w:val="left"/>
+      <w:pPr>
+        <w:ind w:left="1440" w:hanging="360"/>
+      </w:pPr>
+    </w:lvl>
+    <w:lvl w:ilvl="2" w:tplc="0C09001B" w:tentative="1">
+      <w:start w:val="1"/>
+      <w:numFmt w:val="lowerRoman"/>
+      <w:lvlText w:val="%3."/>
+      <w:lvlJc w:val="right"/>
+      <w:pPr>
+        <w:ind w:left="2160" w:hanging="180"/>
+      </w:pPr>
+    </w:lvl>
+    <w:lvl w:ilvl="3" w:tplc="0C09000F" w:tentative="1">
+      <w:start w:val="1"/>
+      <w:numFmt w:val="decimal"/>
+      <w:lvlText w:val="%4."/>
+      <w:lvlJc w:val="left"/>
+      <w:pPr>
+        <w:ind w:left="2880" w:hanging="360"/>
+      </w:pPr>
+    </w:lvl>
+    <w:lvl w:ilvl="4" w:tplc="0C090019" w:tentative="1">
+      <w:start w:val="1"/>
+      <w:numFmt w:val="lowerLetter"/>
+      <w:lvlText w:val="%5."/>
+      <w:lvlJc w:val="left"/>
+      <w:pPr>
+        <w:ind w:left="3600" w:hanging="360"/>
+      </w:pPr>
+    </w:lvl>
+    <w:lvl w:ilvl="5" w:tplc="0C09001B" w:tentative="1">
+      <w:start w:val="1"/>
+      <w:numFmt w:val="lowerRoman"/>
+      <w:lvlText w:val="%6."/>
+      <w:lvlJc w:val="right"/>
+      <w:pPr>
+        <w:ind w:left="4320" w:hanging="180"/>
+      </w:pPr>
+    </w:lvl>
+    <w:lvl w:ilvl="6" w:tplc="0C09000F" w:tentative="1">
+      <w:start w:val="1"/>
+      <w:numFmt w:val="decimal"/>
+      <w:lvlText w:val="%7."/>
+      <w:lvlJc w:val="left"/>
+      <w:pPr>
+        <w:ind w:left="5040" w:hanging="360"/>
+      </w:pPr>
+    </w:lvl>
+    <w:lvl w:ilvl="7" w:tplc="0C090019" w:tentative="1">
+      <w:start w:val="1"/>
+      <w:numFmt w:val="lowerLetter"/>
+      <w:lvlText w:val="%8."/>
+      <w:lvlJc w:val="left"/>
+      <w:pPr>
+        <w:ind w:left="5760" w:hanging="360"/>
+      </w:pPr>
+    </w:lvl>
+    <w:lvl w:ilvl="8" w:tplc="0C09001B" w:tentative="1">
+      <w:start w:val="1"/>
+      <w:numFmt w:val="lowerRoman"/>
+      <w:lvlText w:val="%9."/>
+      <w:lvlJc w:val="right"/>
+      <w:pPr>
+        <w:ind w:left="6480" w:hanging="180"/>
+      </w:pPr>
+    </w:lvl>
+  </w:abstractNum>
+  <w:abstractNum w:abstractNumId="11" w15:restartNumberingAfterBreak="0">
     <w:nsid w:val="4C825522"/>
     <w:multiLevelType w:val="hybridMultilevel"/>
     <w:tmpl w:val="769A95DC"/>
@@ -16013,7 +16183,96 @@
       </w:rPr>
     </w:lvl>
   </w:abstractNum>
-  <w:abstractNum w:abstractNumId="11" w15:restartNumberingAfterBreak="0">
+  <w:abstractNum w:abstractNumId="12" w15:restartNumberingAfterBreak="0">
+    <w:nsid w:val="504A5F8D"/>
+    <w:multiLevelType w:val="hybridMultilevel"/>
+    <w:tmpl w:val="52169726"/>
+    <w:lvl w:ilvl="0" w:tplc="0C090011">
+      <w:start w:val="1"/>
+      <w:numFmt w:val="decimal"/>
+      <w:lvlText w:val="%1)"/>
+      <w:lvlJc w:val="left"/>
+      <w:pPr>
+        <w:ind w:left="720" w:hanging="360"/>
+      </w:pPr>
+      <w:rPr>
+        <w:rFonts w:hint="default"/>
+      </w:rPr>
+    </w:lvl>
+    <w:lvl w:ilvl="1" w:tplc="0C090019" w:tentative="1">
+      <w:start w:val="1"/>
+      <w:numFmt w:val="lowerLetter"/>
+      <w:lvlText w:val="%2."/>
+      <w:lvlJc w:val="left"/>
+      <w:pPr>
+        <w:ind w:left="1440" w:hanging="360"/>
+      </w:pPr>
+    </w:lvl>
+    <w:lvl w:ilvl="2" w:tplc="0C09001B" w:tentative="1">
+      <w:start w:val="1"/>
+      <w:numFmt w:val="lowerRoman"/>
+      <w:lvlText w:val="%3."/>
+      <w:lvlJc w:val="right"/>
+      <w:pPr>
+        <w:ind w:left="2160" w:hanging="180"/>
+      </w:pPr>
+    </w:lvl>
+    <w:lvl w:ilvl="3" w:tplc="0C09000F" w:tentative="1">
+      <w:start w:val="1"/>
+      <w:numFmt w:val="decimal"/>
+      <w:lvlText w:val="%4."/>
+      <w:lvlJc w:val="left"/>
+      <w:pPr>
+        <w:ind w:left="2880" w:hanging="360"/>
+      </w:pPr>
+    </w:lvl>
+    <w:lvl w:ilvl="4" w:tplc="0C090019" w:tentative="1">
+      <w:start w:val="1"/>
+      <w:numFmt w:val="lowerLetter"/>
+      <w:lvlText w:val="%5."/>
+      <w:lvlJc w:val="left"/>
+      <w:pPr>
+        <w:ind w:left="3600" w:hanging="360"/>
+      </w:pPr>
+    </w:lvl>
+    <w:lvl w:ilvl="5" w:tplc="0C09001B" w:tentative="1">
+      <w:start w:val="1"/>
+      <w:numFmt w:val="lowerRoman"/>
+      <w:lvlText w:val="%6."/>
+      <w:lvlJc w:val="right"/>
+      <w:pPr>
+        <w:ind w:left="4320" w:hanging="180"/>
+      </w:pPr>
+    </w:lvl>
+    <w:lvl w:ilvl="6" w:tplc="0C09000F" w:tentative="1">
+      <w:start w:val="1"/>
+      <w:numFmt w:val="decimal"/>
+      <w:lvlText w:val="%7."/>
+      <w:lvlJc w:val="left"/>
+      <w:pPr>
+        <w:ind w:left="5040" w:hanging="360"/>
+      </w:pPr>
+    </w:lvl>
+    <w:lvl w:ilvl="7" w:tplc="0C090019" w:tentative="1">
+      <w:start w:val="1"/>
+      <w:numFmt w:val="lowerLetter"/>
+      <w:lvlText w:val="%8."/>
+      <w:lvlJc w:val="left"/>
+      <w:pPr>
+        <w:ind w:left="5760" w:hanging="360"/>
+      </w:pPr>
+    </w:lvl>
+    <w:lvl w:ilvl="8" w:tplc="0C09001B" w:tentative="1">
+      <w:start w:val="1"/>
+      <w:numFmt w:val="lowerRoman"/>
+      <w:lvlText w:val="%9."/>
+      <w:lvlJc w:val="right"/>
+      <w:pPr>
+        <w:ind w:left="6480" w:hanging="180"/>
+      </w:pPr>
+    </w:lvl>
+  </w:abstractNum>
+  <w:abstractNum w:abstractNumId="13" w15:restartNumberingAfterBreak="0">
     <w:nsid w:val="577C66B5"/>
     <w:multiLevelType w:val="hybridMultilevel"/>
     <w:tmpl w:val="191E0B90"/>
@@ -16126,7 +16385,7 @@
       </w:rPr>
     </w:lvl>
   </w:abstractNum>
-  <w:abstractNum w:abstractNumId="12" w15:restartNumberingAfterBreak="0">
+  <w:abstractNum w:abstractNumId="14" w15:restartNumberingAfterBreak="0">
     <w:nsid w:val="60F32676"/>
     <w:multiLevelType w:val="multilevel"/>
     <w:tmpl w:val="50C89EB6"/>
@@ -16275,7 +16534,7 @@
       </w:rPr>
     </w:lvl>
   </w:abstractNum>
-  <w:abstractNum w:abstractNumId="13" w15:restartNumberingAfterBreak="0">
+  <w:abstractNum w:abstractNumId="15" w15:restartNumberingAfterBreak="0">
     <w:nsid w:val="73124665"/>
     <w:multiLevelType w:val="multilevel"/>
     <w:tmpl w:val="8266F908"/>
@@ -16431,13 +16690,13 @@
     <w:abstractNumId w:val="6"/>
   </w:num>
   <w:num w:numId="3">
-    <w:abstractNumId w:val="12"/>
+    <w:abstractNumId w:val="14"/>
   </w:num>
   <w:num w:numId="4">
     <w:abstractNumId w:val="0"/>
   </w:num>
   <w:num w:numId="5">
-    <w:abstractNumId w:val="13"/>
+    <w:abstractNumId w:val="15"/>
   </w:num>
   <w:num w:numId="6">
     <w:abstractNumId w:val="9"/>
@@ -16449,7 +16708,7 @@
     <w:abstractNumId w:val="8"/>
   </w:num>
   <w:num w:numId="9">
-    <w:abstractNumId w:val="11"/>
+    <w:abstractNumId w:val="13"/>
   </w:num>
   <w:num w:numId="10">
     <w:abstractNumId w:val="5"/>
@@ -16458,13 +16717,19 @@
     <w:abstractNumId w:val="3"/>
   </w:num>
   <w:num w:numId="12">
-    <w:abstractNumId w:val="10"/>
+    <w:abstractNumId w:val="11"/>
   </w:num>
   <w:num w:numId="13">
     <w:abstractNumId w:val="4"/>
   </w:num>
   <w:num w:numId="14">
     <w:abstractNumId w:val="7"/>
+  </w:num>
+  <w:num w:numId="15">
+    <w:abstractNumId w:val="10"/>
+  </w:num>
+  <w:num w:numId="16">
+    <w:abstractNumId w:val="12"/>
   </w:num>
 </w:numbering>
 </file>
@@ -17104,7 +17369,6 @@
     <w:next w:val="Normal"/>
     <w:autoRedefine/>
     <w:uiPriority w:val="39"/>
-    <w:semiHidden/>
     <w:unhideWhenUsed/>
     <w:rsid w:val="00F629A8"/>
     <w:pPr>
@@ -17351,6 +17615,7 @@
     <w:rsidRoot w:val="008F5E7D"/>
     <w:rsid w:val="002904CB"/>
     <w:rsid w:val="00334C87"/>
+    <w:rsid w:val="00477D76"/>
     <w:rsid w:val="005D77C4"/>
     <w:rsid w:val="006D4561"/>
     <w:rsid w:val="008F5E7D"/>
@@ -18125,11 +18390,34 @@
 </file>
 
 <file path=customXml/item1.xml><?xml version="1.0" encoding="utf-8"?>
-<b:Sources xmlns:b="http://schemas.openxmlformats.org/officeDocument/2006/bibliography" xmlns="http://schemas.openxmlformats.org/officeDocument/2006/bibliography" SelectedStyle="\APASixthEditionOfficeOnline.xsl" StyleName="APA" Version="6"/>
+<b:Sources xmlns:b="http://schemas.openxmlformats.org/officeDocument/2006/bibliography" xmlns="http://schemas.openxmlformats.org/officeDocument/2006/bibliography" SelectedStyle="\HarvardAnglia2008OfficeOnline.xsl" StyleName="Harvard - Anglia" Version="2008">
+  <b:Source>
+    <b:Tag>Net17</b:Tag>
+    <b:SourceType>InternetSite</b:SourceType>
+    <b:Guid>{5CDE78BB-F6B8-447A-95F8-59BA3C84BA0A}</b:Guid>
+    <b:Title>Net Market Share</b:Title>
+    <b:Year>2017</b:Year>
+    <b:YearAccessed>2017</b:YearAccessed>
+    <b:MonthAccessed>April</b:MonthAccessed>
+    <b:URL>https://www.netmarketshare.com/</b:URL>
+    <b:RefOrder>1</b:RefOrder>
+  </b:Source>
+  <b:Source>
+    <b:Tag>W3C17</b:Tag>
+    <b:SourceType>InternetSite</b:SourceType>
+    <b:Guid>{406C056C-2992-423A-9851-F270467092F4}</b:Guid>
+    <b:Title>W3 Counter</b:Title>
+    <b:Year>2017</b:Year>
+    <b:YearAccessed>2017</b:YearAccessed>
+    <b:MonthAccessed>April</b:MonthAccessed>
+    <b:URL>https://www.w3counter.com/globalstats.php</b:URL>
+    <b:RefOrder>2</b:RefOrder>
+  </b:Source>
+</b:Sources>
 </file>
 
 <file path=customXml/itemProps1.xml><?xml version="1.0" encoding="utf-8"?>
-<ds:datastoreItem xmlns:ds="http://schemas.openxmlformats.org/officeDocument/2006/customXml" ds:itemID="{D333FA89-5A3A-4AB3-8B87-B948403FA8D2}">
+<ds:datastoreItem xmlns:ds="http://schemas.openxmlformats.org/officeDocument/2006/customXml" ds:itemID="{100F9B6E-D5FE-4E03-89BA-A12FC6966F30}">
   <ds:schemaRefs>
     <ds:schemaRef ds:uri="http://schemas.openxmlformats.org/officeDocument/2006/bibliography"/>
   </ds:schemaRefs>

</xml_diff>

<commit_message>
1) Fixed a typo in the questionnaire 2) Added more to the test document 3) Adjusted the protection and incursion data, now goes to 4 decimal places compared to 2. 4) Adjusted the tests in accordance with adjusted protection and incursion data, and also adjusted tests for the new questions. 5) Players will no longer lose money in the real world even when they lose money in the game, participant payoff go to their proper amounts to exclude the results from the losing game. 6) Adjusted the calculators on pages accoridngly
</commit_message>
<xml_diff>
--- a/Instructions and Documentation/Testing/Testing Document.docx
+++ b/Instructions and Documentation/Testing/Testing Document.docx
@@ -195,7 +195,7 @@
             </w:rPr>
             <w:fldChar w:fldCharType="separate"/>
           </w:r>
-          <w:hyperlink w:anchor="_Toc479600002" w:history="1">
+          <w:hyperlink w:anchor="_Toc480547627" w:history="1">
             <w:r>
               <w:rPr>
                 <w:rStyle w:val="Hyperlink"/>
@@ -224,7 +224,7 @@
                 <w:noProof/>
                 <w:webHidden/>
               </w:rPr>
-              <w:instrText xml:space="preserve"> PAGEREF _Toc479600002 \h </w:instrText>
+              <w:instrText xml:space="preserve"> PAGEREF _Toc480547627 \h </w:instrText>
             </w:r>
             <w:r>
               <w:rPr>
@@ -268,7 +268,7 @@
               <w:lang w:eastAsia="en-AU"/>
             </w:rPr>
           </w:pPr>
-          <w:hyperlink w:anchor="_Toc479600003" w:history="1">
+          <w:hyperlink w:anchor="_Toc480547628" w:history="1">
             <w:r>
               <w:rPr>
                 <w:rStyle w:val="Hyperlink"/>
@@ -297,7 +297,7 @@
                 <w:noProof/>
                 <w:webHidden/>
               </w:rPr>
-              <w:instrText xml:space="preserve"> PAGEREF _Toc479600003 \h </w:instrText>
+              <w:instrText xml:space="preserve"> PAGEREF _Toc480547628 \h </w:instrText>
             </w:r>
             <w:r>
               <w:rPr>
@@ -341,7 +341,7 @@
               <w:lang w:eastAsia="en-AU"/>
             </w:rPr>
           </w:pPr>
-          <w:hyperlink w:anchor="_Toc479600004" w:history="1">
+          <w:hyperlink w:anchor="_Toc480547629" w:history="1">
             <w:r>
               <w:rPr>
                 <w:rStyle w:val="Hyperlink"/>
@@ -368,7 +368,7 @@
                 <w:noProof/>
                 <w:webHidden/>
               </w:rPr>
-              <w:instrText xml:space="preserve"> PAGEREF _Toc479600004 \h </w:instrText>
+              <w:instrText xml:space="preserve"> PAGEREF _Toc480547629 \h </w:instrText>
             </w:r>
             <w:r>
               <w:rPr>
@@ -412,7 +412,7 @@
               <w:lang w:eastAsia="en-AU"/>
             </w:rPr>
           </w:pPr>
-          <w:hyperlink w:anchor="_Toc479600005" w:history="1">
+          <w:hyperlink w:anchor="_Toc480547630" w:history="1">
             <w:r>
               <w:rPr>
                 <w:rStyle w:val="Hyperlink"/>
@@ -439,7 +439,7 @@
                 <w:noProof/>
                 <w:webHidden/>
               </w:rPr>
-              <w:instrText xml:space="preserve"> PAGEREF _Toc479600005 \h </w:instrText>
+              <w:instrText xml:space="preserve"> PAGEREF _Toc480547630 \h </w:instrText>
             </w:r>
             <w:r>
               <w:rPr>
@@ -483,7 +483,7 @@
               <w:lang w:eastAsia="en-AU"/>
             </w:rPr>
           </w:pPr>
-          <w:hyperlink w:anchor="_Toc479600006" w:history="1">
+          <w:hyperlink w:anchor="_Toc480547631" w:history="1">
             <w:r>
               <w:rPr>
                 <w:rStyle w:val="Hyperlink"/>
@@ -510,7 +510,7 @@
                 <w:noProof/>
                 <w:webHidden/>
               </w:rPr>
-              <w:instrText xml:space="preserve"> PAGEREF _Toc479600006 \h </w:instrText>
+              <w:instrText xml:space="preserve"> PAGEREF _Toc480547631 \h </w:instrText>
             </w:r>
             <w:r>
               <w:rPr>
@@ -554,7 +554,7 @@
               <w:lang w:eastAsia="en-AU"/>
             </w:rPr>
           </w:pPr>
-          <w:hyperlink w:anchor="_Toc479600007" w:history="1">
+          <w:hyperlink w:anchor="_Toc480547632" w:history="1">
             <w:r>
               <w:rPr>
                 <w:rStyle w:val="Hyperlink"/>
@@ -581,7 +581,7 @@
                 <w:noProof/>
                 <w:webHidden/>
               </w:rPr>
-              <w:instrText xml:space="preserve"> PAGEREF _Toc479600007 \h </w:instrText>
+              <w:instrText xml:space="preserve"> PAGEREF _Toc480547632 \h </w:instrText>
             </w:r>
             <w:r>
               <w:rPr>
@@ -625,7 +625,7 @@
               <w:lang w:eastAsia="en-AU"/>
             </w:rPr>
           </w:pPr>
-          <w:hyperlink w:anchor="_Toc479600008" w:history="1">
+          <w:hyperlink w:anchor="_Toc480547633" w:history="1">
             <w:r>
               <w:rPr>
                 <w:rStyle w:val="Hyperlink"/>
@@ -652,7 +652,7 @@
                 <w:noProof/>
                 <w:webHidden/>
               </w:rPr>
-              <w:instrText xml:space="preserve"> PAGEREF _Toc479600008 \h </w:instrText>
+              <w:instrText xml:space="preserve"> PAGEREF _Toc480547633 \h </w:instrText>
             </w:r>
             <w:r>
               <w:rPr>
@@ -696,7 +696,7 @@
               <w:lang w:eastAsia="en-AU"/>
             </w:rPr>
           </w:pPr>
-          <w:hyperlink w:anchor="_Toc479600009" w:history="1">
+          <w:hyperlink w:anchor="_Toc480547634" w:history="1">
             <w:r>
               <w:rPr>
                 <w:rStyle w:val="Hyperlink"/>
@@ -723,7 +723,7 @@
                 <w:noProof/>
                 <w:webHidden/>
               </w:rPr>
-              <w:instrText xml:space="preserve"> PAGEREF _Toc479600009 \h </w:instrText>
+              <w:instrText xml:space="preserve"> PAGEREF _Toc480547634 \h </w:instrText>
             </w:r>
             <w:r>
               <w:rPr>
@@ -767,7 +767,7 @@
               <w:lang w:eastAsia="en-AU"/>
             </w:rPr>
           </w:pPr>
-          <w:hyperlink w:anchor="_Toc479600010" w:history="1">
+          <w:hyperlink w:anchor="_Toc480547635" w:history="1">
             <w:r>
               <w:rPr>
                 <w:rStyle w:val="Hyperlink"/>
@@ -794,7 +794,7 @@
                 <w:noProof/>
                 <w:webHidden/>
               </w:rPr>
-              <w:instrText xml:space="preserve"> PAGEREF _Toc479600010 \h </w:instrText>
+              <w:instrText xml:space="preserve"> PAGEREF _Toc480547635 \h </w:instrText>
             </w:r>
             <w:r>
               <w:rPr>
@@ -814,7 +814,7 @@
                 <w:noProof/>
                 <w:webHidden/>
               </w:rPr>
-              <w:t>9</w:t>
+              <w:t>8</w:t>
             </w:r>
             <w:r>
               <w:rPr>
@@ -838,7 +838,7 @@
               <w:lang w:eastAsia="en-AU"/>
             </w:rPr>
           </w:pPr>
-          <w:hyperlink w:anchor="_Toc479600011" w:history="1">
+          <w:hyperlink w:anchor="_Toc480547636" w:history="1">
             <w:r>
               <w:rPr>
                 <w:rStyle w:val="Hyperlink"/>
@@ -865,7 +865,7 @@
                 <w:noProof/>
                 <w:webHidden/>
               </w:rPr>
-              <w:instrText xml:space="preserve"> PAGEREF _Toc479600011 \h </w:instrText>
+              <w:instrText xml:space="preserve"> PAGEREF _Toc480547636 \h </w:instrText>
             </w:r>
             <w:r>
               <w:rPr>
@@ -909,7 +909,7 @@
               <w:lang w:eastAsia="en-AU"/>
             </w:rPr>
           </w:pPr>
-          <w:hyperlink w:anchor="_Toc479600012" w:history="1">
+          <w:hyperlink w:anchor="_Toc480547637" w:history="1">
             <w:r>
               <w:rPr>
                 <w:rStyle w:val="Hyperlink"/>
@@ -936,7 +936,7 @@
                 <w:noProof/>
                 <w:webHidden/>
               </w:rPr>
-              <w:instrText xml:space="preserve"> PAGEREF _Toc479600012 \h </w:instrText>
+              <w:instrText xml:space="preserve"> PAGEREF _Toc480547637 \h </w:instrText>
             </w:r>
             <w:r>
               <w:rPr>
@@ -980,7 +980,7 @@
               <w:lang w:eastAsia="en-AU"/>
             </w:rPr>
           </w:pPr>
-          <w:hyperlink w:anchor="_Toc479600013" w:history="1">
+          <w:hyperlink w:anchor="_Toc480547638" w:history="1">
             <w:r>
               <w:rPr>
                 <w:rStyle w:val="Hyperlink"/>
@@ -1007,7 +1007,7 @@
                 <w:noProof/>
                 <w:webHidden/>
               </w:rPr>
-              <w:instrText xml:space="preserve"> PAGEREF _Toc479600013 \h </w:instrText>
+              <w:instrText xml:space="preserve"> PAGEREF _Toc480547638 \h </w:instrText>
             </w:r>
             <w:r>
               <w:rPr>
@@ -1051,7 +1051,7 @@
               <w:lang w:eastAsia="en-AU"/>
             </w:rPr>
           </w:pPr>
-          <w:hyperlink w:anchor="_Toc479600014" w:history="1">
+          <w:hyperlink w:anchor="_Toc480547639" w:history="1">
             <w:r>
               <w:rPr>
                 <w:rStyle w:val="Hyperlink"/>
@@ -1078,7 +1078,7 @@
                 <w:noProof/>
                 <w:webHidden/>
               </w:rPr>
-              <w:instrText xml:space="preserve"> PAGEREF _Toc479600014 \h </w:instrText>
+              <w:instrText xml:space="preserve"> PAGEREF _Toc480547639 \h </w:instrText>
             </w:r>
             <w:r>
               <w:rPr>
@@ -1122,7 +1122,7 @@
               <w:lang w:eastAsia="en-AU"/>
             </w:rPr>
           </w:pPr>
-          <w:hyperlink w:anchor="_Toc479600015" w:history="1">
+          <w:hyperlink w:anchor="_Toc480547640" w:history="1">
             <w:r>
               <w:rPr>
                 <w:rStyle w:val="Hyperlink"/>
@@ -1149,7 +1149,7 @@
                 <w:noProof/>
                 <w:webHidden/>
               </w:rPr>
-              <w:instrText xml:space="preserve"> PAGEREF _Toc479600015 \h </w:instrText>
+              <w:instrText xml:space="preserve"> PAGEREF _Toc480547640 \h </w:instrText>
             </w:r>
             <w:r>
               <w:rPr>
@@ -1193,7 +1193,7 @@
               <w:lang w:eastAsia="en-AU"/>
             </w:rPr>
           </w:pPr>
-          <w:hyperlink w:anchor="_Toc479600016" w:history="1">
+          <w:hyperlink w:anchor="_Toc480547641" w:history="1">
             <w:r>
               <w:rPr>
                 <w:rStyle w:val="Hyperlink"/>
@@ -1220,7 +1220,7 @@
                 <w:noProof/>
                 <w:webHidden/>
               </w:rPr>
-              <w:instrText xml:space="preserve"> PAGEREF _Toc479600016 \h </w:instrText>
+              <w:instrText xml:space="preserve"> PAGEREF _Toc480547641 \h </w:instrText>
             </w:r>
             <w:r>
               <w:rPr>
@@ -1264,7 +1264,7 @@
               <w:lang w:eastAsia="en-AU"/>
             </w:rPr>
           </w:pPr>
-          <w:hyperlink w:anchor="_Toc479600017" w:history="1">
+          <w:hyperlink w:anchor="_Toc480547642" w:history="1">
             <w:r>
               <w:rPr>
                 <w:rStyle w:val="Hyperlink"/>
@@ -1291,7 +1291,7 @@
                 <w:noProof/>
                 <w:webHidden/>
               </w:rPr>
-              <w:instrText xml:space="preserve"> PAGEREF _Toc479600017 \h </w:instrText>
+              <w:instrText xml:space="preserve"> PAGEREF _Toc480547642 \h </w:instrText>
             </w:r>
             <w:r>
               <w:rPr>
@@ -1335,7 +1335,7 @@
               <w:lang w:eastAsia="en-AU"/>
             </w:rPr>
           </w:pPr>
-          <w:hyperlink w:anchor="_Toc479600018" w:history="1">
+          <w:hyperlink w:anchor="_Toc480547643" w:history="1">
             <w:r>
               <w:rPr>
                 <w:rStyle w:val="Hyperlink"/>
@@ -1362,7 +1362,7 @@
                 <w:noProof/>
                 <w:webHidden/>
               </w:rPr>
-              <w:instrText xml:space="preserve"> PAGEREF _Toc479600018 \h </w:instrText>
+              <w:instrText xml:space="preserve"> PAGEREF _Toc480547643 \h </w:instrText>
             </w:r>
             <w:r>
               <w:rPr>
@@ -1406,13 +1406,11 @@
               <w:lang w:eastAsia="en-AU"/>
             </w:rPr>
           </w:pPr>
-          <w:hyperlink w:anchor="_Toc479600019" w:history="1">
+          <w:hyperlink w:anchor="_Toc480547644" w:history="1">
             <w:r>
               <w:rPr>
                 <w:rStyle w:val="Hyperlink"/>
-                <w:rFonts w:eastAsia="Times New Roman" w:cs="Times New Roman"/>
-                <w:noProof/>
-                <w:lang w:eastAsia="en-AU"/>
+                <w:noProof/>
               </w:rPr>
               <w:t>Test 4 – Manual Browser Testing</w:t>
             </w:r>
@@ -1435,7 +1433,7 @@
                 <w:noProof/>
                 <w:webHidden/>
               </w:rPr>
-              <w:instrText xml:space="preserve"> PAGEREF _Toc479600019 \h </w:instrText>
+              <w:instrText xml:space="preserve"> PAGEREF _Toc480547644 \h </w:instrText>
             </w:r>
             <w:r>
               <w:rPr>
@@ -1455,7 +1453,7 @@
                 <w:noProof/>
                 <w:webHidden/>
               </w:rPr>
-              <w:t>19</w:t>
+              <w:t>20</w:t>
             </w:r>
             <w:r>
               <w:rPr>
@@ -1479,13 +1477,11 @@
               <w:lang w:eastAsia="en-AU"/>
             </w:rPr>
           </w:pPr>
-          <w:hyperlink w:anchor="_Toc479600020" w:history="1">
+          <w:hyperlink w:anchor="_Toc480547645" w:history="1">
             <w:r>
               <w:rPr>
                 <w:rStyle w:val="Hyperlink"/>
-                <w:rFonts w:eastAsia="Times New Roman" w:cs="Times New Roman"/>
-                <w:noProof/>
-                <w:lang w:eastAsia="en-AU"/>
+                <w:noProof/>
               </w:rPr>
               <w:t>Test Specification</w:t>
             </w:r>
@@ -1508,7 +1504,7 @@
                 <w:noProof/>
                 <w:webHidden/>
               </w:rPr>
-              <w:instrText xml:space="preserve"> PAGEREF _Toc479600020 \h </w:instrText>
+              <w:instrText xml:space="preserve"> PAGEREF _Toc480547645 \h </w:instrText>
             </w:r>
             <w:r>
               <w:rPr>
@@ -1528,7 +1524,7 @@
                 <w:noProof/>
                 <w:webHidden/>
               </w:rPr>
-              <w:t>19</w:t>
+              <w:t>21</w:t>
             </w:r>
             <w:r>
               <w:rPr>
@@ -1552,13 +1548,11 @@
               <w:lang w:eastAsia="en-AU"/>
             </w:rPr>
           </w:pPr>
-          <w:hyperlink w:anchor="_Toc479600021" w:history="1">
+          <w:hyperlink w:anchor="_Toc480547646" w:history="1">
             <w:r>
               <w:rPr>
                 <w:rStyle w:val="Hyperlink"/>
-                <w:rFonts w:eastAsia="Times New Roman" w:cs="Times New Roman"/>
-                <w:noProof/>
-                <w:lang w:eastAsia="en-AU"/>
+                <w:noProof/>
               </w:rPr>
               <w:t>Test Description</w:t>
             </w:r>
@@ -1581,7 +1575,7 @@
                 <w:noProof/>
                 <w:webHidden/>
               </w:rPr>
-              <w:instrText xml:space="preserve"> PAGEREF _Toc479600021 \h </w:instrText>
+              <w:instrText xml:space="preserve"> PAGEREF _Toc480547646 \h </w:instrText>
             </w:r>
             <w:r>
               <w:rPr>
@@ -1601,7 +1595,78 @@
                 <w:noProof/>
                 <w:webHidden/>
               </w:rPr>
-              <w:t>19</w:t>
+              <w:t>21</w:t>
+            </w:r>
+            <w:r>
+              <w:rPr>
+                <w:noProof/>
+                <w:webHidden/>
+              </w:rPr>
+              <w:fldChar w:fldCharType="end"/>
+            </w:r>
+          </w:hyperlink>
+        </w:p>
+        <w:p>
+          <w:pPr>
+            <w:pStyle w:val="TOC3"/>
+            <w:tabs>
+              <w:tab w:val="right" w:leader="dot" w:pos="9016"/>
+            </w:tabs>
+            <w:rPr>
+              <w:rFonts w:asciiTheme="minorHAnsi" w:eastAsiaTheme="minorEastAsia" w:hAnsiTheme="minorHAnsi"/>
+              <w:noProof/>
+              <w:sz w:val="22"/>
+              <w:lang w:eastAsia="en-AU"/>
+            </w:rPr>
+          </w:pPr>
+          <w:hyperlink w:anchor="_Toc480547647" w:history="1">
+            <w:r>
+              <w:rPr>
+                <w:rStyle w:val="Hyperlink"/>
+                <w:noProof/>
+              </w:rPr>
+              <w:t>Test Analysis Report</w:t>
+            </w:r>
+            <w:r>
+              <w:rPr>
+                <w:noProof/>
+                <w:webHidden/>
+              </w:rPr>
+              <w:tab/>
+            </w:r>
+            <w:r>
+              <w:rPr>
+                <w:noProof/>
+                <w:webHidden/>
+              </w:rPr>
+              <w:fldChar w:fldCharType="begin"/>
+            </w:r>
+            <w:r>
+              <w:rPr>
+                <w:noProof/>
+                <w:webHidden/>
+              </w:rPr>
+              <w:instrText xml:space="preserve"> PAGEREF _Toc480547647 \h </w:instrText>
+            </w:r>
+            <w:r>
+              <w:rPr>
+                <w:noProof/>
+                <w:webHidden/>
+              </w:rPr>
+            </w:r>
+            <w:r>
+              <w:rPr>
+                <w:noProof/>
+                <w:webHidden/>
+              </w:rPr>
+              <w:fldChar w:fldCharType="separate"/>
+            </w:r>
+            <w:r>
+              <w:rPr>
+                <w:noProof/>
+                <w:webHidden/>
+              </w:rPr>
+              <w:t>25</w:t>
             </w:r>
             <w:r>
               <w:rPr>
@@ -1625,7 +1690,7 @@
               <w:lang w:eastAsia="en-AU"/>
             </w:rPr>
           </w:pPr>
-          <w:hyperlink w:anchor="_Toc479600022" w:history="1">
+          <w:hyperlink w:anchor="_Toc480547648" w:history="1">
             <w:r>
               <w:rPr>
                 <w:rStyle w:val="Hyperlink"/>
@@ -1654,7 +1719,7 @@
                 <w:noProof/>
                 <w:webHidden/>
               </w:rPr>
-              <w:instrText xml:space="preserve"> PAGEREF _Toc479600022 \h </w:instrText>
+              <w:instrText xml:space="preserve"> PAGEREF _Toc480547648 \h </w:instrText>
             </w:r>
             <w:r>
               <w:rPr>
@@ -1674,7 +1739,7 @@
                 <w:noProof/>
                 <w:webHidden/>
               </w:rPr>
-              <w:t>20</w:t>
+              <w:t>25</w:t>
             </w:r>
             <w:r>
               <w:rPr>
@@ -1698,7 +1763,7 @@
               <w:lang w:eastAsia="en-AU"/>
             </w:rPr>
           </w:pPr>
-          <w:hyperlink w:anchor="_Toc479600023" w:history="1">
+          <w:hyperlink w:anchor="_Toc480547649" w:history="1">
             <w:r>
               <w:rPr>
                 <w:rStyle w:val="Hyperlink"/>
@@ -1727,7 +1792,7 @@
                 <w:noProof/>
                 <w:webHidden/>
               </w:rPr>
-              <w:instrText xml:space="preserve"> PAGEREF _Toc479600023 \h </w:instrText>
+              <w:instrText xml:space="preserve"> PAGEREF _Toc480547649 \h </w:instrText>
             </w:r>
             <w:r>
               <w:rPr>
@@ -1747,7 +1812,7 @@
                 <w:noProof/>
                 <w:webHidden/>
               </w:rPr>
-              <w:t>20</w:t>
+              <w:t>25</w:t>
             </w:r>
             <w:r>
               <w:rPr>
@@ -1771,7 +1836,7 @@
               <w:lang w:eastAsia="en-AU"/>
             </w:rPr>
           </w:pPr>
-          <w:hyperlink w:anchor="_Toc479600024" w:history="1">
+          <w:hyperlink w:anchor="_Toc480547650" w:history="1">
             <w:r>
               <w:rPr>
                 <w:rStyle w:val="Hyperlink"/>
@@ -1800,7 +1865,7 @@
                 <w:noProof/>
                 <w:webHidden/>
               </w:rPr>
-              <w:instrText xml:space="preserve"> PAGEREF _Toc479600024 \h </w:instrText>
+              <w:instrText xml:space="preserve"> PAGEREF _Toc480547650 \h </w:instrText>
             </w:r>
             <w:r>
               <w:rPr>
@@ -1820,7 +1885,7 @@
                 <w:noProof/>
                 <w:webHidden/>
               </w:rPr>
-              <w:t>20</w:t>
+              <w:t>25</w:t>
             </w:r>
             <w:r>
               <w:rPr>
@@ -1844,7 +1909,7 @@
               <w:lang w:eastAsia="en-AU"/>
             </w:rPr>
           </w:pPr>
-          <w:hyperlink w:anchor="_Toc479600025" w:history="1">
+          <w:hyperlink w:anchor="_Toc480547651" w:history="1">
             <w:r>
               <w:rPr>
                 <w:rStyle w:val="Hyperlink"/>
@@ -1873,7 +1938,7 @@
                 <w:noProof/>
                 <w:webHidden/>
               </w:rPr>
-              <w:instrText xml:space="preserve"> PAGEREF _Toc479600025 \h </w:instrText>
+              <w:instrText xml:space="preserve"> PAGEREF _Toc480547651 \h </w:instrText>
             </w:r>
             <w:r>
               <w:rPr>
@@ -1893,7 +1958,7 @@
                 <w:noProof/>
                 <w:webHidden/>
               </w:rPr>
-              <w:t>20</w:t>
+              <w:t>25</w:t>
             </w:r>
             <w:r>
               <w:rPr>
@@ -1917,7 +1982,7 @@
               <w:lang w:eastAsia="en-AU"/>
             </w:rPr>
           </w:pPr>
-          <w:hyperlink w:anchor="_Toc479600026" w:history="1">
+          <w:hyperlink w:anchor="_Toc480547652" w:history="1">
             <w:r>
               <w:rPr>
                 <w:rStyle w:val="Hyperlink"/>
@@ -1946,7 +2011,7 @@
                 <w:noProof/>
                 <w:webHidden/>
               </w:rPr>
-              <w:instrText xml:space="preserve"> PAGEREF _Toc479600026 \h </w:instrText>
+              <w:instrText xml:space="preserve"> PAGEREF _Toc480547652 \h </w:instrText>
             </w:r>
             <w:r>
               <w:rPr>
@@ -1966,7 +2031,7 @@
                 <w:noProof/>
                 <w:webHidden/>
               </w:rPr>
-              <w:t>21</w:t>
+              <w:t>26</w:t>
             </w:r>
             <w:r>
               <w:rPr>
@@ -1990,7 +2055,7 @@
               <w:lang w:eastAsia="en-AU"/>
             </w:rPr>
           </w:pPr>
-          <w:hyperlink w:anchor="_Toc479600027" w:history="1">
+          <w:hyperlink w:anchor="_Toc480547653" w:history="1">
             <w:r>
               <w:rPr>
                 <w:rStyle w:val="Hyperlink"/>
@@ -2017,7 +2082,7 @@
                 <w:noProof/>
                 <w:webHidden/>
               </w:rPr>
-              <w:instrText xml:space="preserve"> PAGEREF _Toc479600027 \h </w:instrText>
+              <w:instrText xml:space="preserve"> PAGEREF _Toc480547653 \h </w:instrText>
             </w:r>
             <w:r>
               <w:rPr>
@@ -2037,7 +2102,7 @@
                 <w:noProof/>
                 <w:webHidden/>
               </w:rPr>
-              <w:t>21</w:t>
+              <w:t>26</w:t>
             </w:r>
             <w:r>
               <w:rPr>
@@ -2061,7 +2126,7 @@
               <w:lang w:eastAsia="en-AU"/>
             </w:rPr>
           </w:pPr>
-          <w:hyperlink w:anchor="_Toc479600028" w:history="1">
+          <w:hyperlink w:anchor="_Toc480547654" w:history="1">
             <w:r>
               <w:rPr>
                 <w:rStyle w:val="Hyperlink"/>
@@ -2089,7 +2154,7 @@
                 <w:noProof/>
                 <w:webHidden/>
               </w:rPr>
-              <w:instrText xml:space="preserve"> PAGEREF _Toc479600028 \h </w:instrText>
+              <w:instrText xml:space="preserve"> PAGEREF _Toc480547654 \h </w:instrText>
             </w:r>
             <w:r>
               <w:rPr>
@@ -2109,7 +2174,80 @@
                 <w:noProof/>
                 <w:webHidden/>
               </w:rPr>
-              <w:t>23</w:t>
+              <w:t>28</w:t>
+            </w:r>
+            <w:r>
+              <w:rPr>
+                <w:noProof/>
+                <w:webHidden/>
+              </w:rPr>
+              <w:fldChar w:fldCharType="end"/>
+            </w:r>
+          </w:hyperlink>
+        </w:p>
+        <w:p>
+          <w:pPr>
+            <w:pStyle w:val="TOC1"/>
+            <w:tabs>
+              <w:tab w:val="right" w:leader="dot" w:pos="9016"/>
+            </w:tabs>
+            <w:rPr>
+              <w:rFonts w:asciiTheme="minorHAnsi" w:eastAsiaTheme="minorEastAsia" w:hAnsiTheme="minorHAnsi"/>
+              <w:noProof/>
+              <w:sz w:val="22"/>
+              <w:lang w:eastAsia="en-AU"/>
+            </w:rPr>
+          </w:pPr>
+          <w:hyperlink w:anchor="_Toc480547655" w:history="1">
+            <w:r>
+              <w:rPr>
+                <w:rStyle w:val="Hyperlink"/>
+                <w:rFonts w:cs="Times New Roman"/>
+                <w:noProof/>
+                <w:lang w:eastAsia="en-AU"/>
+              </w:rPr>
+              <w:t>References</w:t>
+            </w:r>
+            <w:r>
+              <w:rPr>
+                <w:noProof/>
+                <w:webHidden/>
+              </w:rPr>
+              <w:tab/>
+            </w:r>
+            <w:r>
+              <w:rPr>
+                <w:noProof/>
+                <w:webHidden/>
+              </w:rPr>
+              <w:fldChar w:fldCharType="begin"/>
+            </w:r>
+            <w:r>
+              <w:rPr>
+                <w:noProof/>
+                <w:webHidden/>
+              </w:rPr>
+              <w:instrText xml:space="preserve"> PAGEREF _Toc480547655 \h </w:instrText>
+            </w:r>
+            <w:r>
+              <w:rPr>
+                <w:noProof/>
+                <w:webHidden/>
+              </w:rPr>
+            </w:r>
+            <w:r>
+              <w:rPr>
+                <w:noProof/>
+                <w:webHidden/>
+              </w:rPr>
+              <w:fldChar w:fldCharType="separate"/>
+            </w:r>
+            <w:r>
+              <w:rPr>
+                <w:noProof/>
+                <w:webHidden/>
+              </w:rPr>
+              <w:t>28</w:t>
             </w:r>
             <w:r>
               <w:rPr>
@@ -2175,7 +2313,7 @@
           <w:lang w:eastAsia="en-AU"/>
         </w:rPr>
       </w:pPr>
-      <w:bookmarkStart w:id="1" w:name="_Toc479600002"/>
+      <w:bookmarkStart w:id="1" w:name="_Toc480547627"/>
       <w:r>
         <w:rPr>
           <w:rFonts w:eastAsia="Times New Roman" w:cs="Times New Roman"/>
@@ -2376,7 +2514,7 @@
       <w:bookmarkStart w:id="2" w:name="Document_References"/>
       <w:bookmarkStart w:id="3" w:name="Test_Summary"/>
       <w:bookmarkStart w:id="4" w:name="Testing_Strategy"/>
-      <w:bookmarkStart w:id="5" w:name="_Toc479600003"/>
+      <w:bookmarkStart w:id="5" w:name="_Toc480547628"/>
       <w:bookmarkEnd w:id="2"/>
       <w:bookmarkEnd w:id="3"/>
       <w:bookmarkEnd w:id="4"/>
@@ -2474,7 +2612,6 @@
           <w:szCs w:val="24"/>
           <w:lang w:eastAsia="en-AU"/>
         </w:rPr>
-        <w:br/>
         <w:t>Changes made to the code will be documented inside each test’s results</w:t>
       </w:r>
       <w:r>
@@ -2494,7 +2631,7 @@
         </w:rPr>
       </w:pPr>
       <w:bookmarkStart w:id="6" w:name="_Automated_Testing"/>
-      <w:bookmarkStart w:id="7" w:name="_Toc479600004"/>
+      <w:bookmarkStart w:id="7" w:name="_Toc480547629"/>
       <w:bookmarkEnd w:id="6"/>
       <w:r>
         <w:rPr>
@@ -2528,16 +2665,20 @@
       <w:pPr>
         <w:jc w:val="both"/>
       </w:pPr>
+      <w:bookmarkStart w:id="8" w:name="_GoBack"/>
+      <w:bookmarkEnd w:id="8"/>
+      <w:r>
+        <w:t xml:space="preserve">The automated tests do verification checks to see if the game produces the correct results given costs, player approvals, etc. If the game completes a </w:t>
+      </w:r>
+      <w:r>
+        <w:t>test,</w:t>
+      </w:r>
+      <w:r>
+        <w:t xml:space="preserve"> then it indicates that the game ran without an AssertionError which in oTree occurs whenever an assert statement failed or a game </w:t>
+      </w:r>
       <w:r>
         <w:lastRenderedPageBreak/>
-        <w:br/>
-        <w:t xml:space="preserve">The automated tests do verification checks to see if the game produces the correct results given costs, player approvals, etc. If the game completes a </w:t>
-      </w:r>
-      <w:r>
-        <w:t>test,</w:t>
-      </w:r>
-      <w:r>
-        <w:t xml:space="preserve"> then it indicates that the game ran without an AssertionError which in oTree occurs whenever an assert statement failed or a game failed to finish due to oTree having no progress in the game </w:t>
+        <w:t xml:space="preserve">failed to finish due to oTree having no progress in the game </w:t>
       </w:r>
       <w:r>
         <w:t>(it doesn’t progress to the next page with a form). In the case of a test being completed successfully then this will appear on the command line at the end of the test:</w:t>
@@ -2709,7 +2850,6 @@
         <w:jc w:val="both"/>
       </w:pPr>
       <w:r>
-        <w:lastRenderedPageBreak/>
         <w:t>There are default values used for every test throughout, the maximum amount of protection that can be used is always 15, the cost of upkeep is always 5, the revenue is always 25</w:t>
       </w:r>
       <w:r>
@@ -2742,7 +2882,11 @@
         </w:r>
       </w:hyperlink>
       <w:r>
-        <w:t>), the number of participants is 4 which all participants are all in a single group.</w:t>
+        <w:t xml:space="preserve">), the number of </w:t>
+      </w:r>
+      <w:r>
+        <w:lastRenderedPageBreak/>
+        <w:t>participants is 4 which all participants are all in a single group.</w:t>
       </w:r>
       <w:r>
         <w:t xml:space="preserve"> Finally, a pledging round comes every 3 rounds and every round is when an approval by contribution takes place. </w:t>
@@ -2777,14 +2921,14 @@
           <w:u w:val="single"/>
         </w:rPr>
       </w:pPr>
-      <w:bookmarkStart w:id="8" w:name="_Toc479600005"/>
+      <w:bookmarkStart w:id="9" w:name="_Toc480547630"/>
       <w:r>
         <w:rPr>
           <w:u w:val="single"/>
         </w:rPr>
         <w:t>Hardware and Manual Testing</w:t>
       </w:r>
-      <w:bookmarkEnd w:id="8"/>
+      <w:bookmarkEnd w:id="9"/>
     </w:p>
     <w:p>
       <w:pPr>
@@ -2837,18 +2981,18 @@
           <w:u w:val="single"/>
         </w:rPr>
       </w:pPr>
-      <w:bookmarkStart w:id="9" w:name="Test_A"/>
-      <w:bookmarkStart w:id="10" w:name="_Test_1:_The"/>
-      <w:bookmarkStart w:id="11" w:name="_Toc479600006"/>
-      <w:bookmarkEnd w:id="9"/>
+      <w:bookmarkStart w:id="10" w:name="Test_A"/>
+      <w:bookmarkStart w:id="11" w:name="_Test_1:_The"/>
+      <w:bookmarkStart w:id="12" w:name="_Toc480547631"/>
       <w:bookmarkEnd w:id="10"/>
+      <w:bookmarkEnd w:id="11"/>
       <w:r>
         <w:rPr>
           <w:u w:val="single"/>
         </w:rPr>
         <w:t>Test 1: The Frequency of Outbreaks</w:t>
       </w:r>
-      <w:bookmarkEnd w:id="11"/>
+      <w:bookmarkEnd w:id="12"/>
     </w:p>
     <w:p>
       <w:pPr>
@@ -2911,18 +3055,7 @@
           <w:shd w:val="clear" w:color="auto" w:fill="FFFFFF"/>
           <w:lang w:eastAsia="en-AU"/>
         </w:rPr>
-        <w:t xml:space="preserve"> the source of </w:t>
-      </w:r>
-      <w:r>
-        <w:rPr>
-          <w:rFonts w:eastAsia="Times New Roman" w:cs="Times New Roman"/>
-          <w:color w:val="000000"/>
-          <w:szCs w:val="24"/>
-          <w:shd w:val="clear" w:color="auto" w:fill="FFFFFF"/>
-          <w:lang w:eastAsia="en-AU"/>
-        </w:rPr>
-        <w:lastRenderedPageBreak/>
-        <w:t>the outbreak. Before describing how I conducted the test, one should know how an outbreak is determined, and what happens when an outbreak occurs.</w:t>
+        <w:t xml:space="preserve"> the source of the outbreak. Before describing how I conducted the test, one should know how an outbreak is determined, and what happens when an outbreak occurs.</w:t>
       </w:r>
     </w:p>
     <w:p>
@@ -2960,9 +3093,9 @@
           <w:u w:val="single"/>
         </w:rPr>
       </w:pPr>
-      <w:bookmarkStart w:id="12" w:name="_How_an_Outbreak"/>
-      <w:bookmarkStart w:id="13" w:name="_Toc479600007"/>
-      <w:bookmarkEnd w:id="12"/>
+      <w:bookmarkStart w:id="13" w:name="_How_an_Outbreak"/>
+      <w:bookmarkStart w:id="14" w:name="_Toc480547632"/>
+      <w:bookmarkEnd w:id="13"/>
       <w:r>
         <w:rPr>
           <w:rStyle w:val="Heading3Char"/>
@@ -2981,7 +3114,7 @@
         </w:rPr>
         <w:t>etermined</w:t>
       </w:r>
-      <w:bookmarkEnd w:id="13"/>
+      <w:bookmarkEnd w:id="14"/>
     </w:p>
     <w:p>
       <w:pPr>
@@ -3004,6 +3137,7 @@
           <w:shd w:val="clear" w:color="auto" w:fill="FFFFFF"/>
           <w:lang w:eastAsia="en-AU"/>
         </w:rPr>
+        <w:lastRenderedPageBreak/>
         <w:t>MP</w:t>
       </w:r>
       <w:r>
@@ -4529,7 +4663,6 @@
           <w:shd w:val="clear" w:color="auto" w:fill="FFFFFF"/>
           <w:lang w:eastAsia="en-AU"/>
         </w:rPr>
-        <w:lastRenderedPageBreak/>
         <w:t>if PO &lt; RAND, No Outbreak Occurs</w:t>
       </w:r>
     </w:p>
@@ -4691,14 +4824,15 @@
           <w:u w:val="single"/>
         </w:rPr>
       </w:pPr>
-      <w:bookmarkStart w:id="14" w:name="_Toc479600008"/>
+      <w:bookmarkStart w:id="15" w:name="_Toc480547633"/>
       <w:r>
         <w:rPr>
           <w:u w:val="single"/>
         </w:rPr>
+        <w:lastRenderedPageBreak/>
         <w:t>Test Specification</w:t>
       </w:r>
-      <w:bookmarkEnd w:id="14"/>
+      <w:bookmarkEnd w:id="15"/>
     </w:p>
     <w:p>
       <w:pPr>
@@ -4975,7 +5109,7 @@
           <w:u w:val="single"/>
         </w:rPr>
       </w:pPr>
-      <w:bookmarkStart w:id="15" w:name="_Toc479600009"/>
+      <w:bookmarkStart w:id="16" w:name="_Toc480547634"/>
       <w:r>
         <w:rPr>
           <w:bCs w:val="0"/>
@@ -4984,7 +5118,7 @@
         </w:rPr>
         <w:t>Test Description</w:t>
       </w:r>
-      <w:bookmarkEnd w:id="15"/>
+      <w:bookmarkEnd w:id="16"/>
     </w:p>
     <w:p>
       <w:pPr>
@@ -5098,7 +5232,6 @@
         <w:rPr>
           <w:lang w:eastAsia="en-AU"/>
         </w:rPr>
-        <w:lastRenderedPageBreak/>
         <w:t>Postgres here isn’t completely necessary to complete these tests, you could theoretically use MySQL, MSQL (Microsoft</w:t>
       </w:r>
       <w:r>
@@ -5479,17 +5612,16 @@
           <w:u w:val="single"/>
         </w:rPr>
       </w:pPr>
-      <w:bookmarkStart w:id="16" w:name="_Toc479600010"/>
+      <w:bookmarkStart w:id="17" w:name="_Toc480547635"/>
       <w:r>
         <w:rPr>
           <w:bCs w:val="0"/>
           <w:color w:val="000000"/>
           <w:u w:val="single"/>
         </w:rPr>
-        <w:lastRenderedPageBreak/>
         <w:t>Test Analysis Report</w:t>
       </w:r>
-      <w:bookmarkEnd w:id="16"/>
+      <w:bookmarkEnd w:id="17"/>
     </w:p>
     <w:p>
       <w:pPr>
@@ -5702,6 +5834,7 @@
           <w:shd w:val="clear" w:color="auto" w:fill="FFFFFF"/>
           <w:lang w:eastAsia="en-AU"/>
         </w:rPr>
+        <w:lastRenderedPageBreak/>
         <w:t xml:space="preserve">The reason that these values were adjusted is because these values adjust the frequency of outbreaks and how much funds each player finished with more than any other values. While one could adjust the revenue each player, $25 is a good value as a player can gain that amount and just as easily lose it with carelessness, any higher the game would be too easy, any lower too hard. As one will see from my results the same rings true for both </w:t>
       </w:r>
       <w:r>
@@ -8892,6 +9025,7 @@
                 <w:szCs w:val="24"/>
                 <w:lang w:eastAsia="en-AU"/>
               </w:rPr>
+              <w:lastRenderedPageBreak/>
               <w:t>Quarter</w:t>
             </w:r>
           </w:p>
@@ -11006,16 +11140,7 @@
           <w:szCs w:val="24"/>
           <w:lang w:eastAsia="en-AU"/>
         </w:rPr>
-        <w:t xml:space="preserve">alone wasn’t enough, the game was still too harsh, players would lose interest half way through the game as they would have lost money by round 5. A loss of interest would lead to players not caring about the game enough and </w:t>
-      </w:r>
-      <w:r>
-        <w:rPr>
-          <w:rFonts w:eastAsia="Times New Roman" w:cs="Times New Roman"/>
-          <w:szCs w:val="24"/>
-          <w:lang w:eastAsia="en-AU"/>
-        </w:rPr>
-        <w:lastRenderedPageBreak/>
-        <w:t xml:space="preserve">therefore the data would become useless as they would (arguably) be just like if players were randomly choosing their protection. I say arguably, due to players most likely heading towards $0 as the game progressed meaning that the protection that players would provide would be erratic and towards the lower end. The lowering of protection by all players would result in an average outbreak frequency close to or worse than </w:t>
+        <w:t xml:space="preserve">alone wasn’t enough, the game was still too harsh, players would lose interest half way through the game as they would have lost money by round 5. A loss of interest would lead to players not caring about the game enough and therefore the data would become useless as they would (arguably) be just like if players were randomly choosing their protection. I say arguably, due to players most likely heading towards $0 as the game progressed meaning that the protection that players would provide would be erratic and towards the lower end. The lowering of protection by all players would result in an average outbreak frequency close to or worse than </w:t>
       </w:r>
       <w:r>
         <w:rPr>
@@ -11093,6 +11218,7 @@
           <w:szCs w:val="24"/>
           <w:lang w:eastAsia="en-AU"/>
         </w:rPr>
+        <w:lastRenderedPageBreak/>
         <w:t>MP</w:t>
       </w:r>
       <w:r>
@@ -11520,11 +11646,11 @@
           <w:u w:val="single"/>
         </w:rPr>
       </w:pPr>
-      <w:bookmarkStart w:id="17" w:name="Test_B"/>
-      <w:bookmarkStart w:id="18" w:name="_Test_2_–"/>
-      <w:bookmarkStart w:id="19" w:name="_Toc479600011"/>
-      <w:bookmarkEnd w:id="17"/>
+      <w:bookmarkStart w:id="18" w:name="Test_B"/>
+      <w:bookmarkStart w:id="19" w:name="_Test_2_–"/>
+      <w:bookmarkStart w:id="20" w:name="_Toc480547636"/>
       <w:bookmarkEnd w:id="18"/>
+      <w:bookmarkEnd w:id="19"/>
       <w:r>
         <w:rPr>
           <w:bCs w:val="0"/>
@@ -11534,7 +11660,7 @@
         <w:lastRenderedPageBreak/>
         <w:t>Test 2 – Automated Command Line Testing</w:t>
       </w:r>
-      <w:bookmarkEnd w:id="19"/>
+      <w:bookmarkEnd w:id="20"/>
     </w:p>
     <w:p>
       <w:pPr>
@@ -11683,7 +11809,7 @@
           <w:u w:val="single"/>
         </w:rPr>
       </w:pPr>
-      <w:bookmarkStart w:id="20" w:name="_Toc479600012"/>
+      <w:bookmarkStart w:id="21" w:name="_Toc480547637"/>
       <w:r>
         <w:rPr>
           <w:bCs w:val="0"/>
@@ -11692,7 +11818,7 @@
         </w:rPr>
         <w:t>Test Specification</w:t>
       </w:r>
-      <w:bookmarkEnd w:id="20"/>
+      <w:bookmarkEnd w:id="21"/>
     </w:p>
     <w:p>
       <w:pPr>
@@ -11836,7 +11962,7 @@
           <w:u w:val="single"/>
         </w:rPr>
       </w:pPr>
-      <w:bookmarkStart w:id="21" w:name="_Toc479600013"/>
+      <w:bookmarkStart w:id="22" w:name="_Toc480547638"/>
       <w:r>
         <w:rPr>
           <w:bCs w:val="0"/>
@@ -11845,7 +11971,7 @@
         </w:rPr>
         <w:t>Test Description</w:t>
       </w:r>
-      <w:bookmarkEnd w:id="21"/>
+      <w:bookmarkEnd w:id="22"/>
       <w:r>
         <w:rPr>
           <w:bCs w:val="0"/>
@@ -12170,7 +12296,7 @@
           <w:u w:val="single"/>
         </w:rPr>
       </w:pPr>
-      <w:bookmarkStart w:id="22" w:name="_Toc479600014"/>
+      <w:bookmarkStart w:id="23" w:name="_Toc480547639"/>
       <w:r>
         <w:rPr>
           <w:bCs w:val="0"/>
@@ -12179,7 +12305,7 @@
         </w:rPr>
         <w:t>Test Analysis Report</w:t>
       </w:r>
-      <w:bookmarkEnd w:id="22"/>
+      <w:bookmarkEnd w:id="23"/>
     </w:p>
     <w:p>
       <w:pPr>
@@ -12571,9 +12697,9 @@
           <w:u w:val="single"/>
         </w:rPr>
       </w:pPr>
-      <w:bookmarkStart w:id="23" w:name="Test_C"/>
-      <w:bookmarkStart w:id="24" w:name="_Toc479600015"/>
-      <w:bookmarkEnd w:id="23"/>
+      <w:bookmarkStart w:id="24" w:name="Test_C"/>
+      <w:bookmarkStart w:id="25" w:name="_Toc480547640"/>
+      <w:bookmarkEnd w:id="24"/>
       <w:r>
         <w:rPr>
           <w:bCs w:val="0"/>
@@ -12590,7 +12716,7 @@
         </w:rPr>
         <w:t>3 – Automated Browser Bot Testing</w:t>
       </w:r>
-      <w:bookmarkEnd w:id="24"/>
+      <w:bookmarkEnd w:id="25"/>
     </w:p>
     <w:p>
       <w:pPr>
@@ -12642,7 +12768,9 @@
           <w:u w:val="single"/>
         </w:rPr>
       </w:pPr>
-      <w:bookmarkStart w:id="25" w:name="_Toc479600016"/>
+      <w:bookmarkStart w:id="26" w:name="_Test_Specification"/>
+      <w:bookmarkStart w:id="27" w:name="_Toc480547641"/>
+      <w:bookmarkEnd w:id="26"/>
       <w:r>
         <w:rPr>
           <w:bCs w:val="0"/>
@@ -12651,7 +12779,7 @@
         </w:rPr>
         <w:t>Test Specification</w:t>
       </w:r>
-      <w:bookmarkEnd w:id="25"/>
+      <w:bookmarkEnd w:id="27"/>
     </w:p>
     <w:p>
       <w:pPr>
@@ -12938,9 +13066,9 @@
           <w:u w:val="single"/>
         </w:rPr>
       </w:pPr>
-      <w:bookmarkStart w:id="26" w:name="_Test_Description"/>
-      <w:bookmarkStart w:id="27" w:name="_Toc479600017"/>
-      <w:bookmarkEnd w:id="26"/>
+      <w:bookmarkStart w:id="28" w:name="_Test_Description"/>
+      <w:bookmarkStart w:id="29" w:name="_Toc480547642"/>
+      <w:bookmarkEnd w:id="28"/>
       <w:r>
         <w:rPr>
           <w:bCs w:val="0"/>
@@ -12949,7 +13077,7 @@
         </w:rPr>
         <w:t>Test Description</w:t>
       </w:r>
-      <w:bookmarkEnd w:id="27"/>
+      <w:bookmarkEnd w:id="29"/>
     </w:p>
     <w:p>
       <w:pPr>
@@ -14307,26 +14435,26 @@
         <w:rPr>
           <w:lang w:eastAsia="en-AU"/>
         </w:rPr>
+        <w:t>Now that you have completed</w:t>
+      </w:r>
+      <w:r>
+        <w:rPr>
+          <w:lang w:eastAsia="en-AU"/>
+        </w:rPr>
+        <w:t xml:space="preserve"> all the Session Configurations, save the data using the Data Export Page. Navigate to ‘Data’ on the top menu in the oTree administration page, and take the excel or csv sheet per app or through all-apps.</w:t>
+      </w:r>
+    </w:p>
+    <w:p>
+      <w:pPr>
+        <w:rPr>
+          <w:lang w:eastAsia="en-AU"/>
+        </w:rPr>
+      </w:pPr>
+      <w:r>
+        <w:rPr>
+          <w:lang w:eastAsia="en-AU"/>
+        </w:rPr>
         <w:lastRenderedPageBreak/>
-        <w:t>Now that you have completed</w:t>
-      </w:r>
-      <w:r>
-        <w:rPr>
-          <w:lang w:eastAsia="en-AU"/>
-        </w:rPr>
-        <w:t xml:space="preserve"> all the Session Configurations, save the data using the Data Export Page. Navigate to ‘Data’ on the top menu in the oTree administration page, and take the excel or csv sheet per app or through all-apps.</w:t>
-      </w:r>
-    </w:p>
-    <w:p>
-      <w:pPr>
-        <w:rPr>
-          <w:lang w:eastAsia="en-AU"/>
-        </w:rPr>
-      </w:pPr>
-      <w:r>
-        <w:rPr>
-          <w:lang w:eastAsia="en-AU"/>
-        </w:rPr>
         <w:t>The test is completed to its requirements once you have conducted steps 1-8 on the browsers and the systems those browsers are running. This test will take a fair amount of time to complete, here’s some tips to complete it faster:</w:t>
       </w:r>
     </w:p>
@@ -14406,7 +14534,7 @@
           <w:u w:val="single"/>
         </w:rPr>
       </w:pPr>
-      <w:bookmarkStart w:id="28" w:name="_Toc479600018"/>
+      <w:bookmarkStart w:id="30" w:name="_Toc480547643"/>
       <w:r>
         <w:rPr>
           <w:bCs w:val="0"/>
@@ -14415,7 +14543,7 @@
         </w:rPr>
         <w:t>Test Analysis Report</w:t>
       </w:r>
-      <w:bookmarkEnd w:id="28"/>
+      <w:bookmarkEnd w:id="30"/>
     </w:p>
     <w:p>
       <w:pPr>
@@ -14623,46 +14751,10 @@
         </w:rPr>
       </w:pPr>
     </w:p>
-    <w:p>
-      <w:pPr>
-        <w:spacing w:after="0" w:line="240" w:lineRule="auto"/>
-        <w:rPr>
-          <w:rFonts w:eastAsia="Times New Roman" w:cs="Times New Roman"/>
-          <w:color w:val="000000"/>
-          <w:szCs w:val="27"/>
-          <w:shd w:val="clear" w:color="auto" w:fill="FFFFFF"/>
-          <w:lang w:eastAsia="en-AU"/>
-        </w:rPr>
-      </w:pPr>
-    </w:p>
-    <w:p>
-      <w:pPr>
-        <w:spacing w:after="0" w:line="240" w:lineRule="auto"/>
-        <w:rPr>
-          <w:rFonts w:eastAsia="Times New Roman" w:cs="Times New Roman"/>
-          <w:color w:val="000000"/>
-          <w:szCs w:val="27"/>
-          <w:shd w:val="clear" w:color="auto" w:fill="FFFFFF"/>
-          <w:lang w:eastAsia="en-AU"/>
-        </w:rPr>
-      </w:pPr>
-    </w:p>
-    <w:p>
-      <w:pPr>
-        <w:spacing w:after="0" w:line="240" w:lineRule="auto"/>
-        <w:rPr>
-          <w:rFonts w:eastAsia="Times New Roman" w:cs="Times New Roman"/>
-          <w:color w:val="000000"/>
-          <w:szCs w:val="27"/>
-          <w:shd w:val="clear" w:color="auto" w:fill="FFFFFF"/>
-          <w:lang w:eastAsia="en-AU"/>
-        </w:rPr>
-      </w:pPr>
-    </w:p>
     <w:tbl>
       <w:tblPr>
         <w:tblStyle w:val="TableGrid"/>
-        <w:tblpPr w:leftFromText="180" w:rightFromText="180" w:vertAnchor="text" w:horzAnchor="margin" w:tblpY="185"/>
+        <w:tblpPr w:leftFromText="180" w:rightFromText="180" w:vertAnchor="text" w:horzAnchor="margin" w:tblpY="-9"/>
         <w:tblW w:w="5000" w:type="pct"/>
         <w:tblLook w:val="04A0" w:firstRow="1" w:lastRow="0" w:firstColumn="1" w:lastColumn="0" w:noHBand="0" w:noVBand="1"/>
       </w:tblPr>
@@ -14695,7 +14787,6 @@
                 <w:shd w:val="clear" w:color="auto" w:fill="FFFFFF"/>
                 <w:lang w:eastAsia="en-AU"/>
               </w:rPr>
-              <w:lastRenderedPageBreak/>
               <w:t>Windows 10</w:t>
             </w:r>
           </w:p>
@@ -15452,7 +15543,7 @@
     <w:tbl>
       <w:tblPr>
         <w:tblStyle w:val="TableGrid"/>
-        <w:tblpPr w:leftFromText="180" w:rightFromText="180" w:vertAnchor="text" w:horzAnchor="margin" w:tblpY="185"/>
+        <w:tblpPr w:leftFromText="180" w:rightFromText="180" w:vertAnchor="text" w:horzAnchor="margin" w:tblpY="81"/>
         <w:tblW w:w="5000" w:type="pct"/>
         <w:tblLook w:val="04A0" w:firstRow="1" w:lastRow="0" w:firstColumn="1" w:lastColumn="0" w:noHBand="0" w:noVBand="1"/>
       </w:tblPr>
@@ -15485,6 +15576,7 @@
                 <w:shd w:val="clear" w:color="auto" w:fill="FFFFFF"/>
                 <w:lang w:eastAsia="en-AU"/>
               </w:rPr>
+              <w:lastRenderedPageBreak/>
               <w:t>Android 7.1.1</w:t>
             </w:r>
           </w:p>
@@ -15972,6 +16064,18 @@
         </w:tc>
       </w:tr>
     </w:tbl>
+    <w:p>
+      <w:pPr>
+        <w:spacing w:after="0" w:line="240" w:lineRule="auto"/>
+        <w:rPr>
+          <w:rFonts w:eastAsia="Times New Roman" w:cs="Times New Roman"/>
+          <w:color w:val="000000"/>
+          <w:szCs w:val="27"/>
+          <w:shd w:val="clear" w:color="auto" w:fill="FFFFFF"/>
+          <w:lang w:eastAsia="en-AU"/>
+        </w:rPr>
+      </w:pPr>
+    </w:p>
     <w:p>
       <w:pPr>
         <w:spacing w:after="0" w:line="240" w:lineRule="auto"/>
@@ -16192,68 +16296,991 @@
           <w:u w:val="single"/>
         </w:rPr>
       </w:pPr>
-      <w:bookmarkStart w:id="29" w:name="Test_D"/>
-      <w:bookmarkStart w:id="30" w:name="_Toc479600019"/>
-      <w:bookmarkEnd w:id="29"/>
+      <w:bookmarkStart w:id="31" w:name="Test_D"/>
+      <w:bookmarkStart w:id="32" w:name="_Toc480547644"/>
+      <w:bookmarkEnd w:id="31"/>
       <w:r>
         <w:rPr>
           <w:color w:val="000000"/>
           <w:u w:val="single"/>
         </w:rPr>
+        <w:t xml:space="preserve">Test </w:t>
+      </w:r>
+      <w:r>
+        <w:rPr>
+          <w:color w:val="000000"/>
+          <w:u w:val="single"/>
+        </w:rPr>
+        <w:t>4 – Manual Browser Testing</w:t>
+      </w:r>
+      <w:bookmarkEnd w:id="32"/>
+    </w:p>
+    <w:p>
+      <w:pPr>
+        <w:spacing w:after="0" w:line="240" w:lineRule="auto"/>
+        <w:rPr>
+          <w:rFonts w:eastAsia="Times New Roman" w:cs="Times New Roman"/>
+          <w:sz w:val="22"/>
+          <w:szCs w:val="24"/>
+          <w:lang w:eastAsia="en-AU"/>
+        </w:rPr>
+      </w:pPr>
+      <w:r>
+        <w:rPr>
+          <w:rFonts w:eastAsia="Times New Roman" w:cs="Times New Roman"/>
+          <w:color w:val="000000"/>
+          <w:szCs w:val="27"/>
+          <w:shd w:val="clear" w:color="auto" w:fill="FFFFFF"/>
+          <w:lang w:eastAsia="en-AU"/>
+        </w:rPr>
+        <w:t xml:space="preserve">The purpose of manual testing is to observe how the game behaves in real time, to see if the manual testing reflects the results of the automated browser bot </w:t>
+      </w:r>
+      <w:r>
+        <w:rPr>
+          <w:rFonts w:eastAsia="Times New Roman" w:cs="Times New Roman"/>
+          <w:color w:val="000000"/>
+          <w:szCs w:val="27"/>
+          <w:shd w:val="clear" w:color="auto" w:fill="FFFFFF"/>
+          <w:lang w:eastAsia="en-AU"/>
+        </w:rPr>
+        <w:t>testing</w:t>
+      </w:r>
+      <w:r>
+        <w:rPr>
+          <w:rFonts w:eastAsia="Times New Roman" w:cs="Times New Roman"/>
+          <w:color w:val="000000"/>
+          <w:szCs w:val="27"/>
+          <w:shd w:val="clear" w:color="auto" w:fill="FFFFFF"/>
+          <w:lang w:eastAsia="en-AU"/>
+        </w:rPr>
+        <w:t xml:space="preserve">. </w:t>
+      </w:r>
+      <w:r>
+        <w:rPr>
+          <w:rFonts w:eastAsia="Times New Roman" w:cs="Times New Roman"/>
+          <w:color w:val="000000"/>
+          <w:szCs w:val="27"/>
+          <w:shd w:val="clear" w:color="auto" w:fill="FFFFFF"/>
+          <w:lang w:eastAsia="en-AU"/>
+        </w:rPr>
+        <w:t>The tests also include any actions coming from administrators like moving the slowest players forward, checking the data as games progress. Mainly this test is about how the game looks and works on many different devices and browsers. It is this test that is the final stage of testing the game itself, ensuring that its working in all areas as it should.</w:t>
+      </w:r>
+    </w:p>
+    <w:p>
+      <w:pPr>
+        <w:pStyle w:val="Heading3"/>
+        <w:rPr>
+          <w:color w:val="000000"/>
+          <w:u w:val="single"/>
+        </w:rPr>
+      </w:pPr>
+      <w:bookmarkStart w:id="33" w:name="_Test_Specification_1"/>
+      <w:bookmarkStart w:id="34" w:name="_Toc480547645"/>
+      <w:bookmarkEnd w:id="33"/>
+      <w:r>
+        <w:rPr>
+          <w:color w:val="000000"/>
+          <w:u w:val="single"/>
+        </w:rPr>
         <w:lastRenderedPageBreak/>
-        <w:t xml:space="preserve">Test </w:t>
-      </w:r>
-      <w:r>
+        <w:t>Test Specification</w:t>
+      </w:r>
+      <w:bookmarkEnd w:id="34"/>
+    </w:p>
+    <w:p>
+      <w:r>
+        <w:t xml:space="preserve">This test has the same specifications as </w:t>
+      </w:r>
+      <w:hyperlink w:anchor="_Test_Specification" w:history="1">
+        <w:r>
+          <w:rPr>
+            <w:rStyle w:val="Hyperlink"/>
+          </w:rPr>
+          <w:t>Automated Browser Bot Testing</w:t>
+        </w:r>
+      </w:hyperlink>
+      <w:r>
+        <w:t>, like that test you need to ensure it passes the test on the browser and devices</w:t>
+      </w:r>
+      <w:r>
+        <w:t xml:space="preserve"> you wish to support. T</w:t>
+      </w:r>
+      <w:r>
+        <w:t>o pass the test, the game must perform the following the requirements:</w:t>
+      </w:r>
+    </w:p>
+    <w:p>
+      <w:pPr>
+        <w:pStyle w:val="ListParagraph"/>
+        <w:numPr>
+          <w:ilvl w:val="0"/>
+          <w:numId w:val="18"/>
+        </w:numPr>
+      </w:pPr>
+      <w:r>
+        <w:t xml:space="preserve">Complete the Lottery Game, perform at least 5 rounds of the Biosecurity Game, and display the results and Questionnaire properly at the end, with </w:t>
+      </w:r>
+      <w:r>
+        <w:rPr>
+          <w:b/>
+          <w:i/>
+        </w:rPr>
+        <w:t>absolute success</w:t>
+      </w:r>
+      <w:r>
+        <w:t>, there must not be a single issue by this point.</w:t>
+      </w:r>
+    </w:p>
+    <w:p>
+      <w:pPr>
+        <w:pStyle w:val="ListParagraph"/>
+        <w:numPr>
+          <w:ilvl w:val="0"/>
+          <w:numId w:val="18"/>
+        </w:numPr>
+      </w:pPr>
+      <w:r>
+        <w:t>The administrator must be able to use the ‘move slowest players forward’ functionality for at least 5 rounds of the Biosecurity Game.</w:t>
+      </w:r>
+    </w:p>
+    <w:p>
+      <w:pPr>
+        <w:pStyle w:val="ListParagraph"/>
+        <w:numPr>
+          <w:ilvl w:val="0"/>
+          <w:numId w:val="18"/>
+        </w:numPr>
+      </w:pPr>
+      <w:r>
+        <w:t>The administrator can check the data while the game continues and the game dynamically updates the data appropriately, including the Payments Page.</w:t>
+      </w:r>
+    </w:p>
+    <w:p>
+      <w:pPr>
+        <w:pStyle w:val="ListParagraph"/>
+        <w:numPr>
+          <w:ilvl w:val="0"/>
+          <w:numId w:val="18"/>
+        </w:numPr>
+      </w:pPr>
+      <w:r>
+        <w:t>To have met the previous 3 requirements in the Session Configurations:</w:t>
+      </w:r>
+    </w:p>
+    <w:p>
+      <w:pPr>
+        <w:pStyle w:val="ListParagraph"/>
+        <w:numPr>
+          <w:ilvl w:val="1"/>
+          <w:numId w:val="18"/>
+        </w:numPr>
+      </w:pPr>
+      <w:r>
+        <w:t>Basic Biosecurity Game</w:t>
+      </w:r>
+    </w:p>
+    <w:p>
+      <w:pPr>
+        <w:pStyle w:val="ListParagraph"/>
+        <w:numPr>
+          <w:ilvl w:val="1"/>
+          <w:numId w:val="18"/>
+        </w:numPr>
+      </w:pPr>
+      <w:r>
+        <w:t>Freeform Communication Game</w:t>
+      </w:r>
+    </w:p>
+    <w:p>
+      <w:pPr>
+        <w:pStyle w:val="ListParagraph"/>
+        <w:numPr>
+          <w:ilvl w:val="1"/>
+          <w:numId w:val="18"/>
+        </w:numPr>
+      </w:pPr>
+      <w:r>
+        <w:t>Approval on Pledges Game</w:t>
+      </w:r>
+    </w:p>
+    <w:p>
+      <w:pPr>
+        <w:pStyle w:val="ListParagraph"/>
+        <w:numPr>
+          <w:ilvl w:val="1"/>
+          <w:numId w:val="18"/>
+        </w:numPr>
+      </w:pPr>
+      <w:r>
+        <w:t>Approval on Contributions Game</w:t>
+      </w:r>
+    </w:p>
+    <w:p>
+      <w:pPr>
+        <w:pStyle w:val="ListParagraph"/>
+        <w:numPr>
+          <w:ilvl w:val="0"/>
+          <w:numId w:val="18"/>
+        </w:numPr>
+      </w:pPr>
+      <w:r>
+        <w:t xml:space="preserve">Finally, have met requirements 1-4 on each device and </w:t>
+      </w:r>
+      <w:r>
+        <w:t xml:space="preserve">all the </w:t>
+      </w:r>
+      <w:r>
+        <w:t>browser</w:t>
+      </w:r>
+      <w:r>
+        <w:t xml:space="preserve"> </w:t>
+      </w:r>
+      <w:r>
+        <w:t>you wish to support on that device</w:t>
+      </w:r>
+    </w:p>
+    <w:p>
+      <w:r>
+        <w:t xml:space="preserve">The browsers and devices I tested on are the same as the </w:t>
+      </w:r>
+      <w:hyperlink w:anchor="_Test_Specification" w:history="1">
+        <w:r>
+          <w:rPr>
+            <w:rStyle w:val="Hyperlink"/>
+          </w:rPr>
+          <w:t>Automated Browser Bots Tests</w:t>
+        </w:r>
+      </w:hyperlink>
+      <w:r>
+        <w:t>.</w:t>
+      </w:r>
+    </w:p>
+    <w:p>
+      <w:pPr>
+        <w:pStyle w:val="Heading3"/>
         <w:rPr>
           <w:color w:val="000000"/>
           <w:u w:val="single"/>
         </w:rPr>
-        <w:t>4 – Manual Browser Testing</w:t>
-      </w:r>
-      <w:bookmarkEnd w:id="30"/>
-    </w:p>
-    <w:p>
-      <w:pPr>
-        <w:spacing w:after="0" w:line="240" w:lineRule="auto"/>
-        <w:rPr>
-          <w:rFonts w:eastAsia="Times New Roman" w:cs="Times New Roman"/>
-          <w:sz w:val="22"/>
-          <w:szCs w:val="24"/>
-          <w:lang w:eastAsia="en-AU"/>
-        </w:rPr>
-      </w:pPr>
-      <w:r>
-        <w:rPr>
-          <w:rFonts w:eastAsia="Times New Roman" w:cs="Times New Roman"/>
-          <w:color w:val="000000"/>
-          <w:szCs w:val="27"/>
-          <w:shd w:val="clear" w:color="auto" w:fill="FFFFFF"/>
-          <w:lang w:eastAsia="en-AU"/>
-        </w:rPr>
-        <w:t xml:space="preserve">The purpose of manual testing is to observe how the game behaves in real time, to see if the manual testing reflects the results of the automated browser bot </w:t>
-      </w:r>
-      <w:r>
-        <w:rPr>
-          <w:rFonts w:eastAsia="Times New Roman" w:cs="Times New Roman"/>
-          <w:color w:val="000000"/>
-          <w:szCs w:val="27"/>
-          <w:shd w:val="clear" w:color="auto" w:fill="FFFFFF"/>
-          <w:lang w:eastAsia="en-AU"/>
-        </w:rPr>
-        <w:t>testing</w:t>
-      </w:r>
-      <w:r>
-        <w:rPr>
-          <w:rFonts w:eastAsia="Times New Roman" w:cs="Times New Roman"/>
-          <w:color w:val="000000"/>
-          <w:szCs w:val="27"/>
-          <w:shd w:val="clear" w:color="auto" w:fill="FFFFFF"/>
-          <w:lang w:eastAsia="en-AU"/>
-        </w:rPr>
-        <w:t xml:space="preserve">. </w:t>
-      </w:r>
-      <w:bookmarkStart w:id="31" w:name="_GoBack"/>
-      <w:bookmarkEnd w:id="31"/>
+      </w:pPr>
+      <w:bookmarkStart w:id="35" w:name="_Toc480547646"/>
+      <w:r>
+        <w:rPr>
+          <w:color w:val="000000"/>
+          <w:u w:val="single"/>
+        </w:rPr>
+        <w:t>Test Description</w:t>
+      </w:r>
+      <w:bookmarkStart w:id="36" w:name="_Test_Analysis_Report"/>
+      <w:bookmarkEnd w:id="36"/>
+      <w:bookmarkEnd w:id="35"/>
+    </w:p>
+    <w:p>
+      <w:r>
+        <w:t>The steps to complete this test are as follows:</w:t>
+      </w:r>
+    </w:p>
+    <w:p>
+      <w:pPr>
+        <w:pStyle w:val="ListParagraph"/>
+        <w:numPr>
+          <w:ilvl w:val="0"/>
+          <w:numId w:val="19"/>
+        </w:numPr>
+      </w:pPr>
+      <w:r>
+        <w:t xml:space="preserve">Navigate to the same website/server that you used to perform the Automated Browser Bot Testing, in my case this was biosecurity.are.uwa.edu.au. Also like the browser bot testing, ensure the server is still healthy as per </w:t>
+      </w:r>
+      <w:hyperlink w:anchor="_Test_Description" w:history="1">
+        <w:r>
+          <w:rPr>
+            <w:rStyle w:val="Hyperlink"/>
+          </w:rPr>
+          <w:t>step 2 here</w:t>
+        </w:r>
+      </w:hyperlink>
+      <w:r>
+        <w:t>.</w:t>
+      </w:r>
+    </w:p>
+    <w:p>
+      <w:pPr>
+        <w:pStyle w:val="ListParagraph"/>
+        <w:numPr>
+          <w:ilvl w:val="0"/>
+          <w:numId w:val="19"/>
+        </w:numPr>
+      </w:pPr>
+      <w:r>
+        <w:t xml:space="preserve">Navigate to ‘Sessions’, and click ‘Create a new session’. Now in the list of Session Configurations choose ‘Basic Biosecurity Game’. Like the browser bot testing, put 4 as the number of participants and click create. Here there is no need to configure the session like the browser bot testing as we do not need to change </w:t>
+      </w:r>
+      <w:r>
+        <w:t>any variables to test the</w:t>
+      </w:r>
+      <w:r>
+        <w:t xml:space="preserve"> game in its ‘default’ states as per the Session Configurations.</w:t>
+      </w:r>
+      <w:r>
+        <w:t xml:space="preserve"> </w:t>
+      </w:r>
+      <w:r>
+        <w:br/>
+      </w:r>
+    </w:p>
+    <w:p>
+      <w:r>
+        <w:rPr>
+          <w:noProof/>
+          <w:lang w:eastAsia="en-AU"/>
+        </w:rPr>
+        <w:drawing>
+          <wp:inline distT="0" distB="0" distL="0" distR="0" wp14:anchorId="4E1E55FC" wp14:editId="01168BEC">
+            <wp:extent cx="4191000" cy="2095500"/>
+            <wp:effectExtent l="0" t="0" r="0" b="0"/>
+            <wp:docPr id="20" name="Picture 20"/>
+            <wp:cNvGraphicFramePr>
+              <a:graphicFrameLocks xmlns:a="http://schemas.openxmlformats.org/drawingml/2006/main" noChangeAspect="1"/>
+            </wp:cNvGraphicFramePr>
+            <a:graphic xmlns:a="http://schemas.openxmlformats.org/drawingml/2006/main">
+              <a:graphicData uri="http://schemas.openxmlformats.org/drawingml/2006/picture">
+                <pic:pic xmlns:pic="http://schemas.openxmlformats.org/drawingml/2006/picture">
+                  <pic:nvPicPr>
+                    <pic:cNvPr id="20" name="Basic_Biosecurity_Game_Example.png"/>
+                    <pic:cNvPicPr/>
+                  </pic:nvPicPr>
+                  <pic:blipFill>
+                    <a:blip r:embed="rId20">
+                      <a:extLst>
+                        <a:ext uri="{28A0092B-C50C-407E-A947-70E740481C1C}">
+                          <a14:useLocalDpi xmlns:a14="http://schemas.microsoft.com/office/drawing/2010/main" val="0"/>
+                        </a:ext>
+                      </a:extLst>
+                    </a:blip>
+                    <a:stretch>
+                      <a:fillRect/>
+                    </a:stretch>
+                  </pic:blipFill>
+                  <pic:spPr>
+                    <a:xfrm>
+                      <a:off x="0" y="0"/>
+                      <a:ext cx="4191000" cy="2095500"/>
+                    </a:xfrm>
+                    <a:prstGeom prst="rect">
+                      <a:avLst/>
+                    </a:prstGeom>
+                  </pic:spPr>
+                </pic:pic>
+              </a:graphicData>
+            </a:graphic>
+          </wp:inline>
+        </w:drawing>
+      </w:r>
+    </w:p>
+    <w:p>
+      <w:pPr>
+        <w:pStyle w:val="ListParagraph"/>
+        <w:numPr>
+          <w:ilvl w:val="0"/>
+          <w:numId w:val="19"/>
+        </w:numPr>
+      </w:pPr>
+      <w:r>
+        <w:lastRenderedPageBreak/>
+        <w:t>Now, here is when you have options as to how to perform the test, each will give you the same result even if there are issues. The first option is on each device and each browser, open the 4 links for every participant in new tabs on that one browser, meaning you will test each browser one by one with a full game. This is very time co</w:t>
+      </w:r>
+      <w:r>
+        <w:t>nsuming, so my suggestion is to do a new browser for every player as per the following example:</w:t>
+      </w:r>
+      <w:r>
+        <w:br/>
+      </w:r>
+      <w:r>
+        <w:rPr>
+          <w:noProof/>
+          <w:lang w:eastAsia="en-AU"/>
+        </w:rPr>
+        <w:drawing>
+          <wp:inline distT="0" distB="0" distL="0" distR="0" wp14:anchorId="69AA083F" wp14:editId="4594F90C">
+            <wp:extent cx="5731510" cy="2901315"/>
+            <wp:effectExtent l="0" t="0" r="2540" b="0"/>
+            <wp:docPr id="21" name="Picture 21"/>
+            <wp:cNvGraphicFramePr>
+              <a:graphicFrameLocks xmlns:a="http://schemas.openxmlformats.org/drawingml/2006/main" noChangeAspect="1"/>
+            </wp:cNvGraphicFramePr>
+            <a:graphic xmlns:a="http://schemas.openxmlformats.org/drawingml/2006/main">
+              <a:graphicData uri="http://schemas.openxmlformats.org/drawingml/2006/picture">
+                <pic:pic xmlns:pic="http://schemas.openxmlformats.org/drawingml/2006/picture">
+                  <pic:nvPicPr>
+                    <pic:cNvPr id="21" name="4_Browsers_1_Test.png"/>
+                    <pic:cNvPicPr/>
+                  </pic:nvPicPr>
+                  <pic:blipFill>
+                    <a:blip r:embed="rId21" cstate="print">
+                      <a:extLst>
+                        <a:ext uri="{28A0092B-C50C-407E-A947-70E740481C1C}">
+                          <a14:useLocalDpi xmlns:a14="http://schemas.microsoft.com/office/drawing/2010/main" val="0"/>
+                        </a:ext>
+                      </a:extLst>
+                    </a:blip>
+                    <a:stretch>
+                      <a:fillRect/>
+                    </a:stretch>
+                  </pic:blipFill>
+                  <pic:spPr>
+                    <a:xfrm>
+                      <a:off x="0" y="0"/>
+                      <a:ext cx="5731510" cy="2901315"/>
+                    </a:xfrm>
+                    <a:prstGeom prst="rect">
+                      <a:avLst/>
+                    </a:prstGeom>
+                  </pic:spPr>
+                </pic:pic>
+              </a:graphicData>
+            </a:graphic>
+          </wp:inline>
+        </w:drawing>
+      </w:r>
+    </w:p>
+    <w:p>
+      <w:pPr>
+        <w:pStyle w:val="ListParagraph"/>
+      </w:pPr>
+      <w:r>
+        <w:br/>
+        <w:t>This method will allow you to complete your tests more quickly and more efficiently, with a bonus of testing how browsers and devices interact with each other in a real world like scenario.</w:t>
+      </w:r>
+    </w:p>
+    <w:p>
+      <w:pPr>
+        <w:pStyle w:val="ListParagraph"/>
+        <w:numPr>
+          <w:ilvl w:val="0"/>
+          <w:numId w:val="19"/>
+        </w:numPr>
+      </w:pPr>
+      <w:r>
+        <w:t xml:space="preserve">Now play the </w:t>
+      </w:r>
+      <w:r>
+        <w:t xml:space="preserve">Lottery Game, and the </w:t>
+      </w:r>
+      <w:r>
+        <w:t>first 5</w:t>
+      </w:r>
+      <w:r>
+        <w:t xml:space="preserve"> Biosecurity Game</w:t>
+      </w:r>
+      <w:r>
+        <w:t xml:space="preserve"> rounds yourself, in each round you must use different numbers in a random sequence to </w:t>
+      </w:r>
+      <w:r>
+        <w:t>identify that the functions and algorithms work. To ensure that the calculations are working perfectly, use the first round of the Biosecurity Game as a chance for every player to do $0 or the maximum amount of protection to get expected and verifiable results. Test every slider, every button, observe how the elements look on screen (does font become unreadable on certain devices? Are the pictures too big for certain browsers or devices? Do the sliders work properly alongside the JavaScript that accompanies them? Etc.) ensure that the right information appears based on how you made the players play the game, for example in the instructions we don’t want chat instructions appearing when we aren’t in the Freeform Communication Game session configuration.</w:t>
+      </w:r>
+    </w:p>
+    <w:p>
+      <w:pPr>
+        <w:pStyle w:val="ListParagraph"/>
+        <w:numPr>
+          <w:ilvl w:val="0"/>
+          <w:numId w:val="19"/>
+        </w:numPr>
+      </w:pPr>
+      <w:r>
+        <w:t xml:space="preserve">Once you have completed 5 rounds yourself, check the ‘Monitor’, ‘Data’ and ‘Payments’ page, ensure that each page displays the correct information. The ‘Monitor’ page should show which page each player is currently on and how long they’ve been on the page. The ‘Data’ page should show the data for the game as it progresses, ensure the data for the Lottery Game is there and that the first 5 rounds of the game have been recorded on the data page. The ‘Payments’ should show </w:t>
+      </w:r>
+      <w:r>
+        <w:t>how much each player is owed as per the conversion rate and participation fee for the game, this page also dynamically updates with the game. Observe the following images below as to what the pages look like.</w:t>
+      </w:r>
+      <w:r>
+        <w:br/>
+      </w:r>
+      <w:r>
+        <w:rPr>
+          <w:noProof/>
+          <w:lang w:eastAsia="en-AU"/>
+        </w:rPr>
+        <w:lastRenderedPageBreak/>
+        <w:drawing>
+          <wp:inline distT="0" distB="0" distL="0" distR="0" wp14:anchorId="10C2254B" wp14:editId="031D72A9">
+            <wp:extent cx="4889500" cy="2072938"/>
+            <wp:effectExtent l="0" t="0" r="6350" b="3810"/>
+            <wp:docPr id="22" name="Picture 22"/>
+            <wp:cNvGraphicFramePr>
+              <a:graphicFrameLocks xmlns:a="http://schemas.openxmlformats.org/drawingml/2006/main" noChangeAspect="1"/>
+            </wp:cNvGraphicFramePr>
+            <a:graphic xmlns:a="http://schemas.openxmlformats.org/drawingml/2006/main">
+              <a:graphicData uri="http://schemas.openxmlformats.org/drawingml/2006/picture">
+                <pic:pic xmlns:pic="http://schemas.openxmlformats.org/drawingml/2006/picture">
+                  <pic:nvPicPr>
+                    <pic:cNvPr id="22" name="Monitor_page.png"/>
+                    <pic:cNvPicPr/>
+                  </pic:nvPicPr>
+                  <pic:blipFill rotWithShape="1">
+                    <a:blip r:embed="rId22" cstate="print">
+                      <a:extLst>
+                        <a:ext uri="{28A0092B-C50C-407E-A947-70E740481C1C}">
+                          <a14:useLocalDpi xmlns:a14="http://schemas.microsoft.com/office/drawing/2010/main" val="0"/>
+                        </a:ext>
+                      </a:extLst>
+                    </a:blip>
+                    <a:srcRect l="8864" t="17743" r="8819" b="17268"/>
+                    <a:stretch/>
+                  </pic:blipFill>
+                  <pic:spPr bwMode="auto">
+                    <a:xfrm>
+                      <a:off x="0" y="0"/>
+                      <a:ext cx="4899834" cy="2077319"/>
+                    </a:xfrm>
+                    <a:prstGeom prst="rect">
+                      <a:avLst/>
+                    </a:prstGeom>
+                    <a:ln>
+                      <a:noFill/>
+                    </a:ln>
+                    <a:extLst>
+                      <a:ext uri="{53640926-AAD7-44D8-BBD7-CCE9431645EC}">
+                        <a14:shadowObscured xmlns:a14="http://schemas.microsoft.com/office/drawing/2010/main"/>
+                      </a:ext>
+                    </a:extLst>
+                  </pic:spPr>
+                </pic:pic>
+              </a:graphicData>
+            </a:graphic>
+          </wp:inline>
+        </w:drawing>
+      </w:r>
+      <w:r>
+        <w:rPr>
+          <w:noProof/>
+          <w:lang w:eastAsia="en-AU"/>
+        </w:rPr>
+        <w:drawing>
+          <wp:inline distT="0" distB="0" distL="0" distR="0" wp14:anchorId="059983BA" wp14:editId="6D5F1F7B">
+            <wp:extent cx="4819140" cy="2216150"/>
+            <wp:effectExtent l="0" t="0" r="635" b="0"/>
+            <wp:docPr id="23" name="Picture 23"/>
+            <wp:cNvGraphicFramePr>
+              <a:graphicFrameLocks xmlns:a="http://schemas.openxmlformats.org/drawingml/2006/main" noChangeAspect="1"/>
+            </wp:cNvGraphicFramePr>
+            <a:graphic xmlns:a="http://schemas.openxmlformats.org/drawingml/2006/main">
+              <a:graphicData uri="http://schemas.openxmlformats.org/drawingml/2006/picture">
+                <pic:pic xmlns:pic="http://schemas.openxmlformats.org/drawingml/2006/picture">
+                  <pic:nvPicPr>
+                    <pic:cNvPr id="23" name="Data_page.png"/>
+                    <pic:cNvPicPr/>
+                  </pic:nvPicPr>
+                  <pic:blipFill rotWithShape="1">
+                    <a:blip r:embed="rId23" cstate="print">
+                      <a:extLst>
+                        <a:ext uri="{28A0092B-C50C-407E-A947-70E740481C1C}">
+                          <a14:useLocalDpi xmlns:a14="http://schemas.microsoft.com/office/drawing/2010/main" val="0"/>
+                        </a:ext>
+                      </a:extLst>
+                    </a:blip>
+                    <a:srcRect l="9417" t="19806" r="9152" b="10460"/>
+                    <a:stretch/>
+                  </pic:blipFill>
+                  <pic:spPr bwMode="auto">
+                    <a:xfrm>
+                      <a:off x="0" y="0"/>
+                      <a:ext cx="4834221" cy="2223085"/>
+                    </a:xfrm>
+                    <a:prstGeom prst="rect">
+                      <a:avLst/>
+                    </a:prstGeom>
+                    <a:ln>
+                      <a:noFill/>
+                    </a:ln>
+                    <a:extLst>
+                      <a:ext uri="{53640926-AAD7-44D8-BBD7-CCE9431645EC}">
+                        <a14:shadowObscured xmlns:a14="http://schemas.microsoft.com/office/drawing/2010/main"/>
+                      </a:ext>
+                    </a:extLst>
+                  </pic:spPr>
+                </pic:pic>
+              </a:graphicData>
+            </a:graphic>
+          </wp:inline>
+        </w:drawing>
+      </w:r>
+      <w:r>
+        <w:rPr>
+          <w:noProof/>
+          <w:lang w:eastAsia="en-AU"/>
+        </w:rPr>
+        <w:drawing>
+          <wp:inline distT="0" distB="0" distL="0" distR="0" wp14:anchorId="73A07D53" wp14:editId="6EF4D78E">
+            <wp:extent cx="4127500" cy="2168208"/>
+            <wp:effectExtent l="0" t="0" r="6350" b="3810"/>
+            <wp:docPr id="24" name="Picture 24"/>
+            <wp:cNvGraphicFramePr>
+              <a:graphicFrameLocks xmlns:a="http://schemas.openxmlformats.org/drawingml/2006/main" noChangeAspect="1"/>
+            </wp:cNvGraphicFramePr>
+            <a:graphic xmlns:a="http://schemas.openxmlformats.org/drawingml/2006/main">
+              <a:graphicData uri="http://schemas.openxmlformats.org/drawingml/2006/picture">
+                <pic:pic xmlns:pic="http://schemas.openxmlformats.org/drawingml/2006/picture">
+                  <pic:nvPicPr>
+                    <pic:cNvPr id="24" name="Payments_Page.png"/>
+                    <pic:cNvPicPr/>
+                  </pic:nvPicPr>
+                  <pic:blipFill rotWithShape="1">
+                    <a:blip r:embed="rId24" cstate="print">
+                      <a:extLst>
+                        <a:ext uri="{28A0092B-C50C-407E-A947-70E740481C1C}">
+                          <a14:useLocalDpi xmlns:a14="http://schemas.microsoft.com/office/drawing/2010/main" val="0"/>
+                        </a:ext>
+                      </a:extLst>
+                    </a:blip>
+                    <a:srcRect l="9085" t="18775" r="9927" b="2000"/>
+                    <a:stretch/>
+                  </pic:blipFill>
+                  <pic:spPr bwMode="auto">
+                    <a:xfrm>
+                      <a:off x="0" y="0"/>
+                      <a:ext cx="4136340" cy="2172852"/>
+                    </a:xfrm>
+                    <a:prstGeom prst="rect">
+                      <a:avLst/>
+                    </a:prstGeom>
+                    <a:ln>
+                      <a:noFill/>
+                    </a:ln>
+                    <a:extLst>
+                      <a:ext uri="{53640926-AAD7-44D8-BBD7-CCE9431645EC}">
+                        <a14:shadowObscured xmlns:a14="http://schemas.microsoft.com/office/drawing/2010/main"/>
+                      </a:ext>
+                    </a:extLst>
+                  </pic:spPr>
+                </pic:pic>
+              </a:graphicData>
+            </a:graphic>
+          </wp:inline>
+        </w:drawing>
+      </w:r>
+    </w:p>
+    <w:p>
+      <w:pPr>
+        <w:pStyle w:val="ListParagraph"/>
+        <w:rPr>
+          <w:noProof/>
+          <w:lang w:eastAsia="en-AU"/>
+        </w:rPr>
+      </w:pPr>
+      <w:r>
+        <w:br/>
+      </w:r>
+    </w:p>
+    <w:p>
+      <w:pPr>
+        <w:pStyle w:val="ListParagraph"/>
+        <w:numPr>
+          <w:ilvl w:val="0"/>
+          <w:numId w:val="19"/>
+        </w:numPr>
+        <w:rPr>
+          <w:noProof/>
+          <w:lang w:eastAsia="en-AU"/>
+        </w:rPr>
+      </w:pPr>
+      <w:r>
+        <w:rPr>
+          <w:noProof/>
+          <w:lang w:eastAsia="en-AU"/>
+        </w:rPr>
+        <w:t>Navigate back to the Monitor page, you should see that everyone has probably advanced a few pages while you were performing step 5. If they’re all still at the same page you left them and didn’t advance even a single page, then the timeouts might not be working as expected</w:t>
+      </w:r>
+      <w:r>
+        <w:rPr>
+          <w:noProof/>
+          <w:lang w:eastAsia="en-AU"/>
+        </w:rPr>
+        <w:t>. If they did advance then continue the test by clicking ‘Advance slowest user(s)’ as seen on the ‘Monitor’ page, assuming you have completed all tests properly so far, clicking this will advance every user to the next page. You are to keep advancing every player till every single player reaches round 11, you will notice that not every player seems to be on the same page according to the monitor page, don’t worry, the monitor page is slower to update than the game, chances they are on the same page, the monitor page just needs to catch up.</w:t>
+      </w:r>
+    </w:p>
+    <w:p>
+      <w:pPr>
+        <w:pStyle w:val="ListParagraph"/>
+        <w:numPr>
+          <w:ilvl w:val="0"/>
+          <w:numId w:val="19"/>
+        </w:numPr>
+        <w:rPr>
+          <w:noProof/>
+          <w:lang w:eastAsia="en-AU"/>
+        </w:rPr>
+      </w:pPr>
+      <w:r>
+        <w:rPr>
+          <w:noProof/>
+          <w:lang w:eastAsia="en-AU"/>
+        </w:rPr>
+        <w:lastRenderedPageBreak/>
+        <w:t>Now that you’re at round 11, perform the same checks as you did in step 5, ensure that the Data and Payments pages have updated accordingly.</w:t>
+      </w:r>
+    </w:p>
+    <w:p>
+      <w:pPr>
+        <w:pStyle w:val="ListParagraph"/>
+        <w:numPr>
+          <w:ilvl w:val="0"/>
+          <w:numId w:val="19"/>
+        </w:numPr>
+        <w:rPr>
+          <w:noProof/>
+          <w:lang w:eastAsia="en-AU"/>
+        </w:rPr>
+      </w:pPr>
+      <w:r>
+        <w:rPr>
+          <w:noProof/>
+          <w:lang w:eastAsia="en-AU"/>
+        </w:rPr>
+        <w:t>Now complete the game youself, complete the questionnaire and when it reaches the final page that shows the result for the entire game, verify that the results reflect what it says on the Data page.</w:t>
+      </w:r>
+    </w:p>
+    <w:p>
+      <w:pPr>
+        <w:pStyle w:val="ListParagraph"/>
+        <w:numPr>
+          <w:ilvl w:val="0"/>
+          <w:numId w:val="19"/>
+        </w:numPr>
+        <w:rPr>
+          <w:noProof/>
+          <w:lang w:eastAsia="en-AU"/>
+        </w:rPr>
+      </w:pPr>
+      <w:r>
+        <w:rPr>
+          <w:noProof/>
+          <w:lang w:eastAsia="en-AU"/>
+        </w:rPr>
+        <w:t>Label the session with the session configuration it was and what devices and browsers you used to test it</w:t>
+      </w:r>
+      <w:r>
+        <w:rPr>
+          <w:noProof/>
+          <w:lang w:eastAsia="en-AU"/>
+        </w:rPr>
+        <w:t>, this will show up when you extract all the data at the end</w:t>
+      </w:r>
+      <w:r>
+        <w:rPr>
+          <w:noProof/>
+          <w:lang w:eastAsia="en-AU"/>
+        </w:rPr>
+        <w:t>.</w:t>
+      </w:r>
+      <w:r>
+        <w:rPr>
+          <w:noProof/>
+          <w:lang w:eastAsia="en-AU"/>
+        </w:rPr>
+        <w:t xml:space="preserve"> For example:</w:t>
+      </w:r>
+      <w:r>
+        <w:rPr>
+          <w:noProof/>
+          <w:lang w:eastAsia="en-AU"/>
+        </w:rPr>
+        <w:br/>
+      </w:r>
+      <w:r>
+        <w:rPr>
+          <w:noProof/>
+          <w:lang w:eastAsia="en-AU"/>
+        </w:rPr>
+        <w:drawing>
+          <wp:inline distT="0" distB="0" distL="0" distR="0" wp14:anchorId="16E832A5" wp14:editId="64EBAF64">
+            <wp:extent cx="4464050" cy="1987550"/>
+            <wp:effectExtent l="0" t="0" r="0" b="0"/>
+            <wp:docPr id="25" name="Picture 25"/>
+            <wp:cNvGraphicFramePr>
+              <a:graphicFrameLocks xmlns:a="http://schemas.openxmlformats.org/drawingml/2006/main" noChangeAspect="1"/>
+            </wp:cNvGraphicFramePr>
+            <a:graphic xmlns:a="http://schemas.openxmlformats.org/drawingml/2006/main">
+              <a:graphicData uri="http://schemas.openxmlformats.org/drawingml/2006/picture">
+                <pic:pic xmlns:pic="http://schemas.openxmlformats.org/drawingml/2006/picture">
+                  <pic:nvPicPr>
+                    <pic:cNvPr id="25" name="Name_example.png"/>
+                    <pic:cNvPicPr/>
+                  </pic:nvPicPr>
+                  <pic:blipFill rotWithShape="1">
+                    <a:blip r:embed="rId25" cstate="print">
+                      <a:extLst>
+                        <a:ext uri="{28A0092B-C50C-407E-A947-70E740481C1C}">
+                          <a14:useLocalDpi xmlns:a14="http://schemas.microsoft.com/office/drawing/2010/main" val="0"/>
+                        </a:ext>
+                      </a:extLst>
+                    </a:blip>
+                    <a:srcRect l="7867" t="20219" r="14247" b="15205"/>
+                    <a:stretch/>
+                  </pic:blipFill>
+                  <pic:spPr bwMode="auto">
+                    <a:xfrm>
+                      <a:off x="0" y="0"/>
+                      <a:ext cx="4464050" cy="1987550"/>
+                    </a:xfrm>
+                    <a:prstGeom prst="rect">
+                      <a:avLst/>
+                    </a:prstGeom>
+                    <a:ln>
+                      <a:noFill/>
+                    </a:ln>
+                    <a:extLst>
+                      <a:ext uri="{53640926-AAD7-44D8-BBD7-CCE9431645EC}">
+                        <a14:shadowObscured xmlns:a14="http://schemas.microsoft.com/office/drawing/2010/main"/>
+                      </a:ext>
+                    </a:extLst>
+                  </pic:spPr>
+                </pic:pic>
+              </a:graphicData>
+            </a:graphic>
+          </wp:inline>
+        </w:drawing>
+      </w:r>
+    </w:p>
+    <w:p>
+      <w:pPr>
+        <w:pStyle w:val="ListParagraph"/>
+        <w:numPr>
+          <w:ilvl w:val="0"/>
+          <w:numId w:val="19"/>
+        </w:numPr>
+        <w:rPr>
+          <w:noProof/>
+          <w:lang w:eastAsia="en-AU"/>
+        </w:rPr>
+      </w:pPr>
+      <w:r>
+        <w:rPr>
+          <w:noProof/>
+          <w:lang w:eastAsia="en-AU"/>
+        </w:rPr>
+        <w:t xml:space="preserve">Now repeat steps 1-9 till you have tested all the session configurations as mentioned in the </w:t>
+      </w:r>
+      <w:hyperlink w:anchor="_Test_Specification_1" w:history="1">
+        <w:r>
+          <w:rPr>
+            <w:rStyle w:val="Hyperlink"/>
+            <w:noProof/>
+            <w:lang w:eastAsia="en-AU"/>
+          </w:rPr>
+          <w:t>Test Specification</w:t>
+        </w:r>
+      </w:hyperlink>
+      <w:r>
+        <w:rPr>
+          <w:noProof/>
+          <w:lang w:eastAsia="en-AU"/>
+        </w:rPr>
+        <w:t xml:space="preserve"> on every device and browser you wish to support.</w:t>
+      </w:r>
+    </w:p>
+    <w:p>
+      <w:pPr>
+        <w:pStyle w:val="ListParagraph"/>
+        <w:numPr>
+          <w:ilvl w:val="0"/>
+          <w:numId w:val="19"/>
+        </w:numPr>
+        <w:rPr>
+          <w:noProof/>
+          <w:lang w:eastAsia="en-AU"/>
+        </w:rPr>
+      </w:pPr>
+      <w:r>
+        <w:rPr>
+          <w:noProof/>
+          <w:lang w:eastAsia="en-AU"/>
+        </w:rPr>
+        <w:t>Finally, once you completed steps 1-10 now extract the data using the ‘Data Export’ page and clicking ‘Excel’ inside the ‘All apps’ section. This will download an excel file with every single session configuration you tested, and if labled your sessions you will have proof that you completed the tests on your devices, and browsers.</w:t>
+      </w:r>
+      <w:r>
+        <w:rPr>
+          <w:noProof/>
+          <w:lang w:eastAsia="en-AU"/>
+        </w:rPr>
+        <w:br/>
+      </w:r>
+    </w:p>
+    <w:p>
+      <w:r>
+        <w:rPr>
+          <w:noProof/>
+          <w:lang w:eastAsia="en-AU"/>
+        </w:rPr>
+        <w:drawing>
+          <wp:anchor distT="0" distB="0" distL="114300" distR="114300" simplePos="0" relativeHeight="251669504" behindDoc="0" locked="0" layoutInCell="1" allowOverlap="1" wp14:anchorId="53D81AF3" wp14:editId="387BB1FD">
+            <wp:simplePos x="0" y="0"/>
+            <wp:positionH relativeFrom="margin">
+              <wp:align>left</wp:align>
+            </wp:positionH>
+            <wp:positionV relativeFrom="paragraph">
+              <wp:posOffset>222885</wp:posOffset>
+            </wp:positionV>
+            <wp:extent cx="5894338" cy="2940050"/>
+            <wp:effectExtent l="0" t="0" r="0" b="0"/>
+            <wp:wrapNone/>
+            <wp:docPr id="28" name="Picture 28"/>
+            <wp:cNvGraphicFramePr>
+              <a:graphicFrameLocks xmlns:a="http://schemas.openxmlformats.org/drawingml/2006/main" noChangeAspect="1"/>
+            </wp:cNvGraphicFramePr>
+            <a:graphic xmlns:a="http://schemas.openxmlformats.org/drawingml/2006/main">
+              <a:graphicData uri="http://schemas.openxmlformats.org/drawingml/2006/picture">
+                <pic:pic xmlns:pic="http://schemas.openxmlformats.org/drawingml/2006/picture">
+                  <pic:nvPicPr>
+                    <pic:cNvPr id="28" name="Data_Export.png"/>
+                    <pic:cNvPicPr/>
+                  </pic:nvPicPr>
+                  <pic:blipFill rotWithShape="1">
+                    <a:blip r:embed="rId26" cstate="print">
+                      <a:extLst>
+                        <a:ext uri="{28A0092B-C50C-407E-A947-70E740481C1C}">
+                          <a14:useLocalDpi xmlns:a14="http://schemas.microsoft.com/office/drawing/2010/main" val="0"/>
+                        </a:ext>
+                      </a:extLst>
+                    </a:blip>
+                    <a:srcRect t="10109" r="8265" b="4683"/>
+                    <a:stretch/>
+                  </pic:blipFill>
+                  <pic:spPr bwMode="auto">
+                    <a:xfrm>
+                      <a:off x="0" y="0"/>
+                      <a:ext cx="5894338" cy="2940050"/>
+                    </a:xfrm>
+                    <a:prstGeom prst="rect">
+                      <a:avLst/>
+                    </a:prstGeom>
+                    <a:ln>
+                      <a:noFill/>
+                    </a:ln>
+                    <a:extLst>
+                      <a:ext uri="{53640926-AAD7-44D8-BBD7-CCE9431645EC}">
+                        <a14:shadowObscured xmlns:a14="http://schemas.microsoft.com/office/drawing/2010/main"/>
+                      </a:ext>
+                    </a:extLst>
+                  </pic:spPr>
+                </pic:pic>
+              </a:graphicData>
+            </a:graphic>
+            <wp14:sizeRelH relativeFrom="page">
+              <wp14:pctWidth>0</wp14:pctWidth>
+            </wp14:sizeRelH>
+            <wp14:sizeRelV relativeFrom="page">
+              <wp14:pctHeight>0</wp14:pctHeight>
+            </wp14:sizeRelV>
+          </wp:anchor>
+        </w:drawing>
+      </w:r>
+      <w:r>
+        <w:rPr>
+          <w:b/>
+          <w:bCs/>
+        </w:rPr>
+        <w:br w:type="page"/>
+      </w:r>
     </w:p>
     <w:p>
       <w:pPr>
@@ -16265,15 +17292,264 @@
           <w:u w:val="single"/>
         </w:rPr>
       </w:pPr>
-      <w:bookmarkStart w:id="32" w:name="_Toc479600020"/>
-      <w:r>
-        <w:rPr>
+      <w:bookmarkStart w:id="37" w:name="_Toc480547647"/>
+      <w:r>
+        <w:rPr>
+          <w:bCs w:val="0"/>
           <w:color w:val="000000"/>
           <w:u w:val="single"/>
         </w:rPr>
+        <w:lastRenderedPageBreak/>
+        <w:t>Test Analysis Report</w:t>
+      </w:r>
+      <w:bookmarkEnd w:id="37"/>
+    </w:p>
+    <w:p>
+      <w:pPr>
+        <w:spacing w:after="0" w:line="240" w:lineRule="auto"/>
+        <w:rPr>
+          <w:rFonts w:eastAsia="Times New Roman" w:cs="Times New Roman"/>
+          <w:sz w:val="22"/>
+          <w:szCs w:val="24"/>
+          <w:lang w:eastAsia="en-AU"/>
+        </w:rPr>
+      </w:pPr>
+      <w:r>
+        <w:rPr>
+          <w:rFonts w:eastAsia="Times New Roman" w:cs="Times New Roman"/>
+          <w:color w:val="000000"/>
+          <w:szCs w:val="27"/>
+          <w:shd w:val="clear" w:color="auto" w:fill="FFFFFF"/>
+          <w:lang w:eastAsia="en-AU"/>
+        </w:rPr>
+        <w:t>&lt;&lt;The Test Analysis Report lists the functions and performance characteristics that were to be demonstrated, and describes the actual test results. The description of the results must include the following:</w:t>
+      </w:r>
+    </w:p>
+    <w:p>
+      <w:pPr>
+        <w:numPr>
+          <w:ilvl w:val="0"/>
+          <w:numId w:val="8"/>
+        </w:numPr>
+        <w:spacing w:before="100" w:beforeAutospacing="1" w:after="100" w:afterAutospacing="1" w:line="240" w:lineRule="auto"/>
+        <w:rPr>
+          <w:rFonts w:eastAsia="Times New Roman" w:cs="Times New Roman"/>
+          <w:color w:val="000000"/>
+          <w:szCs w:val="27"/>
+          <w:lang w:eastAsia="en-AU"/>
+        </w:rPr>
+      </w:pPr>
+      <w:r>
+        <w:rPr>
+          <w:rFonts w:eastAsia="Times New Roman" w:cs="Times New Roman"/>
+          <w:color w:val="000000"/>
+          <w:szCs w:val="27"/>
+          <w:lang w:eastAsia="en-AU"/>
+        </w:rPr>
+        <w:t>Function</w:t>
+      </w:r>
+    </w:p>
+    <w:p>
+      <w:pPr>
+        <w:numPr>
+          <w:ilvl w:val="0"/>
+          <w:numId w:val="8"/>
+        </w:numPr>
+        <w:spacing w:before="100" w:beforeAutospacing="1" w:after="100" w:afterAutospacing="1" w:line="240" w:lineRule="auto"/>
+        <w:rPr>
+          <w:rFonts w:eastAsia="Times New Roman" w:cs="Times New Roman"/>
+          <w:color w:val="000000"/>
+          <w:szCs w:val="27"/>
+          <w:lang w:eastAsia="en-AU"/>
+        </w:rPr>
+      </w:pPr>
+      <w:r>
+        <w:rPr>
+          <w:rFonts w:eastAsia="Times New Roman" w:cs="Times New Roman"/>
+          <w:color w:val="000000"/>
+          <w:szCs w:val="27"/>
+          <w:lang w:eastAsia="en-AU"/>
+        </w:rPr>
+        <w:t>Performance</w:t>
+      </w:r>
+    </w:p>
+    <w:p>
+      <w:pPr>
+        <w:numPr>
+          <w:ilvl w:val="0"/>
+          <w:numId w:val="8"/>
+        </w:numPr>
+        <w:spacing w:before="100" w:beforeAutospacing="1" w:after="100" w:afterAutospacing="1" w:line="240" w:lineRule="auto"/>
+        <w:rPr>
+          <w:rFonts w:eastAsia="Times New Roman" w:cs="Times New Roman"/>
+          <w:color w:val="000000"/>
+          <w:szCs w:val="27"/>
+          <w:lang w:eastAsia="en-AU"/>
+        </w:rPr>
+      </w:pPr>
+      <w:r>
+        <w:rPr>
+          <w:rFonts w:eastAsia="Times New Roman" w:cs="Times New Roman"/>
+          <w:color w:val="000000"/>
+          <w:szCs w:val="27"/>
+          <w:lang w:eastAsia="en-AU"/>
+        </w:rPr>
+        <w:t>Data measures, including whether target requirements have been met</w:t>
+      </w:r>
+    </w:p>
+    <w:p>
+      <w:pPr>
+        <w:spacing w:after="0" w:line="240" w:lineRule="auto"/>
+        <w:rPr>
+          <w:rFonts w:eastAsia="Times New Roman" w:cs="Times New Roman"/>
+          <w:sz w:val="22"/>
+          <w:szCs w:val="24"/>
+          <w:lang w:eastAsia="en-AU"/>
+        </w:rPr>
+      </w:pPr>
+      <w:r>
+        <w:rPr>
+          <w:rFonts w:eastAsia="Times New Roman" w:cs="Times New Roman"/>
+          <w:color w:val="000000"/>
+          <w:szCs w:val="27"/>
+          <w:shd w:val="clear" w:color="auto" w:fill="FFFFFF"/>
+          <w:lang w:eastAsia="en-AU"/>
+        </w:rPr>
+        <w:t>If an error or deficiency has been discovered, the report discusses its impact.&gt;&gt;</w:t>
+      </w:r>
+    </w:p>
+    <w:p>
+      <w:pPr>
+        <w:spacing w:before="100" w:beforeAutospacing="1" w:after="100" w:afterAutospacing="1" w:line="240" w:lineRule="auto"/>
+        <w:rPr>
+          <w:rFonts w:eastAsia="Times New Roman" w:cs="Times New Roman"/>
+          <w:color w:val="000000"/>
+          <w:szCs w:val="27"/>
+          <w:lang w:eastAsia="en-AU"/>
+        </w:rPr>
+      </w:pPr>
+    </w:p>
+    <w:p>
+      <w:pPr>
+        <w:spacing w:before="100" w:beforeAutospacing="1" w:after="100" w:afterAutospacing="1" w:line="240" w:lineRule="auto"/>
+        <w:outlineLvl w:val="1"/>
+        <w:rPr>
+          <w:rFonts w:eastAsia="Times New Roman" w:cs="Times New Roman"/>
+          <w:b/>
+          <w:bCs/>
+          <w:color w:val="000000"/>
+          <w:sz w:val="36"/>
+          <w:szCs w:val="36"/>
+          <w:u w:val="single"/>
+          <w:lang w:eastAsia="en-AU"/>
+        </w:rPr>
+      </w:pPr>
+      <w:bookmarkStart w:id="38" w:name="_Toc480547648"/>
+      <w:r>
+        <w:rPr>
+          <w:rFonts w:eastAsia="Times New Roman" w:cs="Times New Roman"/>
+          <w:b/>
+          <w:bCs/>
+          <w:color w:val="000000"/>
+          <w:sz w:val="36"/>
+          <w:szCs w:val="36"/>
+          <w:u w:val="single"/>
+          <w:lang w:eastAsia="en-AU"/>
+        </w:rPr>
+        <w:t xml:space="preserve">Test </w:t>
+      </w:r>
+      <w:r>
+        <w:rPr>
+          <w:rFonts w:eastAsia="Times New Roman" w:cs="Times New Roman"/>
+          <w:b/>
+          <w:bCs/>
+          <w:color w:val="000000"/>
+          <w:sz w:val="36"/>
+          <w:szCs w:val="36"/>
+          <w:u w:val="single"/>
+          <w:lang w:eastAsia="en-AU"/>
+        </w:rPr>
+        <w:t>5</w:t>
+      </w:r>
+      <w:r>
+        <w:rPr>
+          <w:rFonts w:eastAsia="Times New Roman" w:cs="Times New Roman"/>
+          <w:b/>
+          <w:bCs/>
+          <w:color w:val="000000"/>
+          <w:sz w:val="36"/>
+          <w:szCs w:val="36"/>
+          <w:u w:val="single"/>
+          <w:lang w:eastAsia="en-AU"/>
+        </w:rPr>
+        <w:t xml:space="preserve"> –</w:t>
+      </w:r>
+      <w:r>
+        <w:rPr>
+          <w:rFonts w:eastAsia="Times New Roman" w:cs="Times New Roman"/>
+          <w:b/>
+          <w:bCs/>
+          <w:color w:val="000000"/>
+          <w:sz w:val="36"/>
+          <w:szCs w:val="36"/>
+          <w:u w:val="single"/>
+          <w:lang w:eastAsia="en-AU"/>
+        </w:rPr>
+        <w:t xml:space="preserve"> Server Performance</w:t>
+      </w:r>
+      <w:bookmarkEnd w:id="38"/>
+    </w:p>
+    <w:p>
+      <w:pPr>
+        <w:spacing w:after="0" w:line="240" w:lineRule="auto"/>
+        <w:rPr>
+          <w:rFonts w:eastAsia="Times New Roman" w:cs="Times New Roman"/>
+          <w:sz w:val="22"/>
+          <w:szCs w:val="24"/>
+          <w:lang w:eastAsia="en-AU"/>
+        </w:rPr>
+      </w:pPr>
+      <w:r>
+        <w:rPr>
+          <w:rFonts w:eastAsia="Times New Roman" w:cs="Times New Roman"/>
+          <w:color w:val="000000"/>
+          <w:szCs w:val="27"/>
+          <w:shd w:val="clear" w:color="auto" w:fill="FFFFFF"/>
+          <w:lang w:eastAsia="en-AU"/>
+        </w:rPr>
+        <w:t>&lt;&lt;Introduction and overview for test D&gt;&gt;</w:t>
+      </w:r>
+    </w:p>
+    <w:p>
+      <w:pPr>
+        <w:spacing w:before="100" w:beforeAutospacing="1" w:after="100" w:afterAutospacing="1" w:line="240" w:lineRule="auto"/>
+        <w:outlineLvl w:val="2"/>
+        <w:rPr>
+          <w:rFonts w:eastAsia="Times New Roman" w:cs="Times New Roman"/>
+          <w:b/>
+          <w:bCs/>
+          <w:color w:val="000000"/>
+          <w:sz w:val="27"/>
+          <w:szCs w:val="27"/>
+          <w:u w:val="single"/>
+          <w:lang w:eastAsia="en-AU"/>
+        </w:rPr>
+      </w:pPr>
+      <w:bookmarkStart w:id="39" w:name="_Toc480547649"/>
+      <w:r>
+        <w:rPr>
+          <w:rFonts w:eastAsia="Times New Roman" w:cs="Times New Roman"/>
+          <w:b/>
+          <w:bCs/>
+          <w:color w:val="000000"/>
+          <w:sz w:val="27"/>
+          <w:szCs w:val="27"/>
+          <w:u w:val="single"/>
+          <w:lang w:eastAsia="en-AU"/>
+        </w:rPr>
         <w:t>Test Specification</w:t>
       </w:r>
-      <w:bookmarkEnd w:id="32"/>
+      <w:bookmarkEnd w:id="39"/>
     </w:p>
     <w:p>
       <w:pPr>
@@ -16298,23 +17574,34 @@
     </w:p>
     <w:p>
       <w:pPr>
-        <w:pStyle w:val="Heading3"/>
-        <w:rPr>
-          <w:b w:val="0"/>
-          <w:bCs w:val="0"/>
-          <w:color w:val="000000"/>
+        <w:spacing w:before="100" w:beforeAutospacing="1" w:after="100" w:afterAutospacing="1" w:line="240" w:lineRule="auto"/>
+        <w:outlineLvl w:val="2"/>
+        <w:rPr>
+          <w:rFonts w:eastAsia="Times New Roman" w:cs="Times New Roman"/>
+          <w:b/>
+          <w:bCs/>
+          <w:color w:val="000000"/>
+          <w:sz w:val="27"/>
+          <w:szCs w:val="27"/>
           <w:u w:val="single"/>
-        </w:rPr>
-      </w:pPr>
-      <w:bookmarkStart w:id="33" w:name="_Toc479600021"/>
-      <w:r>
-        <w:rPr>
-          <w:color w:val="000000"/>
+          <w:lang w:eastAsia="en-AU"/>
+        </w:rPr>
+      </w:pPr>
+      <w:bookmarkStart w:id="40" w:name="_Toc480547650"/>
+      <w:r>
+        <w:rPr>
+          <w:rFonts w:eastAsia="Times New Roman" w:cs="Times New Roman"/>
+          <w:b/>
+          <w:bCs/>
+          <w:color w:val="000000"/>
+          <w:sz w:val="27"/>
+          <w:szCs w:val="27"/>
           <w:u w:val="single"/>
+          <w:lang w:eastAsia="en-AU"/>
         </w:rPr>
         <w:t>Test Description</w:t>
       </w:r>
-      <w:bookmarkEnd w:id="33"/>
+      <w:bookmarkEnd w:id="40"/>
     </w:p>
     <w:p>
       <w:pPr>
@@ -16334,27 +17621,7 @@
           <w:shd w:val="clear" w:color="auto" w:fill="FFFFFF"/>
           <w:lang w:eastAsia="en-AU"/>
         </w:rPr>
-        <w:t>&lt;&lt;The Test Description is used as a guide in performing the test. It lists the input data and input commands for eac</w:t>
-      </w:r>
-      <w:r>
-        <w:rPr>
-          <w:rFonts w:eastAsia="Times New Roman" w:cs="Times New Roman"/>
-          <w:color w:val="000000"/>
-          <w:szCs w:val="27"/>
-          <w:shd w:val="clear" w:color="auto" w:fill="FFFFFF"/>
-          <w:lang w:eastAsia="en-AU"/>
-        </w:rPr>
-        <w:t>h test, as well as expected out</w:t>
-      </w:r>
-      <w:r>
-        <w:rPr>
-          <w:rFonts w:eastAsia="Times New Roman" w:cs="Times New Roman"/>
-          <w:color w:val="000000"/>
-          <w:szCs w:val="27"/>
-          <w:shd w:val="clear" w:color="auto" w:fill="FFFFFF"/>
-          <w:lang w:eastAsia="en-AU"/>
-        </w:rPr>
-        <w:t>put and system messages. If you find that you are unable to describe expected output numerically, use a natural language description. A test description consists of</w:t>
+        <w:t>&lt;&lt;The Test Description is used as a guide in performing the test. It lists the input data and input commands for each test, as well as expected out put and system messages. If you find that you are unable to describe expected output numerically, use a natural language description. A test description consists of</w:t>
       </w:r>
     </w:p>
     <w:p>
@@ -16551,23 +17818,45 @@
     </w:p>
     <w:p>
       <w:pPr>
-        <w:pStyle w:val="Heading3"/>
-        <w:rPr>
-          <w:bCs w:val="0"/>
-          <w:color w:val="000000"/>
+        <w:spacing w:before="100" w:beforeAutospacing="1" w:after="100" w:afterAutospacing="1" w:line="240" w:lineRule="auto"/>
+        <w:rPr>
+          <w:rFonts w:eastAsia="Times New Roman" w:cs="Times New Roman"/>
+          <w:color w:val="000000"/>
+          <w:szCs w:val="27"/>
+          <w:lang w:eastAsia="en-AU"/>
+        </w:rPr>
+      </w:pPr>
+    </w:p>
+    <w:p>
+      <w:pPr>
+        <w:spacing w:before="100" w:beforeAutospacing="1" w:after="100" w:afterAutospacing="1" w:line="240" w:lineRule="auto"/>
+        <w:outlineLvl w:val="2"/>
+        <w:rPr>
+          <w:rFonts w:eastAsia="Times New Roman" w:cs="Times New Roman"/>
+          <w:b/>
+          <w:bCs/>
+          <w:color w:val="000000"/>
+          <w:sz w:val="27"/>
+          <w:szCs w:val="27"/>
           <w:u w:val="single"/>
-        </w:rPr>
-      </w:pPr>
-      <w:bookmarkStart w:id="34" w:name="_Test_Analysis_Report"/>
-      <w:bookmarkEnd w:id="34"/>
-      <w:r>
-        <w:rPr>
-          <w:bCs w:val="0"/>
-          <w:color w:val="000000"/>
+          <w:lang w:eastAsia="en-AU"/>
+        </w:rPr>
+      </w:pPr>
+      <w:bookmarkStart w:id="41" w:name="_Toc480547651"/>
+      <w:r>
+        <w:rPr>
+          <w:rFonts w:eastAsia="Times New Roman" w:cs="Times New Roman"/>
+          <w:b/>
+          <w:bCs/>
+          <w:color w:val="000000"/>
+          <w:sz w:val="27"/>
+          <w:szCs w:val="27"/>
           <w:u w:val="single"/>
+          <w:lang w:eastAsia="en-AU"/>
         </w:rPr>
         <w:t>Test Analysis Report</w:t>
       </w:r>
+      <w:bookmarkEnd w:id="41"/>
     </w:p>
     <w:p>
       <w:pPr>
@@ -16635,6 +17924,7 @@
           <w:szCs w:val="27"/>
           <w:lang w:eastAsia="en-AU"/>
         </w:rPr>
+        <w:lastRenderedPageBreak/>
         <w:t>Performance</w:t>
       </w:r>
     </w:p>
@@ -16686,17 +17976,6 @@
     <w:p>
       <w:pPr>
         <w:spacing w:before="100" w:beforeAutospacing="1" w:after="100" w:afterAutospacing="1" w:line="240" w:lineRule="auto"/>
-        <w:rPr>
-          <w:rFonts w:eastAsia="Times New Roman" w:cs="Times New Roman"/>
-          <w:color w:val="000000"/>
-          <w:szCs w:val="27"/>
-          <w:lang w:eastAsia="en-AU"/>
-        </w:rPr>
-      </w:pPr>
-    </w:p>
-    <w:p>
-      <w:pPr>
-        <w:spacing w:before="100" w:beforeAutospacing="1" w:after="100" w:afterAutospacing="1" w:line="240" w:lineRule="auto"/>
         <w:outlineLvl w:val="1"/>
         <w:rPr>
           <w:rFonts w:eastAsia="Times New Roman" w:cs="Times New Roman"/>
@@ -16705,11 +17984,12 @@
           <w:color w:val="000000"/>
           <w:sz w:val="36"/>
           <w:szCs w:val="36"/>
-          <w:u w:val="single"/>
-          <w:lang w:eastAsia="en-AU"/>
-        </w:rPr>
-      </w:pPr>
-      <w:bookmarkStart w:id="35" w:name="_Toc479600022"/>
+          <w:lang w:eastAsia="en-AU"/>
+        </w:rPr>
+      </w:pPr>
+      <w:bookmarkStart w:id="42" w:name="Test_Materials"/>
+      <w:bookmarkStart w:id="43" w:name="_Toc480547652"/>
+      <w:bookmarkEnd w:id="42"/>
       <w:r>
         <w:rPr>
           <w:rFonts w:eastAsia="Times New Roman" w:cs="Times New Roman"/>
@@ -16718,625 +17998,73 @@
           <w:color w:val="000000"/>
           <w:sz w:val="36"/>
           <w:szCs w:val="36"/>
+          <w:lang w:eastAsia="en-AU"/>
+        </w:rPr>
+        <w:t>Test Materials</w:t>
+      </w:r>
+      <w:bookmarkEnd w:id="43"/>
+    </w:p>
+    <w:p>
+      <w:pPr>
+        <w:rPr>
+          <w:lang w:eastAsia="en-AU"/>
+        </w:rPr>
+      </w:pPr>
+      <w:r>
+        <w:rPr>
+          <w:lang w:eastAsia="en-AU"/>
+        </w:rPr>
+        <w:t>The test materials required will be a PC (Linux, Windows or OSX, Windows preferably</w:t>
+      </w:r>
+      <w:r>
+        <w:rPr>
+          <w:lang w:eastAsia="en-AU"/>
+        </w:rPr>
+        <w:t xml:space="preserve"> as the other devices have browsers can have those that OSX and Linux can have, while Windows has IE and Edge</w:t>
+      </w:r>
+      <w:r>
+        <w:rPr>
+          <w:lang w:eastAsia="en-AU"/>
+        </w:rPr>
+        <w:t xml:space="preserve">), Android Smartphone or tablet, and an iOS phone or tablet. With these 3 devices one will be able to test web browsers that will be used by most participants including Chrome, Firefox, Internet Explorer 11, Safari, Microsoft Edge and Opera. </w:t>
+      </w:r>
+      <w:r>
+        <w:rPr>
+          <w:lang w:eastAsia="en-AU"/>
+        </w:rPr>
+        <w:t>The server will need to be on during the testing period, however one should not have to worry about the server being on due to it being on 24/7 except for about 5 mins in the middle of the night once a week.</w:t>
+      </w:r>
+      <w:r>
+        <w:rPr>
+          <w:lang w:eastAsia="en-AU"/>
+        </w:rPr>
+        <w:br/>
+      </w:r>
+      <w:r>
+        <w:rPr>
+          <w:lang w:eastAsia="en-AU"/>
+        </w:rPr>
+        <w:br/>
+        <w:t xml:space="preserve">Theoretically, the game should work no matter what OS you’re running on your own personal device as the Server runs all the python code and produces the Django templates which your web browser views as HTML. However, to be thorough, each device should have as much web browsers as possible for testing. </w:t>
+      </w:r>
+    </w:p>
+    <w:p>
+      <w:pPr>
+        <w:pStyle w:val="Heading2"/>
+        <w:rPr>
           <w:u w:val="single"/>
-          <w:lang w:eastAsia="en-AU"/>
-        </w:rPr>
-        <w:t xml:space="preserve">Test </w:t>
-      </w:r>
-      <w:r>
-        <w:rPr>
-          <w:rFonts w:eastAsia="Times New Roman" w:cs="Times New Roman"/>
-          <w:b/>
-          <w:bCs/>
-          <w:color w:val="000000"/>
-          <w:sz w:val="36"/>
-          <w:szCs w:val="36"/>
+        </w:rPr>
+      </w:pPr>
+      <w:bookmarkStart w:id="44" w:name="_oTree_Tags"/>
+      <w:bookmarkStart w:id="45" w:name="_Toc480547653"/>
+      <w:bookmarkEnd w:id="44"/>
+      <w:r>
+        <w:rPr>
           <w:u w:val="single"/>
-          <w:lang w:eastAsia="en-AU"/>
-        </w:rPr>
-        <w:t>5</w:t>
-      </w:r>
-      <w:r>
-        <w:rPr>
-          <w:rFonts w:eastAsia="Times New Roman" w:cs="Times New Roman"/>
-          <w:b/>
-          <w:bCs/>
-          <w:color w:val="000000"/>
-          <w:sz w:val="36"/>
-          <w:szCs w:val="36"/>
-          <w:u w:val="single"/>
-          <w:lang w:eastAsia="en-AU"/>
-        </w:rPr>
-        <w:t xml:space="preserve"> –</w:t>
-      </w:r>
-      <w:r>
-        <w:rPr>
-          <w:rFonts w:eastAsia="Times New Roman" w:cs="Times New Roman"/>
-          <w:b/>
-          <w:bCs/>
-          <w:color w:val="000000"/>
-          <w:sz w:val="36"/>
-          <w:szCs w:val="36"/>
-          <w:u w:val="single"/>
-          <w:lang w:eastAsia="en-AU"/>
-        </w:rPr>
-        <w:t xml:space="preserve"> Server Performance</w:t>
-      </w:r>
-      <w:bookmarkEnd w:id="35"/>
-    </w:p>
-    <w:p>
-      <w:pPr>
-        <w:spacing w:after="0" w:line="240" w:lineRule="auto"/>
-        <w:rPr>
-          <w:rFonts w:eastAsia="Times New Roman" w:cs="Times New Roman"/>
-          <w:sz w:val="22"/>
-          <w:szCs w:val="24"/>
-          <w:lang w:eastAsia="en-AU"/>
-        </w:rPr>
-      </w:pPr>
-      <w:r>
-        <w:rPr>
-          <w:rFonts w:eastAsia="Times New Roman" w:cs="Times New Roman"/>
-          <w:color w:val="000000"/>
-          <w:szCs w:val="27"/>
-          <w:shd w:val="clear" w:color="auto" w:fill="FFFFFF"/>
-          <w:lang w:eastAsia="en-AU"/>
-        </w:rPr>
-        <w:t>&lt;&lt;Introduction and overview for test D&gt;&gt;</w:t>
-      </w:r>
-    </w:p>
-    <w:p>
-      <w:pPr>
-        <w:spacing w:before="100" w:beforeAutospacing="1" w:after="100" w:afterAutospacing="1" w:line="240" w:lineRule="auto"/>
-        <w:outlineLvl w:val="2"/>
-        <w:rPr>
-          <w:rFonts w:eastAsia="Times New Roman" w:cs="Times New Roman"/>
-          <w:b/>
-          <w:bCs/>
-          <w:color w:val="000000"/>
-          <w:sz w:val="27"/>
-          <w:szCs w:val="27"/>
-          <w:u w:val="single"/>
-          <w:lang w:eastAsia="en-AU"/>
-        </w:rPr>
-      </w:pPr>
-      <w:bookmarkStart w:id="36" w:name="_Toc479600023"/>
-      <w:r>
-        <w:rPr>
-          <w:rFonts w:eastAsia="Times New Roman" w:cs="Times New Roman"/>
-          <w:b/>
-          <w:bCs/>
-          <w:color w:val="000000"/>
-          <w:sz w:val="27"/>
-          <w:szCs w:val="27"/>
-          <w:u w:val="single"/>
-          <w:lang w:eastAsia="en-AU"/>
-        </w:rPr>
-        <w:t>Test Specification</w:t>
-      </w:r>
-      <w:bookmarkEnd w:id="36"/>
-    </w:p>
-    <w:p>
-      <w:pPr>
-        <w:spacing w:after="0" w:line="240" w:lineRule="auto"/>
-        <w:rPr>
-          <w:rFonts w:eastAsia="Times New Roman" w:cs="Times New Roman"/>
-          <w:sz w:val="22"/>
-          <w:szCs w:val="24"/>
-          <w:lang w:eastAsia="en-AU"/>
-        </w:rPr>
-      </w:pPr>
-      <w:r>
-        <w:rPr>
-          <w:rFonts w:eastAsia="Times New Roman" w:cs="Times New Roman"/>
-          <w:color w:val="000000"/>
-          <w:szCs w:val="27"/>
-          <w:shd w:val="clear" w:color="auto" w:fill="FFFFFF"/>
-          <w:lang w:eastAsia="en-AU"/>
-        </w:rPr>
-        <w:lastRenderedPageBreak/>
-        <w:t>&lt;&lt;The Test Specification lists the requirements whose satisfaction will be demonstrated by the test. It lists the methods tested, and describes the conditions of the test.&gt;&gt;</w:t>
-      </w:r>
-    </w:p>
-    <w:p>
-      <w:pPr>
-        <w:spacing w:before="100" w:beforeAutospacing="1" w:after="100" w:afterAutospacing="1" w:line="240" w:lineRule="auto"/>
-        <w:outlineLvl w:val="2"/>
-        <w:rPr>
-          <w:rFonts w:eastAsia="Times New Roman" w:cs="Times New Roman"/>
-          <w:b/>
-          <w:bCs/>
-          <w:color w:val="000000"/>
-          <w:sz w:val="27"/>
-          <w:szCs w:val="27"/>
-          <w:u w:val="single"/>
-          <w:lang w:eastAsia="en-AU"/>
-        </w:rPr>
-      </w:pPr>
-      <w:bookmarkStart w:id="37" w:name="_Toc479600024"/>
-      <w:r>
-        <w:rPr>
-          <w:rFonts w:eastAsia="Times New Roman" w:cs="Times New Roman"/>
-          <w:b/>
-          <w:bCs/>
-          <w:color w:val="000000"/>
-          <w:sz w:val="27"/>
-          <w:szCs w:val="27"/>
-          <w:u w:val="single"/>
-          <w:lang w:eastAsia="en-AU"/>
-        </w:rPr>
-        <w:t>Test Description</w:t>
-      </w:r>
-      <w:bookmarkEnd w:id="37"/>
-    </w:p>
-    <w:p>
-      <w:pPr>
-        <w:spacing w:after="0" w:line="240" w:lineRule="auto"/>
-        <w:rPr>
-          <w:rFonts w:eastAsia="Times New Roman" w:cs="Times New Roman"/>
-          <w:sz w:val="22"/>
-          <w:szCs w:val="24"/>
-          <w:lang w:eastAsia="en-AU"/>
-        </w:rPr>
-      </w:pPr>
-      <w:r>
-        <w:rPr>
-          <w:rFonts w:eastAsia="Times New Roman" w:cs="Times New Roman"/>
-          <w:color w:val="000000"/>
-          <w:szCs w:val="27"/>
-          <w:shd w:val="clear" w:color="auto" w:fill="FFFFFF"/>
-          <w:lang w:eastAsia="en-AU"/>
-        </w:rPr>
-        <w:t>&lt;&lt;The Test Description is used as a guide in performing the test. It lists the input data and input commands for each test, as well as expected out put and system messages. If you find that you are unable to describe expected output numerically, use a natural language description. A test description consists of</w:t>
-      </w:r>
-    </w:p>
-    <w:p>
-      <w:pPr>
-        <w:numPr>
-          <w:ilvl w:val="0"/>
-          <w:numId w:val="7"/>
-        </w:numPr>
-        <w:spacing w:before="100" w:beforeAutospacing="1" w:after="100" w:afterAutospacing="1" w:line="240" w:lineRule="auto"/>
-        <w:rPr>
-          <w:rFonts w:eastAsia="Times New Roman" w:cs="Times New Roman"/>
-          <w:color w:val="000000"/>
-          <w:szCs w:val="27"/>
-          <w:lang w:eastAsia="en-AU"/>
-        </w:rPr>
-      </w:pPr>
-      <w:r>
-        <w:rPr>
-          <w:rFonts w:eastAsia="Times New Roman" w:cs="Times New Roman"/>
-          <w:color w:val="000000"/>
-          <w:szCs w:val="27"/>
-          <w:lang w:eastAsia="en-AU"/>
-        </w:rPr>
-        <w:t>Location of test (hyperlink to test)</w:t>
-      </w:r>
-    </w:p>
-    <w:p>
-      <w:pPr>
-        <w:numPr>
-          <w:ilvl w:val="0"/>
-          <w:numId w:val="7"/>
-        </w:numPr>
-        <w:spacing w:before="100" w:beforeAutospacing="1" w:after="100" w:afterAutospacing="1" w:line="240" w:lineRule="auto"/>
-        <w:rPr>
-          <w:rFonts w:eastAsia="Times New Roman" w:cs="Times New Roman"/>
-          <w:color w:val="000000"/>
-          <w:szCs w:val="27"/>
-          <w:lang w:eastAsia="en-AU"/>
-        </w:rPr>
-      </w:pPr>
-      <w:r>
-        <w:rPr>
-          <w:rFonts w:eastAsia="Times New Roman" w:cs="Times New Roman"/>
-          <w:color w:val="000000"/>
-          <w:szCs w:val="27"/>
-          <w:lang w:eastAsia="en-AU"/>
-        </w:rPr>
-        <w:t>Means of Control: Describes how data are entered (manually or automatically with a test driver)</w:t>
-      </w:r>
-    </w:p>
-    <w:p>
-      <w:pPr>
-        <w:numPr>
-          <w:ilvl w:val="0"/>
-          <w:numId w:val="7"/>
-        </w:numPr>
-        <w:spacing w:before="100" w:beforeAutospacing="1" w:after="100" w:afterAutospacing="1" w:line="240" w:lineRule="auto"/>
-        <w:rPr>
-          <w:rFonts w:eastAsia="Times New Roman" w:cs="Times New Roman"/>
-          <w:color w:val="000000"/>
-          <w:szCs w:val="27"/>
-          <w:lang w:eastAsia="en-AU"/>
-        </w:rPr>
-      </w:pPr>
-      <w:r>
-        <w:rPr>
-          <w:rFonts w:eastAsia="Times New Roman" w:cs="Times New Roman"/>
-          <w:color w:val="000000"/>
-          <w:szCs w:val="27"/>
-          <w:lang w:eastAsia="en-AU"/>
-        </w:rPr>
-        <w:t>Data</w:t>
-      </w:r>
-    </w:p>
-    <w:p>
-      <w:pPr>
-        <w:numPr>
-          <w:ilvl w:val="1"/>
-          <w:numId w:val="7"/>
-        </w:numPr>
-        <w:spacing w:before="100" w:beforeAutospacing="1" w:after="100" w:afterAutospacing="1" w:line="240" w:lineRule="auto"/>
-        <w:rPr>
-          <w:rFonts w:eastAsia="Times New Roman" w:cs="Times New Roman"/>
-          <w:color w:val="000000"/>
-          <w:szCs w:val="27"/>
-          <w:lang w:eastAsia="en-AU"/>
-        </w:rPr>
-      </w:pPr>
-      <w:r>
-        <w:rPr>
-          <w:rFonts w:eastAsia="Times New Roman" w:cs="Times New Roman"/>
-          <w:color w:val="000000"/>
-          <w:szCs w:val="27"/>
-          <w:lang w:eastAsia="en-AU"/>
-        </w:rPr>
-        <w:t>Input Data</w:t>
-      </w:r>
-    </w:p>
-    <w:p>
-      <w:pPr>
-        <w:numPr>
-          <w:ilvl w:val="1"/>
-          <w:numId w:val="7"/>
-        </w:numPr>
-        <w:spacing w:before="100" w:beforeAutospacing="1" w:after="100" w:afterAutospacing="1" w:line="240" w:lineRule="auto"/>
-        <w:rPr>
-          <w:rFonts w:eastAsia="Times New Roman" w:cs="Times New Roman"/>
-          <w:color w:val="000000"/>
-          <w:szCs w:val="27"/>
-          <w:lang w:eastAsia="en-AU"/>
-        </w:rPr>
-      </w:pPr>
-      <w:r>
-        <w:rPr>
-          <w:rFonts w:eastAsia="Times New Roman" w:cs="Times New Roman"/>
-          <w:color w:val="000000"/>
-          <w:szCs w:val="27"/>
-          <w:lang w:eastAsia="en-AU"/>
-        </w:rPr>
-        <w:t>Input Commands</w:t>
-      </w:r>
-    </w:p>
-    <w:p>
-      <w:pPr>
-        <w:numPr>
-          <w:ilvl w:val="1"/>
-          <w:numId w:val="7"/>
-        </w:numPr>
-        <w:spacing w:before="100" w:beforeAutospacing="1" w:after="100" w:afterAutospacing="1" w:line="240" w:lineRule="auto"/>
-        <w:rPr>
-          <w:rFonts w:eastAsia="Times New Roman" w:cs="Times New Roman"/>
-          <w:color w:val="000000"/>
-          <w:szCs w:val="27"/>
-          <w:lang w:eastAsia="en-AU"/>
-        </w:rPr>
-      </w:pPr>
-      <w:r>
-        <w:rPr>
-          <w:rFonts w:eastAsia="Times New Roman" w:cs="Times New Roman"/>
-          <w:color w:val="000000"/>
-          <w:szCs w:val="27"/>
-          <w:lang w:eastAsia="en-AU"/>
-        </w:rPr>
-        <w:t>Output Data</w:t>
-      </w:r>
-    </w:p>
-    <w:p>
-      <w:pPr>
-        <w:numPr>
-          <w:ilvl w:val="1"/>
-          <w:numId w:val="7"/>
-        </w:numPr>
-        <w:spacing w:before="100" w:beforeAutospacing="1" w:after="100" w:afterAutospacing="1" w:line="240" w:lineRule="auto"/>
-        <w:rPr>
-          <w:rFonts w:eastAsia="Times New Roman" w:cs="Times New Roman"/>
-          <w:color w:val="000000"/>
-          <w:szCs w:val="27"/>
-          <w:lang w:eastAsia="en-AU"/>
-        </w:rPr>
-      </w:pPr>
-      <w:r>
-        <w:rPr>
-          <w:rFonts w:eastAsia="Times New Roman" w:cs="Times New Roman"/>
-          <w:color w:val="000000"/>
-          <w:szCs w:val="27"/>
-          <w:lang w:eastAsia="en-AU"/>
-        </w:rPr>
-        <w:t>System Messages</w:t>
-      </w:r>
-    </w:p>
-    <w:p>
-      <w:pPr>
-        <w:numPr>
-          <w:ilvl w:val="0"/>
-          <w:numId w:val="7"/>
-        </w:numPr>
-        <w:spacing w:before="100" w:beforeAutospacing="1" w:after="100" w:afterAutospacing="1" w:line="240" w:lineRule="auto"/>
-        <w:rPr>
-          <w:rFonts w:eastAsia="Times New Roman" w:cs="Times New Roman"/>
-          <w:color w:val="000000"/>
-          <w:szCs w:val="27"/>
-          <w:lang w:eastAsia="en-AU"/>
-        </w:rPr>
-      </w:pPr>
-      <w:r>
-        <w:rPr>
-          <w:rFonts w:eastAsia="Times New Roman" w:cs="Times New Roman"/>
-          <w:color w:val="000000"/>
-          <w:szCs w:val="27"/>
-          <w:lang w:eastAsia="en-AU"/>
-        </w:rPr>
-        <w:t>Procedures: The test procedure is often specificed in form of a test script.</w:t>
-      </w:r>
-    </w:p>
-    <w:p>
-      <w:pPr>
-        <w:spacing w:before="100" w:beforeAutospacing="1" w:after="100" w:afterAutospacing="1" w:line="240" w:lineRule="auto"/>
-        <w:rPr>
-          <w:rFonts w:eastAsia="Times New Roman" w:cs="Times New Roman"/>
-          <w:color w:val="000000"/>
-          <w:szCs w:val="27"/>
-          <w:lang w:eastAsia="en-AU"/>
-        </w:rPr>
-      </w:pPr>
-    </w:p>
-    <w:p>
-      <w:pPr>
-        <w:spacing w:before="100" w:beforeAutospacing="1" w:after="100" w:afterAutospacing="1" w:line="240" w:lineRule="auto"/>
-        <w:outlineLvl w:val="2"/>
-        <w:rPr>
-          <w:rFonts w:eastAsia="Times New Roman" w:cs="Times New Roman"/>
-          <w:b/>
-          <w:bCs/>
-          <w:color w:val="000000"/>
-          <w:sz w:val="27"/>
-          <w:szCs w:val="27"/>
-          <w:u w:val="single"/>
-          <w:lang w:eastAsia="en-AU"/>
-        </w:rPr>
-      </w:pPr>
-      <w:bookmarkStart w:id="38" w:name="_Toc479600025"/>
-      <w:r>
-        <w:rPr>
-          <w:rFonts w:eastAsia="Times New Roman" w:cs="Times New Roman"/>
-          <w:b/>
-          <w:bCs/>
-          <w:color w:val="000000"/>
-          <w:sz w:val="27"/>
-          <w:szCs w:val="27"/>
-          <w:u w:val="single"/>
-          <w:lang w:eastAsia="en-AU"/>
-        </w:rPr>
-        <w:t>Test Analysis Report</w:t>
-      </w:r>
-      <w:bookmarkEnd w:id="38"/>
-    </w:p>
-    <w:p>
-      <w:pPr>
-        <w:spacing w:after="0" w:line="240" w:lineRule="auto"/>
-        <w:rPr>
-          <w:rFonts w:eastAsia="Times New Roman" w:cs="Times New Roman"/>
-          <w:sz w:val="22"/>
-          <w:szCs w:val="24"/>
-          <w:lang w:eastAsia="en-AU"/>
-        </w:rPr>
-      </w:pPr>
-      <w:r>
-        <w:rPr>
-          <w:rFonts w:eastAsia="Times New Roman" w:cs="Times New Roman"/>
-          <w:color w:val="000000"/>
-          <w:szCs w:val="27"/>
-          <w:shd w:val="clear" w:color="auto" w:fill="FFFFFF"/>
-          <w:lang w:eastAsia="en-AU"/>
-        </w:rPr>
-        <w:t>&lt;&lt;The Test Analysis Report lists the functions and performance characteristics that were to be demonstrated, and describes the actual test results. The description of the results must include the following:</w:t>
-      </w:r>
-    </w:p>
-    <w:p>
-      <w:pPr>
-        <w:numPr>
-          <w:ilvl w:val="0"/>
-          <w:numId w:val="8"/>
-        </w:numPr>
-        <w:spacing w:before="100" w:beforeAutospacing="1" w:after="100" w:afterAutospacing="1" w:line="240" w:lineRule="auto"/>
-        <w:rPr>
-          <w:rFonts w:eastAsia="Times New Roman" w:cs="Times New Roman"/>
-          <w:color w:val="000000"/>
-          <w:szCs w:val="27"/>
-          <w:lang w:eastAsia="en-AU"/>
-        </w:rPr>
-      </w:pPr>
-      <w:r>
-        <w:rPr>
-          <w:rFonts w:eastAsia="Times New Roman" w:cs="Times New Roman"/>
-          <w:color w:val="000000"/>
-          <w:szCs w:val="27"/>
-          <w:lang w:eastAsia="en-AU"/>
-        </w:rPr>
-        <w:t>Function</w:t>
-      </w:r>
-    </w:p>
-    <w:p>
-      <w:pPr>
-        <w:numPr>
-          <w:ilvl w:val="0"/>
-          <w:numId w:val="8"/>
-        </w:numPr>
-        <w:spacing w:before="100" w:beforeAutospacing="1" w:after="100" w:afterAutospacing="1" w:line="240" w:lineRule="auto"/>
-        <w:rPr>
-          <w:rFonts w:eastAsia="Times New Roman" w:cs="Times New Roman"/>
-          <w:color w:val="000000"/>
-          <w:szCs w:val="27"/>
-          <w:lang w:eastAsia="en-AU"/>
-        </w:rPr>
-      </w:pPr>
-      <w:r>
-        <w:rPr>
-          <w:rFonts w:eastAsia="Times New Roman" w:cs="Times New Roman"/>
-          <w:color w:val="000000"/>
-          <w:szCs w:val="27"/>
-          <w:lang w:eastAsia="en-AU"/>
-        </w:rPr>
-        <w:t>Performance</w:t>
-      </w:r>
-    </w:p>
-    <w:p>
-      <w:pPr>
-        <w:numPr>
-          <w:ilvl w:val="0"/>
-          <w:numId w:val="8"/>
-        </w:numPr>
-        <w:spacing w:before="100" w:beforeAutospacing="1" w:after="100" w:afterAutospacing="1" w:line="240" w:lineRule="auto"/>
-        <w:rPr>
-          <w:rFonts w:eastAsia="Times New Roman" w:cs="Times New Roman"/>
-          <w:color w:val="000000"/>
-          <w:szCs w:val="27"/>
-          <w:lang w:eastAsia="en-AU"/>
-        </w:rPr>
-      </w:pPr>
-      <w:r>
-        <w:rPr>
-          <w:rFonts w:eastAsia="Times New Roman" w:cs="Times New Roman"/>
-          <w:color w:val="000000"/>
-          <w:szCs w:val="27"/>
-          <w:lang w:eastAsia="en-AU"/>
-        </w:rPr>
-        <w:t>Data measures, including whether target requirements have been met</w:t>
-      </w:r>
-    </w:p>
-    <w:p>
-      <w:pPr>
-        <w:spacing w:after="0" w:line="240" w:lineRule="auto"/>
-        <w:rPr>
-          <w:rFonts w:eastAsia="Times New Roman" w:cs="Times New Roman"/>
-          <w:sz w:val="22"/>
-          <w:szCs w:val="24"/>
-          <w:lang w:eastAsia="en-AU"/>
-        </w:rPr>
-      </w:pPr>
-      <w:r>
-        <w:rPr>
-          <w:rFonts w:eastAsia="Times New Roman" w:cs="Times New Roman"/>
-          <w:color w:val="000000"/>
-          <w:szCs w:val="27"/>
-          <w:shd w:val="clear" w:color="auto" w:fill="FFFFFF"/>
-          <w:lang w:eastAsia="en-AU"/>
-        </w:rPr>
-        <w:t>If an error or deficiency has been discovered, the report discusses its impact.&gt;&gt;</w:t>
-      </w:r>
-    </w:p>
-    <w:p>
-      <w:pPr>
-        <w:spacing w:before="100" w:beforeAutospacing="1" w:after="100" w:afterAutospacing="1" w:line="240" w:lineRule="auto"/>
-        <w:outlineLvl w:val="1"/>
-        <w:rPr>
-          <w:rFonts w:eastAsia="Times New Roman" w:cs="Times New Roman"/>
-          <w:b/>
-          <w:bCs/>
-          <w:color w:val="000000"/>
-          <w:sz w:val="36"/>
-          <w:szCs w:val="36"/>
-          <w:lang w:eastAsia="en-AU"/>
-        </w:rPr>
-      </w:pPr>
-      <w:bookmarkStart w:id="39" w:name="Test_Materials"/>
-      <w:bookmarkStart w:id="40" w:name="_Toc479600026"/>
-      <w:bookmarkEnd w:id="39"/>
-      <w:r>
-        <w:rPr>
-          <w:rFonts w:eastAsia="Times New Roman" w:cs="Times New Roman"/>
-          <w:b/>
-          <w:bCs/>
-          <w:color w:val="000000"/>
-          <w:sz w:val="36"/>
-          <w:szCs w:val="36"/>
-          <w:lang w:eastAsia="en-AU"/>
-        </w:rPr>
-        <w:t>Test Materials</w:t>
-      </w:r>
-      <w:bookmarkEnd w:id="40"/>
-    </w:p>
-    <w:p>
-      <w:pPr>
-        <w:rPr>
-          <w:lang w:eastAsia="en-AU"/>
-        </w:rPr>
-      </w:pPr>
-      <w:r>
-        <w:rPr>
-          <w:lang w:eastAsia="en-AU"/>
-        </w:rPr>
-        <w:t>The test materials required will be a PC (Linux, Windows or OSX, Windows preferably</w:t>
-      </w:r>
-      <w:r>
-        <w:rPr>
-          <w:lang w:eastAsia="en-AU"/>
-        </w:rPr>
-        <w:t xml:space="preserve"> as the other devices have browsers can have those that OSX and Linux can have, while Windows has IE and Edge</w:t>
-      </w:r>
-      <w:r>
-        <w:rPr>
-          <w:lang w:eastAsia="en-AU"/>
-        </w:rPr>
-        <w:t xml:space="preserve">), Android Smartphone or tablet, and an iOS phone or tablet. With these 3 devices one will be able to test web browsers that will be used by most participants including Chrome, Firefox, Internet Explorer 11, Safari, Microsoft Edge and Opera. </w:t>
-      </w:r>
-      <w:r>
-        <w:rPr>
-          <w:lang w:eastAsia="en-AU"/>
-        </w:rPr>
-        <w:t>The server will need to be on during the testing period, however one should not have to worry about the server being on due to it being on 24/7 except for about 5 mins in the middle of the night once a week.</w:t>
-      </w:r>
-      <w:r>
-        <w:rPr>
-          <w:lang w:eastAsia="en-AU"/>
-        </w:rPr>
-        <w:br/>
-      </w:r>
-      <w:r>
-        <w:rPr>
-          <w:lang w:eastAsia="en-AU"/>
-        </w:rPr>
-        <w:br/>
-        <w:t xml:space="preserve">Theoretically, the game should work no matter what OS you’re running on your own personal device as the Server runs all the python code and produces the Django templates </w:t>
-      </w:r>
-      <w:r>
-        <w:rPr>
-          <w:lang w:eastAsia="en-AU"/>
-        </w:rPr>
-        <w:lastRenderedPageBreak/>
-        <w:t xml:space="preserve">which your web browser views as HTML. However, to be thorough, each device should have as much web browsers as possible for testing. </w:t>
-      </w:r>
-    </w:p>
-    <w:p>
-      <w:pPr>
-        <w:pStyle w:val="Heading2"/>
-        <w:rPr>
-          <w:u w:val="single"/>
-        </w:rPr>
-      </w:pPr>
-      <w:bookmarkStart w:id="41" w:name="_oTree_Tags"/>
-      <w:bookmarkStart w:id="42" w:name="_Toc479600027"/>
-      <w:bookmarkEnd w:id="41"/>
-      <w:r>
-        <w:rPr>
-          <w:u w:val="single"/>
         </w:rPr>
         <w:t>oTree_Tags</w:t>
       </w:r>
-      <w:bookmarkEnd w:id="42"/>
+      <w:bookmarkEnd w:id="45"/>
     </w:p>
     <w:p>
       <w:pPr>
@@ -17436,6 +18164,7 @@
           <w:noProof/>
           <w:lang w:eastAsia="en-AU"/>
         </w:rPr>
+        <w:lastRenderedPageBreak/>
         <w:drawing>
           <wp:inline distT="0" distB="0" distL="0" distR="0" wp14:anchorId="185298DB" wp14:editId="7C2F2541">
             <wp:extent cx="5812971" cy="2855010"/>
@@ -17452,7 +18181,7 @@
                     <pic:cNvPicPr/>
                   </pic:nvPicPr>
                   <pic:blipFill rotWithShape="1">
-                    <a:blip r:embed="rId20"/>
+                    <a:blip r:embed="rId27"/>
                     <a:srcRect l="726" t="77396" r="52234" b="1581"/>
                     <a:stretch/>
                   </pic:blipFill>
@@ -17497,7 +18226,7 @@
           <w:u w:val="single"/>
         </w:rPr>
       </w:pPr>
-      <w:bookmarkStart w:id="43" w:name="_Toc479600028"/>
+      <w:bookmarkStart w:id="46" w:name="_Toc480547654"/>
       <w:r>
         <w:rPr>
           <w:rFonts w:ascii="Times New Roman" w:hAnsi="Times New Roman" w:cs="Times New Roman"/>
@@ -17510,26 +18239,26 @@
         <w:lastRenderedPageBreak/>
         <w:t>Glossary</w:t>
       </w:r>
-      <w:bookmarkEnd w:id="43"/>
+      <w:bookmarkEnd w:id="46"/>
     </w:p>
     <w:p/>
     <w:p/>
+    <w:bookmarkStart w:id="47" w:name="_Toc480547655" w:displacedByCustomXml="next"/>
     <w:sdt>
       <w:sdtPr>
+        <w:rPr>
+          <w:rFonts w:ascii="Times New Roman" w:eastAsiaTheme="minorHAnsi" w:hAnsi="Times New Roman" w:cstheme="minorBidi"/>
+          <w:color w:val="auto"/>
+          <w:sz w:val="24"/>
+          <w:szCs w:val="22"/>
+        </w:rPr>
         <w:id w:val="-872606198"/>
         <w:docPartObj>
           <w:docPartGallery w:val="Bibliographies"/>
           <w:docPartUnique/>
         </w:docPartObj>
       </w:sdtPr>
-      <w:sdtEndPr>
-        <w:rPr>
-          <w:rFonts w:ascii="Times New Roman" w:eastAsiaTheme="minorHAnsi" w:hAnsi="Times New Roman" w:cstheme="minorBidi"/>
-          <w:color w:val="auto"/>
-          <w:sz w:val="24"/>
-          <w:szCs w:val="22"/>
-        </w:rPr>
-      </w:sdtEndPr>
+      <w:sdtEndPr/>
       <w:sdtContent>
         <w:p>
           <w:pPr>
@@ -17550,12 +18279,14 @@
             </w:rPr>
             <w:t>References</w:t>
           </w:r>
+          <w:bookmarkEnd w:id="47"/>
         </w:p>
         <w:sdt>
           <w:sdtPr>
             <w:id w:val="-573587230"/>
             <w:bibliography/>
           </w:sdtPr>
+          <w:sdtEndPr/>
           <w:sdtContent>
             <w:p>
               <w:pPr>
@@ -17681,10 +18412,10 @@
     </w:sdt>
     <w:p/>
     <w:sectPr>
-      <w:headerReference w:type="default" r:id="rId21"/>
-      <w:footerReference w:type="default" r:id="rId22"/>
+      <w:headerReference w:type="default" r:id="rId28"/>
+      <w:footerReference w:type="default" r:id="rId29"/>
       <w:pgSz w:w="11906" w:h="16838"/>
-      <w:pgMar w:top="1440" w:right="1440" w:bottom="1560" w:left="1440" w:header="708" w:footer="708" w:gutter="0"/>
+      <w:pgMar w:top="1440" w:right="1440" w:bottom="284" w:left="1440" w:header="708" w:footer="708" w:gutter="0"/>
       <w:pgBorders w:offsetFrom="page">
         <w:top w:val="single" w:sz="4" w:space="24" w:color="E7E6E6" w:themeColor="background2"/>
         <w:left w:val="single" w:sz="4" w:space="24" w:color="E7E6E6" w:themeColor="background2"/>
@@ -17787,7 +18518,7 @@
         <w:color w:val="323E4F" w:themeColor="text2" w:themeShade="BF"/>
         <w:szCs w:val="24"/>
       </w:rPr>
-      <w:t>21</w:t>
+      <w:t>1</w:t>
     </w:r>
     <w:r>
       <w:rPr>
@@ -17830,7 +18561,7 @@
         <w:color w:val="323E4F" w:themeColor="text2" w:themeShade="BF"/>
         <w:szCs w:val="24"/>
       </w:rPr>
-      <w:t>24</w:t>
+      <w:t>28</w:t>
     </w:r>
     <w:r>
       <w:rPr>
@@ -17996,6 +18727,7 @@
         <w:dataBinding w:prefixMappings="xmlns:ns0='http://purl.org/dc/elements/1.1/' xmlns:ns1='http://schemas.openxmlformats.org/package/2006/metadata/core-properties' " w:xpath="/ns1:coreProperties[1]/ns0:title[1]" w:storeItemID="{6C3C8BC8-F283-45AE-878A-BAB7291924A1}"/>
         <w:text/>
       </w:sdtPr>
+      <w:sdtEndPr/>
       <w:sdtContent>
         <w:r>
           <w:t>UWA BIOSECURITY GAME TESTING DOCUMENT</w:t>
@@ -18016,6 +18748,7 @@
         <w:dataBinding w:prefixMappings="xmlns:ns0='http://purl.org/dc/elements/1.1/' xmlns:ns1='http://schemas.openxmlformats.org/package/2006/metadata/core-properties' " w:xpath="/ns1:coreProperties[1]/ns0:creator[1]" w:storeItemID="{6C3C8BC8-F283-45AE-878A-BAB7291924A1}"/>
         <w:text/>
       </w:sdtPr>
+      <w:sdtEndPr/>
       <w:sdtContent>
         <w:r>
           <w:t>JOEL DUNSTAN</w:t>
@@ -19288,6 +20021,95 @@
     </w:lvl>
   </w:abstractNum>
   <w:abstractNum w:abstractNumId="10" w15:restartNumberingAfterBreak="0">
+    <w:nsid w:val="3A911308"/>
+    <w:multiLevelType w:val="hybridMultilevel"/>
+    <w:tmpl w:val="0206F49E"/>
+    <w:lvl w:ilvl="0" w:tplc="0C090011">
+      <w:start w:val="1"/>
+      <w:numFmt w:val="decimal"/>
+      <w:lvlText w:val="%1)"/>
+      <w:lvlJc w:val="left"/>
+      <w:pPr>
+        <w:ind w:left="720" w:hanging="360"/>
+      </w:pPr>
+      <w:rPr>
+        <w:rFonts w:hint="default"/>
+      </w:rPr>
+    </w:lvl>
+    <w:lvl w:ilvl="1" w:tplc="0C090019" w:tentative="1">
+      <w:start w:val="1"/>
+      <w:numFmt w:val="lowerLetter"/>
+      <w:lvlText w:val="%2."/>
+      <w:lvlJc w:val="left"/>
+      <w:pPr>
+        <w:ind w:left="1440" w:hanging="360"/>
+      </w:pPr>
+    </w:lvl>
+    <w:lvl w:ilvl="2" w:tplc="0C09001B" w:tentative="1">
+      <w:start w:val="1"/>
+      <w:numFmt w:val="lowerRoman"/>
+      <w:lvlText w:val="%3."/>
+      <w:lvlJc w:val="right"/>
+      <w:pPr>
+        <w:ind w:left="2160" w:hanging="180"/>
+      </w:pPr>
+    </w:lvl>
+    <w:lvl w:ilvl="3" w:tplc="0C09000F" w:tentative="1">
+      <w:start w:val="1"/>
+      <w:numFmt w:val="decimal"/>
+      <w:lvlText w:val="%4."/>
+      <w:lvlJc w:val="left"/>
+      <w:pPr>
+        <w:ind w:left="2880" w:hanging="360"/>
+      </w:pPr>
+    </w:lvl>
+    <w:lvl w:ilvl="4" w:tplc="0C090019" w:tentative="1">
+      <w:start w:val="1"/>
+      <w:numFmt w:val="lowerLetter"/>
+      <w:lvlText w:val="%5."/>
+      <w:lvlJc w:val="left"/>
+      <w:pPr>
+        <w:ind w:left="3600" w:hanging="360"/>
+      </w:pPr>
+    </w:lvl>
+    <w:lvl w:ilvl="5" w:tplc="0C09001B" w:tentative="1">
+      <w:start w:val="1"/>
+      <w:numFmt w:val="lowerRoman"/>
+      <w:lvlText w:val="%6."/>
+      <w:lvlJc w:val="right"/>
+      <w:pPr>
+        <w:ind w:left="4320" w:hanging="180"/>
+      </w:pPr>
+    </w:lvl>
+    <w:lvl w:ilvl="6" w:tplc="0C09000F" w:tentative="1">
+      <w:start w:val="1"/>
+      <w:numFmt w:val="decimal"/>
+      <w:lvlText w:val="%7."/>
+      <w:lvlJc w:val="left"/>
+      <w:pPr>
+        <w:ind w:left="5040" w:hanging="360"/>
+      </w:pPr>
+    </w:lvl>
+    <w:lvl w:ilvl="7" w:tplc="0C090019" w:tentative="1">
+      <w:start w:val="1"/>
+      <w:numFmt w:val="lowerLetter"/>
+      <w:lvlText w:val="%8."/>
+      <w:lvlJc w:val="left"/>
+      <w:pPr>
+        <w:ind w:left="5760" w:hanging="360"/>
+      </w:pPr>
+    </w:lvl>
+    <w:lvl w:ilvl="8" w:tplc="0C09001B" w:tentative="1">
+      <w:start w:val="1"/>
+      <w:numFmt w:val="lowerRoman"/>
+      <w:lvlText w:val="%9."/>
+      <w:lvlJc w:val="right"/>
+      <w:pPr>
+        <w:ind w:left="6480" w:hanging="180"/>
+      </w:pPr>
+    </w:lvl>
+  </w:abstractNum>
+  <w:abstractNum w:abstractNumId="11" w15:restartNumberingAfterBreak="0">
     <w:nsid w:val="3CB10C19"/>
     <w:multiLevelType w:val="hybridMultilevel"/>
     <w:tmpl w:val="A62EC8C4"/>
@@ -19400,7 +20222,96 @@
       </w:rPr>
     </w:lvl>
   </w:abstractNum>
-  <w:abstractNum w:abstractNumId="11" w15:restartNumberingAfterBreak="0">
+  <w:abstractNum w:abstractNumId="12" w15:restartNumberingAfterBreak="0">
+    <w:nsid w:val="3DBA45DB"/>
+    <w:multiLevelType w:val="hybridMultilevel"/>
+    <w:tmpl w:val="F01CEE54"/>
+    <w:lvl w:ilvl="0" w:tplc="0C090011">
+      <w:start w:val="1"/>
+      <w:numFmt w:val="decimal"/>
+      <w:lvlText w:val="%1)"/>
+      <w:lvlJc w:val="left"/>
+      <w:pPr>
+        <w:ind w:left="720" w:hanging="360"/>
+      </w:pPr>
+      <w:rPr>
+        <w:rFonts w:hint="default"/>
+      </w:rPr>
+    </w:lvl>
+    <w:lvl w:ilvl="1" w:tplc="0C090019">
+      <w:start w:val="1"/>
+      <w:numFmt w:val="lowerLetter"/>
+      <w:lvlText w:val="%2."/>
+      <w:lvlJc w:val="left"/>
+      <w:pPr>
+        <w:ind w:left="1440" w:hanging="360"/>
+      </w:pPr>
+    </w:lvl>
+    <w:lvl w:ilvl="2" w:tplc="0C09001B" w:tentative="1">
+      <w:start w:val="1"/>
+      <w:numFmt w:val="lowerRoman"/>
+      <w:lvlText w:val="%3."/>
+      <w:lvlJc w:val="right"/>
+      <w:pPr>
+        <w:ind w:left="2160" w:hanging="180"/>
+      </w:pPr>
+    </w:lvl>
+    <w:lvl w:ilvl="3" w:tplc="0C09000F" w:tentative="1">
+      <w:start w:val="1"/>
+      <w:numFmt w:val="decimal"/>
+      <w:lvlText w:val="%4."/>
+      <w:lvlJc w:val="left"/>
+      <w:pPr>
+        <w:ind w:left="2880" w:hanging="360"/>
+      </w:pPr>
+    </w:lvl>
+    <w:lvl w:ilvl="4" w:tplc="0C090019" w:tentative="1">
+      <w:start w:val="1"/>
+      <w:numFmt w:val="lowerLetter"/>
+      <w:lvlText w:val="%5."/>
+      <w:lvlJc w:val="left"/>
+      <w:pPr>
+        <w:ind w:left="3600" w:hanging="360"/>
+      </w:pPr>
+    </w:lvl>
+    <w:lvl w:ilvl="5" w:tplc="0C09001B" w:tentative="1">
+      <w:start w:val="1"/>
+      <w:numFmt w:val="lowerRoman"/>
+      <w:lvlText w:val="%6."/>
+      <w:lvlJc w:val="right"/>
+      <w:pPr>
+        <w:ind w:left="4320" w:hanging="180"/>
+      </w:pPr>
+    </w:lvl>
+    <w:lvl w:ilvl="6" w:tplc="0C09000F" w:tentative="1">
+      <w:start w:val="1"/>
+      <w:numFmt w:val="decimal"/>
+      <w:lvlText w:val="%7."/>
+      <w:lvlJc w:val="left"/>
+      <w:pPr>
+        <w:ind w:left="5040" w:hanging="360"/>
+      </w:pPr>
+    </w:lvl>
+    <w:lvl w:ilvl="7" w:tplc="0C090019" w:tentative="1">
+      <w:start w:val="1"/>
+      <w:numFmt w:val="lowerLetter"/>
+      <w:lvlText w:val="%8."/>
+      <w:lvlJc w:val="left"/>
+      <w:pPr>
+        <w:ind w:left="5760" w:hanging="360"/>
+      </w:pPr>
+    </w:lvl>
+    <w:lvl w:ilvl="8" w:tplc="0C09001B" w:tentative="1">
+      <w:start w:val="1"/>
+      <w:numFmt w:val="lowerRoman"/>
+      <w:lvlText w:val="%9."/>
+      <w:lvlJc w:val="right"/>
+      <w:pPr>
+        <w:ind w:left="6480" w:hanging="180"/>
+      </w:pPr>
+    </w:lvl>
+  </w:abstractNum>
+  <w:abstractNum w:abstractNumId="13" w15:restartNumberingAfterBreak="0">
     <w:nsid w:val="426C698D"/>
     <w:multiLevelType w:val="hybridMultilevel"/>
     <w:tmpl w:val="F4B46888"/>
@@ -19491,7 +20402,7 @@
       </w:pPr>
     </w:lvl>
   </w:abstractNum>
-  <w:abstractNum w:abstractNumId="12" w15:restartNumberingAfterBreak="0">
+  <w:abstractNum w:abstractNumId="14" w15:restartNumberingAfterBreak="0">
     <w:nsid w:val="4C825522"/>
     <w:multiLevelType w:val="hybridMultilevel"/>
     <w:tmpl w:val="769A95DC"/>
@@ -19604,7 +20515,7 @@
       </w:rPr>
     </w:lvl>
   </w:abstractNum>
-  <w:abstractNum w:abstractNumId="13" w15:restartNumberingAfterBreak="0">
+  <w:abstractNum w:abstractNumId="15" w15:restartNumberingAfterBreak="0">
     <w:nsid w:val="504A5F8D"/>
     <w:multiLevelType w:val="hybridMultilevel"/>
     <w:tmpl w:val="DA940B20"/>
@@ -19693,7 +20604,7 @@
       </w:pPr>
     </w:lvl>
   </w:abstractNum>
-  <w:abstractNum w:abstractNumId="14" w15:restartNumberingAfterBreak="0">
+  <w:abstractNum w:abstractNumId="16" w15:restartNumberingAfterBreak="0">
     <w:nsid w:val="577C66B5"/>
     <w:multiLevelType w:val="hybridMultilevel"/>
     <w:tmpl w:val="191E0B90"/>
@@ -19806,7 +20717,7 @@
       </w:rPr>
     </w:lvl>
   </w:abstractNum>
-  <w:abstractNum w:abstractNumId="15" w15:restartNumberingAfterBreak="0">
+  <w:abstractNum w:abstractNumId="17" w15:restartNumberingAfterBreak="0">
     <w:nsid w:val="60F32676"/>
     <w:multiLevelType w:val="multilevel"/>
     <w:tmpl w:val="50C89EB6"/>
@@ -19955,7 +20866,7 @@
       </w:rPr>
     </w:lvl>
   </w:abstractNum>
-  <w:abstractNum w:abstractNumId="16" w15:restartNumberingAfterBreak="0">
+  <w:abstractNum w:abstractNumId="18" w15:restartNumberingAfterBreak="0">
     <w:nsid w:val="73124665"/>
     <w:multiLevelType w:val="multilevel"/>
     <w:tmpl w:val="8266F908"/>
@@ -20111,13 +21022,13 @@
     <w:abstractNumId w:val="6"/>
   </w:num>
   <w:num w:numId="3">
-    <w:abstractNumId w:val="15"/>
+    <w:abstractNumId w:val="17"/>
   </w:num>
   <w:num w:numId="4">
     <w:abstractNumId w:val="0"/>
   </w:num>
   <w:num w:numId="5">
-    <w:abstractNumId w:val="16"/>
+    <w:abstractNumId w:val="18"/>
   </w:num>
   <w:num w:numId="6">
     <w:abstractNumId w:val="9"/>
@@ -20129,7 +21040,7 @@
     <w:abstractNumId w:val="8"/>
   </w:num>
   <w:num w:numId="9">
-    <w:abstractNumId w:val="14"/>
+    <w:abstractNumId w:val="16"/>
   </w:num>
   <w:num w:numId="10">
     <w:abstractNumId w:val="5"/>
@@ -20138,7 +21049,7 @@
     <w:abstractNumId w:val="3"/>
   </w:num>
   <w:num w:numId="12">
-    <w:abstractNumId w:val="12"/>
+    <w:abstractNumId w:val="14"/>
   </w:num>
   <w:num w:numId="13">
     <w:abstractNumId w:val="4"/>
@@ -20147,12 +21058,18 @@
     <w:abstractNumId w:val="7"/>
   </w:num>
   <w:num w:numId="15">
+    <w:abstractNumId w:val="13"/>
+  </w:num>
+  <w:num w:numId="16">
+    <w:abstractNumId w:val="15"/>
+  </w:num>
+  <w:num w:numId="17">
     <w:abstractNumId w:val="11"/>
   </w:num>
-  <w:num w:numId="16">
-    <w:abstractNumId w:val="13"/>
+  <w:num w:numId="18">
+    <w:abstractNumId w:val="12"/>
   </w:num>
-  <w:num w:numId="17">
+  <w:num w:numId="19">
     <w:abstractNumId w:val="10"/>
   </w:num>
 </w:numbering>
@@ -20990,7 +21907,7 @@
     <w:charset w:val="00"/>
     <w:family w:val="roman"/>
     <w:pitch w:val="variable"/>
-    <w:sig w:usb0="E0002EFF" w:usb1="C000785B" w:usb2="00000009" w:usb3="00000000" w:csb0="000001FF" w:csb1="00000000"/>
+    <w:sig w:usb0="E0002EFF" w:usb1="C0007843" w:usb2="00000009" w:usb3="00000000" w:csb0="000001FF" w:csb1="00000000"/>
   </w:font>
   <w:font w:name="Courier New">
     <w:panose1 w:val="02070309020205020404"/>
@@ -21011,14 +21928,14 @@
     <w:charset w:val="00"/>
     <w:family w:val="swiss"/>
     <w:pitch w:val="variable"/>
-    <w:sig w:usb0="E0002AFF" w:usb1="C000247B" w:usb2="00000009" w:usb3="00000000" w:csb0="000001FF" w:csb1="00000000"/>
+    <w:sig w:usb0="E00002FF" w:usb1="4000ACFF" w:usb2="00000001" w:usb3="00000000" w:csb0="0000019F" w:csb1="00000000"/>
   </w:font>
   <w:font w:name="Calibri Light">
     <w:panose1 w:val="020F0302020204030204"/>
     <w:charset w:val="00"/>
     <w:family w:val="swiss"/>
     <w:pitch w:val="variable"/>
-    <w:sig w:usb0="E0002AFF" w:usb1="C000247B" w:usb2="00000009" w:usb3="00000000" w:csb0="000001FF" w:csb1="00000000"/>
+    <w:sig w:usb0="A00002EF" w:usb1="4000207B" w:usb2="00000000" w:usb3="00000000" w:csb0="0000019F" w:csb1="00000000"/>
   </w:font>
   <w:font w:name="Cambria Math">
     <w:panose1 w:val="02040503050406030204"/>
@@ -21059,6 +21976,7 @@
     <w:rsid w:val="006D4561"/>
     <w:rsid w:val="008F5E7D"/>
     <w:rsid w:val="009A50C5"/>
+    <w:rsid w:val="00B643E1"/>
     <w:rsid w:val="00B830D3"/>
     <w:rsid w:val="00C13D52"/>
   </w:rsids>
@@ -21858,7 +22776,7 @@
 </file>
 
 <file path=customXml/itemProps1.xml><?xml version="1.0" encoding="utf-8"?>
-<ds:datastoreItem xmlns:ds="http://schemas.openxmlformats.org/officeDocument/2006/customXml" ds:itemID="{3E8A47B7-435E-49EC-8A06-43089403CD66}">
+<ds:datastoreItem xmlns:ds="http://schemas.openxmlformats.org/officeDocument/2006/customXml" ds:itemID="{22175BD0-1974-4626-A8A4-7ECE721ACDC2}">
   <ds:schemaRefs>
     <ds:schemaRef ds:uri="http://schemas.openxmlformats.org/officeDocument/2006/bibliography"/>
   </ds:schemaRefs>

</xml_diff>